<commit_message>
End of Feb15, updated writeup
</commit_message>
<xml_diff>
--- a/CTF/CTF_Writeup.docx
+++ b/CTF/CTF_Writeup.docx
@@ -295,7 +295,7 @@
           </mc:Choice>
           <mc:Fallback>
             <w:pict>
-              <v:rect w14:anchorId="09AE4102" id="Rectangle 13" o:spid="_x0000_s1026" style="position:absolute;margin-left:93.75pt;margin-top:.55pt;width:197.25pt;height:18pt;z-index:251661312;visibility:visible;mso-wrap-style:square;mso-width-percent:0;mso-height-percent:0;mso-wrap-distance-left:9pt;mso-wrap-distance-top:0;mso-wrap-distance-right:9pt;mso-wrap-distance-bottom:0;mso-position-horizontal:absolute;mso-position-horizontal-relative:text;mso-position-vertical:absolute;mso-position-vertical-relative:text;mso-width-percent:0;mso-height-percent:0;mso-width-relative:margin;mso-height-relative:margin;v-text-anchor:middle" o:gfxdata="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" filled="f" strokecolor="red" strokeweight="2.25pt"/>
+              <v:rect w14:anchorId="56FB2C41" id="Rectangle 13" o:spid="_x0000_s1026" style="position:absolute;margin-left:93.75pt;margin-top:.55pt;width:197.25pt;height:18pt;z-index:251661312;visibility:visible;mso-wrap-style:square;mso-width-percent:0;mso-height-percent:0;mso-wrap-distance-left:9pt;mso-wrap-distance-top:0;mso-wrap-distance-right:9pt;mso-wrap-distance-bottom:0;mso-position-horizontal:absolute;mso-position-horizontal-relative:text;mso-position-vertical:absolute;mso-position-vertical-relative:text;mso-width-percent:0;mso-height-percent:0;mso-width-relative:margin;mso-height-relative:margin;v-text-anchor:middle" o:gfxdata="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" filled="f" strokecolor="red" strokeweight="2.25pt"/>
             </w:pict>
           </mc:Fallback>
         </mc:AlternateContent>
@@ -415,7 +415,7 @@
           </mc:Choice>
           <mc:Fallback>
             <w:pict>
-              <v:rect w14:anchorId="0748896C" id="Rectangle 12" o:spid="_x0000_s1026" style="position:absolute;margin-left:-2.25pt;margin-top:27.75pt;width:177pt;height:39pt;z-index:251659264;visibility:visible;mso-wrap-style:square;mso-wrap-distance-left:9pt;mso-wrap-distance-top:0;mso-wrap-distance-right:9pt;mso-wrap-distance-bottom:0;mso-position-horizontal:absolute;mso-position-horizontal-relative:text;mso-position-vertical:absolute;mso-position-vertical-relative:text;v-text-anchor:middle" o:gfxdata="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" filled="f" strokecolor="red" strokeweight="2.25pt"/>
+              <v:rect w14:anchorId="29A2F945" id="Rectangle 12" o:spid="_x0000_s1026" style="position:absolute;margin-left:-2.25pt;margin-top:27.75pt;width:177pt;height:39pt;z-index:251659264;visibility:visible;mso-wrap-style:square;mso-wrap-distance-left:9pt;mso-wrap-distance-top:0;mso-wrap-distance-right:9pt;mso-wrap-distance-bottom:0;mso-position-horizontal:absolute;mso-position-horizontal-relative:text;mso-position-vertical:absolute;mso-position-vertical-relative:text;v-text-anchor:middle" o:gfxdata="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" filled="f" strokecolor="red" strokeweight="2.25pt"/>
             </w:pict>
           </mc:Fallback>
         </mc:AlternateContent>
@@ -590,7 +590,7 @@
           </mc:Choice>
           <mc:Fallback>
             <w:pict>
-              <v:rect w14:anchorId="2B46FE40" id="Rectangle 17" o:spid="_x0000_s1026" style="position:absolute;margin-left:221.25pt;margin-top:74pt;width:92.25pt;height:17.25pt;z-index:251665408;visibility:visible;mso-wrap-style:square;mso-width-percent:0;mso-height-percent:0;mso-wrap-distance-left:9pt;mso-wrap-distance-top:0;mso-wrap-distance-right:9pt;mso-wrap-distance-bottom:0;mso-position-horizontal:absolute;mso-position-horizontal-relative:text;mso-position-vertical:absolute;mso-position-vertical-relative:text;mso-width-percent:0;mso-height-percent:0;mso-width-relative:margin;mso-height-relative:margin;v-text-anchor:middle" o:gfxdata="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" filled="f" strokecolor="red" strokeweight="2.25pt"/>
+              <v:rect w14:anchorId="50021265" id="Rectangle 17" o:spid="_x0000_s1026" style="position:absolute;margin-left:221.25pt;margin-top:74pt;width:92.25pt;height:17.25pt;z-index:251665408;visibility:visible;mso-wrap-style:square;mso-width-percent:0;mso-height-percent:0;mso-wrap-distance-left:9pt;mso-wrap-distance-top:0;mso-wrap-distance-right:9pt;mso-wrap-distance-bottom:0;mso-position-horizontal:absolute;mso-position-horizontal-relative:text;mso-position-vertical:absolute;mso-position-vertical-relative:text;mso-width-percent:0;mso-height-percent:0;mso-width-relative:margin;mso-height-relative:margin;v-text-anchor:middle" o:gfxdata="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" filled="f" strokecolor="red" strokeweight="2.25pt"/>
             </w:pict>
           </mc:Fallback>
         </mc:AlternateContent>
@@ -868,7 +868,7 @@
           </mc:Choice>
           <mc:Fallback>
             <w:pict>
-              <v:rect w14:anchorId="7722614B" id="Rectangle 21" o:spid="_x0000_s1026" style="position:absolute;margin-left:351pt;margin-top:70.4pt;width:93.75pt;height:21.75pt;z-index:251667456;visibility:visible;mso-wrap-style:square;mso-width-percent:0;mso-height-percent:0;mso-wrap-distance-left:9pt;mso-wrap-distance-top:0;mso-wrap-distance-right:9pt;mso-wrap-distance-bottom:0;mso-position-horizontal:absolute;mso-position-horizontal-relative:text;mso-position-vertical:absolute;mso-position-vertical-relative:text;mso-width-percent:0;mso-height-percent:0;mso-width-relative:margin;mso-height-relative:margin;v-text-anchor:middle" o:gfxdata="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" filled="f" strokecolor="red" strokeweight="2.25pt"/>
+              <v:rect w14:anchorId="501DAC0F" id="Rectangle 21" o:spid="_x0000_s1026" style="position:absolute;margin-left:351pt;margin-top:70.4pt;width:93.75pt;height:21.75pt;z-index:251667456;visibility:visible;mso-wrap-style:square;mso-width-percent:0;mso-height-percent:0;mso-wrap-distance-left:9pt;mso-wrap-distance-top:0;mso-wrap-distance-right:9pt;mso-wrap-distance-bottom:0;mso-position-horizontal:absolute;mso-position-horizontal-relative:text;mso-position-vertical:absolute;mso-position-vertical-relative:text;mso-width-percent:0;mso-height-percent:0;mso-width-relative:margin;mso-height-relative:margin;v-text-anchor:middle" o:gfxdata="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" filled="f" strokecolor="red" strokeweight="2.25pt"/>
             </w:pict>
           </mc:Fallback>
         </mc:AlternateContent>
@@ -993,7 +993,7 @@
           </mc:Choice>
           <mc:Fallback>
             <w:pict>
-              <v:rect w14:anchorId="22143871" id="Rectangle 15" o:spid="_x0000_s1026" style="position:absolute;margin-left:133.5pt;margin-top:121.15pt;width:263.25pt;height:42pt;z-index:251663360;visibility:visible;mso-wrap-style:square;mso-width-percent:0;mso-height-percent:0;mso-wrap-distance-left:9pt;mso-wrap-distance-top:0;mso-wrap-distance-right:9pt;mso-wrap-distance-bottom:0;mso-position-horizontal:absolute;mso-position-horizontal-relative:text;mso-position-vertical:absolute;mso-position-vertical-relative:text;mso-width-percent:0;mso-height-percent:0;mso-width-relative:margin;mso-height-relative:margin;v-text-anchor:middle" o:gfxdata="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" filled="f" strokecolor="red" strokeweight="2.25pt"/>
+              <v:rect w14:anchorId="0429A956" id="Rectangle 15" o:spid="_x0000_s1026" style="position:absolute;margin-left:133.5pt;margin-top:121.15pt;width:263.25pt;height:42pt;z-index:251663360;visibility:visible;mso-wrap-style:square;mso-width-percent:0;mso-height-percent:0;mso-wrap-distance-left:9pt;mso-wrap-distance-top:0;mso-wrap-distance-right:9pt;mso-wrap-distance-bottom:0;mso-position-horizontal:absolute;mso-position-horizontal-relative:text;mso-position-vertical:absolute;mso-position-vertical-relative:text;mso-width-percent:0;mso-height-percent:0;mso-width-relative:margin;mso-height-relative:margin;v-text-anchor:middle" o:gfxdata="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" filled="f" strokecolor="red" strokeweight="2.25pt"/>
             </w:pict>
           </mc:Fallback>
         </mc:AlternateContent>
@@ -1323,7 +1323,7 @@
           </mc:Choice>
           <mc:Fallback>
             <w:pict>
-              <v:rect w14:anchorId="6631CE9D" id="Rectangle 27" o:spid="_x0000_s1026" style="position:absolute;margin-left:31.5pt;margin-top:175.5pt;width:399.75pt;height:47.25pt;z-index:251673600;visibility:visible;mso-wrap-style:square;mso-width-percent:0;mso-height-percent:0;mso-wrap-distance-left:9pt;mso-wrap-distance-top:0;mso-wrap-distance-right:9pt;mso-wrap-distance-bottom:0;mso-position-horizontal:absolute;mso-position-horizontal-relative:text;mso-position-vertical:absolute;mso-position-vertical-relative:text;mso-width-percent:0;mso-height-percent:0;mso-width-relative:margin;mso-height-relative:margin;v-text-anchor:middle" o:gfxdata="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" filled="f" strokecolor="red" strokeweight="2.25pt"/>
+              <v:rect w14:anchorId="49C936F6" id="Rectangle 27" o:spid="_x0000_s1026" style="position:absolute;margin-left:31.5pt;margin-top:175.5pt;width:399.75pt;height:47.25pt;z-index:251673600;visibility:visible;mso-wrap-style:square;mso-width-percent:0;mso-height-percent:0;mso-wrap-distance-left:9pt;mso-wrap-distance-top:0;mso-wrap-distance-right:9pt;mso-wrap-distance-bottom:0;mso-position-horizontal:absolute;mso-position-horizontal-relative:text;mso-position-vertical:absolute;mso-position-vertical-relative:text;mso-width-percent:0;mso-height-percent:0;mso-width-relative:margin;mso-height-relative:margin;v-text-anchor:middle" o:gfxdata="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" filled="f" strokecolor="red" strokeweight="2.25pt"/>
             </w:pict>
           </mc:Fallback>
         </mc:AlternateContent>
@@ -1403,7 +1403,7 @@
           </mc:Choice>
           <mc:Fallback>
             <w:pict>
-              <v:rect w14:anchorId="290E3A27" id="Rectangle 26" o:spid="_x0000_s1026" style="position:absolute;margin-left:29.25pt;margin-top:48.75pt;width:230.25pt;height:47.25pt;z-index:251671552;visibility:visible;mso-wrap-style:square;mso-width-percent:0;mso-height-percent:0;mso-wrap-distance-left:9pt;mso-wrap-distance-top:0;mso-wrap-distance-right:9pt;mso-wrap-distance-bottom:0;mso-position-horizontal:absolute;mso-position-horizontal-relative:text;mso-position-vertical:absolute;mso-position-vertical-relative:text;mso-width-percent:0;mso-height-percent:0;mso-width-relative:margin;mso-height-relative:margin;v-text-anchor:middle" o:gfxdata="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" filled="f" strokecolor="red" strokeweight="2.25pt"/>
+              <v:rect w14:anchorId="1E917CDE" id="Rectangle 26" o:spid="_x0000_s1026" style="position:absolute;margin-left:29.25pt;margin-top:48.75pt;width:230.25pt;height:47.25pt;z-index:251671552;visibility:visible;mso-wrap-style:square;mso-width-percent:0;mso-height-percent:0;mso-wrap-distance-left:9pt;mso-wrap-distance-top:0;mso-wrap-distance-right:9pt;mso-wrap-distance-bottom:0;mso-position-horizontal:absolute;mso-position-horizontal-relative:text;mso-position-vertical:absolute;mso-position-vertical-relative:text;mso-width-percent:0;mso-height-percent:0;mso-width-relative:margin;mso-height-relative:margin;v-text-anchor:middle" o:gfxdata="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" filled="f" strokecolor="red" strokeweight="2.25pt"/>
             </w:pict>
           </mc:Fallback>
         </mc:AlternateContent>
@@ -1483,7 +1483,7 @@
           </mc:Choice>
           <mc:Fallback>
             <w:pict>
-              <v:rect w14:anchorId="4FF98190" id="Rectangle 25" o:spid="_x0000_s1026" style="position:absolute;margin-left:33pt;margin-top:1.5pt;width:230.25pt;height:19.5pt;z-index:251669504;visibility:visible;mso-wrap-style:square;mso-width-percent:0;mso-height-percent:0;mso-wrap-distance-left:9pt;mso-wrap-distance-top:0;mso-wrap-distance-right:9pt;mso-wrap-distance-bottom:0;mso-position-horizontal:absolute;mso-position-horizontal-relative:text;mso-position-vertical:absolute;mso-position-vertical-relative:text;mso-width-percent:0;mso-height-percent:0;mso-width-relative:margin;mso-height-relative:margin;v-text-anchor:middle" o:gfxdata="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" filled="f" strokecolor="red" strokeweight="2.25pt"/>
+              <v:rect w14:anchorId="48552538" id="Rectangle 25" o:spid="_x0000_s1026" style="position:absolute;margin-left:33pt;margin-top:1.5pt;width:230.25pt;height:19.5pt;z-index:251669504;visibility:visible;mso-wrap-style:square;mso-width-percent:0;mso-height-percent:0;mso-wrap-distance-left:9pt;mso-wrap-distance-top:0;mso-wrap-distance-right:9pt;mso-wrap-distance-bottom:0;mso-position-horizontal:absolute;mso-position-horizontal-relative:text;mso-position-vertical:absolute;mso-position-vertical-relative:text;mso-width-percent:0;mso-height-percent:0;mso-width-relative:margin;mso-height-relative:margin;v-text-anchor:middle" o:gfxdata="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" filled="f" strokecolor="red" strokeweight="2.25pt"/>
             </w:pict>
           </mc:Fallback>
         </mc:AlternateContent>
@@ -1678,7 +1678,7 @@
           </mc:Choice>
           <mc:Fallback>
             <w:pict>
-              <v:rect w14:anchorId="2B20A406" id="Rectangle 30" o:spid="_x0000_s1026" style="position:absolute;margin-left:69.75pt;margin-top:168pt;width:284.25pt;height:13.5pt;z-index:251675648;visibility:visible;mso-wrap-style:square;mso-width-percent:0;mso-height-percent:0;mso-wrap-distance-left:9pt;mso-wrap-distance-top:0;mso-wrap-distance-right:9pt;mso-wrap-distance-bottom:0;mso-position-horizontal:absolute;mso-position-horizontal-relative:text;mso-position-vertical:absolute;mso-position-vertical-relative:text;mso-width-percent:0;mso-height-percent:0;mso-width-relative:margin;mso-height-relative:margin;v-text-anchor:middle" o:gfxdata="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" filled="f" strokecolor="red" strokeweight="2.25pt"/>
+              <v:rect w14:anchorId="033C3A4C" id="Rectangle 30" o:spid="_x0000_s1026" style="position:absolute;margin-left:69.75pt;margin-top:168pt;width:284.25pt;height:13.5pt;z-index:251675648;visibility:visible;mso-wrap-style:square;mso-width-percent:0;mso-height-percent:0;mso-wrap-distance-left:9pt;mso-wrap-distance-top:0;mso-wrap-distance-right:9pt;mso-wrap-distance-bottom:0;mso-position-horizontal:absolute;mso-position-horizontal-relative:text;mso-position-vertical:absolute;mso-position-vertical-relative:text;mso-width-percent:0;mso-height-percent:0;mso-width-relative:margin;mso-height-relative:margin;v-text-anchor:middle" o:gfxdata="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" filled="f" strokecolor="red" strokeweight="2.25pt"/>
             </w:pict>
           </mc:Fallback>
         </mc:AlternateContent>
@@ -1884,7 +1884,7 @@
           </mc:Choice>
           <mc:Fallback>
             <w:pict>
-              <v:rect w14:anchorId="315B7668" id="Rectangle 38" o:spid="_x0000_s1026" style="position:absolute;margin-left:0;margin-top:243.45pt;width:489pt;height:82.5pt;z-index:251683840;visibility:visible;mso-wrap-style:square;mso-width-percent:0;mso-height-percent:0;mso-wrap-distance-left:9pt;mso-wrap-distance-top:0;mso-wrap-distance-right:9pt;mso-wrap-distance-bottom:0;mso-position-horizontal:left;mso-position-horizontal-relative:margin;mso-position-vertical:absolute;mso-position-vertical-relative:text;mso-width-percent:0;mso-height-percent:0;mso-width-relative:margin;mso-height-relative:margin;v-text-anchor:middle" o:gfxdata="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" filled="f" strokecolor="red" strokeweight="2.25pt">
+              <v:rect w14:anchorId="4111A543" id="Rectangle 38" o:spid="_x0000_s1026" style="position:absolute;margin-left:0;margin-top:243.45pt;width:489pt;height:82.5pt;z-index:251683840;visibility:visible;mso-wrap-style:square;mso-width-percent:0;mso-height-percent:0;mso-wrap-distance-left:9pt;mso-wrap-distance-top:0;mso-wrap-distance-right:9pt;mso-wrap-distance-bottom:0;mso-position-horizontal:left;mso-position-horizontal-relative:margin;mso-position-vertical:absolute;mso-position-vertical-relative:text;mso-width-percent:0;mso-height-percent:0;mso-width-relative:margin;mso-height-relative:margin;v-text-anchor:middle" o:gfxdata="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" filled="f" strokecolor="red" strokeweight="2.25pt">
                 <w10:wrap anchorx="margin"/>
               </v:rect>
             </w:pict>
@@ -1966,7 +1966,7 @@
           </mc:Choice>
           <mc:Fallback>
             <w:pict>
-              <v:rect w14:anchorId="7B9F93ED" id="Rectangle 37" o:spid="_x0000_s1026" style="position:absolute;margin-left:127.5pt;margin-top:226.2pt;width:61.5pt;height:14.25pt;z-index:251681792;visibility:visible;mso-wrap-style:square;mso-width-percent:0;mso-height-percent:0;mso-wrap-distance-left:9pt;mso-wrap-distance-top:0;mso-wrap-distance-right:9pt;mso-wrap-distance-bottom:0;mso-position-horizontal:absolute;mso-position-horizontal-relative:text;mso-position-vertical:absolute;mso-position-vertical-relative:text;mso-width-percent:0;mso-height-percent:0;mso-width-relative:margin;mso-height-relative:margin;v-text-anchor:middle" o:gfxdata="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" filled="f" strokecolor="red" strokeweight="2.25pt"/>
+              <v:rect w14:anchorId="0B80F028" id="Rectangle 37" o:spid="_x0000_s1026" style="position:absolute;margin-left:127.5pt;margin-top:226.2pt;width:61.5pt;height:14.25pt;z-index:251681792;visibility:visible;mso-wrap-style:square;mso-width-percent:0;mso-height-percent:0;mso-wrap-distance-left:9pt;mso-wrap-distance-top:0;mso-wrap-distance-right:9pt;mso-wrap-distance-bottom:0;mso-position-horizontal:absolute;mso-position-horizontal-relative:text;mso-position-vertical:absolute;mso-position-vertical-relative:text;mso-width-percent:0;mso-height-percent:0;mso-width-relative:margin;mso-height-relative:margin;v-text-anchor:middle" o:gfxdata="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" filled="f" strokecolor="red" strokeweight="2.25pt"/>
             </w:pict>
           </mc:Fallback>
         </mc:AlternateContent>
@@ -2046,7 +2046,7 @@
           </mc:Choice>
           <mc:Fallback>
             <w:pict>
-              <v:rect w14:anchorId="111AC38E" id="Rectangle 36" o:spid="_x0000_s1026" style="position:absolute;margin-left:49.5pt;margin-top:106.2pt;width:302.25pt;height:15pt;z-index:251679744;visibility:visible;mso-wrap-style:square;mso-width-percent:0;mso-height-percent:0;mso-wrap-distance-left:9pt;mso-wrap-distance-top:0;mso-wrap-distance-right:9pt;mso-wrap-distance-bottom:0;mso-position-horizontal:absolute;mso-position-horizontal-relative:text;mso-position-vertical:absolute;mso-position-vertical-relative:text;mso-width-percent:0;mso-height-percent:0;mso-width-relative:margin;mso-height-relative:margin;v-text-anchor:middle" o:gfxdata="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" filled="f" strokecolor="red" strokeweight="2.25pt"/>
+              <v:rect w14:anchorId="4990D236" id="Rectangle 36" o:spid="_x0000_s1026" style="position:absolute;margin-left:49.5pt;margin-top:106.2pt;width:302.25pt;height:15pt;z-index:251679744;visibility:visible;mso-wrap-style:square;mso-width-percent:0;mso-height-percent:0;mso-wrap-distance-left:9pt;mso-wrap-distance-top:0;mso-wrap-distance-right:9pt;mso-wrap-distance-bottom:0;mso-position-horizontal:absolute;mso-position-horizontal-relative:text;mso-position-vertical:absolute;mso-position-vertical-relative:text;mso-width-percent:0;mso-height-percent:0;mso-width-relative:margin;mso-height-relative:margin;v-text-anchor:middle" o:gfxdata="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" filled="f" strokecolor="red" strokeweight="2.25pt"/>
             </w:pict>
           </mc:Fallback>
         </mc:AlternateContent>
@@ -2126,7 +2126,7 @@
           </mc:Choice>
           <mc:Fallback>
             <w:pict>
-              <v:rect w14:anchorId="2AC967D4" id="Rectangle 35" o:spid="_x0000_s1026" style="position:absolute;margin-left:153.75pt;margin-top:50.7pt;width:302.25pt;height:15pt;z-index:251677696;visibility:visible;mso-wrap-style:square;mso-width-percent:0;mso-height-percent:0;mso-wrap-distance-left:9pt;mso-wrap-distance-top:0;mso-wrap-distance-right:9pt;mso-wrap-distance-bottom:0;mso-position-horizontal:absolute;mso-position-horizontal-relative:text;mso-position-vertical:absolute;mso-position-vertical-relative:text;mso-width-percent:0;mso-height-percent:0;mso-width-relative:margin;mso-height-relative:margin;v-text-anchor:middle" o:gfxdata="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" filled="f" strokecolor="red" strokeweight="2.25pt"/>
+              <v:rect w14:anchorId="0AF24DFD" id="Rectangle 35" o:spid="_x0000_s1026" style="position:absolute;margin-left:153.75pt;margin-top:50.7pt;width:302.25pt;height:15pt;z-index:251677696;visibility:visible;mso-wrap-style:square;mso-width-percent:0;mso-height-percent:0;mso-wrap-distance-left:9pt;mso-wrap-distance-top:0;mso-wrap-distance-right:9pt;mso-wrap-distance-bottom:0;mso-position-horizontal:absolute;mso-position-horizontal-relative:text;mso-position-vertical:absolute;mso-position-vertical-relative:text;mso-width-percent:0;mso-height-percent:0;mso-width-relative:margin;mso-height-relative:margin;v-text-anchor:middle" o:gfxdata="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" filled="f" strokecolor="red" strokeweight="2.25pt"/>
             </w:pict>
           </mc:Fallback>
         </mc:AlternateContent>
@@ -2674,7 +2674,10 @@
         </w:numPr>
       </w:pPr>
       <w:r>
-        <w:t xml:space="preserve">Port 22 was open which indicated that </w:t>
+        <w:t>Port 22 was open which indicated that</w:t>
+      </w:r>
+      <w:r>
+        <w:t xml:space="preserve"> </w:t>
       </w:r>
       <w:proofErr w:type="spellStart"/>
       <w:proofErr w:type="gramStart"/>
@@ -2684,7 +2687,57 @@
       <w:proofErr w:type="spellEnd"/>
       <w:proofErr w:type="gramEnd"/>
       <w:r>
-        <w:t xml:space="preserve"> was a viable attack vector.</w:t>
+        <w:t xml:space="preserve"> was a viable attack vector, as shown in our </w:t>
+      </w:r>
+      <w:proofErr w:type="spellStart"/>
+      <w:r>
+        <w:t>nmap</w:t>
+      </w:r>
+      <w:proofErr w:type="spellEnd"/>
+      <w:r>
+        <w:t xml:space="preserve"> output below.</w:t>
+      </w:r>
+    </w:p>
+    <w:p>
+      <w:r>
+        <w:rPr>
+          <w:noProof/>
+        </w:rPr>
+        <w:drawing>
+          <wp:inline distT="0" distB="0" distL="0" distR="0" wp14:anchorId="08C12D42" wp14:editId="1462CEA4">
+            <wp:extent cx="5915025" cy="752475"/>
+            <wp:effectExtent l="0" t="0" r="9525" b="9525"/>
+            <wp:docPr id="39" name="Picture 39"/>
+            <wp:cNvGraphicFramePr>
+              <a:graphicFrameLocks xmlns:a="http://schemas.openxmlformats.org/drawingml/2006/main" noChangeAspect="1"/>
+            </wp:cNvGraphicFramePr>
+            <a:graphic xmlns:a="http://schemas.openxmlformats.org/drawingml/2006/main">
+              <a:graphicData uri="http://schemas.openxmlformats.org/drawingml/2006/picture">
+                <pic:pic xmlns:pic="http://schemas.openxmlformats.org/drawingml/2006/picture">
+                  <pic:nvPicPr>
+                    <pic:cNvPr id="1" name=""/>
+                    <pic:cNvPicPr/>
+                  </pic:nvPicPr>
+                  <pic:blipFill>
+                    <a:blip r:embed="rId24"/>
+                    <a:stretch>
+                      <a:fillRect/>
+                    </a:stretch>
+                  </pic:blipFill>
+                  <pic:spPr>
+                    <a:xfrm>
+                      <a:off x="0" y="0"/>
+                      <a:ext cx="5915025" cy="752475"/>
+                    </a:xfrm>
+                    <a:prstGeom prst="rect">
+                      <a:avLst/>
+                    </a:prstGeom>
+                  </pic:spPr>
+                </pic:pic>
+              </a:graphicData>
+            </a:graphic>
+          </wp:inline>
+        </w:drawing>
       </w:r>
     </w:p>
     <w:p>
@@ -2698,6 +2751,22 @@
       <w:r>
         <w:t>We logged onto Machine1 using username “Administrator” and password “M4IAdminNumber2” (discussed in the Password section below).</w:t>
       </w:r>
+    </w:p>
+    <w:p>
+      <w:pPr>
+        <w:pStyle w:val="ListParagraph"/>
+        <w:numPr>
+          <w:ilvl w:val="0"/>
+          <w:numId w:val="1"/>
+        </w:numPr>
+      </w:pPr>
+      <w:r>
+        <w:t>We cloned the SMB shares onto our computer using the following command:</w:t>
+      </w:r>
+    </w:p>
+    <w:p>
+      <w:bookmarkStart w:id="0" w:name="_GoBack"/>
+      <w:bookmarkEnd w:id="0"/>
     </w:p>
     <w:p>
       <w:r>
@@ -2740,7 +2809,7 @@
                     <pic:cNvPicPr/>
                   </pic:nvPicPr>
                   <pic:blipFill>
-                    <a:blip r:embed="rId24"/>
+                    <a:blip r:embed="rId25"/>
                     <a:stretch>
                       <a:fillRect/>
                     </a:stretch>
@@ -2763,10 +2832,9 @@
     </w:p>
     <w:p>
       <w:r>
+        <w:lastRenderedPageBreak/>
         <w:t>How did you learn passwords?</w:t>
       </w:r>
-      <w:bookmarkStart w:id="0" w:name="_GoBack"/>
-      <w:bookmarkEnd w:id="0"/>
     </w:p>
     <w:p>
       <w:pPr>
@@ -2790,7 +2858,6 @@
           <w:noProof/>
           <w:color w:val="000000"/>
         </w:rPr>
-        <w:lastRenderedPageBreak/>
         <w:drawing>
           <wp:inline distT="0" distB="0" distL="0" distR="0">
             <wp:extent cx="4572000" cy="4752062"/>
@@ -2809,7 +2876,7 @@
                     </pic:cNvPicPr>
                   </pic:nvPicPr>
                   <pic:blipFill>
-                    <a:blip r:embed="rId25">
+                    <a:blip r:embed="rId26">
                       <a:extLst>
                         <a:ext uri="{28A0092B-C50C-407E-A947-70E740481C1C}">
                           <a14:useLocalDpi xmlns:a14="http://schemas.microsoft.com/office/drawing/2010/main" val="0"/>
@@ -2842,12 +2909,474 @@
       </w:r>
     </w:p>
     <w:p>
+      <w:pPr>
+        <w:pStyle w:val="ListParagraph"/>
+        <w:numPr>
+          <w:ilvl w:val="0"/>
+          <w:numId w:val="5"/>
+        </w:numPr>
+      </w:pPr>
+      <w:r>
+        <w:t xml:space="preserve">To find </w:t>
+      </w:r>
+      <w:proofErr w:type="spellStart"/>
+      <w:r>
+        <w:t>JJohnson’s</w:t>
+      </w:r>
+      <w:proofErr w:type="spellEnd"/>
+      <w:r>
+        <w:t xml:space="preserve"> password, we found a VoIP conversation saved as a .</w:t>
+      </w:r>
+      <w:proofErr w:type="spellStart"/>
+      <w:r>
+        <w:t>pcap</w:t>
+      </w:r>
+      <w:proofErr w:type="spellEnd"/>
+      <w:r>
+        <w:t xml:space="preserve"> file, the extension used by Wireshark.  We opened this file in Wireshark, and listened to the audio stream.  He asked the question “What is my password?” To which he received the response “</w:t>
+      </w:r>
+      <w:proofErr w:type="spellStart"/>
+      <w:r>
+        <w:t>LowesMotorSpeedway</w:t>
+      </w:r>
+      <w:proofErr w:type="spellEnd"/>
+      <w:r>
+        <w:t>” with a capital L, M, and S.</w:t>
+      </w:r>
+    </w:p>
+    <w:p>
+      <w:pPr>
+        <w:pStyle w:val="ListParagraph"/>
+        <w:numPr>
+          <w:ilvl w:val="0"/>
+          <w:numId w:val="5"/>
+        </w:numPr>
+      </w:pPr>
+      <w:r>
+        <w:t xml:space="preserve">To find </w:t>
+      </w:r>
+      <w:proofErr w:type="spellStart"/>
+      <w:r>
+        <w:t>KKahne’s</w:t>
+      </w:r>
+      <w:proofErr w:type="spellEnd"/>
+      <w:r>
+        <w:t xml:space="preserve"> password, we examined the webcam_capture.jpg found at C:\webcam_capture\Webcam_capture.jpg</w:t>
+      </w:r>
+    </w:p>
+    <w:p>
+      <w:pPr>
+        <w:jc w:val="center"/>
+      </w:pPr>
+      <w:r>
+        <w:rPr>
+          <w:noProof/>
+        </w:rPr>
+        <w:lastRenderedPageBreak/>
+        <mc:AlternateContent>
+          <mc:Choice Requires="wps">
+            <w:drawing>
+              <wp:anchor distT="0" distB="0" distL="114300" distR="114300" simplePos="0" relativeHeight="251685888" behindDoc="0" locked="0" layoutInCell="1" allowOverlap="1" wp14:anchorId="42BAF88C" wp14:editId="19DDDFD0">
+                <wp:simplePos x="0" y="0"/>
+                <wp:positionH relativeFrom="margin">
+                  <wp:align>center</wp:align>
+                </wp:positionH>
+                <wp:positionV relativeFrom="paragraph">
+                  <wp:posOffset>2105025</wp:posOffset>
+                </wp:positionV>
+                <wp:extent cx="3695700" cy="552450"/>
+                <wp:effectExtent l="19050" t="19050" r="19050" b="19050"/>
+                <wp:wrapNone/>
+                <wp:docPr id="41" name="Rectangle 41"/>
+                <wp:cNvGraphicFramePr/>
+                <a:graphic xmlns:a="http://schemas.openxmlformats.org/drawingml/2006/main">
+                  <a:graphicData uri="http://schemas.microsoft.com/office/word/2010/wordprocessingShape">
+                    <wps:wsp>
+                      <wps:cNvSpPr/>
+                      <wps:spPr>
+                        <a:xfrm>
+                          <a:off x="0" y="0"/>
+                          <a:ext cx="3695700" cy="552450"/>
+                        </a:xfrm>
+                        <a:prstGeom prst="rect">
+                          <a:avLst/>
+                        </a:prstGeom>
+                        <a:noFill/>
+                        <a:ln w="28575">
+                          <a:solidFill>
+                            <a:srgbClr val="FF0000"/>
+                          </a:solidFill>
+                        </a:ln>
+                      </wps:spPr>
+                      <wps:style>
+                        <a:lnRef idx="2">
+                          <a:schemeClr val="accent1">
+                            <a:shade val="50000"/>
+                          </a:schemeClr>
+                        </a:lnRef>
+                        <a:fillRef idx="1">
+                          <a:schemeClr val="accent1"/>
+                        </a:fillRef>
+                        <a:effectRef idx="0">
+                          <a:schemeClr val="accent1"/>
+                        </a:effectRef>
+                        <a:fontRef idx="minor">
+                          <a:schemeClr val="lt1"/>
+                        </a:fontRef>
+                      </wps:style>
+                      <wps:bodyPr rot="0" spcFirstLastPara="0" vertOverflow="overflow" horzOverflow="overflow" vert="horz" wrap="square" lIns="91440" tIns="45720" rIns="91440" bIns="45720" numCol="1" spcCol="0" rtlCol="0" fromWordArt="0" anchor="ctr" anchorCtr="0" forceAA="0" compatLnSpc="1">
+                        <a:prstTxWarp prst="textNoShape">
+                          <a:avLst/>
+                        </a:prstTxWarp>
+                        <a:noAutofit/>
+                      </wps:bodyPr>
+                    </wps:wsp>
+                  </a:graphicData>
+                </a:graphic>
+                <wp14:sizeRelH relativeFrom="margin">
+                  <wp14:pctWidth>0</wp14:pctWidth>
+                </wp14:sizeRelH>
+                <wp14:sizeRelV relativeFrom="margin">
+                  <wp14:pctHeight>0</wp14:pctHeight>
+                </wp14:sizeRelV>
+              </wp:anchor>
+            </w:drawing>
+          </mc:Choice>
+          <mc:Fallback>
+            <w:pict>
+              <v:rect w14:anchorId="04465510" id="Rectangle 41" o:spid="_x0000_s1026" style="position:absolute;margin-left:0;margin-top:165.75pt;width:291pt;height:43.5pt;z-index:251685888;visibility:visible;mso-wrap-style:square;mso-width-percent:0;mso-height-percent:0;mso-wrap-distance-left:9pt;mso-wrap-distance-top:0;mso-wrap-distance-right:9pt;mso-wrap-distance-bottom:0;mso-position-horizontal:center;mso-position-horizontal-relative:margin;mso-position-vertical:absolute;mso-position-vertical-relative:text;mso-width-percent:0;mso-height-percent:0;mso-width-relative:margin;mso-height-relative:margin;v-text-anchor:middle" o:gfxdata="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" filled="f" strokecolor="red" strokeweight="2.25pt">
+                <w10:wrap anchorx="margin"/>
+              </v:rect>
+            </w:pict>
+          </mc:Fallback>
+        </mc:AlternateContent>
+      </w:r>
+      <w:r>
+        <w:rPr>
+          <w:noProof/>
+        </w:rPr>
+        <w:drawing>
+          <wp:inline distT="0" distB="0" distL="0" distR="0">
+            <wp:extent cx="5124450" cy="2779854"/>
+            <wp:effectExtent l="0" t="0" r="0" b="1905"/>
+            <wp:docPr id="40" name="Picture 40" descr="D:\Users\mhayden\Documents\ProjectFiles\CTF\Machine\Screenshots\KKahne_password.PNG"/>
+            <wp:cNvGraphicFramePr>
+              <a:graphicFrameLocks xmlns:a="http://schemas.openxmlformats.org/drawingml/2006/main" noChangeAspect="1"/>
+            </wp:cNvGraphicFramePr>
+            <a:graphic xmlns:a="http://schemas.openxmlformats.org/drawingml/2006/main">
+              <a:graphicData uri="http://schemas.openxmlformats.org/drawingml/2006/picture">
+                <pic:pic xmlns:pic="http://schemas.openxmlformats.org/drawingml/2006/picture">
+                  <pic:nvPicPr>
+                    <pic:cNvPr id="0" name="Picture 8" descr="D:\Users\mhayden\Documents\ProjectFiles\CTF\Machine\Screenshots\KKahne_password.PNG"/>
+                    <pic:cNvPicPr>
+                      <a:picLocks noChangeAspect="1" noChangeArrowheads="1"/>
+                    </pic:cNvPicPr>
+                  </pic:nvPicPr>
+                  <pic:blipFill>
+                    <a:blip r:embed="rId27">
+                      <a:extLst>
+                        <a:ext uri="{28A0092B-C50C-407E-A947-70E740481C1C}">
+                          <a14:useLocalDpi xmlns:a14="http://schemas.microsoft.com/office/drawing/2010/main" val="0"/>
+                        </a:ext>
+                      </a:extLst>
+                    </a:blip>
+                    <a:srcRect/>
+                    <a:stretch>
+                      <a:fillRect/>
+                    </a:stretch>
+                  </pic:blipFill>
+                  <pic:spPr bwMode="auto">
+                    <a:xfrm>
+                      <a:off x="0" y="0"/>
+                      <a:ext cx="5134336" cy="2785217"/>
+                    </a:xfrm>
+                    <a:prstGeom prst="rect">
+                      <a:avLst/>
+                    </a:prstGeom>
+                    <a:noFill/>
+                    <a:ln>
+                      <a:noFill/>
+                    </a:ln>
+                  </pic:spPr>
+                </pic:pic>
+              </a:graphicData>
+            </a:graphic>
+          </wp:inline>
+        </w:drawing>
+      </w:r>
+    </w:p>
+    <w:p>
       <w:r>
         <w:t>How did you find and download flags?</w:t>
       </w:r>
     </w:p>
     <w:p>
       <w:r>
+        <w:rPr>
+          <w:b/>
+        </w:rPr>
+        <w:t>Flag4:</w:t>
+      </w:r>
+    </w:p>
+    <w:p>
+      <w:pPr>
+        <w:pStyle w:val="ListParagraph"/>
+        <w:numPr>
+          <w:ilvl w:val="0"/>
+          <w:numId w:val="13"/>
+        </w:numPr>
+      </w:pPr>
+      <w:r>
+        <w:t>In the C drive, there was a file “noADShiddenhere.txt”.  We displayed the ADS information using the command “</w:t>
+      </w:r>
+      <w:proofErr w:type="spellStart"/>
+      <w:r>
+        <w:t>dir</w:t>
+      </w:r>
+      <w:proofErr w:type="spellEnd"/>
+      <w:r>
+        <w:t xml:space="preserve"> /r”, which showed that noADShiddenhere.txt had flag4.txt embedded as ADS information.</w:t>
+      </w:r>
+    </w:p>
+    <w:p>
+      <w:pPr>
+        <w:pStyle w:val="ListParagraph"/>
+        <w:numPr>
+          <w:ilvl w:val="0"/>
+          <w:numId w:val="13"/>
+        </w:numPr>
+      </w:pPr>
+      <w:r>
+        <w:t xml:space="preserve">We used the command “more &lt; noADShiddenhere.txt:flag4.txt” to display the flag. </w:t>
+      </w:r>
+    </w:p>
+    <w:p>
+      <w:pPr>
+        <w:jc w:val="center"/>
+      </w:pPr>
+      <w:r>
+        <w:rPr>
+          <w:noProof/>
+        </w:rPr>
+        <mc:AlternateContent>
+          <mc:Choice Requires="wps">
+            <w:drawing>
+              <wp:anchor distT="0" distB="0" distL="114300" distR="114300" simplePos="0" relativeHeight="251689984" behindDoc="0" locked="0" layoutInCell="1" allowOverlap="1" wp14:anchorId="7342605F" wp14:editId="54781B5D">
+                <wp:simplePos x="0" y="0"/>
+                <wp:positionH relativeFrom="margin">
+                  <wp:align>right</wp:align>
+                </wp:positionH>
+                <wp:positionV relativeFrom="paragraph">
+                  <wp:posOffset>2032635</wp:posOffset>
+                </wp:positionV>
+                <wp:extent cx="5876925" cy="1162050"/>
+                <wp:effectExtent l="19050" t="19050" r="28575" b="19050"/>
+                <wp:wrapNone/>
+                <wp:docPr id="44" name="Rectangle 44"/>
+                <wp:cNvGraphicFramePr/>
+                <a:graphic xmlns:a="http://schemas.openxmlformats.org/drawingml/2006/main">
+                  <a:graphicData uri="http://schemas.microsoft.com/office/word/2010/wordprocessingShape">
+                    <wps:wsp>
+                      <wps:cNvSpPr/>
+                      <wps:spPr>
+                        <a:xfrm>
+                          <a:off x="0" y="0"/>
+                          <a:ext cx="5876925" cy="1162050"/>
+                        </a:xfrm>
+                        <a:prstGeom prst="rect">
+                          <a:avLst/>
+                        </a:prstGeom>
+                        <a:noFill/>
+                        <a:ln w="28575">
+                          <a:solidFill>
+                            <a:srgbClr val="FF0000"/>
+                          </a:solidFill>
+                        </a:ln>
+                      </wps:spPr>
+                      <wps:style>
+                        <a:lnRef idx="2">
+                          <a:schemeClr val="accent1">
+                            <a:shade val="50000"/>
+                          </a:schemeClr>
+                        </a:lnRef>
+                        <a:fillRef idx="1">
+                          <a:schemeClr val="accent1"/>
+                        </a:fillRef>
+                        <a:effectRef idx="0">
+                          <a:schemeClr val="accent1"/>
+                        </a:effectRef>
+                        <a:fontRef idx="minor">
+                          <a:schemeClr val="lt1"/>
+                        </a:fontRef>
+                      </wps:style>
+                      <wps:bodyPr rot="0" spcFirstLastPara="0" vertOverflow="overflow" horzOverflow="overflow" vert="horz" wrap="square" lIns="91440" tIns="45720" rIns="91440" bIns="45720" numCol="1" spcCol="0" rtlCol="0" fromWordArt="0" anchor="ctr" anchorCtr="0" forceAA="0" compatLnSpc="1">
+                        <a:prstTxWarp prst="textNoShape">
+                          <a:avLst/>
+                        </a:prstTxWarp>
+                        <a:noAutofit/>
+                      </wps:bodyPr>
+                    </wps:wsp>
+                  </a:graphicData>
+                </a:graphic>
+                <wp14:sizeRelH relativeFrom="margin">
+                  <wp14:pctWidth>0</wp14:pctWidth>
+                </wp14:sizeRelH>
+                <wp14:sizeRelV relativeFrom="margin">
+                  <wp14:pctHeight>0</wp14:pctHeight>
+                </wp14:sizeRelV>
+              </wp:anchor>
+            </w:drawing>
+          </mc:Choice>
+          <mc:Fallback>
+            <w:pict>
+              <v:rect w14:anchorId="1E690335" id="Rectangle 44" o:spid="_x0000_s1026" style="position:absolute;margin-left:411.55pt;margin-top:160.05pt;width:462.75pt;height:91.5pt;z-index:251689984;visibility:visible;mso-wrap-style:square;mso-width-percent:0;mso-height-percent:0;mso-wrap-distance-left:9pt;mso-wrap-distance-top:0;mso-wrap-distance-right:9pt;mso-wrap-distance-bottom:0;mso-position-horizontal:right;mso-position-horizontal-relative:margin;mso-position-vertical:absolute;mso-position-vertical-relative:text;mso-width-percent:0;mso-height-percent:0;mso-width-relative:margin;mso-height-relative:margin;v-text-anchor:middle" o:gfxdata="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" filled="f" strokecolor="red" strokeweight="2.25pt">
+                <w10:wrap anchorx="margin"/>
+              </v:rect>
+            </w:pict>
+          </mc:Fallback>
+        </mc:AlternateContent>
+      </w:r>
+      <w:r>
+        <w:rPr>
+          <w:noProof/>
+        </w:rPr>
+        <mc:AlternateContent>
+          <mc:Choice Requires="wps">
+            <w:drawing>
+              <wp:anchor distT="0" distB="0" distL="114300" distR="114300" simplePos="0" relativeHeight="251687936" behindDoc="0" locked="0" layoutInCell="1" allowOverlap="1" wp14:anchorId="5CED7B97" wp14:editId="1DAB493E">
+                <wp:simplePos x="0" y="0"/>
+                <wp:positionH relativeFrom="margin">
+                  <wp:posOffset>95250</wp:posOffset>
+                </wp:positionH>
+                <wp:positionV relativeFrom="paragraph">
+                  <wp:posOffset>32385</wp:posOffset>
+                </wp:positionV>
+                <wp:extent cx="809625" cy="180975"/>
+                <wp:effectExtent l="19050" t="19050" r="28575" b="28575"/>
+                <wp:wrapNone/>
+                <wp:docPr id="43" name="Rectangle 43"/>
+                <wp:cNvGraphicFramePr/>
+                <a:graphic xmlns:a="http://schemas.openxmlformats.org/drawingml/2006/main">
+                  <a:graphicData uri="http://schemas.microsoft.com/office/word/2010/wordprocessingShape">
+                    <wps:wsp>
+                      <wps:cNvSpPr/>
+                      <wps:spPr>
+                        <a:xfrm>
+                          <a:off x="0" y="0"/>
+                          <a:ext cx="809625" cy="180975"/>
+                        </a:xfrm>
+                        <a:prstGeom prst="rect">
+                          <a:avLst/>
+                        </a:prstGeom>
+                        <a:noFill/>
+                        <a:ln w="28575">
+                          <a:solidFill>
+                            <a:srgbClr val="FF0000"/>
+                          </a:solidFill>
+                        </a:ln>
+                      </wps:spPr>
+                      <wps:style>
+                        <a:lnRef idx="2">
+                          <a:schemeClr val="accent1">
+                            <a:shade val="50000"/>
+                          </a:schemeClr>
+                        </a:lnRef>
+                        <a:fillRef idx="1">
+                          <a:schemeClr val="accent1"/>
+                        </a:fillRef>
+                        <a:effectRef idx="0">
+                          <a:schemeClr val="accent1"/>
+                        </a:effectRef>
+                        <a:fontRef idx="minor">
+                          <a:schemeClr val="lt1"/>
+                        </a:fontRef>
+                      </wps:style>
+                      <wps:bodyPr rot="0" spcFirstLastPara="0" vertOverflow="overflow" horzOverflow="overflow" vert="horz" wrap="square" lIns="91440" tIns="45720" rIns="91440" bIns="45720" numCol="1" spcCol="0" rtlCol="0" fromWordArt="0" anchor="ctr" anchorCtr="0" forceAA="0" compatLnSpc="1">
+                        <a:prstTxWarp prst="textNoShape">
+                          <a:avLst/>
+                        </a:prstTxWarp>
+                        <a:noAutofit/>
+                      </wps:bodyPr>
+                    </wps:wsp>
+                  </a:graphicData>
+                </a:graphic>
+                <wp14:sizeRelH relativeFrom="margin">
+                  <wp14:pctWidth>0</wp14:pctWidth>
+                </wp14:sizeRelH>
+                <wp14:sizeRelV relativeFrom="margin">
+                  <wp14:pctHeight>0</wp14:pctHeight>
+                </wp14:sizeRelV>
+              </wp:anchor>
+            </w:drawing>
+          </mc:Choice>
+          <mc:Fallback>
+            <w:pict>
+              <v:rect w14:anchorId="5D1C6E84" id="Rectangle 43" o:spid="_x0000_s1026" style="position:absolute;margin-left:7.5pt;margin-top:2.55pt;width:63.75pt;height:14.25pt;z-index:251687936;visibility:visible;mso-wrap-style:square;mso-width-percent:0;mso-height-percent:0;mso-wrap-distance-left:9pt;mso-wrap-distance-top:0;mso-wrap-distance-right:9pt;mso-wrap-distance-bottom:0;mso-position-horizontal:absolute;mso-position-horizontal-relative:margin;mso-position-vertical:absolute;mso-position-vertical-relative:text;mso-width-percent:0;mso-height-percent:0;mso-width-relative:margin;mso-height-relative:margin;v-text-anchor:middle" o:gfxdata="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" filled="f" strokecolor="red" strokeweight="2.25pt">
+                <w10:wrap anchorx="margin"/>
+              </v:rect>
+            </w:pict>
+          </mc:Fallback>
+        </mc:AlternateContent>
+      </w:r>
+      <w:r>
+        <w:rPr>
+          <w:noProof/>
+        </w:rPr>
+        <w:drawing>
+          <wp:inline distT="0" distB="0" distL="0" distR="0">
+            <wp:extent cx="5943600" cy="3177059"/>
+            <wp:effectExtent l="0" t="0" r="0" b="4445"/>
+            <wp:docPr id="42" name="Picture 42" descr="D:\Users\mhayden\Documents\ProjectFiles\CTF\Machine\Screenshots\MoneyShot_flag4.PNG"/>
+            <wp:cNvGraphicFramePr>
+              <a:graphicFrameLocks xmlns:a="http://schemas.openxmlformats.org/drawingml/2006/main" noChangeAspect="1"/>
+            </wp:cNvGraphicFramePr>
+            <a:graphic xmlns:a="http://schemas.openxmlformats.org/drawingml/2006/main">
+              <a:graphicData uri="http://schemas.openxmlformats.org/drawingml/2006/picture">
+                <pic:pic xmlns:pic="http://schemas.openxmlformats.org/drawingml/2006/picture">
+                  <pic:nvPicPr>
+                    <pic:cNvPr id="0" name="Picture 9" descr="D:\Users\mhayden\Documents\ProjectFiles\CTF\Machine\Screenshots\MoneyShot_flag4.PNG"/>
+                    <pic:cNvPicPr>
+                      <a:picLocks noChangeAspect="1" noChangeArrowheads="1"/>
+                    </pic:cNvPicPr>
+                  </pic:nvPicPr>
+                  <pic:blipFill>
+                    <a:blip r:embed="rId28">
+                      <a:extLst>
+                        <a:ext uri="{28A0092B-C50C-407E-A947-70E740481C1C}">
+                          <a14:useLocalDpi xmlns:a14="http://schemas.microsoft.com/office/drawing/2010/main" val="0"/>
+                        </a:ext>
+                      </a:extLst>
+                    </a:blip>
+                    <a:srcRect/>
+                    <a:stretch>
+                      <a:fillRect/>
+                    </a:stretch>
+                  </pic:blipFill>
+                  <pic:spPr bwMode="auto">
+                    <a:xfrm>
+                      <a:off x="0" y="0"/>
+                      <a:ext cx="5943600" cy="3177059"/>
+                    </a:xfrm>
+                    <a:prstGeom prst="rect">
+                      <a:avLst/>
+                    </a:prstGeom>
+                    <a:noFill/>
+                    <a:ln>
+                      <a:noFill/>
+                    </a:ln>
+                  </pic:spPr>
+                </pic:pic>
+              </a:graphicData>
+            </a:graphic>
+          </wp:inline>
+        </w:drawing>
+      </w:r>
+    </w:p>
+    <w:p/>
+    <w:p/>
+    <w:p>
+      <w:r>
+        <w:lastRenderedPageBreak/>
         <w:t xml:space="preserve">How did you find and download any other files you may have harvested from the target?  </w:t>
       </w:r>
     </w:p>
@@ -3033,6 +3562,11 @@
             <w:pPr>
               <w:jc w:val="center"/>
             </w:pPr>
+            <w:proofErr w:type="spellStart"/>
+            <w:r>
+              <w:t>LowesMotorSpeedway</w:t>
+            </w:r>
+            <w:proofErr w:type="spellEnd"/>
           </w:p>
         </w:tc>
       </w:tr>
@@ -3067,8 +3601,14 @@
             <w:tcW w:w="3117" w:type="dxa"/>
           </w:tcPr>
           <w:p>
+            <w:pPr>
+              <w:jc w:val="center"/>
+            </w:pPr>
             <w:r>
               <w:t>Budweiser</w:t>
+            </w:r>
+            <w:r>
+              <w:t>=good!</w:t>
             </w:r>
           </w:p>
         </w:tc>
@@ -3206,6 +3746,7 @@
         <w:t>How did you find and download flags?</w:t>
       </w:r>
     </w:p>
+    <w:p/>
     <w:p>
       <w:r>
         <w:t xml:space="preserve">How did you find and download any other files you may have harvested from the target?  </w:t>
@@ -3514,7 +4055,7 @@
                     <pic:cNvPicPr/>
                   </pic:nvPicPr>
                   <pic:blipFill>
-                    <a:blip r:embed="rId26"/>
+                    <a:blip r:embed="rId29"/>
                     <a:stretch>
                       <a:fillRect/>
                     </a:stretch>
@@ -3876,7 +4417,7 @@
                     <pic:cNvPicPr/>
                   </pic:nvPicPr>
                   <pic:blipFill>
-                    <a:blip r:embed="rId26"/>
+                    <a:blip r:embed="rId29"/>
                     <a:stretch>
                       <a:fillRect/>
                     </a:stretch>
@@ -6814,7 +7355,7 @@
   <w:abstractNum w:abstractNumId="4" w15:restartNumberingAfterBreak="0">
     <w:nsid w:val="27DB28D9"/>
     <w:multiLevelType w:val="hybridMultilevel"/>
-    <w:tmpl w:val="3030EF2C"/>
+    <w:tmpl w:val="5B3A4DB0"/>
     <w:lvl w:ilvl="0" w:tplc="04090001">
       <w:start w:val="1"/>
       <w:numFmt w:val="bullet"/>
@@ -7240,6 +7781,119 @@
     </w:lvl>
   </w:abstractNum>
   <w:abstractNum w:abstractNumId="8" w15:restartNumberingAfterBreak="0">
+    <w:nsid w:val="4B7D4D0B"/>
+    <w:multiLevelType w:val="hybridMultilevel"/>
+    <w:tmpl w:val="D77C5496"/>
+    <w:lvl w:ilvl="0" w:tplc="04090001">
+      <w:start w:val="1"/>
+      <w:numFmt w:val="bullet"/>
+      <w:lvlText w:val=""/>
+      <w:lvlJc w:val="left"/>
+      <w:pPr>
+        <w:ind w:left="720" w:hanging="360"/>
+      </w:pPr>
+      <w:rPr>
+        <w:rFonts w:ascii="Symbol" w:hAnsi="Symbol" w:hint="default"/>
+      </w:rPr>
+    </w:lvl>
+    <w:lvl w:ilvl="1" w:tplc="04090003" w:tentative="1">
+      <w:start w:val="1"/>
+      <w:numFmt w:val="bullet"/>
+      <w:lvlText w:val="o"/>
+      <w:lvlJc w:val="left"/>
+      <w:pPr>
+        <w:ind w:left="1440" w:hanging="360"/>
+      </w:pPr>
+      <w:rPr>
+        <w:rFonts w:ascii="Courier New" w:hAnsi="Courier New" w:cs="Courier New" w:hint="default"/>
+      </w:rPr>
+    </w:lvl>
+    <w:lvl w:ilvl="2" w:tplc="04090005" w:tentative="1">
+      <w:start w:val="1"/>
+      <w:numFmt w:val="bullet"/>
+      <w:lvlText w:val=""/>
+      <w:lvlJc w:val="left"/>
+      <w:pPr>
+        <w:ind w:left="2160" w:hanging="360"/>
+      </w:pPr>
+      <w:rPr>
+        <w:rFonts w:ascii="Wingdings" w:hAnsi="Wingdings" w:hint="default"/>
+      </w:rPr>
+    </w:lvl>
+    <w:lvl w:ilvl="3" w:tplc="04090001" w:tentative="1">
+      <w:start w:val="1"/>
+      <w:numFmt w:val="bullet"/>
+      <w:lvlText w:val=""/>
+      <w:lvlJc w:val="left"/>
+      <w:pPr>
+        <w:ind w:left="2880" w:hanging="360"/>
+      </w:pPr>
+      <w:rPr>
+        <w:rFonts w:ascii="Symbol" w:hAnsi="Symbol" w:hint="default"/>
+      </w:rPr>
+    </w:lvl>
+    <w:lvl w:ilvl="4" w:tplc="04090003" w:tentative="1">
+      <w:start w:val="1"/>
+      <w:numFmt w:val="bullet"/>
+      <w:lvlText w:val="o"/>
+      <w:lvlJc w:val="left"/>
+      <w:pPr>
+        <w:ind w:left="3600" w:hanging="360"/>
+      </w:pPr>
+      <w:rPr>
+        <w:rFonts w:ascii="Courier New" w:hAnsi="Courier New" w:cs="Courier New" w:hint="default"/>
+      </w:rPr>
+    </w:lvl>
+    <w:lvl w:ilvl="5" w:tplc="04090005" w:tentative="1">
+      <w:start w:val="1"/>
+      <w:numFmt w:val="bullet"/>
+      <w:lvlText w:val=""/>
+      <w:lvlJc w:val="left"/>
+      <w:pPr>
+        <w:ind w:left="4320" w:hanging="360"/>
+      </w:pPr>
+      <w:rPr>
+        <w:rFonts w:ascii="Wingdings" w:hAnsi="Wingdings" w:hint="default"/>
+      </w:rPr>
+    </w:lvl>
+    <w:lvl w:ilvl="6" w:tplc="04090001" w:tentative="1">
+      <w:start w:val="1"/>
+      <w:numFmt w:val="bullet"/>
+      <w:lvlText w:val=""/>
+      <w:lvlJc w:val="left"/>
+      <w:pPr>
+        <w:ind w:left="5040" w:hanging="360"/>
+      </w:pPr>
+      <w:rPr>
+        <w:rFonts w:ascii="Symbol" w:hAnsi="Symbol" w:hint="default"/>
+      </w:rPr>
+    </w:lvl>
+    <w:lvl w:ilvl="7" w:tplc="04090003" w:tentative="1">
+      <w:start w:val="1"/>
+      <w:numFmt w:val="bullet"/>
+      <w:lvlText w:val="o"/>
+      <w:lvlJc w:val="left"/>
+      <w:pPr>
+        <w:ind w:left="5760" w:hanging="360"/>
+      </w:pPr>
+      <w:rPr>
+        <w:rFonts w:ascii="Courier New" w:hAnsi="Courier New" w:cs="Courier New" w:hint="default"/>
+      </w:rPr>
+    </w:lvl>
+    <w:lvl w:ilvl="8" w:tplc="04090005" w:tentative="1">
+      <w:start w:val="1"/>
+      <w:numFmt w:val="bullet"/>
+      <w:lvlText w:val=""/>
+      <w:lvlJc w:val="left"/>
+      <w:pPr>
+        <w:ind w:left="6480" w:hanging="360"/>
+      </w:pPr>
+      <w:rPr>
+        <w:rFonts w:ascii="Wingdings" w:hAnsi="Wingdings" w:hint="default"/>
+      </w:rPr>
+    </w:lvl>
+  </w:abstractNum>
+  <w:abstractNum w:abstractNumId="9" w15:restartNumberingAfterBreak="0">
     <w:nsid w:val="6B252DCC"/>
     <w:multiLevelType w:val="hybridMultilevel"/>
     <w:tmpl w:val="42927078"/>
@@ -7352,7 +8006,7 @@
       </w:rPr>
     </w:lvl>
   </w:abstractNum>
-  <w:abstractNum w:abstractNumId="9" w15:restartNumberingAfterBreak="0">
+  <w:abstractNum w:abstractNumId="10" w15:restartNumberingAfterBreak="0">
     <w:nsid w:val="6C025593"/>
     <w:multiLevelType w:val="hybridMultilevel"/>
     <w:tmpl w:val="3D542ECC"/>
@@ -7465,7 +8119,7 @@
       </w:rPr>
     </w:lvl>
   </w:abstractNum>
-  <w:abstractNum w:abstractNumId="10" w15:restartNumberingAfterBreak="0">
+  <w:abstractNum w:abstractNumId="11" w15:restartNumberingAfterBreak="0">
     <w:nsid w:val="71034B5C"/>
     <w:multiLevelType w:val="hybridMultilevel"/>
     <w:tmpl w:val="79C4F83A"/>
@@ -7578,7 +8232,7 @@
       </w:rPr>
     </w:lvl>
   </w:abstractNum>
-  <w:abstractNum w:abstractNumId="11" w15:restartNumberingAfterBreak="0">
+  <w:abstractNum w:abstractNumId="12" w15:restartNumberingAfterBreak="0">
     <w:nsid w:val="71690BB7"/>
     <w:multiLevelType w:val="hybridMultilevel"/>
     <w:tmpl w:val="5F00FC3E"/>
@@ -7691,11 +8345,124 @@
       </w:rPr>
     </w:lvl>
   </w:abstractNum>
+  <w:abstractNum w:abstractNumId="13" w15:restartNumberingAfterBreak="0">
+    <w:nsid w:val="75E512D6"/>
+    <w:multiLevelType w:val="hybridMultilevel"/>
+    <w:tmpl w:val="8EDCFE5A"/>
+    <w:lvl w:ilvl="0" w:tplc="04090001">
+      <w:start w:val="1"/>
+      <w:numFmt w:val="bullet"/>
+      <w:lvlText w:val=""/>
+      <w:lvlJc w:val="left"/>
+      <w:pPr>
+        <w:ind w:left="720" w:hanging="360"/>
+      </w:pPr>
+      <w:rPr>
+        <w:rFonts w:ascii="Symbol" w:hAnsi="Symbol" w:hint="default"/>
+      </w:rPr>
+    </w:lvl>
+    <w:lvl w:ilvl="1" w:tplc="04090003" w:tentative="1">
+      <w:start w:val="1"/>
+      <w:numFmt w:val="bullet"/>
+      <w:lvlText w:val="o"/>
+      <w:lvlJc w:val="left"/>
+      <w:pPr>
+        <w:ind w:left="1440" w:hanging="360"/>
+      </w:pPr>
+      <w:rPr>
+        <w:rFonts w:ascii="Courier New" w:hAnsi="Courier New" w:cs="Courier New" w:hint="default"/>
+      </w:rPr>
+    </w:lvl>
+    <w:lvl w:ilvl="2" w:tplc="04090005" w:tentative="1">
+      <w:start w:val="1"/>
+      <w:numFmt w:val="bullet"/>
+      <w:lvlText w:val=""/>
+      <w:lvlJc w:val="left"/>
+      <w:pPr>
+        <w:ind w:left="2160" w:hanging="360"/>
+      </w:pPr>
+      <w:rPr>
+        <w:rFonts w:ascii="Wingdings" w:hAnsi="Wingdings" w:hint="default"/>
+      </w:rPr>
+    </w:lvl>
+    <w:lvl w:ilvl="3" w:tplc="04090001" w:tentative="1">
+      <w:start w:val="1"/>
+      <w:numFmt w:val="bullet"/>
+      <w:lvlText w:val=""/>
+      <w:lvlJc w:val="left"/>
+      <w:pPr>
+        <w:ind w:left="2880" w:hanging="360"/>
+      </w:pPr>
+      <w:rPr>
+        <w:rFonts w:ascii="Symbol" w:hAnsi="Symbol" w:hint="default"/>
+      </w:rPr>
+    </w:lvl>
+    <w:lvl w:ilvl="4" w:tplc="04090003" w:tentative="1">
+      <w:start w:val="1"/>
+      <w:numFmt w:val="bullet"/>
+      <w:lvlText w:val="o"/>
+      <w:lvlJc w:val="left"/>
+      <w:pPr>
+        <w:ind w:left="3600" w:hanging="360"/>
+      </w:pPr>
+      <w:rPr>
+        <w:rFonts w:ascii="Courier New" w:hAnsi="Courier New" w:cs="Courier New" w:hint="default"/>
+      </w:rPr>
+    </w:lvl>
+    <w:lvl w:ilvl="5" w:tplc="04090005" w:tentative="1">
+      <w:start w:val="1"/>
+      <w:numFmt w:val="bullet"/>
+      <w:lvlText w:val=""/>
+      <w:lvlJc w:val="left"/>
+      <w:pPr>
+        <w:ind w:left="4320" w:hanging="360"/>
+      </w:pPr>
+      <w:rPr>
+        <w:rFonts w:ascii="Wingdings" w:hAnsi="Wingdings" w:hint="default"/>
+      </w:rPr>
+    </w:lvl>
+    <w:lvl w:ilvl="6" w:tplc="04090001" w:tentative="1">
+      <w:start w:val="1"/>
+      <w:numFmt w:val="bullet"/>
+      <w:lvlText w:val=""/>
+      <w:lvlJc w:val="left"/>
+      <w:pPr>
+        <w:ind w:left="5040" w:hanging="360"/>
+      </w:pPr>
+      <w:rPr>
+        <w:rFonts w:ascii="Symbol" w:hAnsi="Symbol" w:hint="default"/>
+      </w:rPr>
+    </w:lvl>
+    <w:lvl w:ilvl="7" w:tplc="04090003" w:tentative="1">
+      <w:start w:val="1"/>
+      <w:numFmt w:val="bullet"/>
+      <w:lvlText w:val="o"/>
+      <w:lvlJc w:val="left"/>
+      <w:pPr>
+        <w:ind w:left="5760" w:hanging="360"/>
+      </w:pPr>
+      <w:rPr>
+        <w:rFonts w:ascii="Courier New" w:hAnsi="Courier New" w:cs="Courier New" w:hint="default"/>
+      </w:rPr>
+    </w:lvl>
+    <w:lvl w:ilvl="8" w:tplc="04090005" w:tentative="1">
+      <w:start w:val="1"/>
+      <w:numFmt w:val="bullet"/>
+      <w:lvlText w:val=""/>
+      <w:lvlJc w:val="left"/>
+      <w:pPr>
+        <w:ind w:left="6480" w:hanging="360"/>
+      </w:pPr>
+      <w:rPr>
+        <w:rFonts w:ascii="Wingdings" w:hAnsi="Wingdings" w:hint="default"/>
+      </w:rPr>
+    </w:lvl>
+  </w:abstractNum>
   <w:num w:numId="1">
-    <w:abstractNumId w:val="10"/>
+    <w:abstractNumId w:val="11"/>
   </w:num>
   <w:num w:numId="2">
-    <w:abstractNumId w:val="11"/>
+    <w:abstractNumId w:val="12"/>
   </w:num>
   <w:num w:numId="3">
     <w:abstractNumId w:val="3"/>
@@ -7722,10 +8489,16 @@
     <w:abstractNumId w:val="1"/>
   </w:num>
   <w:num w:numId="11">
-    <w:abstractNumId w:val="8"/>
+    <w:abstractNumId w:val="9"/>
   </w:num>
   <w:num w:numId="12">
-    <w:abstractNumId w:val="9"/>
+    <w:abstractNumId w:val="10"/>
+  </w:num>
+  <w:num w:numId="13">
+    <w:abstractNumId w:val="13"/>
+  </w:num>
+  <w:num w:numId="14">
+    <w:abstractNumId w:val="8"/>
   </w:num>
 </w:numbering>
 </file>

</xml_diff>

<commit_message>
Renamed Music to shadow...needs John
</commit_message>
<xml_diff>
--- a/CTF/CTF_Writeup.docx
+++ b/CTF/CTF_Writeup.docx
@@ -197,23 +197,7 @@
         </w:numPr>
       </w:pPr>
       <w:r>
-        <w:t xml:space="preserve">We then performed an </w:t>
-      </w:r>
-      <w:proofErr w:type="spellStart"/>
-      <w:r>
-        <w:t>nmap</w:t>
-      </w:r>
-      <w:proofErr w:type="spellEnd"/>
-      <w:r>
-        <w:t xml:space="preserve"> scan of the following IP addresses, using the below </w:t>
-      </w:r>
-      <w:proofErr w:type="spellStart"/>
-      <w:r>
-        <w:t>nmap</w:t>
-      </w:r>
-      <w:proofErr w:type="spellEnd"/>
-      <w:r>
-        <w:t xml:space="preserve"> command:  10.1.8.1, 10.1.8.101, 10.1.8.201, &amp; 10.1.8.191</w:t>
+        <w:t>We then performed an nmap scan of the following IP addresses, using the below nmap command:  10.1.8.1, 10.1.8.101, 10.1.8.201, &amp; 10.1.8.191</w:t>
       </w:r>
     </w:p>
     <w:p>
@@ -488,15 +472,7 @@
         </w:numPr>
       </w:pPr>
       <w:r>
-        <w:t xml:space="preserve">Added the Marketing1 machine to Armitage using an </w:t>
-      </w:r>
-      <w:proofErr w:type="spellStart"/>
-      <w:r>
-        <w:t>nmap</w:t>
-      </w:r>
-      <w:proofErr w:type="spellEnd"/>
-      <w:r>
-        <w:t xml:space="preserve"> scan – Intense Scan no Ping</w:t>
+        <w:t>Added the Marketing1 machine to Armitage using an nmap scan – Intense Scan no Ping</w:t>
       </w:r>
     </w:p>
     <w:p>
@@ -778,15 +754,7 @@
         </w:numPr>
       </w:pPr>
       <w:r>
-        <w:t xml:space="preserve">To learn the Administrator password, we executed the </w:t>
-      </w:r>
-      <w:proofErr w:type="spellStart"/>
-      <w:r>
-        <w:t>wdigest</w:t>
-      </w:r>
-      <w:proofErr w:type="spellEnd"/>
-      <w:r>
-        <w:t xml:space="preserve"> command on the exploited machine in Armitage.  This gave the below output:</w:t>
+        <w:t>To learn the Administrator password, we executed the wdigest command on the exploited machine in Armitage.  This gave the below output:</w:t>
       </w:r>
     </w:p>
     <w:p>
@@ -1061,15 +1029,7 @@
         </w:numPr>
       </w:pPr>
       <w:r>
-        <w:t xml:space="preserve">We then ran a hash dump using the </w:t>
-      </w:r>
-      <w:proofErr w:type="spellStart"/>
-      <w:r>
-        <w:t>lsass</w:t>
-      </w:r>
-      <w:proofErr w:type="spellEnd"/>
-      <w:r>
-        <w:t xml:space="preserve"> method, outlined above in red.  This provided the password hashes shown below:</w:t>
+        <w:t>We then ran a hash dump using the lsass method, outlined above in red.  This provided the password hashes shown below:</w:t>
       </w:r>
     </w:p>
     <w:p>
@@ -1181,15 +1141,7 @@
         </w:numPr>
       </w:pPr>
       <w:r>
-        <w:t>This found Sheldon’s password of “</w:t>
-      </w:r>
-      <w:proofErr w:type="spellStart"/>
-      <w:r>
-        <w:t>bigbangtheory</w:t>
-      </w:r>
-      <w:proofErr w:type="spellEnd"/>
-      <w:r>
-        <w:t>”</w:t>
+        <w:t>This found Sheldon’s password of “bigbangtheory”</w:t>
       </w:r>
     </w:p>
     <w:p>
@@ -1201,15 +1153,7 @@
         </w:numPr>
       </w:pPr>
       <w:r>
-        <w:t>We tested the password “</w:t>
-      </w:r>
-      <w:proofErr w:type="spellStart"/>
-      <w:r>
-        <w:t>Toomanysecrets</w:t>
-      </w:r>
-      <w:proofErr w:type="spellEnd"/>
-      <w:r>
-        <w:t>!”</w:t>
+        <w:t>We tested the password “Toomanysecrets!”</w:t>
       </w:r>
       <w:r>
         <w:t xml:space="preserve"> for user sneakers</w:t>
@@ -1232,15 +1176,7 @@
         </w:numPr>
       </w:pPr>
       <w:r>
-        <w:t>From the target command prompt in Armitage, we entered the command “</w:t>
-      </w:r>
-      <w:proofErr w:type="spellStart"/>
-      <w:r>
-        <w:t>dir</w:t>
-      </w:r>
-      <w:proofErr w:type="spellEnd"/>
-      <w:r>
-        <w:t xml:space="preserve"> flag* /s /d” from the C: directory.  This provided the location of flags 1 and 2:</w:t>
+        <w:t>From the target command prompt in Armitage, we entered the command “dir flag* /s /d” from the C: directory.  This provided the location of flags 1 and 2:</w:t>
       </w:r>
     </w:p>
     <w:p>
@@ -2333,11 +2269,9 @@
             <w:pPr>
               <w:jc w:val="center"/>
             </w:pPr>
-            <w:proofErr w:type="spellStart"/>
             <w:r>
               <w:t>bigbangtheory</w:t>
             </w:r>
-            <w:proofErr w:type="spellEnd"/>
           </w:p>
         </w:tc>
       </w:tr>
@@ -2350,11 +2284,9 @@
             <w:pPr>
               <w:jc w:val="center"/>
             </w:pPr>
-            <w:proofErr w:type="spellStart"/>
             <w:r>
               <w:t>HarryPotter</w:t>
             </w:r>
-            <w:proofErr w:type="spellEnd"/>
           </w:p>
         </w:tc>
         <w:tc>
@@ -2387,11 +2319,9 @@
             <w:pPr>
               <w:jc w:val="center"/>
             </w:pPr>
-            <w:proofErr w:type="spellStart"/>
             <w:r>
               <w:t>BearGrylls</w:t>
             </w:r>
-            <w:proofErr w:type="spellEnd"/>
           </w:p>
         </w:tc>
         <w:tc>
@@ -2447,13 +2377,8 @@
             <w:pPr>
               <w:jc w:val="center"/>
             </w:pPr>
-            <w:proofErr w:type="spellStart"/>
             <w:r>
-              <w:t>Toomanysecrets</w:t>
-            </w:r>
-            <w:proofErr w:type="spellEnd"/>
-            <w:r>
-              <w:t>!</w:t>
+              <w:t>Toomanysecrets!</w:t>
             </w:r>
           </w:p>
         </w:tc>
@@ -2558,15 +2483,7 @@
         </w:numPr>
       </w:pPr>
       <w:r>
-        <w:t xml:space="preserve">We ran an </w:t>
-      </w:r>
-      <w:proofErr w:type="spellStart"/>
-      <w:r>
-        <w:t>nmap</w:t>
-      </w:r>
-      <w:proofErr w:type="spellEnd"/>
-      <w:r>
-        <w:t xml:space="preserve"> scan of IP 10.1.8.101 after using the information regarding the final octet of our target’s IP addresses.  The command used is shown below:</w:t>
+        <w:t>We ran an nmap scan of IP 10.1.8.101 after using the information regarding the final octet of our target’s IP addresses.  The command used is shown below:</w:t>
       </w:r>
     </w:p>
     <w:p>
@@ -2677,25 +2594,7 @@
         <w:t>Port 22 was open which indicated that</w:t>
       </w:r>
       <w:r>
-        <w:t xml:space="preserve"> </w:t>
-      </w:r>
-      <w:proofErr w:type="spellStart"/>
-      <w:proofErr w:type="gramStart"/>
-      <w:r>
-        <w:t>ssh</w:t>
-      </w:r>
-      <w:proofErr w:type="spellEnd"/>
-      <w:proofErr w:type="gramEnd"/>
-      <w:r>
-        <w:t xml:space="preserve"> was a viable attack vector, as shown in our </w:t>
-      </w:r>
-      <w:proofErr w:type="spellStart"/>
-      <w:r>
-        <w:t>nmap</w:t>
-      </w:r>
-      <w:proofErr w:type="spellEnd"/>
-      <w:r>
-        <w:t xml:space="preserve"> output below.</w:t>
+        <w:t xml:space="preserve"> ssh was a viable attack vector, as shown in our nmap output below.</w:t>
       </w:r>
     </w:p>
     <w:p>
@@ -2777,21 +2676,8 @@
         </w:rPr>
       </w:pPr>
       <w:r>
-        <w:t>We executed the Armitage exploit “windows/</w:t>
-      </w:r>
-      <w:proofErr w:type="spellStart"/>
-      <w:r>
-        <w:t>smb</w:t>
-      </w:r>
-      <w:proofErr w:type="spellEnd"/>
-      <w:r>
-        <w:t>/</w:t>
-      </w:r>
-      <w:proofErr w:type="spellStart"/>
-      <w:r>
-        <w:t>psexec</w:t>
-      </w:r>
-      <w:proofErr w:type="spellEnd"/>
+        <w:t>We executed the Armitage exploit “windows/smb/psexec</w:t>
+      </w:r>
       <w:r>
         <w:rPr>
           <w:b/>
@@ -2954,31 +2840,7 @@
         </w:numPr>
       </w:pPr>
       <w:r>
-        <w:t xml:space="preserve">To find </w:t>
-      </w:r>
-      <w:proofErr w:type="spellStart"/>
-      <w:r>
-        <w:t>JJohnson’s</w:t>
-      </w:r>
-      <w:proofErr w:type="spellEnd"/>
-      <w:r>
-        <w:t xml:space="preserve"> password, we found a VoIP conversation saved as a .</w:t>
-      </w:r>
-      <w:proofErr w:type="spellStart"/>
-      <w:r>
-        <w:t>pcap</w:t>
-      </w:r>
-      <w:proofErr w:type="spellEnd"/>
-      <w:r>
-        <w:t xml:space="preserve"> file, the extension used by Wireshark.  We opened this file in Wireshark, and listened to the audio stream.  He asked the question “What is my password?” To which he received the response “</w:t>
-      </w:r>
-      <w:proofErr w:type="spellStart"/>
-      <w:r>
-        <w:t>LowesMotorSpeedway</w:t>
-      </w:r>
-      <w:proofErr w:type="spellEnd"/>
-      <w:r>
-        <w:t>” with a capital L, M, and S.</w:t>
+        <w:t>To find JJohnson’s password, we found a VoIP conversation saved as a .pcap file, the extension used by Wireshark.  We opened this file in Wireshark, and listened to the audio stream.  He asked the question “What is my password?” To which he received the response “LowesMotorSpeedway” with a capital L, M, and S.</w:t>
       </w:r>
     </w:p>
     <w:p>
@@ -2991,15 +2853,7 @@
       </w:pPr>
       <w:r>
         <w:lastRenderedPageBreak/>
-        <w:t xml:space="preserve">To find </w:t>
-      </w:r>
-      <w:proofErr w:type="spellStart"/>
-      <w:r>
-        <w:t>KKahne’s</w:t>
-      </w:r>
-      <w:proofErr w:type="spellEnd"/>
-      <w:r>
-        <w:t xml:space="preserve"> password, we examined the webcam_capture.jpg found at C:\webcam_capture\Webcam_capture.jpg</w:t>
+        <w:t>To find KKahne’s password, we examined the webcam_capture.jpg found at C:\webcam_capture\Webcam_capture.jpg</w:t>
       </w:r>
     </w:p>
     <w:p>
@@ -3148,31 +3002,7 @@
         </w:numPr>
       </w:pPr>
       <w:r>
-        <w:t xml:space="preserve">To find </w:t>
-      </w:r>
-      <w:proofErr w:type="spellStart"/>
-      <w:r>
-        <w:t>DPatrick’s</w:t>
-      </w:r>
-      <w:proofErr w:type="spellEnd"/>
-      <w:r>
-        <w:t xml:space="preserve"> password, we opened a </w:t>
-      </w:r>
-      <w:proofErr w:type="spellStart"/>
-      <w:r>
-        <w:t>meterpreter</w:t>
-      </w:r>
-      <w:proofErr w:type="spellEnd"/>
-      <w:r>
-        <w:t xml:space="preserve"> shell in Armitage for the Machine1 device.  We executed the command shown below:  “run </w:t>
-      </w:r>
-      <w:proofErr w:type="spellStart"/>
-      <w:r>
-        <w:t>hashdump</w:t>
-      </w:r>
-      <w:proofErr w:type="spellEnd"/>
-      <w:r>
-        <w:t>”</w:t>
+        <w:t>To find DPatrick’s password, we opened a meterpreter shell in Armitage for the Machine1 device.  We executed the command shown below:  “run hashdump”</w:t>
       </w:r>
     </w:p>
     <w:p>
@@ -3406,15 +3236,7 @@
         </w:numPr>
       </w:pPr>
       <w:r>
-        <w:t xml:space="preserve">We loaded the </w:t>
-      </w:r>
-      <w:proofErr w:type="spellStart"/>
-      <w:r>
-        <w:t>hashdump</w:t>
-      </w:r>
-      <w:proofErr w:type="spellEnd"/>
-      <w:r>
-        <w:t xml:space="preserve"> file (shown below) into Cain</w:t>
+        <w:t>We loaded the hashdump file (shown below) into Cain</w:t>
       </w:r>
     </w:p>
     <w:p>
@@ -3526,15 +3348,7 @@
         </w:numPr>
       </w:pPr>
       <w:r>
-        <w:t xml:space="preserve">We ran a Cain dictionary search using the above dictionary, with the below settings, to find </w:t>
-      </w:r>
-      <w:proofErr w:type="spellStart"/>
-      <w:r>
-        <w:t>DPatrick’s</w:t>
-      </w:r>
-      <w:proofErr w:type="spellEnd"/>
-      <w:r>
-        <w:t xml:space="preserve"> password:</w:t>
+        <w:t>We ran a Cain dictionary search using the above dictionary, with the below settings, to find DPatrick’s password:</w:t>
       </w:r>
       <w:r>
         <w:rPr>
@@ -3705,31 +3519,7 @@
         </w:numPr>
       </w:pPr>
       <w:r>
-        <w:t xml:space="preserve">We opened a </w:t>
-      </w:r>
-      <w:proofErr w:type="spellStart"/>
-      <w:r>
-        <w:t>ssh</w:t>
-      </w:r>
-      <w:proofErr w:type="spellEnd"/>
-      <w:r>
-        <w:t xml:space="preserve"> connection using the command “</w:t>
-      </w:r>
-      <w:proofErr w:type="spellStart"/>
-      <w:r>
-        <w:t>ssh</w:t>
-      </w:r>
-      <w:proofErr w:type="spellEnd"/>
-      <w:r>
-        <w:t xml:space="preserve"> DPatrick@10.1.8.101</w:t>
-      </w:r>
-      <w:proofErr w:type="gramStart"/>
-      <w:r>
-        <w:t>” ,</w:t>
-      </w:r>
-      <w:proofErr w:type="gramEnd"/>
-      <w:r>
-        <w:t xml:space="preserve"> and entered the password “GoDaddy10GoDaddy10”.</w:t>
+        <w:t>We opened a ssh connection using the command “ssh DPatrick@10.1.8.101” , and entered the password “GoDaddy10GoDaddy10”.</w:t>
       </w:r>
     </w:p>
     <w:p>
@@ -3874,28 +3664,7 @@
         </mc:AlternateContent>
       </w:r>
       <w:r>
-        <w:t>We then searched for flag files using the command “</w:t>
-      </w:r>
-      <w:proofErr w:type="spellStart"/>
-      <w:r>
-        <w:t>dir</w:t>
-      </w:r>
-      <w:proofErr w:type="spellEnd"/>
-      <w:r>
-        <w:t xml:space="preserve"> flag* /s /p /a”, which gave the flag3.txt </w:t>
-      </w:r>
-      <w:bookmarkStart w:id="0" w:name="_GoBack"/>
-      <w:bookmarkEnd w:id="0"/>
-      <w:r>
-        <w:t>location of C:\Documents and Settings\</w:t>
-      </w:r>
-      <w:proofErr w:type="spellStart"/>
-      <w:r>
-        <w:t>DPatrick</w:t>
-      </w:r>
-      <w:proofErr w:type="spellEnd"/>
-      <w:r>
-        <w:t>\My Documents\flag3.txt</w:t>
+        <w:t>We then searched for flag files using the command “dir flag* /s /p /a”, which gave the flag3.txt location of C:\Documents and Settings\DPatrick\My Documents\flag3.txt</w:t>
       </w:r>
     </w:p>
     <w:p>
@@ -4125,20 +3894,18 @@
         <w:t xml:space="preserve"> </w:t>
       </w:r>
     </w:p>
-    <w:p/>
-    <w:p>
-      <w:pPr>
-        <w:jc w:val="center"/>
-      </w:pPr>
-      <w:r>
-        <w:rPr>
+    <w:p>
+      <w:r>
+        <w:rPr>
+          <w:rFonts w:ascii="Courier New" w:hAnsi="Courier New" w:cs="Courier New"/>
           <w:noProof/>
+          <w:color w:val="000000"/>
         </w:rPr>
         <w:drawing>
           <wp:inline distT="0" distB="0" distL="0" distR="0">
-            <wp:extent cx="5943600" cy="1145843"/>
+            <wp:extent cx="5943600" cy="1181100"/>
             <wp:effectExtent l="0" t="0" r="0" b="0"/>
-            <wp:docPr id="54" name="Picture 54" descr="D:\Users\mhayden\Documents\ProjectFiles\CTF\Machine\Screenshots\Flag3_MoneyShot.PNG"/>
+            <wp:docPr id="48" name="Picture 48" descr="https://lh3.googleusercontent.com/JkYGZzyuoQ_HC8DTGw_fXK0Pt_hB0O9wRG7kFXEMO1zmZsnT4-sj3pUdsVba5GVbL1t7aaf1VwRmehT3nbLkKvGgECCRrAPgMJLCAZv6LMAcxh9VausIg3oZ98ZlXd23jMD13qVS"/>
             <wp:cNvGraphicFramePr>
               <a:graphicFrameLocks xmlns:a="http://schemas.openxmlformats.org/drawingml/2006/main" noChangeAspect="1"/>
             </wp:cNvGraphicFramePr>
@@ -4146,7 +3913,7 @@
               <a:graphicData uri="http://schemas.openxmlformats.org/drawingml/2006/picture">
                 <pic:pic xmlns:pic="http://schemas.openxmlformats.org/drawingml/2006/picture">
                   <pic:nvPicPr>
-                    <pic:cNvPr id="0" name="Picture 3" descr="D:\Users\mhayden\Documents\ProjectFiles\CTF\Machine\Screenshots\Flag3_MoneyShot.PNG"/>
+                    <pic:cNvPr id="0" name="Picture 1" descr="https://lh3.googleusercontent.com/JkYGZzyuoQ_HC8DTGw_fXK0Pt_hB0O9wRG7kFXEMO1zmZsnT4-sj3pUdsVba5GVbL1t7aaf1VwRmehT3nbLkKvGgECCRrAPgMJLCAZv6LMAcxh9VausIg3oZ98ZlXd23jMD13qVS"/>
                     <pic:cNvPicPr>
                       <a:picLocks noChangeAspect="1" noChangeArrowheads="1"/>
                     </pic:cNvPicPr>
@@ -4167,7 +3934,7 @@
                   <pic:spPr bwMode="auto">
                     <a:xfrm>
                       <a:off x="0" y="0"/>
-                      <a:ext cx="5943600" cy="1145843"/>
+                      <a:ext cx="5943600" cy="1181100"/>
                     </a:xfrm>
                     <a:prstGeom prst="rect">
                       <a:avLst/>
@@ -4183,6 +3950,8 @@
           </wp:inline>
         </w:drawing>
       </w:r>
+      <w:bookmarkStart w:id="0" w:name="_GoBack"/>
+      <w:bookmarkEnd w:id="0"/>
     </w:p>
     <w:p>
       <w:r>
@@ -4201,15 +3970,7 @@
         </w:numPr>
       </w:pPr>
       <w:r>
-        <w:t>In the C drive, there was a file “noADShiddenhere.txt”.  We displayed the ADS information using the command “</w:t>
-      </w:r>
-      <w:proofErr w:type="spellStart"/>
-      <w:r>
-        <w:t>dir</w:t>
-      </w:r>
-      <w:proofErr w:type="spellEnd"/>
-      <w:r>
-        <w:t xml:space="preserve"> /r”, which showed that noADShiddenhere.txt had flag4.txt embedded as ADS information.</w:t>
+        <w:t>In the C drive, there was a file “noADShiddenhere.txt”.  We displayed the ADS information using the command “dir /r”, which showed that noADShiddenhere.txt had flag4.txt embedded as ADS information.</w:t>
       </w:r>
     </w:p>
     <w:p>
@@ -4574,11 +4335,9 @@
             <w:pPr>
               <w:jc w:val="center"/>
             </w:pPr>
-            <w:proofErr w:type="spellStart"/>
             <w:r>
               <w:t>DPatrick</w:t>
             </w:r>
-            <w:proofErr w:type="spellEnd"/>
           </w:p>
         </w:tc>
         <w:tc>
@@ -4614,36 +4373,32 @@
             <w:pPr>
               <w:jc w:val="center"/>
             </w:pPr>
-            <w:proofErr w:type="spellStart"/>
             <w:r>
               <w:t>JJohnson</w:t>
             </w:r>
-            <w:proofErr w:type="spellEnd"/>
-          </w:p>
-        </w:tc>
-        <w:tc>
-          <w:tcPr>
-            <w:tcW w:w="3117" w:type="dxa"/>
-          </w:tcPr>
-          <w:p>
-            <w:pPr>
-              <w:jc w:val="center"/>
-            </w:pPr>
-          </w:p>
-        </w:tc>
-        <w:tc>
-          <w:tcPr>
-            <w:tcW w:w="3117" w:type="dxa"/>
-          </w:tcPr>
-          <w:p>
-            <w:pPr>
-              <w:jc w:val="center"/>
-            </w:pPr>
-            <w:proofErr w:type="spellStart"/>
+          </w:p>
+        </w:tc>
+        <w:tc>
+          <w:tcPr>
+            <w:tcW w:w="3117" w:type="dxa"/>
+          </w:tcPr>
+          <w:p>
+            <w:pPr>
+              <w:jc w:val="center"/>
+            </w:pPr>
+          </w:p>
+        </w:tc>
+        <w:tc>
+          <w:tcPr>
+            <w:tcW w:w="3117" w:type="dxa"/>
+          </w:tcPr>
+          <w:p>
+            <w:pPr>
+              <w:jc w:val="center"/>
+            </w:pPr>
             <w:r>
               <w:t>LowesMotorSpeedway</w:t>
             </w:r>
-            <w:proofErr w:type="spellEnd"/>
           </w:p>
         </w:tc>
       </w:tr>
@@ -4656,11 +4411,9 @@
             <w:pPr>
               <w:jc w:val="center"/>
             </w:pPr>
-            <w:proofErr w:type="spellStart"/>
             <w:r>
               <w:t>KKahne</w:t>
             </w:r>
-            <w:proofErr w:type="spellEnd"/>
           </w:p>
         </w:tc>
         <w:tc>
@@ -4991,11 +4744,9 @@
             <w:pPr>
               <w:jc w:val="center"/>
             </w:pPr>
-            <w:proofErr w:type="spellStart"/>
             <w:r>
               <w:t>Pinkfloyd</w:t>
             </w:r>
-            <w:proofErr w:type="spellEnd"/>
           </w:p>
         </w:tc>
         <w:tc>
@@ -6687,7 +6438,6 @@
           <w:u w:val="single"/>
         </w:rPr>
       </w:pPr>
-      <w:proofErr w:type="spellStart"/>
       <w:r>
         <w:rPr>
           <w:b/>
@@ -6695,16 +6445,7 @@
           <w:u w:val="single"/>
         </w:rPr>
         <w:lastRenderedPageBreak/>
-        <w:t>Mitnick</w:t>
-      </w:r>
-      <w:proofErr w:type="spellEnd"/>
-      <w:r>
-        <w:rPr>
-          <w:b/>
-          <w:sz w:val="28"/>
-          <w:u w:val="single"/>
-        </w:rPr>
-        <w:t xml:space="preserve"> Division – 192.168.3.201</w:t>
+        <w:t>Mitnick Division – 192.168.3.201</w:t>
       </w:r>
     </w:p>
     <w:p>

</xml_diff>

<commit_message>
SOme updates to writeup
</commit_message>
<xml_diff>
--- a/CTF/CTF_Writeup.docx
+++ b/CTF/CTF_Writeup.docx
@@ -3950,8 +3950,6 @@
           </wp:inline>
         </w:drawing>
       </w:r>
-      <w:bookmarkStart w:id="0" w:name="_GoBack"/>
-      <w:bookmarkEnd w:id="0"/>
     </w:p>
     <w:p>
       <w:r>
@@ -4803,7 +4801,7 @@
               <w:jc w:val="center"/>
             </w:pPr>
             <w:r>
-              <w:t>*uses password in all-words.txt</w:t>
+              <w:t>Mr.Spock</w:t>
             </w:r>
           </w:p>
         </w:tc>
@@ -5320,9 +5318,146 @@
       </w:r>
     </w:p>
     <w:p>
+      <w:pPr>
+        <w:pStyle w:val="ListParagraph"/>
+        <w:numPr>
+          <w:ilvl w:val="0"/>
+          <w:numId w:val="15"/>
+        </w:numPr>
+      </w:pPr>
+      <w:r>
+        <w:t>On the web server for 192.168.3.1, the source showed the following:</w:t>
+      </w:r>
+    </w:p>
+    <w:p>
+      <w:r>
+        <w:rPr>
+          <w:noProof/>
+        </w:rPr>
+        <w:drawing>
+          <wp:inline distT="0" distB="0" distL="0" distR="0" wp14:anchorId="4FF9FA04" wp14:editId="68E4F5C9">
+            <wp:extent cx="5943600" cy="262255"/>
+            <wp:effectExtent l="0" t="0" r="0" b="4445"/>
+            <wp:docPr id="54" name="Picture 54"/>
+            <wp:cNvGraphicFramePr>
+              <a:graphicFrameLocks xmlns:a="http://schemas.openxmlformats.org/drawingml/2006/main" noChangeAspect="1"/>
+            </wp:cNvGraphicFramePr>
+            <a:graphic xmlns:a="http://schemas.openxmlformats.org/drawingml/2006/main">
+              <a:graphicData uri="http://schemas.openxmlformats.org/drawingml/2006/picture">
+                <pic:pic xmlns:pic="http://schemas.openxmlformats.org/drawingml/2006/picture">
+                  <pic:nvPicPr>
+                    <pic:cNvPr id="1" name=""/>
+                    <pic:cNvPicPr/>
+                  </pic:nvPicPr>
+                  <pic:blipFill>
+                    <a:blip r:embed="rId37"/>
+                    <a:stretch>
+                      <a:fillRect/>
+                    </a:stretch>
+                  </pic:blipFill>
+                  <pic:spPr>
+                    <a:xfrm>
+                      <a:off x="0" y="0"/>
+                      <a:ext cx="5943600" cy="262255"/>
+                    </a:xfrm>
+                    <a:prstGeom prst="rect">
+                      <a:avLst/>
+                    </a:prstGeom>
+                  </pic:spPr>
+                </pic:pic>
+              </a:graphicData>
+            </a:graphic>
+          </wp:inline>
+        </w:drawing>
+      </w:r>
+    </w:p>
+    <w:p>
+      <w:pPr>
+        <w:pStyle w:val="ListParagraph"/>
+        <w:numPr>
+          <w:ilvl w:val="1"/>
+          <w:numId w:val="15"/>
+        </w:numPr>
+      </w:pPr>
+      <w:r>
+        <w:t>We entered the shown password into a Hex to ASCII converter, and it produced “Nebuchadnezzar”</w:t>
+      </w:r>
+    </w:p>
+    <w:p>
+      <w:pPr>
+        <w:pStyle w:val="ListParagraph"/>
+        <w:numPr>
+          <w:ilvl w:val="0"/>
+          <w:numId w:val="15"/>
+        </w:numPr>
+      </w:pPr>
+      <w:r>
+        <w:t>We logged into the root user using ssh and “Nebuchadnezzar” as the password.  We navigated to the /home directory and viewed the users:</w:t>
+      </w:r>
+    </w:p>
+    <w:p>
+      <w:pPr>
+        <w:jc w:val="center"/>
+      </w:pPr>
+      <w:r>
+        <w:rPr>
+          <w:noProof/>
+        </w:rPr>
+        <w:drawing>
+          <wp:inline distT="0" distB="0" distL="0" distR="0" wp14:anchorId="436FC5E5" wp14:editId="572C730D">
+            <wp:extent cx="2647950" cy="1019175"/>
+            <wp:effectExtent l="0" t="0" r="0" b="9525"/>
+            <wp:docPr id="57" name="Picture 57"/>
+            <wp:cNvGraphicFramePr>
+              <a:graphicFrameLocks xmlns:a="http://schemas.openxmlformats.org/drawingml/2006/main" noChangeAspect="1"/>
+            </wp:cNvGraphicFramePr>
+            <a:graphic xmlns:a="http://schemas.openxmlformats.org/drawingml/2006/main">
+              <a:graphicData uri="http://schemas.openxmlformats.org/drawingml/2006/picture">
+                <pic:pic xmlns:pic="http://schemas.openxmlformats.org/drawingml/2006/picture">
+                  <pic:nvPicPr>
+                    <pic:cNvPr id="1" name=""/>
+                    <pic:cNvPicPr/>
+                  </pic:nvPicPr>
+                  <pic:blipFill>
+                    <a:blip r:embed="rId38"/>
+                    <a:stretch>
+                      <a:fillRect/>
+                    </a:stretch>
+                  </pic:blipFill>
+                  <pic:spPr>
+                    <a:xfrm>
+                      <a:off x="0" y="0"/>
+                      <a:ext cx="2647950" cy="1019175"/>
+                    </a:xfrm>
+                    <a:prstGeom prst="rect">
+                      <a:avLst/>
+                    </a:prstGeom>
+                  </pic:spPr>
+                </pic:pic>
+              </a:graphicData>
+            </a:graphic>
+          </wp:inline>
+        </w:drawing>
+      </w:r>
+    </w:p>
+    <w:p>
       <w:r>
         <w:t>How did you learn passwords?</w:t>
       </w:r>
+    </w:p>
+    <w:p>
+      <w:pPr>
+        <w:pStyle w:val="ListParagraph"/>
+        <w:numPr>
+          <w:ilvl w:val="0"/>
+          <w:numId w:val="17"/>
+        </w:numPr>
+      </w:pPr>
+      <w:r>
+        <w:t>From the SSH terminal of the root user, we used the commands “cat /etc/shadow” and “cat /etc/passwd” to view the shadow and password files for use in John.</w:t>
+      </w:r>
+      <w:bookmarkStart w:id="0" w:name="_GoBack"/>
+      <w:bookmarkEnd w:id="0"/>
     </w:p>
     <w:p>
       <w:r>
@@ -5413,26 +5548,32 @@
             <w:pPr>
               <w:jc w:val="center"/>
             </w:pPr>
-          </w:p>
-        </w:tc>
-        <w:tc>
-          <w:tcPr>
-            <w:tcW w:w="3117" w:type="dxa"/>
-          </w:tcPr>
-          <w:p>
-            <w:pPr>
-              <w:jc w:val="center"/>
-            </w:pPr>
-          </w:p>
-        </w:tc>
-        <w:tc>
-          <w:tcPr>
-            <w:tcW w:w="3117" w:type="dxa"/>
-          </w:tcPr>
-          <w:p>
-            <w:pPr>
-              <w:jc w:val="center"/>
-            </w:pPr>
+            <w:r>
+              <w:t>root</w:t>
+            </w:r>
+          </w:p>
+        </w:tc>
+        <w:tc>
+          <w:tcPr>
+            <w:tcW w:w="3117" w:type="dxa"/>
+          </w:tcPr>
+          <w:p>
+            <w:pPr>
+              <w:jc w:val="center"/>
+            </w:pPr>
+          </w:p>
+        </w:tc>
+        <w:tc>
+          <w:tcPr>
+            <w:tcW w:w="3117" w:type="dxa"/>
+          </w:tcPr>
+          <w:p>
+            <w:pPr>
+              <w:jc w:val="center"/>
+            </w:pPr>
+            <w:r>
+              <w:t>Nebuchadnezzar</w:t>
+            </w:r>
           </w:p>
         </w:tc>
       </w:tr>
@@ -5445,26 +5586,33 @@
             <w:pPr>
               <w:jc w:val="center"/>
             </w:pPr>
-          </w:p>
-        </w:tc>
-        <w:tc>
-          <w:tcPr>
-            <w:tcW w:w="3117" w:type="dxa"/>
-          </w:tcPr>
-          <w:p>
-            <w:pPr>
-              <w:jc w:val="center"/>
-            </w:pPr>
-          </w:p>
-        </w:tc>
-        <w:tc>
-          <w:tcPr>
-            <w:tcW w:w="3117" w:type="dxa"/>
-          </w:tcPr>
-          <w:p>
-            <w:pPr>
-              <w:jc w:val="center"/>
-            </w:pPr>
+            <w:r>
+              <w:lastRenderedPageBreak/>
+              <w:t>trinity</w:t>
+            </w:r>
+          </w:p>
+        </w:tc>
+        <w:tc>
+          <w:tcPr>
+            <w:tcW w:w="3117" w:type="dxa"/>
+          </w:tcPr>
+          <w:p>
+            <w:pPr>
+              <w:jc w:val="center"/>
+            </w:pPr>
+          </w:p>
+        </w:tc>
+        <w:tc>
+          <w:tcPr>
+            <w:tcW w:w="3117" w:type="dxa"/>
+          </w:tcPr>
+          <w:p>
+            <w:pPr>
+              <w:jc w:val="center"/>
+            </w:pPr>
+            <w:r>
+              <w:t>Z1ON0101-matrix~dragon7</w:t>
+            </w:r>
           </w:p>
         </w:tc>
       </w:tr>
@@ -5477,6 +5625,9 @@
             <w:pPr>
               <w:jc w:val="center"/>
             </w:pPr>
+            <w:r>
+              <w:t>matrix</w:t>
+            </w:r>
           </w:p>
         </w:tc>
         <w:tc>
@@ -5509,6 +5660,44 @@
             <w:pPr>
               <w:jc w:val="center"/>
             </w:pPr>
+            <w:r>
+              <w:t>neo</w:t>
+            </w:r>
+          </w:p>
+        </w:tc>
+        <w:tc>
+          <w:tcPr>
+            <w:tcW w:w="3117" w:type="dxa"/>
+          </w:tcPr>
+          <w:p>
+            <w:pPr>
+              <w:jc w:val="center"/>
+            </w:pPr>
+          </w:p>
+        </w:tc>
+        <w:tc>
+          <w:tcPr>
+            <w:tcW w:w="3117" w:type="dxa"/>
+          </w:tcPr>
+          <w:p>
+            <w:pPr>
+              <w:jc w:val="center"/>
+            </w:pPr>
+          </w:p>
+        </w:tc>
+      </w:tr>
+      <w:tr>
+        <w:tc>
+          <w:tcPr>
+            <w:tcW w:w="3116" w:type="dxa"/>
+          </w:tcPr>
+          <w:p>
+            <w:pPr>
+              <w:jc w:val="center"/>
+            </w:pPr>
+            <w:r>
+              <w:t>switch</w:t>
+            </w:r>
           </w:p>
         </w:tc>
         <w:tc>
@@ -7726,6 +7915,119 @@
 <file path=word/numbering.xml><?xml version="1.0" encoding="utf-8"?>
 <w:numbering xmlns:wpc="http://schemas.microsoft.com/office/word/2010/wordprocessingCanvas" xmlns:cx="http://schemas.microsoft.com/office/drawing/2014/chartex" xmlns:cx1="http://schemas.microsoft.com/office/drawing/2015/9/8/chartex" xmlns:mc="http://schemas.openxmlformats.org/markup-compatibility/2006" xmlns:o="urn:schemas-microsoft-com:office:office" xmlns:r="http://schemas.openxmlformats.org/officeDocument/2006/relationships" xmlns:m="http://schemas.openxmlformats.org/officeDocument/2006/math" xmlns:v="urn:schemas-microsoft-com:vml" xmlns:wp14="http://schemas.microsoft.com/office/word/2010/wordprocessingDrawing" xmlns:wp="http://schemas.openxmlformats.org/drawingml/2006/wordprocessingDrawing" xmlns:w10="urn:schemas-microsoft-com:office:word" xmlns:w="http://schemas.openxmlformats.org/wordprocessingml/2006/main" xmlns:w14="http://schemas.microsoft.com/office/word/2010/wordml" xmlns:w15="http://schemas.microsoft.com/office/word/2012/wordml" xmlns:w16se="http://schemas.microsoft.com/office/word/2015/wordml/symex" xmlns:wpg="http://schemas.microsoft.com/office/word/2010/wordprocessingGroup" xmlns:wpi="http://schemas.microsoft.com/office/word/2010/wordprocessingInk" xmlns:wne="http://schemas.microsoft.com/office/word/2006/wordml" xmlns:wps="http://schemas.microsoft.com/office/word/2010/wordprocessingShape" mc:Ignorable="w14 w15 w16se wp14">
   <w:abstractNum w:abstractNumId="0" w15:restartNumberingAfterBreak="0">
+    <w:nsid w:val="02162EF3"/>
+    <w:multiLevelType w:val="hybridMultilevel"/>
+    <w:tmpl w:val="656A1E4E"/>
+    <w:lvl w:ilvl="0" w:tplc="04090001">
+      <w:start w:val="1"/>
+      <w:numFmt w:val="bullet"/>
+      <w:lvlText w:val=""/>
+      <w:lvlJc w:val="left"/>
+      <w:pPr>
+        <w:ind w:left="720" w:hanging="360"/>
+      </w:pPr>
+      <w:rPr>
+        <w:rFonts w:ascii="Symbol" w:hAnsi="Symbol" w:hint="default"/>
+      </w:rPr>
+    </w:lvl>
+    <w:lvl w:ilvl="1" w:tplc="04090003">
+      <w:start w:val="1"/>
+      <w:numFmt w:val="bullet"/>
+      <w:lvlText w:val="o"/>
+      <w:lvlJc w:val="left"/>
+      <w:pPr>
+        <w:ind w:left="1440" w:hanging="360"/>
+      </w:pPr>
+      <w:rPr>
+        <w:rFonts w:ascii="Courier New" w:hAnsi="Courier New" w:cs="Courier New" w:hint="default"/>
+      </w:rPr>
+    </w:lvl>
+    <w:lvl w:ilvl="2" w:tplc="04090005" w:tentative="1">
+      <w:start w:val="1"/>
+      <w:numFmt w:val="bullet"/>
+      <w:lvlText w:val=""/>
+      <w:lvlJc w:val="left"/>
+      <w:pPr>
+        <w:ind w:left="2160" w:hanging="360"/>
+      </w:pPr>
+      <w:rPr>
+        <w:rFonts w:ascii="Wingdings" w:hAnsi="Wingdings" w:hint="default"/>
+      </w:rPr>
+    </w:lvl>
+    <w:lvl w:ilvl="3" w:tplc="04090001" w:tentative="1">
+      <w:start w:val="1"/>
+      <w:numFmt w:val="bullet"/>
+      <w:lvlText w:val=""/>
+      <w:lvlJc w:val="left"/>
+      <w:pPr>
+        <w:ind w:left="2880" w:hanging="360"/>
+      </w:pPr>
+      <w:rPr>
+        <w:rFonts w:ascii="Symbol" w:hAnsi="Symbol" w:hint="default"/>
+      </w:rPr>
+    </w:lvl>
+    <w:lvl w:ilvl="4" w:tplc="04090003" w:tentative="1">
+      <w:start w:val="1"/>
+      <w:numFmt w:val="bullet"/>
+      <w:lvlText w:val="o"/>
+      <w:lvlJc w:val="left"/>
+      <w:pPr>
+        <w:ind w:left="3600" w:hanging="360"/>
+      </w:pPr>
+      <w:rPr>
+        <w:rFonts w:ascii="Courier New" w:hAnsi="Courier New" w:cs="Courier New" w:hint="default"/>
+      </w:rPr>
+    </w:lvl>
+    <w:lvl w:ilvl="5" w:tplc="04090005" w:tentative="1">
+      <w:start w:val="1"/>
+      <w:numFmt w:val="bullet"/>
+      <w:lvlText w:val=""/>
+      <w:lvlJc w:val="left"/>
+      <w:pPr>
+        <w:ind w:left="4320" w:hanging="360"/>
+      </w:pPr>
+      <w:rPr>
+        <w:rFonts w:ascii="Wingdings" w:hAnsi="Wingdings" w:hint="default"/>
+      </w:rPr>
+    </w:lvl>
+    <w:lvl w:ilvl="6" w:tplc="04090001" w:tentative="1">
+      <w:start w:val="1"/>
+      <w:numFmt w:val="bullet"/>
+      <w:lvlText w:val=""/>
+      <w:lvlJc w:val="left"/>
+      <w:pPr>
+        <w:ind w:left="5040" w:hanging="360"/>
+      </w:pPr>
+      <w:rPr>
+        <w:rFonts w:ascii="Symbol" w:hAnsi="Symbol" w:hint="default"/>
+      </w:rPr>
+    </w:lvl>
+    <w:lvl w:ilvl="7" w:tplc="04090003" w:tentative="1">
+      <w:start w:val="1"/>
+      <w:numFmt w:val="bullet"/>
+      <w:lvlText w:val="o"/>
+      <w:lvlJc w:val="left"/>
+      <w:pPr>
+        <w:ind w:left="5760" w:hanging="360"/>
+      </w:pPr>
+      <w:rPr>
+        <w:rFonts w:ascii="Courier New" w:hAnsi="Courier New" w:cs="Courier New" w:hint="default"/>
+      </w:rPr>
+    </w:lvl>
+    <w:lvl w:ilvl="8" w:tplc="04090005" w:tentative="1">
+      <w:start w:val="1"/>
+      <w:numFmt w:val="bullet"/>
+      <w:lvlText w:val=""/>
+      <w:lvlJc w:val="left"/>
+      <w:pPr>
+        <w:ind w:left="6480" w:hanging="360"/>
+      </w:pPr>
+      <w:rPr>
+        <w:rFonts w:ascii="Wingdings" w:hAnsi="Wingdings" w:hint="default"/>
+      </w:rPr>
+    </w:lvl>
+  </w:abstractNum>
+  <w:abstractNum w:abstractNumId="1" w15:restartNumberingAfterBreak="0">
     <w:nsid w:val="03283B56"/>
     <w:multiLevelType w:val="hybridMultilevel"/>
     <w:tmpl w:val="10A031D0"/>
@@ -7838,7 +8140,7 @@
       </w:rPr>
     </w:lvl>
   </w:abstractNum>
-  <w:abstractNum w:abstractNumId="1" w15:restartNumberingAfterBreak="0">
+  <w:abstractNum w:abstractNumId="2" w15:restartNumberingAfterBreak="0">
     <w:nsid w:val="062B3D92"/>
     <w:multiLevelType w:val="hybridMultilevel"/>
     <w:tmpl w:val="E084BD6C"/>
@@ -7951,7 +8253,7 @@
       </w:rPr>
     </w:lvl>
   </w:abstractNum>
-  <w:abstractNum w:abstractNumId="2" w15:restartNumberingAfterBreak="0">
+  <w:abstractNum w:abstractNumId="3" w15:restartNumberingAfterBreak="0">
     <w:nsid w:val="1D0279C3"/>
     <w:multiLevelType w:val="hybridMultilevel"/>
     <w:tmpl w:val="FBB289E6"/>
@@ -8064,7 +8366,7 @@
       </w:rPr>
     </w:lvl>
   </w:abstractNum>
-  <w:abstractNum w:abstractNumId="3" w15:restartNumberingAfterBreak="0">
+  <w:abstractNum w:abstractNumId="4" w15:restartNumberingAfterBreak="0">
     <w:nsid w:val="2671782A"/>
     <w:multiLevelType w:val="hybridMultilevel"/>
     <w:tmpl w:val="7438EAC4"/>
@@ -8177,7 +8479,7 @@
       </w:rPr>
     </w:lvl>
   </w:abstractNum>
-  <w:abstractNum w:abstractNumId="4" w15:restartNumberingAfterBreak="0">
+  <w:abstractNum w:abstractNumId="5" w15:restartNumberingAfterBreak="0">
     <w:nsid w:val="27DB28D9"/>
     <w:multiLevelType w:val="hybridMultilevel"/>
     <w:tmpl w:val="A4365B64"/>
@@ -8290,7 +8592,7 @@
       </w:rPr>
     </w:lvl>
   </w:abstractNum>
-  <w:abstractNum w:abstractNumId="5" w15:restartNumberingAfterBreak="0">
+  <w:abstractNum w:abstractNumId="6" w15:restartNumberingAfterBreak="0">
     <w:nsid w:val="2CEB60B0"/>
     <w:multiLevelType w:val="hybridMultilevel"/>
     <w:tmpl w:val="08168B32"/>
@@ -8403,7 +8705,7 @@
       </w:rPr>
     </w:lvl>
   </w:abstractNum>
-  <w:abstractNum w:abstractNumId="6" w15:restartNumberingAfterBreak="0">
+  <w:abstractNum w:abstractNumId="7" w15:restartNumberingAfterBreak="0">
     <w:nsid w:val="34902A56"/>
     <w:multiLevelType w:val="hybridMultilevel"/>
     <w:tmpl w:val="2A381260"/>
@@ -8492,7 +8794,7 @@
       </w:pPr>
     </w:lvl>
   </w:abstractNum>
-  <w:abstractNum w:abstractNumId="7" w15:restartNumberingAfterBreak="0">
+  <w:abstractNum w:abstractNumId="8" w15:restartNumberingAfterBreak="0">
     <w:nsid w:val="369238BD"/>
     <w:multiLevelType w:val="hybridMultilevel"/>
     <w:tmpl w:val="DE8E89FA"/>
@@ -8605,7 +8907,7 @@
       </w:rPr>
     </w:lvl>
   </w:abstractNum>
-  <w:abstractNum w:abstractNumId="8" w15:restartNumberingAfterBreak="0">
+  <w:abstractNum w:abstractNumId="9" w15:restartNumberingAfterBreak="0">
     <w:nsid w:val="4B7D4D0B"/>
     <w:multiLevelType w:val="hybridMultilevel"/>
     <w:tmpl w:val="D77C5496"/>
@@ -8718,7 +9020,233 @@
       </w:rPr>
     </w:lvl>
   </w:abstractNum>
-  <w:abstractNum w:abstractNumId="9" w15:restartNumberingAfterBreak="0">
+  <w:abstractNum w:abstractNumId="10" w15:restartNumberingAfterBreak="0">
+    <w:nsid w:val="5C8519A9"/>
+    <w:multiLevelType w:val="hybridMultilevel"/>
+    <w:tmpl w:val="1F0C69AA"/>
+    <w:lvl w:ilvl="0" w:tplc="04090001">
+      <w:start w:val="1"/>
+      <w:numFmt w:val="bullet"/>
+      <w:lvlText w:val=""/>
+      <w:lvlJc w:val="left"/>
+      <w:pPr>
+        <w:ind w:left="720" w:hanging="360"/>
+      </w:pPr>
+      <w:rPr>
+        <w:rFonts w:ascii="Symbol" w:hAnsi="Symbol" w:hint="default"/>
+      </w:rPr>
+    </w:lvl>
+    <w:lvl w:ilvl="1" w:tplc="04090003" w:tentative="1">
+      <w:start w:val="1"/>
+      <w:numFmt w:val="bullet"/>
+      <w:lvlText w:val="o"/>
+      <w:lvlJc w:val="left"/>
+      <w:pPr>
+        <w:ind w:left="1440" w:hanging="360"/>
+      </w:pPr>
+      <w:rPr>
+        <w:rFonts w:ascii="Courier New" w:hAnsi="Courier New" w:cs="Courier New" w:hint="default"/>
+      </w:rPr>
+    </w:lvl>
+    <w:lvl w:ilvl="2" w:tplc="04090005" w:tentative="1">
+      <w:start w:val="1"/>
+      <w:numFmt w:val="bullet"/>
+      <w:lvlText w:val=""/>
+      <w:lvlJc w:val="left"/>
+      <w:pPr>
+        <w:ind w:left="2160" w:hanging="360"/>
+      </w:pPr>
+      <w:rPr>
+        <w:rFonts w:ascii="Wingdings" w:hAnsi="Wingdings" w:hint="default"/>
+      </w:rPr>
+    </w:lvl>
+    <w:lvl w:ilvl="3" w:tplc="04090001" w:tentative="1">
+      <w:start w:val="1"/>
+      <w:numFmt w:val="bullet"/>
+      <w:lvlText w:val=""/>
+      <w:lvlJc w:val="left"/>
+      <w:pPr>
+        <w:ind w:left="2880" w:hanging="360"/>
+      </w:pPr>
+      <w:rPr>
+        <w:rFonts w:ascii="Symbol" w:hAnsi="Symbol" w:hint="default"/>
+      </w:rPr>
+    </w:lvl>
+    <w:lvl w:ilvl="4" w:tplc="04090003" w:tentative="1">
+      <w:start w:val="1"/>
+      <w:numFmt w:val="bullet"/>
+      <w:lvlText w:val="o"/>
+      <w:lvlJc w:val="left"/>
+      <w:pPr>
+        <w:ind w:left="3600" w:hanging="360"/>
+      </w:pPr>
+      <w:rPr>
+        <w:rFonts w:ascii="Courier New" w:hAnsi="Courier New" w:cs="Courier New" w:hint="default"/>
+      </w:rPr>
+    </w:lvl>
+    <w:lvl w:ilvl="5" w:tplc="04090005" w:tentative="1">
+      <w:start w:val="1"/>
+      <w:numFmt w:val="bullet"/>
+      <w:lvlText w:val=""/>
+      <w:lvlJc w:val="left"/>
+      <w:pPr>
+        <w:ind w:left="4320" w:hanging="360"/>
+      </w:pPr>
+      <w:rPr>
+        <w:rFonts w:ascii="Wingdings" w:hAnsi="Wingdings" w:hint="default"/>
+      </w:rPr>
+    </w:lvl>
+    <w:lvl w:ilvl="6" w:tplc="04090001" w:tentative="1">
+      <w:start w:val="1"/>
+      <w:numFmt w:val="bullet"/>
+      <w:lvlText w:val=""/>
+      <w:lvlJc w:val="left"/>
+      <w:pPr>
+        <w:ind w:left="5040" w:hanging="360"/>
+      </w:pPr>
+      <w:rPr>
+        <w:rFonts w:ascii="Symbol" w:hAnsi="Symbol" w:hint="default"/>
+      </w:rPr>
+    </w:lvl>
+    <w:lvl w:ilvl="7" w:tplc="04090003" w:tentative="1">
+      <w:start w:val="1"/>
+      <w:numFmt w:val="bullet"/>
+      <w:lvlText w:val="o"/>
+      <w:lvlJc w:val="left"/>
+      <w:pPr>
+        <w:ind w:left="5760" w:hanging="360"/>
+      </w:pPr>
+      <w:rPr>
+        <w:rFonts w:ascii="Courier New" w:hAnsi="Courier New" w:cs="Courier New" w:hint="default"/>
+      </w:rPr>
+    </w:lvl>
+    <w:lvl w:ilvl="8" w:tplc="04090005" w:tentative="1">
+      <w:start w:val="1"/>
+      <w:numFmt w:val="bullet"/>
+      <w:lvlText w:val=""/>
+      <w:lvlJc w:val="left"/>
+      <w:pPr>
+        <w:ind w:left="6480" w:hanging="360"/>
+      </w:pPr>
+      <w:rPr>
+        <w:rFonts w:ascii="Wingdings" w:hAnsi="Wingdings" w:hint="default"/>
+      </w:rPr>
+    </w:lvl>
+  </w:abstractNum>
+  <w:abstractNum w:abstractNumId="11" w15:restartNumberingAfterBreak="0">
+    <w:nsid w:val="5F45315D"/>
+    <w:multiLevelType w:val="hybridMultilevel"/>
+    <w:tmpl w:val="143EE71E"/>
+    <w:lvl w:ilvl="0" w:tplc="04090001">
+      <w:start w:val="1"/>
+      <w:numFmt w:val="bullet"/>
+      <w:lvlText w:val=""/>
+      <w:lvlJc w:val="left"/>
+      <w:pPr>
+        <w:ind w:left="720" w:hanging="360"/>
+      </w:pPr>
+      <w:rPr>
+        <w:rFonts w:ascii="Symbol" w:hAnsi="Symbol" w:hint="default"/>
+      </w:rPr>
+    </w:lvl>
+    <w:lvl w:ilvl="1" w:tplc="04090003" w:tentative="1">
+      <w:start w:val="1"/>
+      <w:numFmt w:val="bullet"/>
+      <w:lvlText w:val="o"/>
+      <w:lvlJc w:val="left"/>
+      <w:pPr>
+        <w:ind w:left="1440" w:hanging="360"/>
+      </w:pPr>
+      <w:rPr>
+        <w:rFonts w:ascii="Courier New" w:hAnsi="Courier New" w:cs="Courier New" w:hint="default"/>
+      </w:rPr>
+    </w:lvl>
+    <w:lvl w:ilvl="2" w:tplc="04090005" w:tentative="1">
+      <w:start w:val="1"/>
+      <w:numFmt w:val="bullet"/>
+      <w:lvlText w:val=""/>
+      <w:lvlJc w:val="left"/>
+      <w:pPr>
+        <w:ind w:left="2160" w:hanging="360"/>
+      </w:pPr>
+      <w:rPr>
+        <w:rFonts w:ascii="Wingdings" w:hAnsi="Wingdings" w:hint="default"/>
+      </w:rPr>
+    </w:lvl>
+    <w:lvl w:ilvl="3" w:tplc="04090001" w:tentative="1">
+      <w:start w:val="1"/>
+      <w:numFmt w:val="bullet"/>
+      <w:lvlText w:val=""/>
+      <w:lvlJc w:val="left"/>
+      <w:pPr>
+        <w:ind w:left="2880" w:hanging="360"/>
+      </w:pPr>
+      <w:rPr>
+        <w:rFonts w:ascii="Symbol" w:hAnsi="Symbol" w:hint="default"/>
+      </w:rPr>
+    </w:lvl>
+    <w:lvl w:ilvl="4" w:tplc="04090003" w:tentative="1">
+      <w:start w:val="1"/>
+      <w:numFmt w:val="bullet"/>
+      <w:lvlText w:val="o"/>
+      <w:lvlJc w:val="left"/>
+      <w:pPr>
+        <w:ind w:left="3600" w:hanging="360"/>
+      </w:pPr>
+      <w:rPr>
+        <w:rFonts w:ascii="Courier New" w:hAnsi="Courier New" w:cs="Courier New" w:hint="default"/>
+      </w:rPr>
+    </w:lvl>
+    <w:lvl w:ilvl="5" w:tplc="04090005" w:tentative="1">
+      <w:start w:val="1"/>
+      <w:numFmt w:val="bullet"/>
+      <w:lvlText w:val=""/>
+      <w:lvlJc w:val="left"/>
+      <w:pPr>
+        <w:ind w:left="4320" w:hanging="360"/>
+      </w:pPr>
+      <w:rPr>
+        <w:rFonts w:ascii="Wingdings" w:hAnsi="Wingdings" w:hint="default"/>
+      </w:rPr>
+    </w:lvl>
+    <w:lvl w:ilvl="6" w:tplc="04090001" w:tentative="1">
+      <w:start w:val="1"/>
+      <w:numFmt w:val="bullet"/>
+      <w:lvlText w:val=""/>
+      <w:lvlJc w:val="left"/>
+      <w:pPr>
+        <w:ind w:left="5040" w:hanging="360"/>
+      </w:pPr>
+      <w:rPr>
+        <w:rFonts w:ascii="Symbol" w:hAnsi="Symbol" w:hint="default"/>
+      </w:rPr>
+    </w:lvl>
+    <w:lvl w:ilvl="7" w:tplc="04090003" w:tentative="1">
+      <w:start w:val="1"/>
+      <w:numFmt w:val="bullet"/>
+      <w:lvlText w:val="o"/>
+      <w:lvlJc w:val="left"/>
+      <w:pPr>
+        <w:ind w:left="5760" w:hanging="360"/>
+      </w:pPr>
+      <w:rPr>
+        <w:rFonts w:ascii="Courier New" w:hAnsi="Courier New" w:cs="Courier New" w:hint="default"/>
+      </w:rPr>
+    </w:lvl>
+    <w:lvl w:ilvl="8" w:tplc="04090005" w:tentative="1">
+      <w:start w:val="1"/>
+      <w:numFmt w:val="bullet"/>
+      <w:lvlText w:val=""/>
+      <w:lvlJc w:val="left"/>
+      <w:pPr>
+        <w:ind w:left="6480" w:hanging="360"/>
+      </w:pPr>
+      <w:rPr>
+        <w:rFonts w:ascii="Wingdings" w:hAnsi="Wingdings" w:hint="default"/>
+      </w:rPr>
+    </w:lvl>
+  </w:abstractNum>
+  <w:abstractNum w:abstractNumId="12" w15:restartNumberingAfterBreak="0">
     <w:nsid w:val="6B252DCC"/>
     <w:multiLevelType w:val="hybridMultilevel"/>
     <w:tmpl w:val="42927078"/>
@@ -8831,7 +9359,7 @@
       </w:rPr>
     </w:lvl>
   </w:abstractNum>
-  <w:abstractNum w:abstractNumId="10" w15:restartNumberingAfterBreak="0">
+  <w:abstractNum w:abstractNumId="13" w15:restartNumberingAfterBreak="0">
     <w:nsid w:val="6C025593"/>
     <w:multiLevelType w:val="hybridMultilevel"/>
     <w:tmpl w:val="3D542ECC"/>
@@ -8944,7 +9472,7 @@
       </w:rPr>
     </w:lvl>
   </w:abstractNum>
-  <w:abstractNum w:abstractNumId="11" w15:restartNumberingAfterBreak="0">
+  <w:abstractNum w:abstractNumId="14" w15:restartNumberingAfterBreak="0">
     <w:nsid w:val="71034B5C"/>
     <w:multiLevelType w:val="hybridMultilevel"/>
     <w:tmpl w:val="F2CAD06A"/>
@@ -9057,7 +9585,7 @@
       </w:rPr>
     </w:lvl>
   </w:abstractNum>
-  <w:abstractNum w:abstractNumId="12" w15:restartNumberingAfterBreak="0">
+  <w:abstractNum w:abstractNumId="15" w15:restartNumberingAfterBreak="0">
     <w:nsid w:val="71690BB7"/>
     <w:multiLevelType w:val="hybridMultilevel"/>
     <w:tmpl w:val="5F00FC3E"/>
@@ -9170,7 +9698,7 @@
       </w:rPr>
     </w:lvl>
   </w:abstractNum>
-  <w:abstractNum w:abstractNumId="13" w15:restartNumberingAfterBreak="0">
+  <w:abstractNum w:abstractNumId="16" w15:restartNumberingAfterBreak="0">
     <w:nsid w:val="75E512D6"/>
     <w:multiLevelType w:val="hybridMultilevel"/>
     <w:tmpl w:val="8EDCFE5A"/>
@@ -9284,46 +9812,55 @@
     </w:lvl>
   </w:abstractNum>
   <w:num w:numId="1">
+    <w:abstractNumId w:val="14"/>
+  </w:num>
+  <w:num w:numId="2">
+    <w:abstractNumId w:val="15"/>
+  </w:num>
+  <w:num w:numId="3">
+    <w:abstractNumId w:val="4"/>
+  </w:num>
+  <w:num w:numId="4">
+    <w:abstractNumId w:val="6"/>
+  </w:num>
+  <w:num w:numId="5">
+    <w:abstractNumId w:val="5"/>
+  </w:num>
+  <w:num w:numId="6">
+    <w:abstractNumId w:val="7"/>
+  </w:num>
+  <w:num w:numId="7">
+    <w:abstractNumId w:val="3"/>
+  </w:num>
+  <w:num w:numId="8">
+    <w:abstractNumId w:val="1"/>
+  </w:num>
+  <w:num w:numId="9">
+    <w:abstractNumId w:val="8"/>
+  </w:num>
+  <w:num w:numId="10">
+    <w:abstractNumId w:val="2"/>
+  </w:num>
+  <w:num w:numId="11">
+    <w:abstractNumId w:val="12"/>
+  </w:num>
+  <w:num w:numId="12">
+    <w:abstractNumId w:val="13"/>
+  </w:num>
+  <w:num w:numId="13">
+    <w:abstractNumId w:val="16"/>
+  </w:num>
+  <w:num w:numId="14">
+    <w:abstractNumId w:val="9"/>
+  </w:num>
+  <w:num w:numId="15">
+    <w:abstractNumId w:val="0"/>
+  </w:num>
+  <w:num w:numId="16">
     <w:abstractNumId w:val="11"/>
   </w:num>
-  <w:num w:numId="2">
-    <w:abstractNumId w:val="12"/>
-  </w:num>
-  <w:num w:numId="3">
-    <w:abstractNumId w:val="3"/>
-  </w:num>
-  <w:num w:numId="4">
-    <w:abstractNumId w:val="5"/>
-  </w:num>
-  <w:num w:numId="5">
-    <w:abstractNumId w:val="4"/>
-  </w:num>
-  <w:num w:numId="6">
-    <w:abstractNumId w:val="6"/>
-  </w:num>
-  <w:num w:numId="7">
-    <w:abstractNumId w:val="2"/>
-  </w:num>
-  <w:num w:numId="8">
-    <w:abstractNumId w:val="0"/>
-  </w:num>
-  <w:num w:numId="9">
-    <w:abstractNumId w:val="7"/>
-  </w:num>
-  <w:num w:numId="10">
-    <w:abstractNumId w:val="1"/>
-  </w:num>
-  <w:num w:numId="11">
-    <w:abstractNumId w:val="9"/>
-  </w:num>
-  <w:num w:numId="12">
+  <w:num w:numId="17">
     <w:abstractNumId w:val="10"/>
-  </w:num>
-  <w:num w:numId="13">
-    <w:abstractNumId w:val="13"/>
-  </w:num>
-  <w:num w:numId="14">
-    <w:abstractNumId w:val="8"/>
   </w:num>
 </w:numbering>
 </file>

</xml_diff>

<commit_message>
ADded some movie stuff to writeup
</commit_message>
<xml_diff>
--- a/CTF/CTF_Writeup.docx
+++ b/CTF/CTF_Writeup.docx
@@ -197,7 +197,23 @@
         </w:numPr>
       </w:pPr>
       <w:r>
-        <w:t>We then performed an nmap scan of the following IP addresses, using the below nmap command:  10.1.8.1, 10.1.8.101, 10.1.8.201, &amp; 10.1.8.191</w:t>
+        <w:t xml:space="preserve">We then performed an </w:t>
+      </w:r>
+      <w:proofErr w:type="spellStart"/>
+      <w:r>
+        <w:t>nmap</w:t>
+      </w:r>
+      <w:proofErr w:type="spellEnd"/>
+      <w:r>
+        <w:t xml:space="preserve"> scan of the following IP addresses, using the below </w:t>
+      </w:r>
+      <w:proofErr w:type="spellStart"/>
+      <w:r>
+        <w:t>nmap</w:t>
+      </w:r>
+      <w:proofErr w:type="spellEnd"/>
+      <w:r>
+        <w:t xml:space="preserve"> command:  10.1.8.1, 10.1.8.101, 10.1.8.201, &amp; 10.1.8.191</w:t>
       </w:r>
     </w:p>
     <w:p>
@@ -472,7 +488,15 @@
         </w:numPr>
       </w:pPr>
       <w:r>
-        <w:t>Added the Marketing1 machine to Armitage using an nmap scan – Intense Scan no Ping</w:t>
+        <w:t xml:space="preserve">Added the Marketing1 machine to Armitage using an </w:t>
+      </w:r>
+      <w:proofErr w:type="spellStart"/>
+      <w:r>
+        <w:t>nmap</w:t>
+      </w:r>
+      <w:proofErr w:type="spellEnd"/>
+      <w:r>
+        <w:t xml:space="preserve"> scan – Intense Scan no Ping</w:t>
       </w:r>
     </w:p>
     <w:p>
@@ -754,7 +778,15 @@
         </w:numPr>
       </w:pPr>
       <w:r>
-        <w:t>To learn the Administrator password, we executed the wdigest command on the exploited machine in Armitage.  This gave the below output:</w:t>
+        <w:t xml:space="preserve">To learn the Administrator password, we executed the </w:t>
+      </w:r>
+      <w:proofErr w:type="spellStart"/>
+      <w:r>
+        <w:t>wdigest</w:t>
+      </w:r>
+      <w:proofErr w:type="spellEnd"/>
+      <w:r>
+        <w:t xml:space="preserve"> command on the exploited machine in Armitage.  This gave the below output:</w:t>
       </w:r>
     </w:p>
     <w:p>
@@ -1029,7 +1061,15 @@
         </w:numPr>
       </w:pPr>
       <w:r>
-        <w:t>We then ran a hash dump using the lsass method, outlined above in red.  This provided the password hashes shown below:</w:t>
+        <w:t xml:space="preserve">We then ran a hash dump using the </w:t>
+      </w:r>
+      <w:proofErr w:type="spellStart"/>
+      <w:r>
+        <w:t>lsass</w:t>
+      </w:r>
+      <w:proofErr w:type="spellEnd"/>
+      <w:r>
+        <w:t xml:space="preserve"> method, outlined above in red.  This provided the password hashes shown below:</w:t>
       </w:r>
     </w:p>
     <w:p>
@@ -1141,7 +1181,15 @@
         </w:numPr>
       </w:pPr>
       <w:r>
-        <w:t>This found Sheldon’s password of “bigbangtheory”</w:t>
+        <w:t>This found Sheldon’s password of “</w:t>
+      </w:r>
+      <w:proofErr w:type="spellStart"/>
+      <w:r>
+        <w:t>bigbangtheory</w:t>
+      </w:r>
+      <w:proofErr w:type="spellEnd"/>
+      <w:r>
+        <w:t>”</w:t>
       </w:r>
     </w:p>
     <w:p>
@@ -1153,7 +1201,15 @@
         </w:numPr>
       </w:pPr>
       <w:r>
-        <w:t>We tested the password “Toomanysecrets!”</w:t>
+        <w:t>We tested the password “</w:t>
+      </w:r>
+      <w:proofErr w:type="spellStart"/>
+      <w:r>
+        <w:t>Toomanysecrets</w:t>
+      </w:r>
+      <w:proofErr w:type="spellEnd"/>
+      <w:r>
+        <w:t>!”</w:t>
       </w:r>
       <w:r>
         <w:t xml:space="preserve"> for user sneakers</w:t>
@@ -1176,7 +1232,15 @@
         </w:numPr>
       </w:pPr>
       <w:r>
-        <w:t>From the target command prompt in Armitage, we entered the command “dir flag* /s /d” from the C: directory.  This provided the location of flags 1 and 2:</w:t>
+        <w:t>From the target command prompt in Armitage, we entered the command “</w:t>
+      </w:r>
+      <w:proofErr w:type="spellStart"/>
+      <w:r>
+        <w:t>dir</w:t>
+      </w:r>
+      <w:proofErr w:type="spellEnd"/>
+      <w:r>
+        <w:t xml:space="preserve"> flag* /s /d” from the C: directory.  This provided the location of flags 1 and 2:</w:t>
       </w:r>
     </w:p>
     <w:p>
@@ -2269,9 +2333,11 @@
             <w:pPr>
               <w:jc w:val="center"/>
             </w:pPr>
+            <w:proofErr w:type="spellStart"/>
             <w:r>
               <w:t>bigbangtheory</w:t>
             </w:r>
+            <w:proofErr w:type="spellEnd"/>
           </w:p>
         </w:tc>
       </w:tr>
@@ -2284,9 +2350,11 @@
             <w:pPr>
               <w:jc w:val="center"/>
             </w:pPr>
+            <w:proofErr w:type="spellStart"/>
             <w:r>
               <w:t>HarryPotter</w:t>
             </w:r>
+            <w:proofErr w:type="spellEnd"/>
           </w:p>
         </w:tc>
         <w:tc>
@@ -2319,9 +2387,11 @@
             <w:pPr>
               <w:jc w:val="center"/>
             </w:pPr>
+            <w:proofErr w:type="spellStart"/>
             <w:r>
               <w:t>BearGrylls</w:t>
             </w:r>
+            <w:proofErr w:type="spellEnd"/>
           </w:p>
         </w:tc>
         <w:tc>
@@ -2377,8 +2447,13 @@
             <w:pPr>
               <w:jc w:val="center"/>
             </w:pPr>
+            <w:proofErr w:type="spellStart"/>
             <w:r>
-              <w:t>Toomanysecrets!</w:t>
+              <w:t>Toomanysecrets</w:t>
+            </w:r>
+            <w:proofErr w:type="spellEnd"/>
+            <w:r>
+              <w:t>!</w:t>
             </w:r>
           </w:p>
         </w:tc>
@@ -2483,7 +2558,15 @@
         </w:numPr>
       </w:pPr>
       <w:r>
-        <w:t>We ran an nmap scan of IP 10.1.8.101 after using the information regarding the final octet of our target’s IP addresses.  The command used is shown below:</w:t>
+        <w:t xml:space="preserve">We ran an </w:t>
+      </w:r>
+      <w:proofErr w:type="spellStart"/>
+      <w:r>
+        <w:t>nmap</w:t>
+      </w:r>
+      <w:proofErr w:type="spellEnd"/>
+      <w:r>
+        <w:t xml:space="preserve"> scan of IP 10.1.8.101 after using the information regarding the final octet of our target’s IP addresses.  The command used is shown below:</w:t>
       </w:r>
     </w:p>
     <w:p>
@@ -2594,7 +2677,25 @@
         <w:t>Port 22 was open which indicated that</w:t>
       </w:r>
       <w:r>
-        <w:t xml:space="preserve"> ssh was a viable attack vector, as shown in our nmap output below.</w:t>
+        <w:t xml:space="preserve"> </w:t>
+      </w:r>
+      <w:proofErr w:type="spellStart"/>
+      <w:proofErr w:type="gramStart"/>
+      <w:r>
+        <w:t>ssh</w:t>
+      </w:r>
+      <w:proofErr w:type="spellEnd"/>
+      <w:proofErr w:type="gramEnd"/>
+      <w:r>
+        <w:t xml:space="preserve"> was a viable attack vector, as shown in our </w:t>
+      </w:r>
+      <w:proofErr w:type="spellStart"/>
+      <w:r>
+        <w:t>nmap</w:t>
+      </w:r>
+      <w:proofErr w:type="spellEnd"/>
+      <w:r>
+        <w:t xml:space="preserve"> output below.</w:t>
       </w:r>
     </w:p>
     <w:p>
@@ -2676,8 +2777,21 @@
         </w:rPr>
       </w:pPr>
       <w:r>
-        <w:t>We executed the Armitage exploit “windows/smb/psexec</w:t>
-      </w:r>
+        <w:t>We executed the Armitage exploit “windows/</w:t>
+      </w:r>
+      <w:proofErr w:type="spellStart"/>
+      <w:r>
+        <w:t>smb</w:t>
+      </w:r>
+      <w:proofErr w:type="spellEnd"/>
+      <w:r>
+        <w:t>/</w:t>
+      </w:r>
+      <w:proofErr w:type="spellStart"/>
+      <w:r>
+        <w:t>psexec</w:t>
+      </w:r>
+      <w:proofErr w:type="spellEnd"/>
       <w:r>
         <w:rPr>
           <w:b/>
@@ -2840,7 +2954,31 @@
         </w:numPr>
       </w:pPr>
       <w:r>
-        <w:t>To find JJohnson’s password, we found a VoIP conversation saved as a .pcap file, the extension used by Wireshark.  We opened this file in Wireshark, and listened to the audio stream.  He asked the question “What is my password?” To which he received the response “LowesMotorSpeedway” with a capital L, M, and S.</w:t>
+        <w:t xml:space="preserve">To find </w:t>
+      </w:r>
+      <w:proofErr w:type="spellStart"/>
+      <w:r>
+        <w:t>JJohnson’s</w:t>
+      </w:r>
+      <w:proofErr w:type="spellEnd"/>
+      <w:r>
+        <w:t xml:space="preserve"> password, we found a VoIP conversation saved as a .</w:t>
+      </w:r>
+      <w:proofErr w:type="spellStart"/>
+      <w:r>
+        <w:t>pcap</w:t>
+      </w:r>
+      <w:proofErr w:type="spellEnd"/>
+      <w:r>
+        <w:t xml:space="preserve"> file, the extension used by Wireshark.  We opened this file in Wireshark, and listened to the audio stream.  He asked the question “What is my password?” To which he received the response “</w:t>
+      </w:r>
+      <w:proofErr w:type="spellStart"/>
+      <w:r>
+        <w:t>LowesMotorSpeedway</w:t>
+      </w:r>
+      <w:proofErr w:type="spellEnd"/>
+      <w:r>
+        <w:t>” with a capital L, M, and S.</w:t>
       </w:r>
     </w:p>
     <w:p>
@@ -2853,7 +2991,15 @@
       </w:pPr>
       <w:r>
         <w:lastRenderedPageBreak/>
-        <w:t>To find KKahne’s password, we examined the webcam_capture.jpg found at C:\webcam_capture\Webcam_capture.jpg</w:t>
+        <w:t xml:space="preserve">To find </w:t>
+      </w:r>
+      <w:proofErr w:type="spellStart"/>
+      <w:r>
+        <w:t>KKahne’s</w:t>
+      </w:r>
+      <w:proofErr w:type="spellEnd"/>
+      <w:r>
+        <w:t xml:space="preserve"> password, we examined the webcam_capture.jpg found at C:\webcam_capture\Webcam_capture.jpg</w:t>
       </w:r>
     </w:p>
     <w:p>
@@ -3002,7 +3148,31 @@
         </w:numPr>
       </w:pPr>
       <w:r>
-        <w:t>To find DPatrick’s password, we opened a meterpreter shell in Armitage for the Machine1 device.  We executed the command shown below:  “run hashdump”</w:t>
+        <w:t xml:space="preserve">To find </w:t>
+      </w:r>
+      <w:proofErr w:type="spellStart"/>
+      <w:r>
+        <w:t>DPatrick’s</w:t>
+      </w:r>
+      <w:proofErr w:type="spellEnd"/>
+      <w:r>
+        <w:t xml:space="preserve"> password, we opened a </w:t>
+      </w:r>
+      <w:proofErr w:type="spellStart"/>
+      <w:r>
+        <w:t>meterpreter</w:t>
+      </w:r>
+      <w:proofErr w:type="spellEnd"/>
+      <w:r>
+        <w:t xml:space="preserve"> shell in Armitage for the Machine1 device.  We executed the command shown below:  “run </w:t>
+      </w:r>
+      <w:proofErr w:type="spellStart"/>
+      <w:r>
+        <w:t>hashdump</w:t>
+      </w:r>
+      <w:proofErr w:type="spellEnd"/>
+      <w:r>
+        <w:t>”</w:t>
       </w:r>
     </w:p>
     <w:p>
@@ -3236,7 +3406,15 @@
         </w:numPr>
       </w:pPr>
       <w:r>
-        <w:t>We loaded the hashdump file (shown below) into Cain</w:t>
+        <w:t xml:space="preserve">We loaded the </w:t>
+      </w:r>
+      <w:proofErr w:type="spellStart"/>
+      <w:r>
+        <w:t>hashdump</w:t>
+      </w:r>
+      <w:proofErr w:type="spellEnd"/>
+      <w:r>
+        <w:t xml:space="preserve"> file (shown below) into Cain</w:t>
       </w:r>
     </w:p>
     <w:p>
@@ -3348,7 +3526,15 @@
         </w:numPr>
       </w:pPr>
       <w:r>
-        <w:t>We ran a Cain dictionary search using the above dictionary, with the below settings, to find DPatrick’s password:</w:t>
+        <w:t xml:space="preserve">We ran a Cain dictionary search using the above dictionary, with the below settings, to find </w:t>
+      </w:r>
+      <w:proofErr w:type="spellStart"/>
+      <w:r>
+        <w:t>DPatrick’s</w:t>
+      </w:r>
+      <w:proofErr w:type="spellEnd"/>
+      <w:r>
+        <w:t xml:space="preserve"> password:</w:t>
       </w:r>
       <w:r>
         <w:rPr>
@@ -3519,7 +3705,31 @@
         </w:numPr>
       </w:pPr>
       <w:r>
-        <w:t>We opened a ssh connection using the command “ssh DPatrick@10.1.8.101” , and entered the password “GoDaddy10GoDaddy10”.</w:t>
+        <w:t xml:space="preserve">We opened a </w:t>
+      </w:r>
+      <w:proofErr w:type="spellStart"/>
+      <w:r>
+        <w:t>ssh</w:t>
+      </w:r>
+      <w:proofErr w:type="spellEnd"/>
+      <w:r>
+        <w:t xml:space="preserve"> connection using the command “</w:t>
+      </w:r>
+      <w:proofErr w:type="spellStart"/>
+      <w:r>
+        <w:t>ssh</w:t>
+      </w:r>
+      <w:proofErr w:type="spellEnd"/>
+      <w:r>
+        <w:t xml:space="preserve"> DPatrick@10.1.8.101</w:t>
+      </w:r>
+      <w:proofErr w:type="gramStart"/>
+      <w:r>
+        <w:t>” ,</w:t>
+      </w:r>
+      <w:proofErr w:type="gramEnd"/>
+      <w:r>
+        <w:t xml:space="preserve"> and entered the password “GoDaddy10GoDaddy10”.</w:t>
       </w:r>
     </w:p>
     <w:p>
@@ -3664,7 +3874,23 @@
         </mc:AlternateContent>
       </w:r>
       <w:r>
-        <w:t>We then searched for flag files using the command “dir flag* /s /p /a”, which gave the flag3.txt location of C:\Documents and Settings\DPatrick\My Documents\flag3.txt</w:t>
+        <w:t>We then searched for flag files using the command “</w:t>
+      </w:r>
+      <w:proofErr w:type="spellStart"/>
+      <w:r>
+        <w:t>dir</w:t>
+      </w:r>
+      <w:proofErr w:type="spellEnd"/>
+      <w:r>
+        <w:t xml:space="preserve"> flag* /s /p /a”, which gave the flag3.txt location of C:\Documents and Settings\</w:t>
+      </w:r>
+      <w:proofErr w:type="spellStart"/>
+      <w:r>
+        <w:t>DPatrick</w:t>
+      </w:r>
+      <w:proofErr w:type="spellEnd"/>
+      <w:r>
+        <w:t>\My Documents\flag3.txt</w:t>
       </w:r>
     </w:p>
     <w:p>
@@ -3968,7 +4194,15 @@
         </w:numPr>
       </w:pPr>
       <w:r>
-        <w:t>In the C drive, there was a file “noADShiddenhere.txt”.  We displayed the ADS information using the command “dir /r”, which showed that noADShiddenhere.txt had flag4.txt embedded as ADS information.</w:t>
+        <w:t>In the C drive, there was a file “noADShiddenhere.txt”.  We displayed the ADS information using the command “</w:t>
+      </w:r>
+      <w:proofErr w:type="spellStart"/>
+      <w:r>
+        <w:t>dir</w:t>
+      </w:r>
+      <w:proofErr w:type="spellEnd"/>
+      <w:r>
+        <w:t xml:space="preserve"> /r”, which showed that noADShiddenhere.txt had flag4.txt embedded as ADS information.</w:t>
       </w:r>
     </w:p>
     <w:p>
@@ -4333,9 +4567,11 @@
             <w:pPr>
               <w:jc w:val="center"/>
             </w:pPr>
+            <w:proofErr w:type="spellStart"/>
             <w:r>
               <w:t>DPatrick</w:t>
             </w:r>
+            <w:proofErr w:type="spellEnd"/>
           </w:p>
         </w:tc>
         <w:tc>
@@ -4371,32 +4607,36 @@
             <w:pPr>
               <w:jc w:val="center"/>
             </w:pPr>
+            <w:proofErr w:type="spellStart"/>
             <w:r>
               <w:t>JJohnson</w:t>
             </w:r>
-          </w:p>
-        </w:tc>
-        <w:tc>
-          <w:tcPr>
-            <w:tcW w:w="3117" w:type="dxa"/>
-          </w:tcPr>
-          <w:p>
-            <w:pPr>
-              <w:jc w:val="center"/>
-            </w:pPr>
-          </w:p>
-        </w:tc>
-        <w:tc>
-          <w:tcPr>
-            <w:tcW w:w="3117" w:type="dxa"/>
-          </w:tcPr>
-          <w:p>
-            <w:pPr>
-              <w:jc w:val="center"/>
-            </w:pPr>
+            <w:proofErr w:type="spellEnd"/>
+          </w:p>
+        </w:tc>
+        <w:tc>
+          <w:tcPr>
+            <w:tcW w:w="3117" w:type="dxa"/>
+          </w:tcPr>
+          <w:p>
+            <w:pPr>
+              <w:jc w:val="center"/>
+            </w:pPr>
+          </w:p>
+        </w:tc>
+        <w:tc>
+          <w:tcPr>
+            <w:tcW w:w="3117" w:type="dxa"/>
+          </w:tcPr>
+          <w:p>
+            <w:pPr>
+              <w:jc w:val="center"/>
+            </w:pPr>
+            <w:proofErr w:type="spellStart"/>
             <w:r>
               <w:t>LowesMotorSpeedway</w:t>
             </w:r>
+            <w:proofErr w:type="spellEnd"/>
           </w:p>
         </w:tc>
       </w:tr>
@@ -4409,9 +4649,11 @@
             <w:pPr>
               <w:jc w:val="center"/>
             </w:pPr>
+            <w:proofErr w:type="spellStart"/>
             <w:r>
               <w:t>KKahne</w:t>
             </w:r>
+            <w:proofErr w:type="spellEnd"/>
           </w:p>
         </w:tc>
         <w:tc>
@@ -4742,9 +4984,11 @@
             <w:pPr>
               <w:jc w:val="center"/>
             </w:pPr>
+            <w:proofErr w:type="spellStart"/>
             <w:r>
               <w:t>Pinkfloyd</w:t>
             </w:r>
+            <w:proofErr w:type="spellEnd"/>
           </w:p>
         </w:tc>
         <w:tc>
@@ -4800,9 +5044,11 @@
             <w:pPr>
               <w:jc w:val="center"/>
             </w:pPr>
+            <w:proofErr w:type="spellStart"/>
             <w:r>
               <w:t>Mr.Spock</w:t>
             </w:r>
+            <w:proofErr w:type="spellEnd"/>
           </w:p>
         </w:tc>
       </w:tr>
@@ -5385,18 +5631,6 @@
     </w:p>
     <w:p>
       <w:pPr>
-        <w:pStyle w:val="ListParagraph"/>
-        <w:numPr>
-          <w:ilvl w:val="0"/>
-          <w:numId w:val="15"/>
-        </w:numPr>
-      </w:pPr>
-      <w:r>
-        <w:t>We logged into the root user using ssh and “Nebuchadnezzar” as the password.  We navigated to the /home directory and viewed the users:</w:t>
-      </w:r>
-    </w:p>
-    <w:p>
-      <w:pPr>
         <w:jc w:val="center"/>
       </w:pPr>
       <w:r>
@@ -5404,10 +5638,10 @@
           <w:noProof/>
         </w:rPr>
         <w:drawing>
-          <wp:inline distT="0" distB="0" distL="0" distR="0" wp14:anchorId="436FC5E5" wp14:editId="572C730D">
-            <wp:extent cx="2647950" cy="1019175"/>
-            <wp:effectExtent l="0" t="0" r="0" b="9525"/>
-            <wp:docPr id="57" name="Picture 57"/>
+          <wp:inline distT="0" distB="0" distL="0" distR="0" wp14:anchorId="27ACE04C" wp14:editId="34005DAA">
+            <wp:extent cx="2676525" cy="2419350"/>
+            <wp:effectExtent l="0" t="0" r="9525" b="0"/>
+            <wp:docPr id="58" name="Picture 58"/>
             <wp:cNvGraphicFramePr>
               <a:graphicFrameLocks xmlns:a="http://schemas.openxmlformats.org/drawingml/2006/main" noChangeAspect="1"/>
             </wp:cNvGraphicFramePr>
@@ -5427,6 +5661,74 @@
                   <pic:spPr>
                     <a:xfrm>
                       <a:off x="0" y="0"/>
+                      <a:ext cx="2676525" cy="2419350"/>
+                    </a:xfrm>
+                    <a:prstGeom prst="rect">
+                      <a:avLst/>
+                    </a:prstGeom>
+                  </pic:spPr>
+                </pic:pic>
+              </a:graphicData>
+            </a:graphic>
+          </wp:inline>
+        </w:drawing>
+      </w:r>
+    </w:p>
+    <w:p>
+      <w:pPr>
+        <w:pStyle w:val="ListParagraph"/>
+        <w:numPr>
+          <w:ilvl w:val="0"/>
+          <w:numId w:val="15"/>
+        </w:numPr>
+      </w:pPr>
+      <w:r>
+        <w:t xml:space="preserve">We logged into the root user using </w:t>
+      </w:r>
+      <w:proofErr w:type="spellStart"/>
+      <w:proofErr w:type="gramStart"/>
+      <w:r>
+        <w:t>ssh</w:t>
+      </w:r>
+      <w:proofErr w:type="spellEnd"/>
+      <w:proofErr w:type="gramEnd"/>
+      <w:r>
+        <w:t xml:space="preserve"> and “Nebuchadnezzar” as the password.  We navigated to the /home directory and viewed the users:</w:t>
+      </w:r>
+    </w:p>
+    <w:p>
+      <w:pPr>
+        <w:jc w:val="center"/>
+      </w:pPr>
+      <w:r>
+        <w:rPr>
+          <w:noProof/>
+        </w:rPr>
+        <w:lastRenderedPageBreak/>
+        <w:drawing>
+          <wp:inline distT="0" distB="0" distL="0" distR="0" wp14:anchorId="436FC5E5" wp14:editId="572C730D">
+            <wp:extent cx="2647950" cy="1019175"/>
+            <wp:effectExtent l="0" t="0" r="0" b="9525"/>
+            <wp:docPr id="57" name="Picture 57"/>
+            <wp:cNvGraphicFramePr>
+              <a:graphicFrameLocks xmlns:a="http://schemas.openxmlformats.org/drawingml/2006/main" noChangeAspect="1"/>
+            </wp:cNvGraphicFramePr>
+            <a:graphic xmlns:a="http://schemas.openxmlformats.org/drawingml/2006/main">
+              <a:graphicData uri="http://schemas.openxmlformats.org/drawingml/2006/picture">
+                <pic:pic xmlns:pic="http://schemas.openxmlformats.org/drawingml/2006/picture">
+                  <pic:nvPicPr>
+                    <pic:cNvPr id="1" name=""/>
+                    <pic:cNvPicPr/>
+                  </pic:nvPicPr>
+                  <pic:blipFill>
+                    <a:blip r:embed="rId39"/>
+                    <a:stretch>
+                      <a:fillRect/>
+                    </a:stretch>
+                  </pic:blipFill>
+                  <pic:spPr>
+                    <a:xfrm>
+                      <a:off x="0" y="0"/>
                       <a:ext cx="2647950" cy="1019175"/>
                     </a:xfrm>
                     <a:prstGeom prst="rect">
@@ -5454,10 +5756,220 @@
         </w:numPr>
       </w:pPr>
       <w:r>
-        <w:t>From the SSH terminal of the root user, we used the commands “cat /etc/shadow” and “cat /etc/passwd” to view the shadow and password files for use in John.</w:t>
+        <w:t>We learned the root password by converting the hex string into ASCII as shown below:</w:t>
+      </w:r>
+    </w:p>
+    <w:p>
+      <w:r>
+        <w:rPr>
+          <w:noProof/>
+        </w:rPr>
+        <mc:AlternateContent>
+          <mc:Choice Requires="wps">
+            <w:drawing>
+              <wp:anchor distT="0" distB="0" distL="114300" distR="114300" simplePos="0" relativeHeight="251704320" behindDoc="0" locked="0" layoutInCell="1" allowOverlap="1" wp14:anchorId="32777E7F" wp14:editId="2D3CA8BA">
+                <wp:simplePos x="0" y="0"/>
+                <wp:positionH relativeFrom="margin">
+                  <wp:posOffset>2857500</wp:posOffset>
+                </wp:positionH>
+                <wp:positionV relativeFrom="paragraph">
+                  <wp:posOffset>77470</wp:posOffset>
+                </wp:positionV>
+                <wp:extent cx="3143250" cy="161925"/>
+                <wp:effectExtent l="19050" t="19050" r="19050" b="28575"/>
+                <wp:wrapNone/>
+                <wp:docPr id="61" name="Rectangle 61"/>
+                <wp:cNvGraphicFramePr/>
+                <a:graphic xmlns:a="http://schemas.openxmlformats.org/drawingml/2006/main">
+                  <a:graphicData uri="http://schemas.microsoft.com/office/word/2010/wordprocessingShape">
+                    <wps:wsp>
+                      <wps:cNvSpPr/>
+                      <wps:spPr>
+                        <a:xfrm>
+                          <a:off x="0" y="0"/>
+                          <a:ext cx="3143250" cy="161925"/>
+                        </a:xfrm>
+                        <a:prstGeom prst="rect">
+                          <a:avLst/>
+                        </a:prstGeom>
+                        <a:noFill/>
+                        <a:ln w="28575">
+                          <a:solidFill>
+                            <a:srgbClr val="FF0000"/>
+                          </a:solidFill>
+                        </a:ln>
+                      </wps:spPr>
+                      <wps:style>
+                        <a:lnRef idx="2">
+                          <a:schemeClr val="accent1">
+                            <a:shade val="50000"/>
+                          </a:schemeClr>
+                        </a:lnRef>
+                        <a:fillRef idx="1">
+                          <a:schemeClr val="accent1"/>
+                        </a:fillRef>
+                        <a:effectRef idx="0">
+                          <a:schemeClr val="accent1"/>
+                        </a:effectRef>
+                        <a:fontRef idx="minor">
+                          <a:schemeClr val="lt1"/>
+                        </a:fontRef>
+                      </wps:style>
+                      <wps:bodyPr rot="0" spcFirstLastPara="0" vertOverflow="overflow" horzOverflow="overflow" vert="horz" wrap="square" lIns="91440" tIns="45720" rIns="91440" bIns="45720" numCol="1" spcCol="0" rtlCol="0" fromWordArt="0" anchor="ctr" anchorCtr="0" forceAA="0" compatLnSpc="1">
+                        <a:prstTxWarp prst="textNoShape">
+                          <a:avLst/>
+                        </a:prstTxWarp>
+                        <a:noAutofit/>
+                      </wps:bodyPr>
+                    </wps:wsp>
+                  </a:graphicData>
+                </a:graphic>
+                <wp14:sizeRelH relativeFrom="margin">
+                  <wp14:pctWidth>0</wp14:pctWidth>
+                </wp14:sizeRelH>
+                <wp14:sizeRelV relativeFrom="margin">
+                  <wp14:pctHeight>0</wp14:pctHeight>
+                </wp14:sizeRelV>
+              </wp:anchor>
+            </w:drawing>
+          </mc:Choice>
+          <mc:Fallback>
+            <w:pict>
+              <v:rect w14:anchorId="4034970E" id="Rectangle 61" o:spid="_x0000_s1026" style="position:absolute;margin-left:225pt;margin-top:6.1pt;width:247.5pt;height:12.75pt;z-index:251704320;visibility:visible;mso-wrap-style:square;mso-width-percent:0;mso-height-percent:0;mso-wrap-distance-left:9pt;mso-wrap-distance-top:0;mso-wrap-distance-right:9pt;mso-wrap-distance-bottom:0;mso-position-horizontal:absolute;mso-position-horizontal-relative:margin;mso-position-vertical:absolute;mso-position-vertical-relative:text;mso-width-percent:0;mso-height-percent:0;mso-width-relative:margin;mso-height-relative:margin;v-text-anchor:middle" o:gfxdata="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" filled="f" strokecolor="red" strokeweight="2.25pt">
+                <w10:wrap anchorx="margin"/>
+              </v:rect>
+            </w:pict>
+          </mc:Fallback>
+        </mc:AlternateContent>
+      </w:r>
+      <w:r>
+        <w:rPr>
+          <w:noProof/>
+        </w:rPr>
+        <w:drawing>
+          <wp:inline distT="0" distB="0" distL="0" distR="0" wp14:anchorId="479B5457" wp14:editId="2CFF62F8">
+            <wp:extent cx="5943600" cy="262255"/>
+            <wp:effectExtent l="0" t="0" r="0" b="4445"/>
+            <wp:docPr id="59" name="Picture 59"/>
+            <wp:cNvGraphicFramePr>
+              <a:graphicFrameLocks xmlns:a="http://schemas.openxmlformats.org/drawingml/2006/main" noChangeAspect="1"/>
+            </wp:cNvGraphicFramePr>
+            <a:graphic xmlns:a="http://schemas.openxmlformats.org/drawingml/2006/main">
+              <a:graphicData uri="http://schemas.openxmlformats.org/drawingml/2006/picture">
+                <pic:pic xmlns:pic="http://schemas.openxmlformats.org/drawingml/2006/picture">
+                  <pic:nvPicPr>
+                    <pic:cNvPr id="1" name=""/>
+                    <pic:cNvPicPr/>
+                  </pic:nvPicPr>
+                  <pic:blipFill>
+                    <a:blip r:embed="rId37"/>
+                    <a:stretch>
+                      <a:fillRect/>
+                    </a:stretch>
+                  </pic:blipFill>
+                  <pic:spPr>
+                    <a:xfrm>
+                      <a:off x="0" y="0"/>
+                      <a:ext cx="5943600" cy="262255"/>
+                    </a:xfrm>
+                    <a:prstGeom prst="rect">
+                      <a:avLst/>
+                    </a:prstGeom>
+                  </pic:spPr>
+                </pic:pic>
+              </a:graphicData>
+            </a:graphic>
+          </wp:inline>
+        </w:drawing>
+      </w:r>
+    </w:p>
+    <w:p>
+      <w:pPr>
+        <w:jc w:val="center"/>
+      </w:pPr>
+      <w:r>
+        <w:rPr>
+          <w:noProof/>
+        </w:rPr>
+        <w:drawing>
+          <wp:inline distT="0" distB="0" distL="0" distR="0" wp14:anchorId="1C227579" wp14:editId="7101547B">
+            <wp:extent cx="2676525" cy="2419350"/>
+            <wp:effectExtent l="0" t="0" r="9525" b="0"/>
+            <wp:docPr id="60" name="Picture 60"/>
+            <wp:cNvGraphicFramePr>
+              <a:graphicFrameLocks xmlns:a="http://schemas.openxmlformats.org/drawingml/2006/main" noChangeAspect="1"/>
+            </wp:cNvGraphicFramePr>
+            <a:graphic xmlns:a="http://schemas.openxmlformats.org/drawingml/2006/main">
+              <a:graphicData uri="http://schemas.openxmlformats.org/drawingml/2006/picture">
+                <pic:pic xmlns:pic="http://schemas.openxmlformats.org/drawingml/2006/picture">
+                  <pic:nvPicPr>
+                    <pic:cNvPr id="1" name=""/>
+                    <pic:cNvPicPr/>
+                  </pic:nvPicPr>
+                  <pic:blipFill>
+                    <a:blip r:embed="rId38"/>
+                    <a:stretch>
+                      <a:fillRect/>
+                    </a:stretch>
+                  </pic:blipFill>
+                  <pic:spPr>
+                    <a:xfrm>
+                      <a:off x="0" y="0"/>
+                      <a:ext cx="2676525" cy="2419350"/>
+                    </a:xfrm>
+                    <a:prstGeom prst="rect">
+                      <a:avLst/>
+                    </a:prstGeom>
+                  </pic:spPr>
+                </pic:pic>
+              </a:graphicData>
+            </a:graphic>
+          </wp:inline>
+        </w:drawing>
       </w:r>
       <w:bookmarkStart w:id="0" w:name="_GoBack"/>
       <w:bookmarkEnd w:id="0"/>
+    </w:p>
+    <w:p>
+      <w:pPr>
+        <w:pStyle w:val="ListParagraph"/>
+        <w:numPr>
+          <w:ilvl w:val="0"/>
+          <w:numId w:val="17"/>
+        </w:numPr>
+      </w:pPr>
+      <w:r>
+        <w:t>From the SSH terminal of the root user, we used the commands “cat /</w:t>
+      </w:r>
+      <w:proofErr w:type="spellStart"/>
+      <w:r>
+        <w:t>etc</w:t>
+      </w:r>
+      <w:proofErr w:type="spellEnd"/>
+      <w:r>
+        <w:t>/shadow” and “cat /</w:t>
+      </w:r>
+      <w:proofErr w:type="spellStart"/>
+      <w:r>
+        <w:t>etc</w:t>
+      </w:r>
+      <w:proofErr w:type="spellEnd"/>
+      <w:r>
+        <w:t>/</w:t>
+      </w:r>
+      <w:proofErr w:type="spellStart"/>
+      <w:r>
+        <w:t>passwd</w:t>
+      </w:r>
+      <w:proofErr w:type="spellEnd"/>
+      <w:r>
+        <w:t>” to view the shadow and password files for use in John.</w:t>
+      </w:r>
+    </w:p>
+    <w:p>
+      <w:pPr>
+        <w:ind w:left="360"/>
+      </w:pPr>
     </w:p>
     <w:p>
       <w:r>
@@ -5587,7 +6099,6 @@
               <w:jc w:val="center"/>
             </w:pPr>
             <w:r>
-              <w:lastRenderedPageBreak/>
               <w:t>trinity</w:t>
             </w:r>
           </w:p>
@@ -6627,6 +7138,7 @@
           <w:u w:val="single"/>
         </w:rPr>
       </w:pPr>
+      <w:proofErr w:type="spellStart"/>
       <w:r>
         <w:rPr>
           <w:b/>
@@ -6634,7 +7146,16 @@
           <w:u w:val="single"/>
         </w:rPr>
         <w:lastRenderedPageBreak/>
-        <w:t>Mitnick Division – 192.168.3.201</w:t>
+        <w:t>Mitnick</w:t>
+      </w:r>
+      <w:proofErr w:type="spellEnd"/>
+      <w:r>
+        <w:rPr>
+          <w:b/>
+          <w:sz w:val="28"/>
+          <w:u w:val="single"/>
+        </w:rPr>
+        <w:t xml:space="preserve"> Division – 192.168.3.201</w:t>
       </w:r>
     </w:p>
     <w:p>

</xml_diff>

<commit_message>
Updated usernames/passwords in word doc
</commit_message>
<xml_diff>
--- a/CTF/CTF_Writeup.docx
+++ b/CTF/CTF_Writeup.docx
@@ -4986,7 +4986,10 @@
             </w:pPr>
             <w:proofErr w:type="spellStart"/>
             <w:r>
-              <w:t>Pinkfloyd</w:t>
+              <w:t>p</w:t>
+            </w:r>
+            <w:r>
+              <w:t>inkfloyd</w:t>
             </w:r>
             <w:proofErr w:type="spellEnd"/>
           </w:p>
@@ -5009,6 +5012,11 @@
             <w:pPr>
               <w:jc w:val="center"/>
             </w:pPr>
+            <w:proofErr w:type="spellStart"/>
+            <w:r>
+              <w:t>thelawnmowerman</w:t>
+            </w:r>
+            <w:proofErr w:type="spellEnd"/>
           </w:p>
         </w:tc>
       </w:tr>
@@ -5927,8 +5935,6 @@
           </wp:inline>
         </w:drawing>
       </w:r>
-      <w:bookmarkStart w:id="0" w:name="_GoBack"/>
-      <w:bookmarkEnd w:id="0"/>
     </w:p>
     <w:p>
       <w:pPr>
@@ -6159,6 +6165,14 @@
             <w:pPr>
               <w:jc w:val="center"/>
             </w:pPr>
+            <w:proofErr w:type="spellStart"/>
+            <w:r>
+              <w:t>TakeTheRedPill</w:t>
+            </w:r>
+            <w:proofErr w:type="spellEnd"/>
+            <w:r>
+              <w:t>#</w:t>
+            </w:r>
           </w:p>
         </w:tc>
       </w:tr>
@@ -6238,6 +6252,8 @@
       <w:r>
         <w:br w:type="page"/>
       </w:r>
+      <w:bookmarkStart w:id="0" w:name="_GoBack"/>
+      <w:bookmarkEnd w:id="0"/>
     </w:p>
     <w:p>
       <w:pPr>

</xml_diff>

<commit_message>
Biff gets us access, probably need to use one of the exploits mentionned in Flag6
</commit_message>
<xml_diff>
--- a/CTF/CTF_Writeup.docx
+++ b/CTF/CTF_Writeup.docx
@@ -1,6 +1,6 @@
 
 <file path=word/document.xml><?xml version="1.0" encoding="utf-8"?>
-<w:document xmlns:wpc="http://schemas.microsoft.com/office/word/2010/wordprocessingCanvas" xmlns:cx="http://schemas.microsoft.com/office/drawing/2014/chartex" xmlns:cx1="http://schemas.microsoft.com/office/drawing/2015/9/8/chartex" xmlns:mc="http://schemas.openxmlformats.org/markup-compatibility/2006" xmlns:o="urn:schemas-microsoft-com:office:office" xmlns:r="http://schemas.openxmlformats.org/officeDocument/2006/relationships" xmlns:m="http://schemas.openxmlformats.org/officeDocument/2006/math" xmlns:v="urn:schemas-microsoft-com:vml" xmlns:wp14="http://schemas.microsoft.com/office/word/2010/wordprocessingDrawing" xmlns:wp="http://schemas.openxmlformats.org/drawingml/2006/wordprocessingDrawing" xmlns:w10="urn:schemas-microsoft-com:office:word" xmlns:w="http://schemas.openxmlformats.org/wordprocessingml/2006/main" xmlns:w14="http://schemas.microsoft.com/office/word/2010/wordml" xmlns:w15="http://schemas.microsoft.com/office/word/2012/wordml" xmlns:w16se="http://schemas.microsoft.com/office/word/2015/wordml/symex" xmlns:wpg="http://schemas.microsoft.com/office/word/2010/wordprocessingGroup" xmlns:wpi="http://schemas.microsoft.com/office/word/2010/wordprocessingInk" xmlns:wne="http://schemas.microsoft.com/office/word/2006/wordml" xmlns:wps="http://schemas.microsoft.com/office/word/2010/wordprocessingShape" mc:Ignorable="w14 w15 w16se wp14">
+<w:document xmlns:wpc="http://schemas.microsoft.com/office/word/2010/wordprocessingCanvas" xmlns:cx="http://schemas.microsoft.com/office/drawing/2014/chartex" xmlns:cx1="http://schemas.microsoft.com/office/drawing/2015/9/8/chartex" xmlns:cx2="http://schemas.microsoft.com/office/drawing/2015/10/21/chartex" xmlns:cx3="http://schemas.microsoft.com/office/drawing/2016/5/9/chartex" xmlns:cx4="http://schemas.microsoft.com/office/drawing/2016/5/10/chartex" xmlns:cx5="http://schemas.microsoft.com/office/drawing/2016/5/11/chartex" xmlns:cx6="http://schemas.microsoft.com/office/drawing/2016/5/12/chartex" xmlns:cx7="http://schemas.microsoft.com/office/drawing/2016/5/13/chartex" xmlns:cx8="http://schemas.microsoft.com/office/drawing/2016/5/14/chartex" xmlns:mc="http://schemas.openxmlformats.org/markup-compatibility/2006" xmlns:aink="http://schemas.microsoft.com/office/drawing/2016/ink" xmlns:am3d="http://schemas.microsoft.com/office/drawing/2017/model3d" xmlns:o="urn:schemas-microsoft-com:office:office" xmlns:r="http://schemas.openxmlformats.org/officeDocument/2006/relationships" xmlns:m="http://schemas.openxmlformats.org/officeDocument/2006/math" xmlns:v="urn:schemas-microsoft-com:vml" xmlns:wp14="http://schemas.microsoft.com/office/word/2010/wordprocessingDrawing" xmlns:wp="http://schemas.openxmlformats.org/drawingml/2006/wordprocessingDrawing" xmlns:w10="urn:schemas-microsoft-com:office:word" xmlns:w="http://schemas.openxmlformats.org/wordprocessingml/2006/main" xmlns:w14="http://schemas.microsoft.com/office/word/2010/wordml" xmlns:w15="http://schemas.microsoft.com/office/word/2012/wordml" xmlns:w16cid="http://schemas.microsoft.com/office/word/2016/wordml/cid" xmlns:w16se="http://schemas.microsoft.com/office/word/2015/wordml/symex" xmlns:wpg="http://schemas.microsoft.com/office/word/2010/wordprocessingGroup" xmlns:wpi="http://schemas.microsoft.com/office/word/2010/wordprocessingInk" xmlns:wne="http://schemas.microsoft.com/office/word/2006/wordml" xmlns:wps="http://schemas.microsoft.com/office/word/2010/wordprocessingShape" mc:Ignorable="w14 w15 w16se w16cid wp14">
   <w:body>
     <w:p>
       <w:r>
@@ -2698,12 +2698,10 @@
         <w:t xml:space="preserve"> </w:t>
       </w:r>
       <w:proofErr w:type="spellStart"/>
-      <w:proofErr w:type="gramStart"/>
       <w:r>
         <w:t>ssh</w:t>
       </w:r>
       <w:proofErr w:type="spellEnd"/>
-      <w:proofErr w:type="gramEnd"/>
       <w:r>
         <w:t xml:space="preserve"> was a viable attack vector, as shown in our </w:t>
       </w:r>
@@ -3029,15 +3027,7 @@
         <w:t xml:space="preserve">”.  </w:t>
       </w:r>
       <w:r>
-        <w:t>This exploit used the pivot setup above, and then used the Administrator credentials “Administrator</w:t>
-      </w:r>
-      <w:proofErr w:type="gramStart"/>
-      <w:r>
-        <w:t>:M4IAdminNumber2</w:t>
-      </w:r>
-      <w:proofErr w:type="gramEnd"/>
-      <w:r>
-        <w:t xml:space="preserve">”.  </w:t>
+        <w:t xml:space="preserve">This exploit used the pivot setup above, and then used the Administrator credentials “Administrator:M4IAdminNumber2”.  </w:t>
       </w:r>
     </w:p>
     <w:p>
@@ -7235,12 +7225,10 @@
         <w:t xml:space="preserve"> password, flag3 was the starting point:  pink </w:t>
       </w:r>
       <w:proofErr w:type="spellStart"/>
-      <w:proofErr w:type="gramStart"/>
       <w:r>
         <w:t>floyd’s</w:t>
       </w:r>
       <w:proofErr w:type="spellEnd"/>
-      <w:proofErr w:type="gramEnd"/>
       <w:r>
         <w:t xml:space="preserve"> password is the item in Doors’ Amazon wish list.</w:t>
       </w:r>
@@ -8906,8 +8894,6 @@
         <w:lastRenderedPageBreak/>
         <w:t xml:space="preserve">How did you find and download any other files you may have harvested from the target?  </w:t>
       </w:r>
-      <w:bookmarkStart w:id="0" w:name="_GoBack"/>
-      <w:bookmarkEnd w:id="0"/>
     </w:p>
     <w:tbl>
       <w:tblPr>
@@ -9290,6 +9276,20 @@
       </w:r>
     </w:p>
     <w:p>
+      <w:pPr>
+        <w:pStyle w:val="ListParagraph"/>
+        <w:numPr>
+          <w:ilvl w:val="0"/>
+          <w:numId w:val="26"/>
+        </w:numPr>
+      </w:pPr>
+      <w:r>
+        <w:t>Started with biff</w:t>
+      </w:r>
+      <w:bookmarkStart w:id="0" w:name="_GoBack"/>
+      <w:bookmarkEnd w:id="0"/>
+    </w:p>
+    <w:p>
       <w:r>
         <w:t>How did you learn passwords?</w:t>
       </w:r>
@@ -9383,6 +9383,9 @@
             <w:pPr>
               <w:jc w:val="center"/>
             </w:pPr>
+            <w:r>
+              <w:t>biff</w:t>
+            </w:r>
           </w:p>
         </w:tc>
         <w:tc>
@@ -9403,6 +9406,11 @@
             <w:pPr>
               <w:jc w:val="center"/>
             </w:pPr>
+            <w:proofErr w:type="spellStart"/>
+            <w:r>
+              <w:t>zxcczxc</w:t>
+            </w:r>
+            <w:proofErr w:type="spellEnd"/>
           </w:p>
         </w:tc>
       </w:tr>
@@ -9726,10 +9734,10 @@
           <w:noProof/>
         </w:rPr>
         <w:drawing>
-          <wp:inline distT="0" distB="0" distL="0" distR="0" wp14:anchorId="27ACE04C" wp14:editId="34005DAA">
-            <wp:extent cx="2676525" cy="2419350"/>
-            <wp:effectExtent l="0" t="0" r="9525" b="0"/>
-            <wp:docPr id="58" name="Picture 58"/>
+          <wp:inline distT="0" distB="0" distL="0" distR="0" wp14:anchorId="3873CE22" wp14:editId="5DA1069F">
+            <wp:extent cx="3362325" cy="1343025"/>
+            <wp:effectExtent l="0" t="0" r="9525" b="9525"/>
+            <wp:docPr id="100" name="Picture 100"/>
             <wp:cNvGraphicFramePr>
               <a:graphicFrameLocks xmlns:a="http://schemas.openxmlformats.org/drawingml/2006/main" noChangeAspect="1"/>
             </wp:cNvGraphicFramePr>
@@ -9749,7 +9757,7 @@
                   <pic:spPr>
                     <a:xfrm>
                       <a:off x="0" y="0"/>
-                      <a:ext cx="2676525" cy="2419350"/>
+                      <a:ext cx="3362325" cy="1343025"/>
                     </a:xfrm>
                     <a:prstGeom prst="rect">
                       <a:avLst/>
@@ -9774,12 +9782,10 @@
         <w:t xml:space="preserve">We logged into the root user using </w:t>
       </w:r>
       <w:proofErr w:type="spellStart"/>
-      <w:proofErr w:type="gramStart"/>
       <w:r>
         <w:t>ssh</w:t>
       </w:r>
       <w:proofErr w:type="spellEnd"/>
-      <w:proofErr w:type="gramEnd"/>
       <w:r>
         <w:t xml:space="preserve"> and “Nebuchadnezzar” as the password.  We navigated to the /home directory and viewed the users:</w:t>
       </w:r>
@@ -9792,7 +9798,6 @@
         <w:rPr>
           <w:noProof/>
         </w:rPr>
-        <w:lastRenderedPageBreak/>
         <w:drawing>
           <wp:inline distT="0" distB="0" distL="0" distR="0" wp14:anchorId="436FC5E5" wp14:editId="572C730D">
             <wp:extent cx="2647950" cy="1019175"/>
@@ -9832,6 +9837,7 @@
     </w:p>
     <w:p>
       <w:r>
+        <w:lastRenderedPageBreak/>
         <w:t>How did you learn passwords?</w:t>
       </w:r>
     </w:p>
@@ -9995,7 +10001,7 @@
                     <pic:cNvPicPr/>
                   </pic:nvPicPr>
                   <pic:blipFill>
-                    <a:blip r:embed="rId75"/>
+                    <a:blip r:embed="rId77"/>
                     <a:stretch>
                       <a:fillRect/>
                     </a:stretch>
@@ -10041,15 +10047,7 @@
       </w:r>
       <w:proofErr w:type="spellEnd"/>
       <w:r>
-        <w:t>/</w:t>
-      </w:r>
-      <w:proofErr w:type="spellStart"/>
-      <w:r>
-        <w:t>passwd</w:t>
-      </w:r>
-      <w:proofErr w:type="spellEnd"/>
-      <w:r>
-        <w:t>” to view the shadow and password files for use in John.</w:t>
+        <w:t>/passwd” to view the shadow and password files for use in John.</w:t>
       </w:r>
     </w:p>
     <w:p>
@@ -11232,7 +11230,6 @@
           <w:u w:val="single"/>
         </w:rPr>
       </w:pPr>
-      <w:proofErr w:type="spellStart"/>
       <w:r>
         <w:rPr>
           <w:b/>
@@ -11240,16 +11237,7 @@
           <w:u w:val="single"/>
         </w:rPr>
         <w:lastRenderedPageBreak/>
-        <w:t>Mitnick</w:t>
-      </w:r>
-      <w:proofErr w:type="spellEnd"/>
-      <w:r>
-        <w:rPr>
-          <w:b/>
-          <w:sz w:val="28"/>
-          <w:u w:val="single"/>
-        </w:rPr>
-        <w:t xml:space="preserve"> Division – 192.168.3.201</w:t>
+        <w:t>Mitnick Division – 192.168.3.201</w:t>
       </w:r>
     </w:p>
     <w:p>
@@ -12528,7 +12516,7 @@
 </file>
 
 <file path=word/numbering.xml><?xml version="1.0" encoding="utf-8"?>
-<w:numbering xmlns:wpc="http://schemas.microsoft.com/office/word/2010/wordprocessingCanvas" xmlns:cx="http://schemas.microsoft.com/office/drawing/2014/chartex" xmlns:cx1="http://schemas.microsoft.com/office/drawing/2015/9/8/chartex" xmlns:mc="http://schemas.openxmlformats.org/markup-compatibility/2006" xmlns:o="urn:schemas-microsoft-com:office:office" xmlns:r="http://schemas.openxmlformats.org/officeDocument/2006/relationships" xmlns:m="http://schemas.openxmlformats.org/officeDocument/2006/math" xmlns:v="urn:schemas-microsoft-com:vml" xmlns:wp14="http://schemas.microsoft.com/office/word/2010/wordprocessingDrawing" xmlns:wp="http://schemas.openxmlformats.org/drawingml/2006/wordprocessingDrawing" xmlns:w10="urn:schemas-microsoft-com:office:word" xmlns:w="http://schemas.openxmlformats.org/wordprocessingml/2006/main" xmlns:w14="http://schemas.microsoft.com/office/word/2010/wordml" xmlns:w15="http://schemas.microsoft.com/office/word/2012/wordml" xmlns:w16se="http://schemas.microsoft.com/office/word/2015/wordml/symex" xmlns:wpg="http://schemas.microsoft.com/office/word/2010/wordprocessingGroup" xmlns:wpi="http://schemas.microsoft.com/office/word/2010/wordprocessingInk" xmlns:wne="http://schemas.microsoft.com/office/word/2006/wordml" xmlns:wps="http://schemas.microsoft.com/office/word/2010/wordprocessingShape" mc:Ignorable="w14 w15 w16se wp14">
+<w:numbering xmlns:wpc="http://schemas.microsoft.com/office/word/2010/wordprocessingCanvas" xmlns:cx="http://schemas.microsoft.com/office/drawing/2014/chartex" xmlns:cx1="http://schemas.microsoft.com/office/drawing/2015/9/8/chartex" xmlns:cx2="http://schemas.microsoft.com/office/drawing/2015/10/21/chartex" xmlns:cx3="http://schemas.microsoft.com/office/drawing/2016/5/9/chartex" xmlns:cx4="http://schemas.microsoft.com/office/drawing/2016/5/10/chartex" xmlns:cx5="http://schemas.microsoft.com/office/drawing/2016/5/11/chartex" xmlns:cx6="http://schemas.microsoft.com/office/drawing/2016/5/12/chartex" xmlns:cx7="http://schemas.microsoft.com/office/drawing/2016/5/13/chartex" xmlns:cx8="http://schemas.microsoft.com/office/drawing/2016/5/14/chartex" xmlns:mc="http://schemas.openxmlformats.org/markup-compatibility/2006" xmlns:aink="http://schemas.microsoft.com/office/drawing/2016/ink" xmlns:am3d="http://schemas.microsoft.com/office/drawing/2017/model3d" xmlns:o="urn:schemas-microsoft-com:office:office" xmlns:r="http://schemas.openxmlformats.org/officeDocument/2006/relationships" xmlns:m="http://schemas.openxmlformats.org/officeDocument/2006/math" xmlns:v="urn:schemas-microsoft-com:vml" xmlns:wp14="http://schemas.microsoft.com/office/word/2010/wordprocessingDrawing" xmlns:wp="http://schemas.openxmlformats.org/drawingml/2006/wordprocessingDrawing" xmlns:w10="urn:schemas-microsoft-com:office:word" xmlns:w="http://schemas.openxmlformats.org/wordprocessingml/2006/main" xmlns:w14="http://schemas.microsoft.com/office/word/2010/wordml" xmlns:w15="http://schemas.microsoft.com/office/word/2012/wordml" xmlns:w16cid="http://schemas.microsoft.com/office/word/2016/wordml/cid" xmlns:w16se="http://schemas.microsoft.com/office/word/2015/wordml/symex" xmlns:wpg="http://schemas.microsoft.com/office/word/2010/wordprocessingGroup" xmlns:wpi="http://schemas.microsoft.com/office/word/2010/wordprocessingInk" xmlns:wne="http://schemas.microsoft.com/office/word/2006/wordml" xmlns:wps="http://schemas.microsoft.com/office/word/2010/wordprocessingShape" mc:Ignorable="w14 w15 w16se w16cid wp14">
   <w:abstractNum w:abstractNumId="0" w15:restartNumberingAfterBreak="0">
     <w:nsid w:val="02162EF3"/>
     <w:multiLevelType w:val="hybridMultilevel"/>
@@ -15105,6 +15093,119 @@
     </w:lvl>
   </w:abstractNum>
   <w:abstractNum w:abstractNumId="23" w15:restartNumberingAfterBreak="0">
+    <w:nsid w:val="71425288"/>
+    <w:multiLevelType w:val="hybridMultilevel"/>
+    <w:tmpl w:val="EAE879C6"/>
+    <w:lvl w:ilvl="0" w:tplc="04090001">
+      <w:start w:val="1"/>
+      <w:numFmt w:val="bullet"/>
+      <w:lvlText w:val=""/>
+      <w:lvlJc w:val="left"/>
+      <w:pPr>
+        <w:ind w:left="720" w:hanging="360"/>
+      </w:pPr>
+      <w:rPr>
+        <w:rFonts w:ascii="Symbol" w:hAnsi="Symbol" w:hint="default"/>
+      </w:rPr>
+    </w:lvl>
+    <w:lvl w:ilvl="1" w:tplc="04090003" w:tentative="1">
+      <w:start w:val="1"/>
+      <w:numFmt w:val="bullet"/>
+      <w:lvlText w:val="o"/>
+      <w:lvlJc w:val="left"/>
+      <w:pPr>
+        <w:ind w:left="1440" w:hanging="360"/>
+      </w:pPr>
+      <w:rPr>
+        <w:rFonts w:ascii="Courier New" w:hAnsi="Courier New" w:cs="Courier New" w:hint="default"/>
+      </w:rPr>
+    </w:lvl>
+    <w:lvl w:ilvl="2" w:tplc="04090005" w:tentative="1">
+      <w:start w:val="1"/>
+      <w:numFmt w:val="bullet"/>
+      <w:lvlText w:val=""/>
+      <w:lvlJc w:val="left"/>
+      <w:pPr>
+        <w:ind w:left="2160" w:hanging="360"/>
+      </w:pPr>
+      <w:rPr>
+        <w:rFonts w:ascii="Wingdings" w:hAnsi="Wingdings" w:hint="default"/>
+      </w:rPr>
+    </w:lvl>
+    <w:lvl w:ilvl="3" w:tplc="04090001" w:tentative="1">
+      <w:start w:val="1"/>
+      <w:numFmt w:val="bullet"/>
+      <w:lvlText w:val=""/>
+      <w:lvlJc w:val="left"/>
+      <w:pPr>
+        <w:ind w:left="2880" w:hanging="360"/>
+      </w:pPr>
+      <w:rPr>
+        <w:rFonts w:ascii="Symbol" w:hAnsi="Symbol" w:hint="default"/>
+      </w:rPr>
+    </w:lvl>
+    <w:lvl w:ilvl="4" w:tplc="04090003" w:tentative="1">
+      <w:start w:val="1"/>
+      <w:numFmt w:val="bullet"/>
+      <w:lvlText w:val="o"/>
+      <w:lvlJc w:val="left"/>
+      <w:pPr>
+        <w:ind w:left="3600" w:hanging="360"/>
+      </w:pPr>
+      <w:rPr>
+        <w:rFonts w:ascii="Courier New" w:hAnsi="Courier New" w:cs="Courier New" w:hint="default"/>
+      </w:rPr>
+    </w:lvl>
+    <w:lvl w:ilvl="5" w:tplc="04090005" w:tentative="1">
+      <w:start w:val="1"/>
+      <w:numFmt w:val="bullet"/>
+      <w:lvlText w:val=""/>
+      <w:lvlJc w:val="left"/>
+      <w:pPr>
+        <w:ind w:left="4320" w:hanging="360"/>
+      </w:pPr>
+      <w:rPr>
+        <w:rFonts w:ascii="Wingdings" w:hAnsi="Wingdings" w:hint="default"/>
+      </w:rPr>
+    </w:lvl>
+    <w:lvl w:ilvl="6" w:tplc="04090001" w:tentative="1">
+      <w:start w:val="1"/>
+      <w:numFmt w:val="bullet"/>
+      <w:lvlText w:val=""/>
+      <w:lvlJc w:val="left"/>
+      <w:pPr>
+        <w:ind w:left="5040" w:hanging="360"/>
+      </w:pPr>
+      <w:rPr>
+        <w:rFonts w:ascii="Symbol" w:hAnsi="Symbol" w:hint="default"/>
+      </w:rPr>
+    </w:lvl>
+    <w:lvl w:ilvl="7" w:tplc="04090003" w:tentative="1">
+      <w:start w:val="1"/>
+      <w:numFmt w:val="bullet"/>
+      <w:lvlText w:val="o"/>
+      <w:lvlJc w:val="left"/>
+      <w:pPr>
+        <w:ind w:left="5760" w:hanging="360"/>
+      </w:pPr>
+      <w:rPr>
+        <w:rFonts w:ascii="Courier New" w:hAnsi="Courier New" w:cs="Courier New" w:hint="default"/>
+      </w:rPr>
+    </w:lvl>
+    <w:lvl w:ilvl="8" w:tplc="04090005" w:tentative="1">
+      <w:start w:val="1"/>
+      <w:numFmt w:val="bullet"/>
+      <w:lvlText w:val=""/>
+      <w:lvlJc w:val="left"/>
+      <w:pPr>
+        <w:ind w:left="6480" w:hanging="360"/>
+      </w:pPr>
+      <w:rPr>
+        <w:rFonts w:ascii="Wingdings" w:hAnsi="Wingdings" w:hint="default"/>
+      </w:rPr>
+    </w:lvl>
+  </w:abstractNum>
+  <w:abstractNum w:abstractNumId="24" w15:restartNumberingAfterBreak="0">
     <w:nsid w:val="71690BB7"/>
     <w:multiLevelType w:val="hybridMultilevel"/>
     <w:tmpl w:val="5F00FC3E"/>
@@ -15217,7 +15318,7 @@
       </w:rPr>
     </w:lvl>
   </w:abstractNum>
-  <w:abstractNum w:abstractNumId="24" w15:restartNumberingAfterBreak="0">
+  <w:abstractNum w:abstractNumId="25" w15:restartNumberingAfterBreak="0">
     <w:nsid w:val="75E512D6"/>
     <w:multiLevelType w:val="hybridMultilevel"/>
     <w:tmpl w:val="B4D00CC4"/>
@@ -15334,7 +15435,7 @@
     <w:abstractNumId w:val="22"/>
   </w:num>
   <w:num w:numId="2">
-    <w:abstractNumId w:val="23"/>
+    <w:abstractNumId w:val="24"/>
   </w:num>
   <w:num w:numId="3">
     <w:abstractNumId w:val="8"/>
@@ -15367,7 +15468,7 @@
     <w:abstractNumId w:val="21"/>
   </w:num>
   <w:num w:numId="13">
-    <w:abstractNumId w:val="24"/>
+    <w:abstractNumId w:val="25"/>
   </w:num>
   <w:num w:numId="14">
     <w:abstractNumId w:val="16"/>
@@ -15405,11 +15506,14 @@
   <w:num w:numId="25">
     <w:abstractNumId w:val="3"/>
   </w:num>
+  <w:num w:numId="26">
+    <w:abstractNumId w:val="23"/>
+  </w:num>
 </w:numbering>
 </file>
 
 <file path=word/styles.xml><?xml version="1.0" encoding="utf-8"?>
-<w:styles xmlns:mc="http://schemas.openxmlformats.org/markup-compatibility/2006" xmlns:r="http://schemas.openxmlformats.org/officeDocument/2006/relationships" xmlns:w="http://schemas.openxmlformats.org/wordprocessingml/2006/main" xmlns:w14="http://schemas.microsoft.com/office/word/2010/wordml" xmlns:w15="http://schemas.microsoft.com/office/word/2012/wordml" xmlns:w16se="http://schemas.microsoft.com/office/word/2015/wordml/symex" mc:Ignorable="w14 w15 w16se">
+<w:styles xmlns:mc="http://schemas.openxmlformats.org/markup-compatibility/2006" xmlns:r="http://schemas.openxmlformats.org/officeDocument/2006/relationships" xmlns:w="http://schemas.openxmlformats.org/wordprocessingml/2006/main" xmlns:w14="http://schemas.microsoft.com/office/word/2010/wordml" xmlns:w15="http://schemas.microsoft.com/office/word/2012/wordml" xmlns:w16cid="http://schemas.microsoft.com/office/word/2016/wordml/cid" xmlns:w16se="http://schemas.microsoft.com/office/word/2015/wordml/symex" mc:Ignorable="w14 w15 w16se w16cid">
   <w:docDefaults>
     <w:rPrDefault>
       <w:rPr>
@@ -15425,7 +15529,7 @@
       </w:pPr>
     </w:pPrDefault>
   </w:docDefaults>
-  <w:latentStyles w:defLockedState="0" w:defUIPriority="99" w:defSemiHidden="0" w:defUnhideWhenUsed="0" w:defQFormat="0" w:count="371">
+  <w:latentStyles w:defLockedState="0" w:defUIPriority="99" w:defSemiHidden="0" w:defUnhideWhenUsed="0" w:defQFormat="0" w:count="375">
     <w:lsdException w:name="Normal" w:uiPriority="0" w:qFormat="1"/>
     <w:lsdException w:name="heading 1" w:uiPriority="9" w:qFormat="1"/>
     <w:lsdException w:name="heading 2" w:semiHidden="1" w:uiPriority="9" w:unhideWhenUsed="1" w:qFormat="1"/>
@@ -15797,6 +15901,10 @@
     <w:lsdException w:name="List Table 5 Dark Accent 6" w:uiPriority="50"/>
     <w:lsdException w:name="List Table 6 Colorful Accent 6" w:uiPriority="51"/>
     <w:lsdException w:name="List Table 7 Colorful Accent 6" w:uiPriority="52"/>
+    <w:lsdException w:name="Mention" w:semiHidden="1" w:unhideWhenUsed="1"/>
+    <w:lsdException w:name="Smart Hyperlink" w:semiHidden="1" w:unhideWhenUsed="1"/>
+    <w:lsdException w:name="Hashtag" w:semiHidden="1" w:unhideWhenUsed="1"/>
+    <w:lsdException w:name="Unresolved Mention" w:semiHidden="1" w:unhideWhenUsed="1"/>
   </w:latentStyles>
   <w:style w:type="paragraph" w:default="1" w:styleId="Normal">
     <w:name w:val="Normal"/>
@@ -16139,7 +16247,7 @@
 </file>
 
 <file path=customXml/itemProps1.xml><?xml version="1.0" encoding="utf-8"?>
-<ds:datastoreItem xmlns:ds="http://schemas.openxmlformats.org/officeDocument/2006/customXml" ds:itemID="{EC9EFCF9-6BB7-4586-BA6F-653FB9AA95B2}">
+<ds:datastoreItem xmlns:ds="http://schemas.openxmlformats.org/officeDocument/2006/customXml" ds:itemID="{F5628C7D-8A24-49B0-96F2-6B6EF7735844}">
   <ds:schemaRefs>
     <ds:schemaRef ds:uri="http://schemas.openxmlformats.org/officeDocument/2006/bibliography"/>
   </ds:schemaRefs>

</xml_diff>

<commit_message>
Switch password in her .bash_history file
</commit_message>
<xml_diff>
--- a/CTF/CTF_Writeup.docx
+++ b/CTF/CTF_Writeup.docx
@@ -2433,8 +2433,6 @@
             <w:r>
               <w:t>demolitionsdemolitionsdemolitions</w:t>
             </w:r>
-            <w:bookmarkStart w:id="0" w:name="_GoBack"/>
-            <w:bookmarkEnd w:id="0"/>
           </w:p>
         </w:tc>
       </w:tr>
@@ -8415,15 +8413,7 @@
         </w:rPr>
       </w:pPr>
       <w:r>
-        <w:t>While logged in as root, we searched from the root directory for flag6 using “</w:t>
-      </w:r>
-      <w:proofErr w:type="gramStart"/>
-      <w:r>
-        <w:t>find .</w:t>
-      </w:r>
-      <w:proofErr w:type="gramEnd"/>
-      <w:r>
-        <w:t xml:space="preserve"> –name “flag6*”</w:t>
+        <w:t>While logged in as root, we searched from the root directory for flag6 using “find . –name “flag6*”</w:t>
       </w:r>
     </w:p>
     <w:p>
@@ -10298,9 +10288,17 @@
             <w:pPr>
               <w:jc w:val="center"/>
             </w:pPr>
+            <w:bookmarkStart w:id="0" w:name="OLE_LINK1"/>
+            <w:bookmarkStart w:id="1" w:name="OLE_LINK2"/>
+            <w:bookmarkStart w:id="2" w:name="OLE_LINK3"/>
+            <w:bookmarkStart w:id="3" w:name="_GoBack"/>
             <w:r>
               <w:t>Z1ON0101-matrix~dragon7</w:t>
             </w:r>
+            <w:bookmarkEnd w:id="0"/>
+            <w:bookmarkEnd w:id="1"/>
+            <w:bookmarkEnd w:id="2"/>
+            <w:bookmarkEnd w:id="3"/>
           </w:p>
         </w:tc>
       </w:tr>
@@ -10414,6 +10412,11 @@
             <w:pPr>
               <w:jc w:val="center"/>
             </w:pPr>
+            <w:proofErr w:type="spellStart"/>
+            <w:r>
+              <w:t>Letmein!please</w:t>
+            </w:r>
+            <w:proofErr w:type="spellEnd"/>
           </w:p>
         </w:tc>
       </w:tr>
@@ -16336,7 +16339,7 @@
 </file>
 
 <file path=customXml/itemProps1.xml><?xml version="1.0" encoding="utf-8"?>
-<ds:datastoreItem xmlns:ds="http://schemas.openxmlformats.org/officeDocument/2006/customXml" ds:itemID="{7B9F00A1-6311-4F8B-A6DC-8B2A0D0AC8E8}">
+<ds:datastoreItem xmlns:ds="http://schemas.openxmlformats.org/officeDocument/2006/customXml" ds:itemID="{161C9903-0B4D-4794-BE1B-481BD43465A2}">
   <ds:schemaRefs>
     <ds:schemaRef ds:uri="http://schemas.openxmlformats.org/officeDocument/2006/bibliography"/>
   </ds:schemaRefs>

</xml_diff>

<commit_message>
Updated through flag 8
</commit_message>
<xml_diff>
--- a/CTF/CTF_Writeup.docx
+++ b/CTF/CTF_Writeup.docx
@@ -1,6 +1,6 @@
 
 <file path=word/document.xml><?xml version="1.0" encoding="utf-8"?>
-<w:document xmlns:wpc="http://schemas.microsoft.com/office/word/2010/wordprocessingCanvas" xmlns:cx="http://schemas.microsoft.com/office/drawing/2014/chartex" xmlns:cx1="http://schemas.microsoft.com/office/drawing/2015/9/8/chartex" xmlns:mc="http://schemas.openxmlformats.org/markup-compatibility/2006" xmlns:o="urn:schemas-microsoft-com:office:office" xmlns:r="http://schemas.openxmlformats.org/officeDocument/2006/relationships" xmlns:m="http://schemas.openxmlformats.org/officeDocument/2006/math" xmlns:v="urn:schemas-microsoft-com:vml" xmlns:wp14="http://schemas.microsoft.com/office/word/2010/wordprocessingDrawing" xmlns:wp="http://schemas.openxmlformats.org/drawingml/2006/wordprocessingDrawing" xmlns:w10="urn:schemas-microsoft-com:office:word" xmlns:w="http://schemas.openxmlformats.org/wordprocessingml/2006/main" xmlns:w14="http://schemas.microsoft.com/office/word/2010/wordml" xmlns:w15="http://schemas.microsoft.com/office/word/2012/wordml" xmlns:w16se="http://schemas.microsoft.com/office/word/2015/wordml/symex" xmlns:wpg="http://schemas.microsoft.com/office/word/2010/wordprocessingGroup" xmlns:wpi="http://schemas.microsoft.com/office/word/2010/wordprocessingInk" xmlns:wne="http://schemas.microsoft.com/office/word/2006/wordml" xmlns:wps="http://schemas.microsoft.com/office/word/2010/wordprocessingShape" mc:Ignorable="w14 w15 w16se wp14">
+<w:document xmlns:wpc="http://schemas.microsoft.com/office/word/2010/wordprocessingCanvas" xmlns:cx="http://schemas.microsoft.com/office/drawing/2014/chartex" xmlns:cx1="http://schemas.microsoft.com/office/drawing/2015/9/8/chartex" xmlns:cx2="http://schemas.microsoft.com/office/drawing/2015/10/21/chartex" xmlns:cx3="http://schemas.microsoft.com/office/drawing/2016/5/9/chartex" xmlns:cx4="http://schemas.microsoft.com/office/drawing/2016/5/10/chartex" xmlns:cx5="http://schemas.microsoft.com/office/drawing/2016/5/11/chartex" xmlns:cx6="http://schemas.microsoft.com/office/drawing/2016/5/12/chartex" xmlns:cx7="http://schemas.microsoft.com/office/drawing/2016/5/13/chartex" xmlns:cx8="http://schemas.microsoft.com/office/drawing/2016/5/14/chartex" xmlns:mc="http://schemas.openxmlformats.org/markup-compatibility/2006" xmlns:aink="http://schemas.microsoft.com/office/drawing/2016/ink" xmlns:am3d="http://schemas.microsoft.com/office/drawing/2017/model3d" xmlns:o="urn:schemas-microsoft-com:office:office" xmlns:r="http://schemas.openxmlformats.org/officeDocument/2006/relationships" xmlns:m="http://schemas.openxmlformats.org/officeDocument/2006/math" xmlns:v="urn:schemas-microsoft-com:vml" xmlns:wp14="http://schemas.microsoft.com/office/word/2010/wordprocessingDrawing" xmlns:wp="http://schemas.openxmlformats.org/drawingml/2006/wordprocessingDrawing" xmlns:w10="urn:schemas-microsoft-com:office:word" xmlns:w="http://schemas.openxmlformats.org/wordprocessingml/2006/main" xmlns:w14="http://schemas.microsoft.com/office/word/2010/wordml" xmlns:w15="http://schemas.microsoft.com/office/word/2012/wordml" xmlns:w16cid="http://schemas.microsoft.com/office/word/2016/wordml/cid" xmlns:w16se="http://schemas.microsoft.com/office/word/2015/wordml/symex" xmlns:wpg="http://schemas.microsoft.com/office/word/2010/wordprocessingGroup" xmlns:wpi="http://schemas.microsoft.com/office/word/2010/wordprocessingInk" xmlns:wne="http://schemas.microsoft.com/office/word/2006/wordml" xmlns:wps="http://schemas.microsoft.com/office/word/2010/wordprocessingShape" mc:Ignorable="w14 w15 w16se w16cid wp14">
   <w:body>
     <w:p>
       <w:r>
@@ -293,7 +293,7 @@
               </wp:anchor>
             </w:drawing>
           </mc:Choice>
-          <mc:Fallback xmlns:w16cid="http://schemas.microsoft.com/office/word/2016/wordml/cid" xmlns:am3d="http://schemas.microsoft.com/office/drawing/2017/model3d" xmlns:aink="http://schemas.microsoft.com/office/drawing/2016/ink" xmlns:cx8="http://schemas.microsoft.com/office/drawing/2016/5/14/chartex" xmlns:cx7="http://schemas.microsoft.com/office/drawing/2016/5/13/chartex" xmlns:cx6="http://schemas.microsoft.com/office/drawing/2016/5/12/chartex" xmlns:cx5="http://schemas.microsoft.com/office/drawing/2016/5/11/chartex" xmlns:cx4="http://schemas.microsoft.com/office/drawing/2016/5/10/chartex" xmlns:cx3="http://schemas.microsoft.com/office/drawing/2016/5/9/chartex" xmlns:cx2="http://schemas.microsoft.com/office/drawing/2015/10/21/chartex">
+          <mc:Fallback xmlns="">
             <w:pict>
               <v:rect w14:anchorId="56FB2C41" id="Rectangle 13" o:spid="_x0000_s1026" style="position:absolute;margin-left:93.75pt;margin-top:.55pt;width:197.25pt;height:18pt;z-index:251661312;visibility:visible;mso-wrap-style:square;mso-width-percent:0;mso-height-percent:0;mso-wrap-distance-left:9pt;mso-wrap-distance-top:0;mso-wrap-distance-right:9pt;mso-wrap-distance-bottom:0;mso-position-horizontal:absolute;mso-position-horizontal-relative:text;mso-position-vertical:absolute;mso-position-vertical-relative:text;mso-width-percent:0;mso-height-percent:0;mso-width-relative:margin;mso-height-relative:margin;v-text-anchor:middle" o:gfxdata="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" filled="f" strokecolor="red" strokeweight="2.25pt"/>
             </w:pict>
@@ -413,7 +413,7 @@
               </wp:anchor>
             </w:drawing>
           </mc:Choice>
-          <mc:Fallback xmlns:w16cid="http://schemas.microsoft.com/office/word/2016/wordml/cid" xmlns:am3d="http://schemas.microsoft.com/office/drawing/2017/model3d" xmlns:aink="http://schemas.microsoft.com/office/drawing/2016/ink" xmlns:cx8="http://schemas.microsoft.com/office/drawing/2016/5/14/chartex" xmlns:cx7="http://schemas.microsoft.com/office/drawing/2016/5/13/chartex" xmlns:cx6="http://schemas.microsoft.com/office/drawing/2016/5/12/chartex" xmlns:cx5="http://schemas.microsoft.com/office/drawing/2016/5/11/chartex" xmlns:cx4="http://schemas.microsoft.com/office/drawing/2016/5/10/chartex" xmlns:cx3="http://schemas.microsoft.com/office/drawing/2016/5/9/chartex" xmlns:cx2="http://schemas.microsoft.com/office/drawing/2015/10/21/chartex">
+          <mc:Fallback xmlns="">
             <w:pict>
               <v:rect w14:anchorId="29A2F945" id="Rectangle 12" o:spid="_x0000_s1026" style="position:absolute;margin-left:-2.25pt;margin-top:27.75pt;width:177pt;height:39pt;z-index:251659264;visibility:visible;mso-wrap-style:square;mso-wrap-distance-left:9pt;mso-wrap-distance-top:0;mso-wrap-distance-right:9pt;mso-wrap-distance-bottom:0;mso-position-horizontal:absolute;mso-position-horizontal-relative:text;mso-position-vertical:absolute;mso-position-vertical-relative:text;v-text-anchor:middle" o:gfxdata="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" filled="f" strokecolor="red" strokeweight="2.25pt"/>
             </w:pict>
@@ -588,7 +588,7 @@
               </wp:anchor>
             </w:drawing>
           </mc:Choice>
-          <mc:Fallback xmlns:w16cid="http://schemas.microsoft.com/office/word/2016/wordml/cid" xmlns:am3d="http://schemas.microsoft.com/office/drawing/2017/model3d" xmlns:aink="http://schemas.microsoft.com/office/drawing/2016/ink" xmlns:cx8="http://schemas.microsoft.com/office/drawing/2016/5/14/chartex" xmlns:cx7="http://schemas.microsoft.com/office/drawing/2016/5/13/chartex" xmlns:cx6="http://schemas.microsoft.com/office/drawing/2016/5/12/chartex" xmlns:cx5="http://schemas.microsoft.com/office/drawing/2016/5/11/chartex" xmlns:cx4="http://schemas.microsoft.com/office/drawing/2016/5/10/chartex" xmlns:cx3="http://schemas.microsoft.com/office/drawing/2016/5/9/chartex" xmlns:cx2="http://schemas.microsoft.com/office/drawing/2015/10/21/chartex">
+          <mc:Fallback xmlns="">
             <w:pict>
               <v:rect w14:anchorId="50021265" id="Rectangle 17" o:spid="_x0000_s1026" style="position:absolute;margin-left:221.25pt;margin-top:74pt;width:92.25pt;height:17.25pt;z-index:251665408;visibility:visible;mso-wrap-style:square;mso-width-percent:0;mso-height-percent:0;mso-wrap-distance-left:9pt;mso-wrap-distance-top:0;mso-wrap-distance-right:9pt;mso-wrap-distance-bottom:0;mso-position-horizontal:absolute;mso-position-horizontal-relative:text;mso-position-vertical:absolute;mso-position-vertical-relative:text;mso-width-percent:0;mso-height-percent:0;mso-width-relative:margin;mso-height-relative:margin;v-text-anchor:middle" o:gfxdata="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" filled="f" strokecolor="red" strokeweight="2.25pt"/>
             </w:pict>
@@ -866,7 +866,7 @@
               </wp:anchor>
             </w:drawing>
           </mc:Choice>
-          <mc:Fallback xmlns:w16cid="http://schemas.microsoft.com/office/word/2016/wordml/cid" xmlns:am3d="http://schemas.microsoft.com/office/drawing/2017/model3d" xmlns:aink="http://schemas.microsoft.com/office/drawing/2016/ink" xmlns:cx8="http://schemas.microsoft.com/office/drawing/2016/5/14/chartex" xmlns:cx7="http://schemas.microsoft.com/office/drawing/2016/5/13/chartex" xmlns:cx6="http://schemas.microsoft.com/office/drawing/2016/5/12/chartex" xmlns:cx5="http://schemas.microsoft.com/office/drawing/2016/5/11/chartex" xmlns:cx4="http://schemas.microsoft.com/office/drawing/2016/5/10/chartex" xmlns:cx3="http://schemas.microsoft.com/office/drawing/2016/5/9/chartex" xmlns:cx2="http://schemas.microsoft.com/office/drawing/2015/10/21/chartex">
+          <mc:Fallback xmlns="">
             <w:pict>
               <v:rect w14:anchorId="501DAC0F" id="Rectangle 21" o:spid="_x0000_s1026" style="position:absolute;margin-left:351pt;margin-top:70.4pt;width:93.75pt;height:21.75pt;z-index:251667456;visibility:visible;mso-wrap-style:square;mso-width-percent:0;mso-height-percent:0;mso-wrap-distance-left:9pt;mso-wrap-distance-top:0;mso-wrap-distance-right:9pt;mso-wrap-distance-bottom:0;mso-position-horizontal:absolute;mso-position-horizontal-relative:text;mso-position-vertical:absolute;mso-position-vertical-relative:text;mso-width-percent:0;mso-height-percent:0;mso-width-relative:margin;mso-height-relative:margin;v-text-anchor:middle" o:gfxdata="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" filled="f" strokecolor="red" strokeweight="2.25pt"/>
             </w:pict>
@@ -991,7 +991,7 @@
               </wp:anchor>
             </w:drawing>
           </mc:Choice>
-          <mc:Fallback xmlns:w16cid="http://schemas.microsoft.com/office/word/2016/wordml/cid" xmlns:am3d="http://schemas.microsoft.com/office/drawing/2017/model3d" xmlns:aink="http://schemas.microsoft.com/office/drawing/2016/ink" xmlns:cx8="http://schemas.microsoft.com/office/drawing/2016/5/14/chartex" xmlns:cx7="http://schemas.microsoft.com/office/drawing/2016/5/13/chartex" xmlns:cx6="http://schemas.microsoft.com/office/drawing/2016/5/12/chartex" xmlns:cx5="http://schemas.microsoft.com/office/drawing/2016/5/11/chartex" xmlns:cx4="http://schemas.microsoft.com/office/drawing/2016/5/10/chartex" xmlns:cx3="http://schemas.microsoft.com/office/drawing/2016/5/9/chartex" xmlns:cx2="http://schemas.microsoft.com/office/drawing/2015/10/21/chartex">
+          <mc:Fallback xmlns="">
             <w:pict>
               <v:rect w14:anchorId="0429A956" id="Rectangle 15" o:spid="_x0000_s1026" style="position:absolute;margin-left:133.5pt;margin-top:121.15pt;width:263.25pt;height:42pt;z-index:251663360;visibility:visible;mso-wrap-style:square;mso-width-percent:0;mso-height-percent:0;mso-wrap-distance-left:9pt;mso-wrap-distance-top:0;mso-wrap-distance-right:9pt;mso-wrap-distance-bottom:0;mso-position-horizontal:absolute;mso-position-horizontal-relative:text;mso-position-vertical:absolute;mso-position-vertical-relative:text;mso-width-percent:0;mso-height-percent:0;mso-width-relative:margin;mso-height-relative:margin;v-text-anchor:middle" o:gfxdata="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" filled="f" strokecolor="red" strokeweight="2.25pt"/>
             </w:pict>
@@ -1149,8 +1149,8 @@
         </w:rPr>
         <w:drawing>
           <wp:inline distT="0" distB="0" distL="0" distR="0" wp14:anchorId="6D4B8235" wp14:editId="1DDE327A">
-            <wp:extent cx="5591175" cy="3143250"/>
-            <wp:effectExtent l="0" t="0" r="9525" b="0"/>
+            <wp:extent cx="5048250" cy="2838028"/>
+            <wp:effectExtent l="0" t="0" r="0" b="635"/>
             <wp:docPr id="23" name="Picture 23"/>
             <wp:cNvGraphicFramePr>
               <a:graphicFrameLocks xmlns:a="http://schemas.openxmlformats.org/drawingml/2006/main" noChangeAspect="1"/>
@@ -1171,7 +1171,7 @@
                   <pic:spPr>
                     <a:xfrm>
                       <a:off x="0" y="0"/>
-                      <a:ext cx="5591175" cy="3143250"/>
+                      <a:ext cx="5061686" cy="2845582"/>
                     </a:xfrm>
                     <a:prstGeom prst="rect">
                       <a:avLst/>
@@ -1231,6 +1231,220 @@
       </w:r>
     </w:p>
     <w:p>
+      <w:pPr>
+        <w:pStyle w:val="ListParagraph"/>
+        <w:numPr>
+          <w:ilvl w:val="0"/>
+          <w:numId w:val="10"/>
+        </w:numPr>
+      </w:pPr>
+      <w:r>
+        <w:t xml:space="preserve">To find </w:t>
+      </w:r>
+      <w:proofErr w:type="spellStart"/>
+      <w:r>
+        <w:t>BearGryll’s</w:t>
+      </w:r>
+      <w:proofErr w:type="spellEnd"/>
+      <w:r>
+        <w:t xml:space="preserve"> password, we created a wordlist by crawling his biography page using </w:t>
+      </w:r>
+      <w:proofErr w:type="spellStart"/>
+      <w:r>
+        <w:t>cewl</w:t>
+      </w:r>
+      <w:proofErr w:type="spellEnd"/>
+      <w:r>
+        <w:t>, with the command below:</w:t>
+      </w:r>
+    </w:p>
+    <w:p>
+      <w:r>
+        <w:rPr>
+          <w:noProof/>
+        </w:rPr>
+        <w:drawing>
+          <wp:inline distT="0" distB="0" distL="0" distR="0">
+            <wp:extent cx="5943600" cy="405130"/>
+            <wp:effectExtent l="0" t="0" r="0" b="0"/>
+            <wp:docPr id="58" name="Picture 58"/>
+            <wp:cNvGraphicFramePr>
+              <a:graphicFrameLocks xmlns:a="http://schemas.openxmlformats.org/drawingml/2006/main" noChangeAspect="1"/>
+            </wp:cNvGraphicFramePr>
+            <a:graphic xmlns:a="http://schemas.openxmlformats.org/drawingml/2006/main">
+              <a:graphicData uri="http://schemas.openxmlformats.org/drawingml/2006/picture">
+                <pic:pic xmlns:pic="http://schemas.openxmlformats.org/drawingml/2006/picture">
+                  <pic:nvPicPr>
+                    <pic:cNvPr id="0" name="Picture 1"/>
+                    <pic:cNvPicPr>
+                      <a:picLocks noChangeAspect="1" noChangeArrowheads="1"/>
+                    </pic:cNvPicPr>
+                  </pic:nvPicPr>
+                  <pic:blipFill>
+                    <a:blip r:embed="rId17">
+                      <a:extLst>
+                        <a:ext uri="{28A0092B-C50C-407E-A947-70E740481C1C}">
+                          <a14:useLocalDpi xmlns:a14="http://schemas.microsoft.com/office/drawing/2010/main" val="0"/>
+                        </a:ext>
+                      </a:extLst>
+                    </a:blip>
+                    <a:srcRect/>
+                    <a:stretch>
+                      <a:fillRect/>
+                    </a:stretch>
+                  </pic:blipFill>
+                  <pic:spPr bwMode="auto">
+                    <a:xfrm>
+                      <a:off x="0" y="0"/>
+                      <a:ext cx="5943600" cy="405130"/>
+                    </a:xfrm>
+                    <a:prstGeom prst="rect">
+                      <a:avLst/>
+                    </a:prstGeom>
+                    <a:noFill/>
+                    <a:ln>
+                      <a:noFill/>
+                    </a:ln>
+                  </pic:spPr>
+                </pic:pic>
+              </a:graphicData>
+            </a:graphic>
+          </wp:inline>
+        </w:drawing>
+      </w:r>
+    </w:p>
+    <w:p>
+      <w:pPr>
+        <w:pStyle w:val="ListParagraph"/>
+        <w:numPr>
+          <w:ilvl w:val="0"/>
+          <w:numId w:val="27"/>
+        </w:numPr>
+      </w:pPr>
+      <w:r>
+        <w:t>We ran the Bear_Wordlist.txt through a python script which duplicated each line, such as changing “Bear” to “</w:t>
+      </w:r>
+      <w:proofErr w:type="spellStart"/>
+      <w:r>
+        <w:t>BearBearBear</w:t>
+      </w:r>
+      <w:proofErr w:type="spellEnd"/>
+      <w:r>
+        <w:t>”.  This python script is included in Appendix B: Source Code.</w:t>
+      </w:r>
+    </w:p>
+    <w:p>
+      <w:pPr>
+        <w:pStyle w:val="ListParagraph"/>
+        <w:numPr>
+          <w:ilvl w:val="0"/>
+          <w:numId w:val="27"/>
+        </w:numPr>
+      </w:pPr>
+      <w:r>
+        <w:t xml:space="preserve">We conducted a dictionary attack in Cain of </w:t>
+      </w:r>
+      <w:proofErr w:type="spellStart"/>
+      <w:r>
+        <w:t>BearGryll’s</w:t>
+      </w:r>
+      <w:proofErr w:type="spellEnd"/>
+      <w:r>
+        <w:t xml:space="preserve"> password, using Output.txt as shown below:</w:t>
+      </w:r>
+    </w:p>
+    <w:p>
+      <w:pPr>
+        <w:jc w:val="center"/>
+      </w:pPr>
+      <w:r>
+        <w:rPr>
+          <w:noProof/>
+        </w:rPr>
+        <w:drawing>
+          <wp:inline distT="0" distB="0" distL="0" distR="0" wp14:anchorId="141C6308" wp14:editId="2D2D538F">
+            <wp:extent cx="3600450" cy="777767"/>
+            <wp:effectExtent l="0" t="0" r="0" b="3810"/>
+            <wp:docPr id="119" name="Picture 119"/>
+            <wp:cNvGraphicFramePr>
+              <a:graphicFrameLocks xmlns:a="http://schemas.openxmlformats.org/drawingml/2006/main" noChangeAspect="1"/>
+            </wp:cNvGraphicFramePr>
+            <a:graphic xmlns:a="http://schemas.openxmlformats.org/drawingml/2006/main">
+              <a:graphicData uri="http://schemas.openxmlformats.org/drawingml/2006/picture">
+                <pic:pic xmlns:pic="http://schemas.openxmlformats.org/drawingml/2006/picture">
+                  <pic:nvPicPr>
+                    <pic:cNvPr id="1" name=""/>
+                    <pic:cNvPicPr/>
+                  </pic:nvPicPr>
+                  <pic:blipFill>
+                    <a:blip r:embed="rId18"/>
+                    <a:stretch>
+                      <a:fillRect/>
+                    </a:stretch>
+                  </pic:blipFill>
+                  <pic:spPr>
+                    <a:xfrm>
+                      <a:off x="0" y="0"/>
+                      <a:ext cx="3664219" cy="791542"/>
+                    </a:xfrm>
+                    <a:prstGeom prst="rect">
+                      <a:avLst/>
+                    </a:prstGeom>
+                  </pic:spPr>
+                </pic:pic>
+              </a:graphicData>
+            </a:graphic>
+          </wp:inline>
+        </w:drawing>
+      </w:r>
+    </w:p>
+    <w:p>
+      <w:pPr>
+        <w:jc w:val="center"/>
+      </w:pPr>
+      <w:r>
+        <w:rPr>
+          <w:noProof/>
+        </w:rPr>
+        <w:lastRenderedPageBreak/>
+        <w:drawing>
+          <wp:inline distT="0" distB="0" distL="0" distR="0" wp14:anchorId="45836B3D" wp14:editId="2578F456">
+            <wp:extent cx="3676650" cy="2571750"/>
+            <wp:effectExtent l="0" t="0" r="0" b="0"/>
+            <wp:docPr id="118" name="Picture 118"/>
+            <wp:cNvGraphicFramePr>
+              <a:graphicFrameLocks xmlns:a="http://schemas.openxmlformats.org/drawingml/2006/main" noChangeAspect="1"/>
+            </wp:cNvGraphicFramePr>
+            <a:graphic xmlns:a="http://schemas.openxmlformats.org/drawingml/2006/main">
+              <a:graphicData uri="http://schemas.openxmlformats.org/drawingml/2006/picture">
+                <pic:pic xmlns:pic="http://schemas.openxmlformats.org/drawingml/2006/picture">
+                  <pic:nvPicPr>
+                    <pic:cNvPr id="1" name=""/>
+                    <pic:cNvPicPr/>
+                  </pic:nvPicPr>
+                  <pic:blipFill>
+                    <a:blip r:embed="rId19"/>
+                    <a:stretch>
+                      <a:fillRect/>
+                    </a:stretch>
+                  </pic:blipFill>
+                  <pic:spPr>
+                    <a:xfrm>
+                      <a:off x="0" y="0"/>
+                      <a:ext cx="3676650" cy="2571750"/>
+                    </a:xfrm>
+                    <a:prstGeom prst="rect">
+                      <a:avLst/>
+                    </a:prstGeom>
+                  </pic:spPr>
+                </pic:pic>
+              </a:graphicData>
+            </a:graphic>
+          </wp:inline>
+        </w:drawing>
+      </w:r>
+    </w:p>
+    <w:p>
       <w:r>
         <w:t>How did you find and download flags?</w:t>
       </w:r>
@@ -1263,7 +1477,6 @@
         <w:rPr>
           <w:noProof/>
         </w:rPr>
-        <w:lastRenderedPageBreak/>
         <mc:AlternateContent>
           <mc:Choice Requires="wps">
             <w:drawing>
@@ -1333,7 +1546,7 @@
               </wp:anchor>
             </w:drawing>
           </mc:Choice>
-          <mc:Fallback xmlns:w16cid="http://schemas.microsoft.com/office/word/2016/wordml/cid" xmlns:am3d="http://schemas.microsoft.com/office/drawing/2017/model3d" xmlns:aink="http://schemas.microsoft.com/office/drawing/2016/ink" xmlns:cx8="http://schemas.microsoft.com/office/drawing/2016/5/14/chartex" xmlns:cx7="http://schemas.microsoft.com/office/drawing/2016/5/13/chartex" xmlns:cx6="http://schemas.microsoft.com/office/drawing/2016/5/12/chartex" xmlns:cx5="http://schemas.microsoft.com/office/drawing/2016/5/11/chartex" xmlns:cx4="http://schemas.microsoft.com/office/drawing/2016/5/10/chartex" xmlns:cx3="http://schemas.microsoft.com/office/drawing/2016/5/9/chartex" xmlns:cx2="http://schemas.microsoft.com/office/drawing/2015/10/21/chartex">
+          <mc:Fallback xmlns="">
             <w:pict>
               <v:rect w14:anchorId="49C936F6" id="Rectangle 27" o:spid="_x0000_s1026" style="position:absolute;margin-left:31.5pt;margin-top:175.5pt;width:399.75pt;height:47.25pt;z-index:251673600;visibility:visible;mso-wrap-style:square;mso-width-percent:0;mso-height-percent:0;mso-wrap-distance-left:9pt;mso-wrap-distance-top:0;mso-wrap-distance-right:9pt;mso-wrap-distance-bottom:0;mso-position-horizontal:absolute;mso-position-horizontal-relative:text;mso-position-vertical:absolute;mso-position-vertical-relative:text;mso-width-percent:0;mso-height-percent:0;mso-width-relative:margin;mso-height-relative:margin;v-text-anchor:middle" o:gfxdata="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" filled="f" strokecolor="red" strokeweight="2.25pt"/>
             </w:pict>
@@ -1413,7 +1626,7 @@
               </wp:anchor>
             </w:drawing>
           </mc:Choice>
-          <mc:Fallback xmlns:w16cid="http://schemas.microsoft.com/office/word/2016/wordml/cid" xmlns:am3d="http://schemas.microsoft.com/office/drawing/2017/model3d" xmlns:aink="http://schemas.microsoft.com/office/drawing/2016/ink" xmlns:cx8="http://schemas.microsoft.com/office/drawing/2016/5/14/chartex" xmlns:cx7="http://schemas.microsoft.com/office/drawing/2016/5/13/chartex" xmlns:cx6="http://schemas.microsoft.com/office/drawing/2016/5/12/chartex" xmlns:cx5="http://schemas.microsoft.com/office/drawing/2016/5/11/chartex" xmlns:cx4="http://schemas.microsoft.com/office/drawing/2016/5/10/chartex" xmlns:cx3="http://schemas.microsoft.com/office/drawing/2016/5/9/chartex" xmlns:cx2="http://schemas.microsoft.com/office/drawing/2015/10/21/chartex">
+          <mc:Fallback xmlns="">
             <w:pict>
               <v:rect w14:anchorId="1E917CDE" id="Rectangle 26" o:spid="_x0000_s1026" style="position:absolute;margin-left:29.25pt;margin-top:48.75pt;width:230.25pt;height:47.25pt;z-index:251671552;visibility:visible;mso-wrap-style:square;mso-width-percent:0;mso-height-percent:0;mso-wrap-distance-left:9pt;mso-wrap-distance-top:0;mso-wrap-distance-right:9pt;mso-wrap-distance-bottom:0;mso-position-horizontal:absolute;mso-position-horizontal-relative:text;mso-position-vertical:absolute;mso-position-vertical-relative:text;mso-width-percent:0;mso-height-percent:0;mso-width-relative:margin;mso-height-relative:margin;v-text-anchor:middle" o:gfxdata="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" filled="f" strokecolor="red" strokeweight="2.25pt"/>
             </w:pict>
@@ -1493,7 +1706,7 @@
               </wp:anchor>
             </w:drawing>
           </mc:Choice>
-          <mc:Fallback xmlns:w16cid="http://schemas.microsoft.com/office/word/2016/wordml/cid" xmlns:am3d="http://schemas.microsoft.com/office/drawing/2017/model3d" xmlns:aink="http://schemas.microsoft.com/office/drawing/2016/ink" xmlns:cx8="http://schemas.microsoft.com/office/drawing/2016/5/14/chartex" xmlns:cx7="http://schemas.microsoft.com/office/drawing/2016/5/13/chartex" xmlns:cx6="http://schemas.microsoft.com/office/drawing/2016/5/12/chartex" xmlns:cx5="http://schemas.microsoft.com/office/drawing/2016/5/11/chartex" xmlns:cx4="http://schemas.microsoft.com/office/drawing/2016/5/10/chartex" xmlns:cx3="http://schemas.microsoft.com/office/drawing/2016/5/9/chartex" xmlns:cx2="http://schemas.microsoft.com/office/drawing/2015/10/21/chartex">
+          <mc:Fallback xmlns="">
             <w:pict>
               <v:rect w14:anchorId="48552538" id="Rectangle 25" o:spid="_x0000_s1026" style="position:absolute;margin-left:33pt;margin-top:1.5pt;width:230.25pt;height:19.5pt;z-index:251669504;visibility:visible;mso-wrap-style:square;mso-width-percent:0;mso-height-percent:0;mso-wrap-distance-left:9pt;mso-wrap-distance-top:0;mso-wrap-distance-right:9pt;mso-wrap-distance-bottom:0;mso-position-horizontal:absolute;mso-position-horizontal-relative:text;mso-position-vertical:absolute;mso-position-vertical-relative:text;mso-width-percent:0;mso-height-percent:0;mso-width-relative:margin;mso-height-relative:margin;v-text-anchor:middle" o:gfxdata="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" filled="f" strokecolor="red" strokeweight="2.25pt"/>
             </w:pict>
@@ -1520,7 +1733,7 @@
                     <pic:cNvPicPr/>
                   </pic:nvPicPr>
                   <pic:blipFill>
-                    <a:blip r:embed="rId17"/>
+                    <a:blip r:embed="rId20"/>
                     <a:stretch>
                       <a:fillRect/>
                     </a:stretch>
@@ -1561,6 +1774,7 @@
         <w:rPr>
           <w:noProof/>
         </w:rPr>
+        <w:lastRenderedPageBreak/>
         <w:drawing>
           <wp:inline distT="0" distB="0" distL="0" distR="0" wp14:anchorId="66D49A80" wp14:editId="7B51A9EF">
             <wp:extent cx="4143375" cy="2238375"/>
@@ -1577,7 +1791,7 @@
                     <pic:cNvPicPr/>
                   </pic:nvPicPr>
                   <pic:blipFill>
-                    <a:blip r:embed="rId18"/>
+                    <a:blip r:embed="rId21"/>
                     <a:stretch>
                       <a:fillRect/>
                     </a:stretch>
@@ -1618,7 +1832,6 @@
         <w:rPr>
           <w:noProof/>
         </w:rPr>
-        <w:lastRenderedPageBreak/>
         <mc:AlternateContent>
           <mc:Choice Requires="wps">
             <w:drawing>
@@ -1688,7 +1901,7 @@
               </wp:anchor>
             </w:drawing>
           </mc:Choice>
-          <mc:Fallback xmlns:w16cid="http://schemas.microsoft.com/office/word/2016/wordml/cid" xmlns:am3d="http://schemas.microsoft.com/office/drawing/2017/model3d" xmlns:aink="http://schemas.microsoft.com/office/drawing/2016/ink" xmlns:cx8="http://schemas.microsoft.com/office/drawing/2016/5/14/chartex" xmlns:cx7="http://schemas.microsoft.com/office/drawing/2016/5/13/chartex" xmlns:cx6="http://schemas.microsoft.com/office/drawing/2016/5/12/chartex" xmlns:cx5="http://schemas.microsoft.com/office/drawing/2016/5/11/chartex" xmlns:cx4="http://schemas.microsoft.com/office/drawing/2016/5/10/chartex" xmlns:cx3="http://schemas.microsoft.com/office/drawing/2016/5/9/chartex" xmlns:cx2="http://schemas.microsoft.com/office/drawing/2015/10/21/chartex">
+          <mc:Fallback xmlns="">
             <w:pict>
               <v:rect w14:anchorId="033C3A4C" id="Rectangle 30" o:spid="_x0000_s1026" style="position:absolute;margin-left:69.75pt;margin-top:168pt;width:284.25pt;height:13.5pt;z-index:251675648;visibility:visible;mso-wrap-style:square;mso-width-percent:0;mso-height-percent:0;mso-wrap-distance-left:9pt;mso-wrap-distance-top:0;mso-wrap-distance-right:9pt;mso-wrap-distance-bottom:0;mso-position-horizontal:absolute;mso-position-horizontal-relative:text;mso-position-vertical:absolute;mso-position-vertical-relative:text;mso-width-percent:0;mso-height-percent:0;mso-width-relative:margin;mso-height-relative:margin;v-text-anchor:middle" o:gfxdata="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" filled="f" strokecolor="red" strokeweight="2.25pt"/>
             </w:pict>
@@ -1715,7 +1928,7 @@
                     <pic:cNvPicPr/>
                   </pic:nvPicPr>
                   <pic:blipFill>
-                    <a:blip r:embed="rId19"/>
+                    <a:blip r:embed="rId22"/>
                     <a:stretch>
                       <a:fillRect/>
                     </a:stretch>
@@ -1772,7 +1985,7 @@
                     <pic:cNvPicPr/>
                   </pic:nvPicPr>
                   <pic:blipFill>
-                    <a:blip r:embed="rId20"/>
+                    <a:blip r:embed="rId23"/>
                     <a:stretch>
                       <a:fillRect/>
                     </a:stretch>
@@ -1900,7 +2113,7 @@
               </wp:anchor>
             </w:drawing>
           </mc:Choice>
-          <mc:Fallback xmlns:w16cid="http://schemas.microsoft.com/office/word/2016/wordml/cid" xmlns:am3d="http://schemas.microsoft.com/office/drawing/2017/model3d" xmlns:aink="http://schemas.microsoft.com/office/drawing/2016/ink" xmlns:cx8="http://schemas.microsoft.com/office/drawing/2016/5/14/chartex" xmlns:cx7="http://schemas.microsoft.com/office/drawing/2016/5/13/chartex" xmlns:cx6="http://schemas.microsoft.com/office/drawing/2016/5/12/chartex" xmlns:cx5="http://schemas.microsoft.com/office/drawing/2016/5/11/chartex" xmlns:cx4="http://schemas.microsoft.com/office/drawing/2016/5/10/chartex" xmlns:cx3="http://schemas.microsoft.com/office/drawing/2016/5/9/chartex" xmlns:cx2="http://schemas.microsoft.com/office/drawing/2015/10/21/chartex">
+          <mc:Fallback xmlns="">
             <w:pict>
               <v:rect w14:anchorId="4111A543" id="Rectangle 38" o:spid="_x0000_s1026" style="position:absolute;margin-left:0;margin-top:243.45pt;width:489pt;height:82.5pt;z-index:251683840;visibility:visible;mso-wrap-style:square;mso-width-percent:0;mso-height-percent:0;mso-wrap-distance-left:9pt;mso-wrap-distance-top:0;mso-wrap-distance-right:9pt;mso-wrap-distance-bottom:0;mso-position-horizontal:left;mso-position-horizontal-relative:margin;mso-position-vertical:absolute;mso-position-vertical-relative:text;mso-width-percent:0;mso-height-percent:0;mso-width-relative:margin;mso-height-relative:margin;v-text-anchor:middle" o:gfxdata="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" filled="f" strokecolor="red" strokeweight="2.25pt">
                 <w10:wrap anchorx="margin"/>
@@ -1982,7 +2195,7 @@
               </wp:anchor>
             </w:drawing>
           </mc:Choice>
-          <mc:Fallback xmlns:w16cid="http://schemas.microsoft.com/office/word/2016/wordml/cid" xmlns:am3d="http://schemas.microsoft.com/office/drawing/2017/model3d" xmlns:aink="http://schemas.microsoft.com/office/drawing/2016/ink" xmlns:cx8="http://schemas.microsoft.com/office/drawing/2016/5/14/chartex" xmlns:cx7="http://schemas.microsoft.com/office/drawing/2016/5/13/chartex" xmlns:cx6="http://schemas.microsoft.com/office/drawing/2016/5/12/chartex" xmlns:cx5="http://schemas.microsoft.com/office/drawing/2016/5/11/chartex" xmlns:cx4="http://schemas.microsoft.com/office/drawing/2016/5/10/chartex" xmlns:cx3="http://schemas.microsoft.com/office/drawing/2016/5/9/chartex" xmlns:cx2="http://schemas.microsoft.com/office/drawing/2015/10/21/chartex">
+          <mc:Fallback xmlns="">
             <w:pict>
               <v:rect w14:anchorId="0B80F028" id="Rectangle 37" o:spid="_x0000_s1026" style="position:absolute;margin-left:127.5pt;margin-top:226.2pt;width:61.5pt;height:14.25pt;z-index:251681792;visibility:visible;mso-wrap-style:square;mso-width-percent:0;mso-height-percent:0;mso-wrap-distance-left:9pt;mso-wrap-distance-top:0;mso-wrap-distance-right:9pt;mso-wrap-distance-bottom:0;mso-position-horizontal:absolute;mso-position-horizontal-relative:text;mso-position-vertical:absolute;mso-position-vertical-relative:text;mso-width-percent:0;mso-height-percent:0;mso-width-relative:margin;mso-height-relative:margin;v-text-anchor:middle" o:gfxdata="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" filled="f" strokecolor="red" strokeweight="2.25pt"/>
             </w:pict>
@@ -2062,7 +2275,7 @@
               </wp:anchor>
             </w:drawing>
           </mc:Choice>
-          <mc:Fallback xmlns:w16cid="http://schemas.microsoft.com/office/word/2016/wordml/cid" xmlns:am3d="http://schemas.microsoft.com/office/drawing/2017/model3d" xmlns:aink="http://schemas.microsoft.com/office/drawing/2016/ink" xmlns:cx8="http://schemas.microsoft.com/office/drawing/2016/5/14/chartex" xmlns:cx7="http://schemas.microsoft.com/office/drawing/2016/5/13/chartex" xmlns:cx6="http://schemas.microsoft.com/office/drawing/2016/5/12/chartex" xmlns:cx5="http://schemas.microsoft.com/office/drawing/2016/5/11/chartex" xmlns:cx4="http://schemas.microsoft.com/office/drawing/2016/5/10/chartex" xmlns:cx3="http://schemas.microsoft.com/office/drawing/2016/5/9/chartex" xmlns:cx2="http://schemas.microsoft.com/office/drawing/2015/10/21/chartex">
+          <mc:Fallback xmlns="">
             <w:pict>
               <v:rect w14:anchorId="4990D236" id="Rectangle 36" o:spid="_x0000_s1026" style="position:absolute;margin-left:49.5pt;margin-top:106.2pt;width:302.25pt;height:15pt;z-index:251679744;visibility:visible;mso-wrap-style:square;mso-width-percent:0;mso-height-percent:0;mso-wrap-distance-left:9pt;mso-wrap-distance-top:0;mso-wrap-distance-right:9pt;mso-wrap-distance-bottom:0;mso-position-horizontal:absolute;mso-position-horizontal-relative:text;mso-position-vertical:absolute;mso-position-vertical-relative:text;mso-width-percent:0;mso-height-percent:0;mso-width-relative:margin;mso-height-relative:margin;v-text-anchor:middle" o:gfxdata="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" filled="f" strokecolor="red" strokeweight="2.25pt"/>
             </w:pict>
@@ -2142,7 +2355,7 @@
               </wp:anchor>
             </w:drawing>
           </mc:Choice>
-          <mc:Fallback xmlns:w16cid="http://schemas.microsoft.com/office/word/2016/wordml/cid" xmlns:am3d="http://schemas.microsoft.com/office/drawing/2017/model3d" xmlns:aink="http://schemas.microsoft.com/office/drawing/2016/ink" xmlns:cx8="http://schemas.microsoft.com/office/drawing/2016/5/14/chartex" xmlns:cx7="http://schemas.microsoft.com/office/drawing/2016/5/13/chartex" xmlns:cx6="http://schemas.microsoft.com/office/drawing/2016/5/12/chartex" xmlns:cx5="http://schemas.microsoft.com/office/drawing/2016/5/11/chartex" xmlns:cx4="http://schemas.microsoft.com/office/drawing/2016/5/10/chartex" xmlns:cx3="http://schemas.microsoft.com/office/drawing/2016/5/9/chartex" xmlns:cx2="http://schemas.microsoft.com/office/drawing/2015/10/21/chartex">
+          <mc:Fallback xmlns="">
             <w:pict>
               <v:rect w14:anchorId="0AF24DFD" id="Rectangle 35" o:spid="_x0000_s1026" style="position:absolute;margin-left:153.75pt;margin-top:50.7pt;width:302.25pt;height:15pt;z-index:251677696;visibility:visible;mso-wrap-style:square;mso-width-percent:0;mso-height-percent:0;mso-wrap-distance-left:9pt;mso-wrap-distance-top:0;mso-wrap-distance-right:9pt;mso-wrap-distance-bottom:0;mso-position-horizontal:absolute;mso-position-horizontal-relative:text;mso-position-vertical:absolute;mso-position-vertical-relative:text;mso-width-percent:0;mso-height-percent:0;mso-width-relative:margin;mso-height-relative:margin;v-text-anchor:middle" o:gfxdata="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" filled="f" strokecolor="red" strokeweight="2.25pt"/>
             </w:pict>
@@ -2171,7 +2384,7 @@
                     </pic:cNvPicPr>
                   </pic:nvPicPr>
                   <pic:blipFill>
-                    <a:blip r:embed="rId21">
+                    <a:blip r:embed="rId24">
                       <a:extLst>
                         <a:ext uri="{28A0092B-C50C-407E-A947-70E740481C1C}">
                           <a14:useLocalDpi xmlns:a14="http://schemas.microsoft.com/office/drawing/2010/main" val="0"/>
@@ -2505,7 +2718,7 @@
                     <pic:cNvPicPr/>
                   </pic:nvPicPr>
                   <pic:blipFill>
-                    <a:blip r:embed="rId22"/>
+                    <a:blip r:embed="rId25"/>
                     <a:stretch>
                       <a:fillRect/>
                     </a:stretch>
@@ -2614,7 +2827,7 @@
                     <pic:cNvPicPr/>
                   </pic:nvPicPr>
                   <pic:blipFill>
-                    <a:blip r:embed="rId23"/>
+                    <a:blip r:embed="rId26"/>
                     <a:stretch>
                       <a:fillRect/>
                     </a:stretch>
@@ -2660,7 +2873,7 @@
                     <pic:cNvPicPr/>
                   </pic:nvPicPr>
                   <pic:blipFill>
-                    <a:blip r:embed="rId24"/>
+                    <a:blip r:embed="rId27"/>
                     <a:stretch>
                       <a:fillRect/>
                     </a:stretch>
@@ -2738,7 +2951,7 @@
                     <pic:cNvPicPr/>
                   </pic:nvPicPr>
                   <pic:blipFill>
-                    <a:blip r:embed="rId25"/>
+                    <a:blip r:embed="rId28"/>
                     <a:stretch>
                       <a:fillRect/>
                     </a:stretch>
@@ -2801,7 +3014,7 @@
                     <pic:cNvPicPr/>
                   </pic:nvPicPr>
                   <pic:blipFill>
-                    <a:blip r:embed="rId26"/>
+                    <a:blip r:embed="rId29"/>
                     <a:stretch>
                       <a:fillRect/>
                     </a:stretch>
@@ -2917,7 +3130,7 @@
               </wp:anchor>
             </w:drawing>
           </mc:Choice>
-          <mc:Fallback xmlns:w16cid="http://schemas.microsoft.com/office/word/2016/wordml/cid" xmlns:am3d="http://schemas.microsoft.com/office/drawing/2017/model3d" xmlns:aink="http://schemas.microsoft.com/office/drawing/2016/ink" xmlns:cx8="http://schemas.microsoft.com/office/drawing/2016/5/14/chartex" xmlns:cx7="http://schemas.microsoft.com/office/drawing/2016/5/13/chartex" xmlns:cx6="http://schemas.microsoft.com/office/drawing/2016/5/12/chartex" xmlns:cx5="http://schemas.microsoft.com/office/drawing/2016/5/11/chartex" xmlns:cx4="http://schemas.microsoft.com/office/drawing/2016/5/10/chartex" xmlns:cx3="http://schemas.microsoft.com/office/drawing/2016/5/9/chartex" xmlns:cx2="http://schemas.microsoft.com/office/drawing/2015/10/21/chartex">
+          <mc:Fallback xmlns="">
             <w:pict>
               <v:rect w14:anchorId="7B93BC81" id="Rectangle 65" o:spid="_x0000_s1026" style="position:absolute;margin-left:278.2pt;margin-top:77.4pt;width:71.25pt;height:15pt;z-index:251708416;visibility:visible;mso-wrap-style:square;mso-width-percent:0;mso-height-percent:0;mso-wrap-distance-left:9pt;mso-wrap-distance-top:0;mso-wrap-distance-right:9pt;mso-wrap-distance-bottom:0;mso-position-horizontal:absolute;mso-position-horizontal-relative:margin;mso-position-vertical:absolute;mso-position-vertical-relative:text;mso-width-percent:0;mso-height-percent:0;mso-width-relative:margin;mso-height-relative:margin;v-text-anchor:middle" o:gfxdata="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" filled="f" strokecolor="red" strokeweight="2.25pt">
                 <w10:wrap anchorx="margin"/>
@@ -2949,7 +3162,7 @@
                     </pic:cNvPicPr>
                   </pic:nvPicPr>
                   <pic:blipFill>
-                    <a:blip r:embed="rId27">
+                    <a:blip r:embed="rId30">
                       <a:extLst>
                         <a:ext uri="{28A0092B-C50C-407E-A947-70E740481C1C}">
                           <a14:useLocalDpi xmlns:a14="http://schemas.microsoft.com/office/drawing/2010/main" val="0"/>
@@ -3059,7 +3272,7 @@
                     <pic:cNvPicPr/>
                   </pic:nvPicPr>
                   <pic:blipFill>
-                    <a:blip r:embed="rId28"/>
+                    <a:blip r:embed="rId31"/>
                     <a:stretch>
                       <a:fillRect/>
                     </a:stretch>
@@ -3111,7 +3324,7 @@
                     <pic:cNvPicPr/>
                   </pic:nvPicPr>
                   <pic:blipFill>
-                    <a:blip r:embed="rId29"/>
+                    <a:blip r:embed="rId32"/>
                     <a:stretch>
                       <a:fillRect/>
                     </a:stretch>
@@ -3177,7 +3390,7 @@
                     </pic:cNvPicPr>
                   </pic:nvPicPr>
                   <pic:blipFill>
-                    <a:blip r:embed="rId30">
+                    <a:blip r:embed="rId33">
                       <a:extLst>
                         <a:ext uri="{28A0092B-C50C-407E-A947-70E740481C1C}">
                           <a14:useLocalDpi xmlns:a14="http://schemas.microsoft.com/office/drawing/2010/main" val="0"/>
@@ -3296,7 +3509,7 @@
               </wp:anchor>
             </w:drawing>
           </mc:Choice>
-          <mc:Fallback xmlns:w16cid="http://schemas.microsoft.com/office/word/2016/wordml/cid" xmlns:am3d="http://schemas.microsoft.com/office/drawing/2017/model3d" xmlns:aink="http://schemas.microsoft.com/office/drawing/2016/ink" xmlns:cx8="http://schemas.microsoft.com/office/drawing/2016/5/14/chartex" xmlns:cx7="http://schemas.microsoft.com/office/drawing/2016/5/13/chartex" xmlns:cx6="http://schemas.microsoft.com/office/drawing/2016/5/12/chartex" xmlns:cx5="http://schemas.microsoft.com/office/drawing/2016/5/11/chartex" xmlns:cx4="http://schemas.microsoft.com/office/drawing/2016/5/10/chartex" xmlns:cx3="http://schemas.microsoft.com/office/drawing/2016/5/9/chartex" xmlns:cx2="http://schemas.microsoft.com/office/drawing/2015/10/21/chartex">
+          <mc:Fallback xmlns="">
             <w:pict>
               <v:rect w14:anchorId="33C0C30D" id="Rectangle 71" o:spid="_x0000_s1026" style="position:absolute;margin-left:415.3pt;margin-top:282.9pt;width:466.5pt;height:15.75pt;z-index:251710464;visibility:visible;mso-wrap-style:square;mso-width-percent:0;mso-height-percent:0;mso-wrap-distance-left:9pt;mso-wrap-distance-top:0;mso-wrap-distance-right:9pt;mso-wrap-distance-bottom:0;mso-position-horizontal:right;mso-position-horizontal-relative:margin;mso-position-vertical:absolute;mso-position-vertical-relative:text;mso-width-percent:0;mso-height-percent:0;mso-width-relative:margin;mso-height-relative:margin;v-text-anchor:middle" o:gfxdata="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" filled="f" strokecolor="red" strokeweight="2.25pt">
                 <w10:wrap anchorx="margin"/>
@@ -3327,7 +3540,7 @@
                     </pic:cNvPicPr>
                   </pic:nvPicPr>
                   <pic:blipFill>
-                    <a:blip r:embed="rId31">
+                    <a:blip r:embed="rId34">
                       <a:extLst>
                         <a:ext uri="{28A0092B-C50C-407E-A947-70E740481C1C}">
                           <a14:useLocalDpi xmlns:a14="http://schemas.microsoft.com/office/drawing/2010/main" val="0"/>
@@ -3400,7 +3613,7 @@
                     <pic:cNvPicPr/>
                   </pic:nvPicPr>
                   <pic:blipFill>
-                    <a:blip r:embed="rId32"/>
+                    <a:blip r:embed="rId35"/>
                     <a:stretch>
                       <a:fillRect/>
                     </a:stretch>
@@ -3467,7 +3680,7 @@
                     </pic:cNvPicPr>
                   </pic:nvPicPr>
                   <pic:blipFill>
-                    <a:blip r:embed="rId33">
+                    <a:blip r:embed="rId36">
                       <a:extLst>
                         <a:ext uri="{28A0092B-C50C-407E-A947-70E740481C1C}">
                           <a14:useLocalDpi xmlns:a14="http://schemas.microsoft.com/office/drawing/2010/main" val="0"/>
@@ -3557,7 +3770,7 @@
                     <pic:cNvPicPr/>
                   </pic:nvPicPr>
                   <pic:blipFill>
-                    <a:blip r:embed="rId34"/>
+                    <a:blip r:embed="rId37"/>
                     <a:stretch>
                       <a:fillRect/>
                     </a:stretch>
@@ -3682,7 +3895,7 @@
               </wp:anchor>
             </w:drawing>
           </mc:Choice>
-          <mc:Fallback xmlns:w16cid="http://schemas.microsoft.com/office/word/2016/wordml/cid" xmlns:am3d="http://schemas.microsoft.com/office/drawing/2017/model3d" xmlns:aink="http://schemas.microsoft.com/office/drawing/2016/ink" xmlns:cx8="http://schemas.microsoft.com/office/drawing/2016/5/14/chartex" xmlns:cx7="http://schemas.microsoft.com/office/drawing/2016/5/13/chartex" xmlns:cx6="http://schemas.microsoft.com/office/drawing/2016/5/12/chartex" xmlns:cx5="http://schemas.microsoft.com/office/drawing/2016/5/11/chartex" xmlns:cx4="http://schemas.microsoft.com/office/drawing/2016/5/10/chartex" xmlns:cx3="http://schemas.microsoft.com/office/drawing/2016/5/9/chartex" xmlns:cx2="http://schemas.microsoft.com/office/drawing/2015/10/21/chartex">
+          <mc:Fallback xmlns="">
             <w:pict>
               <v:rect w14:anchorId="4BC9870F" id="Rectangle 73" o:spid="_x0000_s1026" style="position:absolute;margin-left:3.75pt;margin-top:123.7pt;width:226.5pt;height:19.5pt;z-index:251712512;visibility:visible;mso-wrap-style:square;mso-width-percent:0;mso-height-percent:0;mso-wrap-distance-left:9pt;mso-wrap-distance-top:0;mso-wrap-distance-right:9pt;mso-wrap-distance-bottom:0;mso-position-horizontal:absolute;mso-position-horizontal-relative:margin;mso-position-vertical:absolute;mso-position-vertical-relative:text;mso-width-percent:0;mso-height-percent:0;mso-width-relative:margin;mso-height-relative:margin;v-text-anchor:middle" o:gfxdata="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" filled="f" strokecolor="red" strokeweight="2.25pt">
                 <w10:wrap anchorx="margin"/>
@@ -3711,7 +3924,7 @@
                     <pic:cNvPicPr/>
                   </pic:nvPicPr>
                   <pic:blipFill>
-                    <a:blip r:embed="rId35"/>
+                    <a:blip r:embed="rId38"/>
                     <a:stretch>
                       <a:fillRect/>
                     </a:stretch>
@@ -3753,7 +3966,7 @@
                     <pic:cNvPicPr/>
                   </pic:nvPicPr>
                   <pic:blipFill>
-                    <a:blip r:embed="rId36"/>
+                    <a:blip r:embed="rId39"/>
                     <a:stretch>
                       <a:fillRect/>
                     </a:stretch>
@@ -3830,7 +4043,7 @@
                     <pic:cNvPicPr/>
                   </pic:nvPicPr>
                   <pic:blipFill>
-                    <a:blip r:embed="rId37"/>
+                    <a:blip r:embed="rId40"/>
                     <a:stretch>
                       <a:fillRect/>
                     </a:stretch>
@@ -3941,7 +4154,7 @@
               </wp:anchor>
             </w:drawing>
           </mc:Choice>
-          <mc:Fallback xmlns:w16cid="http://schemas.microsoft.com/office/word/2016/wordml/cid" xmlns:am3d="http://schemas.microsoft.com/office/drawing/2017/model3d" xmlns:aink="http://schemas.microsoft.com/office/drawing/2016/ink" xmlns:cx8="http://schemas.microsoft.com/office/drawing/2016/5/14/chartex" xmlns:cx7="http://schemas.microsoft.com/office/drawing/2016/5/13/chartex" xmlns:cx6="http://schemas.microsoft.com/office/drawing/2016/5/12/chartex" xmlns:cx5="http://schemas.microsoft.com/office/drawing/2016/5/11/chartex" xmlns:cx4="http://schemas.microsoft.com/office/drawing/2016/5/10/chartex" xmlns:cx3="http://schemas.microsoft.com/office/drawing/2016/5/9/chartex" xmlns:cx2="http://schemas.microsoft.com/office/drawing/2015/10/21/chartex">
+          <mc:Fallback xmlns="">
             <w:pict>
               <v:rect w14:anchorId="0BA53022" id="Rectangle 77" o:spid="_x0000_s1026" style="position:absolute;margin-left:244.5pt;margin-top:43.4pt;width:35.25pt;height:13.5pt;z-index:251714560;visibility:visible;mso-wrap-style:square;mso-width-percent:0;mso-height-percent:0;mso-wrap-distance-left:9pt;mso-wrap-distance-top:0;mso-wrap-distance-right:9pt;mso-wrap-distance-bottom:0;mso-position-horizontal:absolute;mso-position-horizontal-relative:margin;mso-position-vertical:absolute;mso-position-vertical-relative:text;mso-width-percent:0;mso-height-percent:0;mso-width-relative:margin;mso-height-relative:margin;v-text-anchor:middle" o:gfxdata="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" filled="f" strokecolor="red" strokeweight="2.25pt">
                 <w10:wrap anchorx="margin"/>
@@ -3970,7 +4183,7 @@
                     <pic:cNvPicPr/>
                   </pic:nvPicPr>
                   <pic:blipFill>
-                    <a:blip r:embed="rId38"/>
+                    <a:blip r:embed="rId41"/>
                     <a:stretch>
                       <a:fillRect/>
                     </a:stretch>
@@ -4077,7 +4290,7 @@
               </wp:anchor>
             </w:drawing>
           </mc:Choice>
-          <mc:Fallback xmlns:w16cid="http://schemas.microsoft.com/office/word/2016/wordml/cid" xmlns:am3d="http://schemas.microsoft.com/office/drawing/2017/model3d" xmlns:aink="http://schemas.microsoft.com/office/drawing/2016/ink" xmlns:cx8="http://schemas.microsoft.com/office/drawing/2016/5/14/chartex" xmlns:cx7="http://schemas.microsoft.com/office/drawing/2016/5/13/chartex" xmlns:cx6="http://schemas.microsoft.com/office/drawing/2016/5/12/chartex" xmlns:cx5="http://schemas.microsoft.com/office/drawing/2016/5/11/chartex" xmlns:cx4="http://schemas.microsoft.com/office/drawing/2016/5/10/chartex" xmlns:cx3="http://schemas.microsoft.com/office/drawing/2016/5/9/chartex" xmlns:cx2="http://schemas.microsoft.com/office/drawing/2015/10/21/chartex">
+          <mc:Fallback xmlns="">
             <w:pict>
               <v:rect w14:anchorId="71947AC8" id="Rectangle 80" o:spid="_x0000_s1026" style="position:absolute;margin-left:21pt;margin-top:369.9pt;width:27.75pt;height:19.5pt;z-index:251718656;visibility:visible;mso-wrap-style:square;mso-width-percent:0;mso-height-percent:0;mso-wrap-distance-left:9pt;mso-wrap-distance-top:0;mso-wrap-distance-right:9pt;mso-wrap-distance-bottom:0;mso-position-horizontal:absolute;mso-position-horizontal-relative:margin;mso-position-vertical:absolute;mso-position-vertical-relative:text;mso-width-percent:0;mso-height-percent:0;mso-width-relative:margin;mso-height-relative:margin;v-text-anchor:middle" o:gfxdata="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" filled="f" strokecolor="red" strokeweight="2.25pt">
                 <w10:wrap anchorx="margin"/>
@@ -4159,7 +4372,7 @@
               </wp:anchor>
             </w:drawing>
           </mc:Choice>
-          <mc:Fallback xmlns:w16cid="http://schemas.microsoft.com/office/word/2016/wordml/cid" xmlns:am3d="http://schemas.microsoft.com/office/drawing/2017/model3d" xmlns:aink="http://schemas.microsoft.com/office/drawing/2016/ink" xmlns:cx8="http://schemas.microsoft.com/office/drawing/2016/5/14/chartex" xmlns:cx7="http://schemas.microsoft.com/office/drawing/2016/5/13/chartex" xmlns:cx6="http://schemas.microsoft.com/office/drawing/2016/5/12/chartex" xmlns:cx5="http://schemas.microsoft.com/office/drawing/2016/5/11/chartex" xmlns:cx4="http://schemas.microsoft.com/office/drawing/2016/5/10/chartex" xmlns:cx3="http://schemas.microsoft.com/office/drawing/2016/5/9/chartex" xmlns:cx2="http://schemas.microsoft.com/office/drawing/2015/10/21/chartex">
+          <mc:Fallback xmlns="">
             <w:pict>
               <v:rect w14:anchorId="07ADD691" id="Rectangle 79" o:spid="_x0000_s1026" style="position:absolute;margin-left:282pt;margin-top:451.65pt;width:70.5pt;height:23.25pt;z-index:251716608;visibility:visible;mso-wrap-style:square;mso-width-percent:0;mso-height-percent:0;mso-wrap-distance-left:9pt;mso-wrap-distance-top:0;mso-wrap-distance-right:9pt;mso-wrap-distance-bottom:0;mso-position-horizontal:absolute;mso-position-horizontal-relative:margin;mso-position-vertical:absolute;mso-position-vertical-relative:text;mso-width-percent:0;mso-height-percent:0;mso-width-relative:margin;mso-height-relative:margin;v-text-anchor:middle" o:gfxdata="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" filled="f" strokecolor="red" strokeweight="2.25pt">
                 <w10:wrap anchorx="margin"/>
@@ -4188,7 +4401,7 @@
                     <pic:cNvPicPr/>
                   </pic:nvPicPr>
                   <pic:blipFill>
-                    <a:blip r:embed="rId39"/>
+                    <a:blip r:embed="rId42"/>
                     <a:stretch>
                       <a:fillRect/>
                     </a:stretch>
@@ -4316,7 +4529,7 @@
               </wp:anchor>
             </w:drawing>
           </mc:Choice>
-          <mc:Fallback xmlns:w16cid="http://schemas.microsoft.com/office/word/2016/wordml/cid" xmlns:am3d="http://schemas.microsoft.com/office/drawing/2017/model3d" xmlns:aink="http://schemas.microsoft.com/office/drawing/2016/ink" xmlns:cx8="http://schemas.microsoft.com/office/drawing/2016/5/14/chartex" xmlns:cx7="http://schemas.microsoft.com/office/drawing/2016/5/13/chartex" xmlns:cx6="http://schemas.microsoft.com/office/drawing/2016/5/12/chartex" xmlns:cx5="http://schemas.microsoft.com/office/drawing/2016/5/11/chartex" xmlns:cx4="http://schemas.microsoft.com/office/drawing/2016/5/10/chartex" xmlns:cx3="http://schemas.microsoft.com/office/drawing/2016/5/9/chartex" xmlns:cx2="http://schemas.microsoft.com/office/drawing/2015/10/21/chartex">
+          <mc:Fallback xmlns="">
             <w:pict>
               <v:rect w14:anchorId="40501B52" id="Rectangle 82" o:spid="_x0000_s1026" style="position:absolute;margin-left:220.5pt;margin-top:45.2pt;width:47.25pt;height:11.25pt;z-index:251720704;visibility:visible;mso-wrap-style:square;mso-width-percent:0;mso-height-percent:0;mso-wrap-distance-left:9pt;mso-wrap-distance-top:0;mso-wrap-distance-right:9pt;mso-wrap-distance-bottom:0;mso-position-horizontal:absolute;mso-position-horizontal-relative:margin;mso-position-vertical:absolute;mso-position-vertical-relative:text;mso-width-percent:0;mso-height-percent:0;mso-width-relative:margin;mso-height-relative:margin;v-text-anchor:middle" o:gfxdata="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" filled="f" strokecolor="red" strokeweight="2.25pt">
                 <w10:wrap anchorx="margin"/>
@@ -4345,7 +4558,7 @@
                     <pic:cNvPicPr/>
                   </pic:nvPicPr>
                   <pic:blipFill>
-                    <a:blip r:embed="rId40"/>
+                    <a:blip r:embed="rId43"/>
                     <a:stretch>
                       <a:fillRect/>
                     </a:stretch>
@@ -4455,7 +4668,7 @@
               </wp:anchor>
             </w:drawing>
           </mc:Choice>
-          <mc:Fallback xmlns:w16cid="http://schemas.microsoft.com/office/word/2016/wordml/cid" xmlns:am3d="http://schemas.microsoft.com/office/drawing/2017/model3d" xmlns:aink="http://schemas.microsoft.com/office/drawing/2016/ink" xmlns:cx8="http://schemas.microsoft.com/office/drawing/2016/5/14/chartex" xmlns:cx7="http://schemas.microsoft.com/office/drawing/2016/5/13/chartex" xmlns:cx6="http://schemas.microsoft.com/office/drawing/2016/5/12/chartex" xmlns:cx5="http://schemas.microsoft.com/office/drawing/2016/5/11/chartex" xmlns:cx4="http://schemas.microsoft.com/office/drawing/2016/5/10/chartex" xmlns:cx3="http://schemas.microsoft.com/office/drawing/2016/5/9/chartex" xmlns:cx2="http://schemas.microsoft.com/office/drawing/2015/10/21/chartex">
+          <mc:Fallback xmlns="">
             <w:pict>
               <v:rect w14:anchorId="7548C8AD" id="Rectangle 41" o:spid="_x0000_s1026" style="position:absolute;margin-left:66.75pt;margin-top:164.4pt;width:291pt;height:43.5pt;z-index:251685888;visibility:visible;mso-wrap-style:square;mso-width-percent:0;mso-height-percent:0;mso-wrap-distance-left:9pt;mso-wrap-distance-top:0;mso-wrap-distance-right:9pt;mso-wrap-distance-bottom:0;mso-position-horizontal:absolute;mso-position-horizontal-relative:margin;mso-position-vertical:absolute;mso-position-vertical-relative:text;mso-width-percent:0;mso-height-percent:0;mso-width-relative:margin;mso-height-relative:margin;v-text-anchor:middle" o:gfxdata="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" filled="f" strokecolor="red" strokeweight="2.25pt">
                 <w10:wrap anchorx="margin"/>
@@ -4486,7 +4699,7 @@
                     </pic:cNvPicPr>
                   </pic:nvPicPr>
                   <pic:blipFill>
-                    <a:blip r:embed="rId41">
+                    <a:blip r:embed="rId44">
                       <a:extLst>
                         <a:ext uri="{28A0092B-C50C-407E-A947-70E740481C1C}">
                           <a14:useLocalDpi xmlns:a14="http://schemas.microsoft.com/office/drawing/2010/main" val="0"/>
@@ -4592,7 +4805,7 @@
                     <pic:cNvPicPr/>
                   </pic:nvPicPr>
                   <pic:blipFill>
-                    <a:blip r:embed="rId42"/>
+                    <a:blip r:embed="rId45"/>
                     <a:stretch>
                       <a:fillRect/>
                     </a:stretch>
@@ -4691,7 +4904,7 @@
               </wp:anchor>
             </w:drawing>
           </mc:Choice>
-          <mc:Fallback xmlns:w16cid="http://schemas.microsoft.com/office/word/2016/wordml/cid" xmlns:am3d="http://schemas.microsoft.com/office/drawing/2017/model3d" xmlns:aink="http://schemas.microsoft.com/office/drawing/2016/ink" xmlns:cx8="http://schemas.microsoft.com/office/drawing/2016/5/14/chartex" xmlns:cx7="http://schemas.microsoft.com/office/drawing/2016/5/13/chartex" xmlns:cx6="http://schemas.microsoft.com/office/drawing/2016/5/12/chartex" xmlns:cx5="http://schemas.microsoft.com/office/drawing/2016/5/11/chartex" xmlns:cx4="http://schemas.microsoft.com/office/drawing/2016/5/10/chartex" xmlns:cx3="http://schemas.microsoft.com/office/drawing/2016/5/9/chartex" xmlns:cx2="http://schemas.microsoft.com/office/drawing/2015/10/21/chartex">
+          <mc:Fallback xmlns="">
             <w:pict>
               <v:rect w14:anchorId="2093AACD" id="Rectangle 45" o:spid="_x0000_s1026" style="position:absolute;margin-left:0;margin-top:71.25pt;width:226.5pt;height:19.5pt;z-index:251694080;visibility:visible;mso-wrap-style:square;mso-width-percent:0;mso-height-percent:0;mso-wrap-distance-left:9pt;mso-wrap-distance-top:0;mso-wrap-distance-right:9pt;mso-wrap-distance-bottom:0;mso-position-horizontal:left;mso-position-horizontal-relative:margin;mso-position-vertical:absolute;mso-position-vertical-relative:text;mso-width-percent:0;mso-height-percent:0;mso-width-relative:margin;mso-height-relative:margin;v-text-anchor:middle" o:gfxdata="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" filled="f" strokecolor="red" strokeweight="2.25pt">
                 <w10:wrap anchorx="margin"/>
@@ -4773,7 +4986,7 @@
               </wp:anchor>
             </w:drawing>
           </mc:Choice>
-          <mc:Fallback xmlns:w16cid="http://schemas.microsoft.com/office/word/2016/wordml/cid" xmlns:am3d="http://schemas.microsoft.com/office/drawing/2017/model3d" xmlns:aink="http://schemas.microsoft.com/office/drawing/2016/ink" xmlns:cx8="http://schemas.microsoft.com/office/drawing/2016/5/14/chartex" xmlns:cx7="http://schemas.microsoft.com/office/drawing/2016/5/13/chartex" xmlns:cx6="http://schemas.microsoft.com/office/drawing/2016/5/12/chartex" xmlns:cx5="http://schemas.microsoft.com/office/drawing/2016/5/11/chartex" xmlns:cx4="http://schemas.microsoft.com/office/drawing/2016/5/10/chartex" xmlns:cx3="http://schemas.microsoft.com/office/drawing/2016/5/9/chartex" xmlns:cx2="http://schemas.microsoft.com/office/drawing/2015/10/21/chartex">
+          <mc:Fallback xmlns="">
             <w:pict>
               <v:rect w14:anchorId="663163A8" id="Rectangle 32" o:spid="_x0000_s1026" style="position:absolute;margin-left:0;margin-top:0;width:156pt;height:18pt;z-index:251692032;visibility:visible;mso-wrap-style:square;mso-width-percent:0;mso-height-percent:0;mso-wrap-distance-left:9pt;mso-wrap-distance-top:0;mso-wrap-distance-right:9pt;mso-wrap-distance-bottom:0;mso-position-horizontal:absolute;mso-position-horizontal-relative:margin;mso-position-vertical:absolute;mso-position-vertical-relative:text;mso-width-percent:0;mso-height-percent:0;mso-width-relative:margin;mso-height-relative:margin;v-text-anchor:middle" o:gfxdata="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" filled="f" strokecolor="red" strokeweight="2.25pt">
                 <w10:wrap anchorx="margin"/>
@@ -4804,7 +5017,7 @@
                     </pic:cNvPicPr>
                   </pic:nvPicPr>
                   <pic:blipFill>
-                    <a:blip r:embed="rId43">
+                    <a:blip r:embed="rId46">
                       <a:extLst>
                         <a:ext uri="{28A0092B-C50C-407E-A947-70E740481C1C}">
                           <a14:useLocalDpi xmlns:a14="http://schemas.microsoft.com/office/drawing/2010/main" val="0"/>
@@ -4877,7 +5090,7 @@
                     <pic:cNvPicPr/>
                   </pic:nvPicPr>
                   <pic:blipFill>
-                    <a:blip r:embed="rId44"/>
+                    <a:blip r:embed="rId47"/>
                     <a:stretch>
                       <a:fillRect/>
                     </a:stretch>
@@ -4934,7 +5147,7 @@
                     <pic:cNvPicPr/>
                   </pic:nvPicPr>
                   <pic:blipFill>
-                    <a:blip r:embed="rId45"/>
+                    <a:blip r:embed="rId48"/>
                     <a:stretch>
                       <a:fillRect/>
                     </a:stretch>
@@ -5059,7 +5272,7 @@
               </wp:anchor>
             </w:drawing>
           </mc:Choice>
-          <mc:Fallback xmlns:w16cid="http://schemas.microsoft.com/office/word/2016/wordml/cid" xmlns:am3d="http://schemas.microsoft.com/office/drawing/2017/model3d" xmlns:aink="http://schemas.microsoft.com/office/drawing/2016/ink" xmlns:cx8="http://schemas.microsoft.com/office/drawing/2016/5/14/chartex" xmlns:cx7="http://schemas.microsoft.com/office/drawing/2016/5/13/chartex" xmlns:cx6="http://schemas.microsoft.com/office/drawing/2016/5/12/chartex" xmlns:cx5="http://schemas.microsoft.com/office/drawing/2016/5/11/chartex" xmlns:cx4="http://schemas.microsoft.com/office/drawing/2016/5/10/chartex" xmlns:cx3="http://schemas.microsoft.com/office/drawing/2016/5/9/chartex" xmlns:cx2="http://schemas.microsoft.com/office/drawing/2015/10/21/chartex">
+          <mc:Fallback xmlns="">
             <w:pict>
               <v:rect w14:anchorId="1058D130" id="Rectangle 50" o:spid="_x0000_s1026" style="position:absolute;margin-left:317.25pt;margin-top:249.5pt;width:123pt;height:24.75pt;z-index:251696128;visibility:visible;mso-wrap-style:square;mso-width-percent:0;mso-height-percent:0;mso-wrap-distance-left:9pt;mso-wrap-distance-top:0;mso-wrap-distance-right:9pt;mso-wrap-distance-bottom:0;mso-position-horizontal:absolute;mso-position-horizontal-relative:margin;mso-position-vertical:absolute;mso-position-vertical-relative:text;mso-width-percent:0;mso-height-percent:0;mso-width-relative:margin;mso-height-relative:margin;v-text-anchor:middle" o:gfxdata="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" filled="f" strokecolor="red" strokeweight="2.25pt">
                 <w10:wrap anchorx="margin"/>
@@ -5090,7 +5303,7 @@
                     </pic:cNvPicPr>
                   </pic:nvPicPr>
                   <pic:blipFill>
-                    <a:blip r:embed="rId46">
+                    <a:blip r:embed="rId49">
                       <a:extLst>
                         <a:ext uri="{28A0092B-C50C-407E-A947-70E740481C1C}">
                           <a14:useLocalDpi xmlns:a14="http://schemas.microsoft.com/office/drawing/2010/main" val="0"/>
@@ -5201,7 +5414,7 @@
                     <pic:cNvPicPr/>
                   </pic:nvPicPr>
                   <pic:blipFill>
-                    <a:blip r:embed="rId47"/>
+                    <a:blip r:embed="rId50"/>
                     <a:stretch>
                       <a:fillRect/>
                     </a:stretch>
@@ -5303,7 +5516,7 @@
               </wp:anchor>
             </w:drawing>
           </mc:Choice>
-          <mc:Fallback xmlns:w16cid="http://schemas.microsoft.com/office/word/2016/wordml/cid" xmlns:am3d="http://schemas.microsoft.com/office/drawing/2017/model3d" xmlns:aink="http://schemas.microsoft.com/office/drawing/2016/ink" xmlns:cx8="http://schemas.microsoft.com/office/drawing/2016/5/14/chartex" xmlns:cx7="http://schemas.microsoft.com/office/drawing/2016/5/13/chartex" xmlns:cx6="http://schemas.microsoft.com/office/drawing/2016/5/12/chartex" xmlns:cx5="http://schemas.microsoft.com/office/drawing/2016/5/11/chartex" xmlns:cx4="http://schemas.microsoft.com/office/drawing/2016/5/10/chartex" xmlns:cx3="http://schemas.microsoft.com/office/drawing/2016/5/9/chartex" xmlns:cx2="http://schemas.microsoft.com/office/drawing/2015/10/21/chartex">
+          <mc:Fallback xmlns="">
             <w:pict>
               <v:rect w14:anchorId="51FC3644" id="Rectangle 52" o:spid="_x0000_s1026" style="position:absolute;margin-left:243pt;margin-top:33.9pt;width:133.5pt;height:24.75pt;z-index:251698176;visibility:visible;mso-wrap-style:square;mso-width-percent:0;mso-height-percent:0;mso-wrap-distance-left:9pt;mso-wrap-distance-top:0;mso-wrap-distance-right:9pt;mso-wrap-distance-bottom:0;mso-position-horizontal:absolute;mso-position-horizontal-relative:margin;mso-position-vertical:absolute;mso-position-vertical-relative:text;mso-width-percent:0;mso-height-percent:0;mso-width-relative:margin;mso-height-relative:margin;v-text-anchor:middle" o:gfxdata="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" filled="f" strokecolor="red" strokeweight="2.25pt">
                 <w10:wrap anchorx="margin"/>
@@ -5409,7 +5622,7 @@
               </wp:anchor>
             </w:drawing>
           </mc:Choice>
-          <mc:Fallback xmlns:w16cid="http://schemas.microsoft.com/office/word/2016/wordml/cid" xmlns:am3d="http://schemas.microsoft.com/office/drawing/2017/model3d" xmlns:aink="http://schemas.microsoft.com/office/drawing/2016/ink" xmlns:cx8="http://schemas.microsoft.com/office/drawing/2016/5/14/chartex" xmlns:cx7="http://schemas.microsoft.com/office/drawing/2016/5/13/chartex" xmlns:cx6="http://schemas.microsoft.com/office/drawing/2016/5/12/chartex" xmlns:cx5="http://schemas.microsoft.com/office/drawing/2016/5/11/chartex" xmlns:cx4="http://schemas.microsoft.com/office/drawing/2016/5/10/chartex" xmlns:cx3="http://schemas.microsoft.com/office/drawing/2016/5/9/chartex" xmlns:cx2="http://schemas.microsoft.com/office/drawing/2015/10/21/chartex">
+          <mc:Fallback xmlns="">
             <w:pict>
               <v:rect w14:anchorId="05DB3709" id="Rectangle 53" o:spid="_x0000_s1026" style="position:absolute;margin-left:234pt;margin-top:74.35pt;width:133.5pt;height:24.75pt;z-index:251700224;visibility:visible;mso-wrap-style:square;mso-width-percent:0;mso-height-percent:0;mso-wrap-distance-left:9pt;mso-wrap-distance-top:0;mso-wrap-distance-right:9pt;mso-wrap-distance-bottom:0;mso-position-horizontal:absolute;mso-position-horizontal-relative:margin;mso-position-vertical:absolute;mso-position-vertical-relative:text;mso-width-percent:0;mso-height-percent:0;mso-width-relative:margin;mso-height-relative:margin;v-text-anchor:middle" o:gfxdata="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" filled="f" strokecolor="red" strokeweight="2.25pt">
                 <w10:wrap anchorx="margin"/>
@@ -5438,7 +5651,7 @@
                     <pic:cNvPicPr/>
                   </pic:nvPicPr>
                   <pic:blipFill>
-                    <a:blip r:embed="rId48"/>
+                    <a:blip r:embed="rId51"/>
                     <a:stretch>
                       <a:fillRect/>
                     </a:stretch>
@@ -5540,7 +5753,7 @@
               </wp:anchor>
             </w:drawing>
           </mc:Choice>
-          <mc:Fallback xmlns:w16cid="http://schemas.microsoft.com/office/word/2016/wordml/cid" xmlns:am3d="http://schemas.microsoft.com/office/drawing/2017/model3d" xmlns:aink="http://schemas.microsoft.com/office/drawing/2016/ink" xmlns:cx8="http://schemas.microsoft.com/office/drawing/2016/5/14/chartex" xmlns:cx7="http://schemas.microsoft.com/office/drawing/2016/5/13/chartex" xmlns:cx6="http://schemas.microsoft.com/office/drawing/2016/5/12/chartex" xmlns:cx5="http://schemas.microsoft.com/office/drawing/2016/5/11/chartex" xmlns:cx4="http://schemas.microsoft.com/office/drawing/2016/5/10/chartex" xmlns:cx3="http://schemas.microsoft.com/office/drawing/2016/5/9/chartex" xmlns:cx2="http://schemas.microsoft.com/office/drawing/2015/10/21/chartex">
+          <mc:Fallback xmlns="">
             <w:pict>
               <v:rect w14:anchorId="3DF1D6E5" id="Rectangle 55" o:spid="_x0000_s1026" style="position:absolute;margin-left:253.5pt;margin-top:36pt;width:75.75pt;height:15.75pt;z-index:251702272;visibility:visible;mso-wrap-style:square;mso-width-percent:0;mso-height-percent:0;mso-wrap-distance-left:9pt;mso-wrap-distance-top:0;mso-wrap-distance-right:9pt;mso-wrap-distance-bottom:0;mso-position-horizontal:absolute;mso-position-horizontal-relative:margin;mso-position-vertical:absolute;mso-position-vertical-relative:text;mso-width-percent:0;mso-height-percent:0;mso-width-relative:margin;mso-height-relative:margin;v-text-anchor:middle" o:gfxdata="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" filled="f" strokecolor="red" strokeweight="2.25pt">
                 <w10:wrap anchorx="margin"/>
@@ -5584,7 +5797,7 @@
                     </pic:cNvPicPr>
                   </pic:nvPicPr>
                   <pic:blipFill>
-                    <a:blip r:embed="rId49">
+                    <a:blip r:embed="rId52">
                       <a:extLst>
                         <a:ext uri="{28A0092B-C50C-407E-A947-70E740481C1C}">
                           <a14:useLocalDpi xmlns:a14="http://schemas.microsoft.com/office/drawing/2010/main" val="0"/>
@@ -5716,7 +5929,7 @@
               </wp:anchor>
             </w:drawing>
           </mc:Choice>
-          <mc:Fallback xmlns:w16cid="http://schemas.microsoft.com/office/word/2016/wordml/cid" xmlns:am3d="http://schemas.microsoft.com/office/drawing/2017/model3d" xmlns:aink="http://schemas.microsoft.com/office/drawing/2016/ink" xmlns:cx8="http://schemas.microsoft.com/office/drawing/2016/5/14/chartex" xmlns:cx7="http://schemas.microsoft.com/office/drawing/2016/5/13/chartex" xmlns:cx6="http://schemas.microsoft.com/office/drawing/2016/5/12/chartex" xmlns:cx5="http://schemas.microsoft.com/office/drawing/2016/5/11/chartex" xmlns:cx4="http://schemas.microsoft.com/office/drawing/2016/5/10/chartex" xmlns:cx3="http://schemas.microsoft.com/office/drawing/2016/5/9/chartex" xmlns:cx2="http://schemas.microsoft.com/office/drawing/2015/10/21/chartex">
+          <mc:Fallback xmlns="">
             <w:pict>
               <v:rect w14:anchorId="1BE47406" id="Rectangle 63" o:spid="_x0000_s1026" style="position:absolute;margin-left:0;margin-top:3.85pt;width:465pt;height:27pt;z-index:251726848;visibility:visible;mso-wrap-style:square;mso-width-percent:0;mso-height-percent:0;mso-wrap-distance-left:9pt;mso-wrap-distance-top:0;mso-wrap-distance-right:9pt;mso-wrap-distance-bottom:0;mso-position-horizontal:left;mso-position-horizontal-relative:margin;mso-position-vertical:absolute;mso-position-vertical-relative:text;mso-width-percent:0;mso-height-percent:0;mso-width-relative:margin;mso-height-relative:margin;v-text-anchor:middle" o:gfxdata="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" filled="f" strokecolor="red" strokeweight="2.25pt">
                 <w10:wrap anchorx="margin"/>
@@ -5747,7 +5960,7 @@
                     </pic:cNvPicPr>
                   </pic:nvPicPr>
                   <pic:blipFill>
-                    <a:blip r:embed="rId50">
+                    <a:blip r:embed="rId53">
                       <a:extLst>
                         <a:ext uri="{28A0092B-C50C-407E-A947-70E740481C1C}">
                           <a14:useLocalDpi xmlns:a14="http://schemas.microsoft.com/office/drawing/2010/main" val="0"/>
@@ -5869,7 +6082,7 @@
               </wp:anchor>
             </w:drawing>
           </mc:Choice>
-          <mc:Fallback xmlns:w16cid="http://schemas.microsoft.com/office/word/2016/wordml/cid" xmlns:am3d="http://schemas.microsoft.com/office/drawing/2017/model3d" xmlns:aink="http://schemas.microsoft.com/office/drawing/2016/ink" xmlns:cx8="http://schemas.microsoft.com/office/drawing/2016/5/14/chartex" xmlns:cx7="http://schemas.microsoft.com/office/drawing/2016/5/13/chartex" xmlns:cx6="http://schemas.microsoft.com/office/drawing/2016/5/12/chartex" xmlns:cx5="http://schemas.microsoft.com/office/drawing/2016/5/11/chartex" xmlns:cx4="http://schemas.microsoft.com/office/drawing/2016/5/10/chartex" xmlns:cx3="http://schemas.microsoft.com/office/drawing/2016/5/9/chartex" xmlns:cx2="http://schemas.microsoft.com/office/drawing/2015/10/21/chartex">
+          <mc:Fallback xmlns="">
             <w:pict>
               <v:rect w14:anchorId="7DD82B1C" id="Rectangle 85" o:spid="_x0000_s1026" style="position:absolute;margin-left:157.45pt;margin-top:32.15pt;width:275.25pt;height:13.5pt;z-index:251722752;visibility:visible;mso-wrap-style:square;mso-width-percent:0;mso-height-percent:0;mso-wrap-distance-left:9pt;mso-wrap-distance-top:0;mso-wrap-distance-right:9pt;mso-wrap-distance-bottom:0;mso-position-horizontal:absolute;mso-position-horizontal-relative:margin;mso-position-vertical:absolute;mso-position-vertical-relative:text;mso-width-percent:0;mso-height-percent:0;mso-width-relative:margin;mso-height-relative:margin;v-text-anchor:middle" o:gfxdata="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" filled="f" strokecolor="red" strokeweight="2.25pt">
                 <w10:wrap anchorx="margin"/>
@@ -5898,7 +6111,7 @@
                     <pic:cNvPicPr/>
                   </pic:nvPicPr>
                   <pic:blipFill>
-                    <a:blip r:embed="rId51"/>
+                    <a:blip r:embed="rId54"/>
                     <a:stretch>
                       <a:fillRect/>
                     </a:stretch>
@@ -6037,7 +6250,7 @@
               </wp:anchor>
             </w:drawing>
           </mc:Choice>
-          <mc:Fallback xmlns:w16cid="http://schemas.microsoft.com/office/word/2016/wordml/cid" xmlns:am3d="http://schemas.microsoft.com/office/drawing/2017/model3d" xmlns:aink="http://schemas.microsoft.com/office/drawing/2016/ink" xmlns:cx8="http://schemas.microsoft.com/office/drawing/2016/5/14/chartex" xmlns:cx7="http://schemas.microsoft.com/office/drawing/2016/5/13/chartex" xmlns:cx6="http://schemas.microsoft.com/office/drawing/2016/5/12/chartex" xmlns:cx5="http://schemas.microsoft.com/office/drawing/2016/5/11/chartex" xmlns:cx4="http://schemas.microsoft.com/office/drawing/2016/5/10/chartex" xmlns:cx3="http://schemas.microsoft.com/office/drawing/2016/5/9/chartex" xmlns:cx2="http://schemas.microsoft.com/office/drawing/2015/10/21/chartex">
+          <mc:Fallback xmlns="">
             <w:pict>
               <v:rect w14:anchorId="5952A75F" id="Rectangle 86" o:spid="_x0000_s1026" style="position:absolute;margin-left:201.75pt;margin-top:94.85pt;width:227.25pt;height:15pt;z-index:251724800;visibility:visible;mso-wrap-style:square;mso-width-percent:0;mso-height-percent:0;mso-wrap-distance-left:9pt;mso-wrap-distance-top:0;mso-wrap-distance-right:9pt;mso-wrap-distance-bottom:0;mso-position-horizontal:absolute;mso-position-horizontal-relative:margin;mso-position-vertical:absolute;mso-position-vertical-relative:text;mso-width-percent:0;mso-height-percent:0;mso-width-relative:margin;mso-height-relative:margin;v-text-anchor:middle" o:gfxdata="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" filled="f" strokecolor="red" strokeweight="2.25pt">
                 <w10:wrap anchorx="margin"/>
@@ -6119,7 +6332,7 @@
               </wp:anchor>
             </w:drawing>
           </mc:Choice>
-          <mc:Fallback xmlns:w16cid="http://schemas.microsoft.com/office/word/2016/wordml/cid" xmlns:am3d="http://schemas.microsoft.com/office/drawing/2017/model3d" xmlns:aink="http://schemas.microsoft.com/office/drawing/2016/ink" xmlns:cx8="http://schemas.microsoft.com/office/drawing/2016/5/14/chartex" xmlns:cx7="http://schemas.microsoft.com/office/drawing/2016/5/13/chartex" xmlns:cx6="http://schemas.microsoft.com/office/drawing/2016/5/12/chartex" xmlns:cx5="http://schemas.microsoft.com/office/drawing/2016/5/11/chartex" xmlns:cx4="http://schemas.microsoft.com/office/drawing/2016/5/10/chartex" xmlns:cx3="http://schemas.microsoft.com/office/drawing/2016/5/9/chartex" xmlns:cx2="http://schemas.microsoft.com/office/drawing/2015/10/21/chartex">
+          <mc:Fallback xmlns="">
             <w:pict>
               <v:rect w14:anchorId="1E690335" id="Rectangle 44" o:spid="_x0000_s1026" style="position:absolute;margin-left:411.55pt;margin-top:160.05pt;width:462.75pt;height:91.5pt;z-index:251689984;visibility:visible;mso-wrap-style:square;mso-width-percent:0;mso-height-percent:0;mso-wrap-distance-left:9pt;mso-wrap-distance-top:0;mso-wrap-distance-right:9pt;mso-wrap-distance-bottom:0;mso-position-horizontal:right;mso-position-horizontal-relative:margin;mso-position-vertical:absolute;mso-position-vertical-relative:text;mso-width-percent:0;mso-height-percent:0;mso-width-relative:margin;mso-height-relative:margin;v-text-anchor:middle" o:gfxdata="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" filled="f" strokecolor="red" strokeweight="2.25pt">
                 <w10:wrap anchorx="margin"/>
@@ -6201,7 +6414,7 @@
               </wp:anchor>
             </w:drawing>
           </mc:Choice>
-          <mc:Fallback xmlns:w16cid="http://schemas.microsoft.com/office/word/2016/wordml/cid" xmlns:am3d="http://schemas.microsoft.com/office/drawing/2017/model3d" xmlns:aink="http://schemas.microsoft.com/office/drawing/2016/ink" xmlns:cx8="http://schemas.microsoft.com/office/drawing/2016/5/14/chartex" xmlns:cx7="http://schemas.microsoft.com/office/drawing/2016/5/13/chartex" xmlns:cx6="http://schemas.microsoft.com/office/drawing/2016/5/12/chartex" xmlns:cx5="http://schemas.microsoft.com/office/drawing/2016/5/11/chartex" xmlns:cx4="http://schemas.microsoft.com/office/drawing/2016/5/10/chartex" xmlns:cx3="http://schemas.microsoft.com/office/drawing/2016/5/9/chartex" xmlns:cx2="http://schemas.microsoft.com/office/drawing/2015/10/21/chartex">
+          <mc:Fallback xmlns="">
             <w:pict>
               <v:rect w14:anchorId="5D1C6E84" id="Rectangle 43" o:spid="_x0000_s1026" style="position:absolute;margin-left:7.5pt;margin-top:2.55pt;width:63.75pt;height:14.25pt;z-index:251687936;visibility:visible;mso-wrap-style:square;mso-width-percent:0;mso-height-percent:0;mso-wrap-distance-left:9pt;mso-wrap-distance-top:0;mso-wrap-distance-right:9pt;mso-wrap-distance-bottom:0;mso-position-horizontal:absolute;mso-position-horizontal-relative:margin;mso-position-vertical:absolute;mso-position-vertical-relative:text;mso-width-percent:0;mso-height-percent:0;mso-width-relative:margin;mso-height-relative:margin;v-text-anchor:middle" o:gfxdata="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" filled="f" strokecolor="red" strokeweight="2.25pt">
                 <w10:wrap anchorx="margin"/>
@@ -6232,7 +6445,7 @@
                     </pic:cNvPicPr>
                   </pic:nvPicPr>
                   <pic:blipFill>
-                    <a:blip r:embed="rId52">
+                    <a:blip r:embed="rId55">
                       <a:extLst>
                         <a:ext uri="{28A0092B-C50C-407E-A947-70E740481C1C}">
                           <a14:useLocalDpi xmlns:a14="http://schemas.microsoft.com/office/drawing/2010/main" val="0"/>
@@ -6653,7 +6866,7 @@
                     <pic:cNvPicPr/>
                   </pic:nvPicPr>
                   <pic:blipFill>
-                    <a:blip r:embed="rId53"/>
+                    <a:blip r:embed="rId56"/>
                     <a:stretch>
                       <a:fillRect/>
                     </a:stretch>
@@ -6707,7 +6920,7 @@
                     <pic:cNvPicPr/>
                   </pic:nvPicPr>
                   <pic:blipFill>
-                    <a:blip r:embed="rId54"/>
+                    <a:blip r:embed="rId57"/>
                     <a:stretch>
                       <a:fillRect/>
                     </a:stretch>
@@ -6799,7 +7012,7 @@
                     <pic:cNvPicPr/>
                   </pic:nvPicPr>
                   <pic:blipFill>
-                    <a:blip r:embed="rId55"/>
+                    <a:blip r:embed="rId58"/>
                     <a:stretch>
                       <a:fillRect/>
                     </a:stretch>
@@ -6847,7 +7060,7 @@
                     </pic:cNvPicPr>
                   </pic:nvPicPr>
                   <pic:blipFill>
-                    <a:blip r:embed="rId56">
+                    <a:blip r:embed="rId59">
                       <a:extLst>
                         <a:ext uri="{28A0092B-C50C-407E-A947-70E740481C1C}">
                           <a14:useLocalDpi xmlns:a14="http://schemas.microsoft.com/office/drawing/2010/main" val="0"/>
@@ -6974,7 +7187,7 @@
               </wp:anchor>
             </w:drawing>
           </mc:Choice>
-          <mc:Fallback xmlns:w16cid="http://schemas.microsoft.com/office/word/2016/wordml/cid" xmlns:am3d="http://schemas.microsoft.com/office/drawing/2017/model3d" xmlns:aink="http://schemas.microsoft.com/office/drawing/2016/ink" xmlns:cx8="http://schemas.microsoft.com/office/drawing/2016/5/14/chartex" xmlns:cx7="http://schemas.microsoft.com/office/drawing/2016/5/13/chartex" xmlns:cx6="http://schemas.microsoft.com/office/drawing/2016/5/12/chartex" xmlns:cx5="http://schemas.microsoft.com/office/drawing/2016/5/11/chartex" xmlns:cx4="http://schemas.microsoft.com/office/drawing/2016/5/10/chartex" xmlns:cx3="http://schemas.microsoft.com/office/drawing/2016/5/9/chartex" xmlns:cx2="http://schemas.microsoft.com/office/drawing/2015/10/21/chartex">
+          <mc:Fallback xmlns="">
             <w:pict>
               <v:rect w14:anchorId="3430816A" id="Rectangle 93" o:spid="_x0000_s1026" style="position:absolute;margin-left:0;margin-top:99.85pt;width:462.75pt;height:20.25pt;z-index:251728896;visibility:visible;mso-wrap-style:square;mso-width-percent:0;mso-height-percent:0;mso-wrap-distance-left:9pt;mso-wrap-distance-top:0;mso-wrap-distance-right:9pt;mso-wrap-distance-bottom:0;mso-position-horizontal:left;mso-position-horizontal-relative:margin;mso-position-vertical:absolute;mso-position-vertical-relative:text;mso-width-percent:0;mso-height-percent:0;mso-width-relative:margin;mso-height-relative:margin;v-text-anchor:middle" o:gfxdata="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" filled="f" strokecolor="red" strokeweight="2.25pt">
                 <w10:wrap anchorx="margin"/>
@@ -7005,7 +7218,7 @@
                     </pic:cNvPicPr>
                   </pic:nvPicPr>
                   <pic:blipFill>
-                    <a:blip r:embed="rId57">
+                    <a:blip r:embed="rId60">
                       <a:extLst>
                         <a:ext uri="{28A0092B-C50C-407E-A947-70E740481C1C}">
                           <a14:useLocalDpi xmlns:a14="http://schemas.microsoft.com/office/drawing/2010/main" val="0"/>
@@ -7056,7 +7269,7 @@
       <w:r>
         <w:t xml:space="preserve"> to log into </w:t>
       </w:r>
-      <w:hyperlink r:id="rId58" w:history="1">
+      <w:hyperlink r:id="rId61" w:history="1">
         <w:r>
           <w:rPr>
             <w:rStyle w:val="Hyperlink"/>
@@ -7102,7 +7315,7 @@
                     <pic:cNvPicPr/>
                   </pic:nvPicPr>
                   <pic:blipFill>
-                    <a:blip r:embed="rId59"/>
+                    <a:blip r:embed="rId62"/>
                     <a:stretch>
                       <a:fillRect/>
                     </a:stretch>
@@ -7176,7 +7389,7 @@
                     </pic:cNvPicPr>
                   </pic:nvPicPr>
                   <pic:blipFill>
-                    <a:blip r:embed="rId60">
+                    <a:blip r:embed="rId63">
                       <a:extLst>
                         <a:ext uri="{28A0092B-C50C-407E-A947-70E740481C1C}">
                           <a14:useLocalDpi xmlns:a14="http://schemas.microsoft.com/office/drawing/2010/main" val="0"/>
@@ -7274,7 +7487,7 @@
                     </pic:cNvPicPr>
                   </pic:nvPicPr>
                   <pic:blipFill>
-                    <a:blip r:embed="rId61">
+                    <a:blip r:embed="rId64">
                       <a:extLst>
                         <a:ext uri="{28A0092B-C50C-407E-A947-70E740481C1C}">
                           <a14:useLocalDpi xmlns:a14="http://schemas.microsoft.com/office/drawing/2010/main" val="0"/>
@@ -7392,7 +7605,7 @@
               </wp:anchor>
             </w:drawing>
           </mc:Choice>
-          <mc:Fallback xmlns:w16cid="http://schemas.microsoft.com/office/word/2016/wordml/cid" xmlns:am3d="http://schemas.microsoft.com/office/drawing/2017/model3d" xmlns:aink="http://schemas.microsoft.com/office/drawing/2016/ink" xmlns:cx8="http://schemas.microsoft.com/office/drawing/2016/5/14/chartex" xmlns:cx7="http://schemas.microsoft.com/office/drawing/2016/5/13/chartex" xmlns:cx6="http://schemas.microsoft.com/office/drawing/2016/5/12/chartex" xmlns:cx5="http://schemas.microsoft.com/office/drawing/2016/5/11/chartex" xmlns:cx4="http://schemas.microsoft.com/office/drawing/2016/5/10/chartex" xmlns:cx3="http://schemas.microsoft.com/office/drawing/2016/5/9/chartex" xmlns:cx2="http://schemas.microsoft.com/office/drawing/2015/10/21/chartex">
+          <mc:Fallback xmlns="">
             <w:pict>
               <v:rect w14:anchorId="5C6CE7C6" id="Rectangle 98" o:spid="_x0000_s1026" style="position:absolute;margin-left:147pt;margin-top:72.35pt;width:177.75pt;height:20.25pt;z-index:251730944;visibility:visible;mso-wrap-style:square;mso-width-percent:0;mso-height-percent:0;mso-wrap-distance-left:9pt;mso-wrap-distance-top:0;mso-wrap-distance-right:9pt;mso-wrap-distance-bottom:0;mso-position-horizontal:absolute;mso-position-horizontal-relative:page;mso-position-vertical:absolute;mso-position-vertical-relative:text;mso-width-percent:0;mso-height-percent:0;mso-width-relative:margin;mso-height-relative:margin;v-text-anchor:middle" o:gfxdata="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" filled="f" strokecolor="red" strokeweight="2.25pt">
                 <w10:wrap anchorx="page"/>
@@ -7423,7 +7636,7 @@
                     </pic:cNvPicPr>
                   </pic:nvPicPr>
                   <pic:blipFill>
-                    <a:blip r:embed="rId62">
+                    <a:blip r:embed="rId65">
                       <a:extLst>
                         <a:ext uri="{28A0092B-C50C-407E-A947-70E740481C1C}">
                           <a14:useLocalDpi xmlns:a14="http://schemas.microsoft.com/office/drawing/2010/main" val="0"/>
@@ -7491,7 +7704,7 @@
                     </pic:cNvPicPr>
                   </pic:nvPicPr>
                   <pic:blipFill>
-                    <a:blip r:embed="rId63">
+                    <a:blip r:embed="rId66">
                       <a:extLst>
                         <a:ext uri="{28A0092B-C50C-407E-A947-70E740481C1C}">
                           <a14:useLocalDpi xmlns:a14="http://schemas.microsoft.com/office/drawing/2010/main" val="0"/>
@@ -7582,7 +7795,7 @@
                     </pic:cNvPicPr>
                   </pic:nvPicPr>
                   <pic:blipFill>
-                    <a:blip r:embed="rId64">
+                    <a:blip r:embed="rId67">
                       <a:extLst>
                         <a:ext uri="{28A0092B-C50C-407E-A947-70E740481C1C}">
                           <a14:useLocalDpi xmlns:a14="http://schemas.microsoft.com/office/drawing/2010/main" val="0"/>
@@ -7652,7 +7865,7 @@
                     </pic:cNvPicPr>
                   </pic:nvPicPr>
                   <pic:blipFill>
-                    <a:blip r:embed="rId65">
+                    <a:blip r:embed="rId68">
                       <a:extLst>
                         <a:ext uri="{28A0092B-C50C-407E-A947-70E740481C1C}">
                           <a14:useLocalDpi xmlns:a14="http://schemas.microsoft.com/office/drawing/2010/main" val="0"/>
@@ -7779,7 +7992,7 @@
               </wp:anchor>
             </w:drawing>
           </mc:Choice>
-          <mc:Fallback xmlns:w16cid="http://schemas.microsoft.com/office/word/2016/wordml/cid" xmlns:am3d="http://schemas.microsoft.com/office/drawing/2017/model3d" xmlns:aink="http://schemas.microsoft.com/office/drawing/2016/ink" xmlns:cx8="http://schemas.microsoft.com/office/drawing/2016/5/14/chartex" xmlns:cx7="http://schemas.microsoft.com/office/drawing/2016/5/13/chartex" xmlns:cx6="http://schemas.microsoft.com/office/drawing/2016/5/12/chartex" xmlns:cx5="http://schemas.microsoft.com/office/drawing/2016/5/11/chartex" xmlns:cx4="http://schemas.microsoft.com/office/drawing/2016/5/10/chartex" xmlns:cx3="http://schemas.microsoft.com/office/drawing/2016/5/9/chartex" xmlns:cx2="http://schemas.microsoft.com/office/drawing/2015/10/21/chartex">
+          <mc:Fallback xmlns="">
             <w:pict>
               <v:rect w14:anchorId="3B11BB51" id="Rectangle 106" o:spid="_x0000_s1026" style="position:absolute;margin-left:324.75pt;margin-top:102.15pt;width:129pt;height:16.5pt;z-index:251735040;visibility:visible;mso-wrap-style:square;mso-width-percent:0;mso-height-percent:0;mso-wrap-distance-left:9pt;mso-wrap-distance-top:0;mso-wrap-distance-right:9pt;mso-wrap-distance-bottom:0;mso-position-horizontal:absolute;mso-position-horizontal-relative:page;mso-position-vertical:absolute;mso-position-vertical-relative:text;mso-width-percent:0;mso-height-percent:0;mso-width-relative:margin;mso-height-relative:margin;v-text-anchor:middle" o:gfxdata="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" filled="f" strokecolor="red" strokeweight="2.25pt">
                 <w10:wrap anchorx="page"/>
@@ -7861,7 +8074,7 @@
               </wp:anchor>
             </w:drawing>
           </mc:Choice>
-          <mc:Fallback xmlns:w16cid="http://schemas.microsoft.com/office/word/2016/wordml/cid" xmlns:am3d="http://schemas.microsoft.com/office/drawing/2017/model3d" xmlns:aink="http://schemas.microsoft.com/office/drawing/2016/ink" xmlns:cx8="http://schemas.microsoft.com/office/drawing/2016/5/14/chartex" xmlns:cx7="http://schemas.microsoft.com/office/drawing/2016/5/13/chartex" xmlns:cx6="http://schemas.microsoft.com/office/drawing/2016/5/12/chartex" xmlns:cx5="http://schemas.microsoft.com/office/drawing/2016/5/11/chartex" xmlns:cx4="http://schemas.microsoft.com/office/drawing/2016/5/10/chartex" xmlns:cx3="http://schemas.microsoft.com/office/drawing/2016/5/9/chartex" xmlns:cx2="http://schemas.microsoft.com/office/drawing/2015/10/21/chartex">
+          <mc:Fallback xmlns="">
             <w:pict>
               <v:rect w14:anchorId="097DD8DC" id="Rectangle 105" o:spid="_x0000_s1026" style="position:absolute;margin-left:255.75pt;margin-top:132.9pt;width:53.25pt;height:17.25pt;z-index:251732992;visibility:visible;mso-wrap-style:square;mso-width-percent:0;mso-height-percent:0;mso-wrap-distance-left:9pt;mso-wrap-distance-top:0;mso-wrap-distance-right:9pt;mso-wrap-distance-bottom:0;mso-position-horizontal:absolute;mso-position-horizontal-relative:page;mso-position-vertical:absolute;mso-position-vertical-relative:text;mso-width-percent:0;mso-height-percent:0;mso-width-relative:margin;mso-height-relative:margin;v-text-anchor:middle" o:gfxdata="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" filled="f" strokecolor="red" strokeweight="2.25pt">
                 <w10:wrap anchorx="page"/>
@@ -7892,7 +8105,7 @@
                     </pic:cNvPicPr>
                   </pic:nvPicPr>
                   <pic:blipFill>
-                    <a:blip r:embed="rId66">
+                    <a:blip r:embed="rId69">
                       <a:extLst>
                         <a:ext uri="{28A0092B-C50C-407E-A947-70E740481C1C}">
                           <a14:useLocalDpi xmlns:a14="http://schemas.microsoft.com/office/drawing/2010/main" val="0"/>
@@ -8011,7 +8224,7 @@
               </wp:anchor>
             </w:drawing>
           </mc:Choice>
-          <mc:Fallback xmlns:w16cid="http://schemas.microsoft.com/office/word/2016/wordml/cid" xmlns:am3d="http://schemas.microsoft.com/office/drawing/2017/model3d" xmlns:aink="http://schemas.microsoft.com/office/drawing/2016/ink" xmlns:cx8="http://schemas.microsoft.com/office/drawing/2016/5/14/chartex" xmlns:cx7="http://schemas.microsoft.com/office/drawing/2016/5/13/chartex" xmlns:cx6="http://schemas.microsoft.com/office/drawing/2016/5/12/chartex" xmlns:cx5="http://schemas.microsoft.com/office/drawing/2016/5/11/chartex" xmlns:cx4="http://schemas.microsoft.com/office/drawing/2016/5/10/chartex" xmlns:cx3="http://schemas.microsoft.com/office/drawing/2016/5/9/chartex" xmlns:cx2="http://schemas.microsoft.com/office/drawing/2015/10/21/chartex">
+          <mc:Fallback xmlns="">
             <w:pict>
               <v:rect w14:anchorId="46474376" id="Rectangle 108" o:spid="_x0000_s1026" style="position:absolute;margin-left:315pt;margin-top:1.9pt;width:129pt;height:16.5pt;z-index:251737088;visibility:visible;mso-wrap-style:square;mso-width-percent:0;mso-height-percent:0;mso-wrap-distance-left:9pt;mso-wrap-distance-top:0;mso-wrap-distance-right:9pt;mso-wrap-distance-bottom:0;mso-position-horizontal:absolute;mso-position-horizontal-relative:page;mso-position-vertical:absolute;mso-position-vertical-relative:text;mso-width-percent:0;mso-height-percent:0;mso-width-relative:margin;mso-height-relative:margin;v-text-anchor:middle" o:gfxdata="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" filled="f" strokecolor="red" strokeweight="2.25pt">
                 <w10:wrap anchorx="page"/>
@@ -8042,7 +8255,7 @@
                     </pic:cNvPicPr>
                   </pic:nvPicPr>
                   <pic:blipFill>
-                    <a:blip r:embed="rId67">
+                    <a:blip r:embed="rId70">
                       <a:extLst>
                         <a:ext uri="{28A0092B-C50C-407E-A947-70E740481C1C}">
                           <a14:useLocalDpi xmlns:a14="http://schemas.microsoft.com/office/drawing/2010/main" val="0"/>
@@ -8160,7 +8373,7 @@
               </wp:anchor>
             </w:drawing>
           </mc:Choice>
-          <mc:Fallback xmlns:w16cid="http://schemas.microsoft.com/office/word/2016/wordml/cid" xmlns:am3d="http://schemas.microsoft.com/office/drawing/2017/model3d" xmlns:aink="http://schemas.microsoft.com/office/drawing/2016/ink" xmlns:cx8="http://schemas.microsoft.com/office/drawing/2016/5/14/chartex" xmlns:cx7="http://schemas.microsoft.com/office/drawing/2016/5/13/chartex" xmlns:cx6="http://schemas.microsoft.com/office/drawing/2016/5/12/chartex" xmlns:cx5="http://schemas.microsoft.com/office/drawing/2016/5/11/chartex" xmlns:cx4="http://schemas.microsoft.com/office/drawing/2016/5/10/chartex" xmlns:cx3="http://schemas.microsoft.com/office/drawing/2016/5/9/chartex" xmlns:cx2="http://schemas.microsoft.com/office/drawing/2015/10/21/chartex">
+          <mc:Fallback xmlns="">
             <w:pict>
               <v:rect w14:anchorId="4F841F93" id="Rectangle 109" o:spid="_x0000_s1026" style="position:absolute;margin-left:169.5pt;margin-top:81.8pt;width:87.75pt;height:15.75pt;z-index:251739136;visibility:visible;mso-wrap-style:square;mso-width-percent:0;mso-height-percent:0;mso-wrap-distance-left:9pt;mso-wrap-distance-top:0;mso-wrap-distance-right:9pt;mso-wrap-distance-bottom:0;mso-position-horizontal:absolute;mso-position-horizontal-relative:margin;mso-position-vertical:absolute;mso-position-vertical-relative:text;mso-width-percent:0;mso-height-percent:0;mso-width-relative:margin;mso-height-relative:margin;v-text-anchor:middle" o:gfxdata="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" filled="f" strokecolor="red" strokeweight="2.25pt">
                 <w10:wrap anchorx="margin"/>
@@ -8191,7 +8404,7 @@
                     </pic:cNvPicPr>
                   </pic:nvPicPr>
                   <pic:blipFill>
-                    <a:blip r:embed="rId68">
+                    <a:blip r:embed="rId71">
                       <a:extLst>
                         <a:ext uri="{28A0092B-C50C-407E-A947-70E740481C1C}">
                           <a14:useLocalDpi xmlns:a14="http://schemas.microsoft.com/office/drawing/2010/main" val="0"/>
@@ -8286,7 +8499,7 @@
                     </pic:cNvPicPr>
                   </pic:nvPicPr>
                   <pic:blipFill>
-                    <a:blip r:embed="rId69">
+                    <a:blip r:embed="rId72">
                       <a:extLst>
                         <a:ext uri="{28A0092B-C50C-407E-A947-70E740481C1C}">
                           <a14:useLocalDpi xmlns:a14="http://schemas.microsoft.com/office/drawing/2010/main" val="0"/>
@@ -8356,7 +8569,7 @@
                     </pic:cNvPicPr>
                   </pic:nvPicPr>
                   <pic:blipFill>
-                    <a:blip r:embed="rId70">
+                    <a:blip r:embed="rId73">
                       <a:extLst>
                         <a:ext uri="{28A0092B-C50C-407E-A947-70E740481C1C}">
                           <a14:useLocalDpi xmlns:a14="http://schemas.microsoft.com/office/drawing/2010/main" val="0"/>
@@ -8525,7 +8738,7 @@
               </wp:anchor>
             </w:drawing>
           </mc:Choice>
-          <mc:Fallback xmlns:w16cid="http://schemas.microsoft.com/office/word/2016/wordml/cid" xmlns:am3d="http://schemas.microsoft.com/office/drawing/2017/model3d" xmlns:aink="http://schemas.microsoft.com/office/drawing/2016/ink" xmlns:cx8="http://schemas.microsoft.com/office/drawing/2016/5/14/chartex" xmlns:cx7="http://schemas.microsoft.com/office/drawing/2016/5/13/chartex" xmlns:cx6="http://schemas.microsoft.com/office/drawing/2016/5/12/chartex" xmlns:cx5="http://schemas.microsoft.com/office/drawing/2016/5/11/chartex" xmlns:cx4="http://schemas.microsoft.com/office/drawing/2016/5/10/chartex" xmlns:cx3="http://schemas.microsoft.com/office/drawing/2016/5/9/chartex" xmlns:cx2="http://schemas.microsoft.com/office/drawing/2015/10/21/chartex">
+          <mc:Fallback xmlns="">
             <w:pict>
               <v:rect w14:anchorId="05A70427" id="Rectangle 115" o:spid="_x0000_s1026" style="position:absolute;margin-left:67.5pt;margin-top:33.9pt;width:90.75pt;height:21pt;z-index:251743232;visibility:visible;mso-wrap-style:square;mso-width-percent:0;mso-height-percent:0;mso-wrap-distance-left:9pt;mso-wrap-distance-top:0;mso-wrap-distance-right:9pt;mso-wrap-distance-bottom:0;mso-position-horizontal:absolute;mso-position-horizontal-relative:margin;mso-position-vertical:absolute;mso-position-vertical-relative:text;mso-width-percent:0;mso-height-percent:0;mso-width-relative:margin;mso-height-relative:margin;v-text-anchor:middle" o:gfxdata="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" filled="f" strokecolor="red" strokeweight="2.25pt">
                 <w10:wrap anchorx="margin"/>
@@ -8607,7 +8820,7 @@
               </wp:anchor>
             </w:drawing>
           </mc:Choice>
-          <mc:Fallback xmlns:w16cid="http://schemas.microsoft.com/office/word/2016/wordml/cid" xmlns:am3d="http://schemas.microsoft.com/office/drawing/2017/model3d" xmlns:aink="http://schemas.microsoft.com/office/drawing/2016/ink" xmlns:cx8="http://schemas.microsoft.com/office/drawing/2016/5/14/chartex" xmlns:cx7="http://schemas.microsoft.com/office/drawing/2016/5/13/chartex" xmlns:cx6="http://schemas.microsoft.com/office/drawing/2016/5/12/chartex" xmlns:cx5="http://schemas.microsoft.com/office/drawing/2016/5/11/chartex" xmlns:cx4="http://schemas.microsoft.com/office/drawing/2016/5/10/chartex" xmlns:cx3="http://schemas.microsoft.com/office/drawing/2016/5/9/chartex" xmlns:cx2="http://schemas.microsoft.com/office/drawing/2015/10/21/chartex">
+          <mc:Fallback xmlns="">
             <w:pict>
               <v:rect w14:anchorId="7213B3B6" id="Rectangle 114" o:spid="_x0000_s1026" style="position:absolute;margin-left:0;margin-top:4.65pt;width:193.5pt;height:17.25pt;z-index:251741184;visibility:visible;mso-wrap-style:square;mso-width-percent:0;mso-height-percent:0;mso-wrap-distance-left:9pt;mso-wrap-distance-top:0;mso-wrap-distance-right:9pt;mso-wrap-distance-bottom:0;mso-position-horizontal:left;mso-position-horizontal-relative:margin;mso-position-vertical:absolute;mso-position-vertical-relative:text;mso-width-percent:0;mso-height-percent:0;mso-width-relative:margin;mso-height-relative:margin;v-text-anchor:middle" o:gfxdata="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" filled="f" strokecolor="red" strokeweight="2.25pt">
                 <w10:wrap anchorx="margin"/>
@@ -8636,7 +8849,7 @@
                     <pic:cNvPicPr/>
                   </pic:nvPicPr>
                   <pic:blipFill>
-                    <a:blip r:embed="rId71"/>
+                    <a:blip r:embed="rId74"/>
                     <a:stretch>
                       <a:fillRect/>
                     </a:stretch>
@@ -8734,7 +8947,7 @@
               </wp:anchor>
             </w:drawing>
           </mc:Choice>
-          <mc:Fallback xmlns:w16cid="http://schemas.microsoft.com/office/word/2016/wordml/cid" xmlns:am3d="http://schemas.microsoft.com/office/drawing/2017/model3d" xmlns:aink="http://schemas.microsoft.com/office/drawing/2016/ink" xmlns:cx8="http://schemas.microsoft.com/office/drawing/2016/5/14/chartex" xmlns:cx7="http://schemas.microsoft.com/office/drawing/2016/5/13/chartex" xmlns:cx6="http://schemas.microsoft.com/office/drawing/2016/5/12/chartex" xmlns:cx5="http://schemas.microsoft.com/office/drawing/2016/5/11/chartex" xmlns:cx4="http://schemas.microsoft.com/office/drawing/2016/5/10/chartex" xmlns:cx3="http://schemas.microsoft.com/office/drawing/2016/5/9/chartex" xmlns:cx2="http://schemas.microsoft.com/office/drawing/2015/10/21/chartex">
+          <mc:Fallback xmlns="">
             <w:pict>
               <v:rect w14:anchorId="6561BF76" id="Rectangle 117" o:spid="_x0000_s1026" style="position:absolute;margin-left:-1.5pt;margin-top:57.85pt;width:515.25pt;height:71.25pt;z-index:251747328;visibility:visible;mso-wrap-style:square;mso-width-percent:0;mso-height-percent:0;mso-wrap-distance-left:9pt;mso-wrap-distance-top:0;mso-wrap-distance-right:9pt;mso-wrap-distance-bottom:0;mso-position-horizontal:absolute;mso-position-horizontal-relative:margin;mso-position-vertical:absolute;mso-position-vertical-relative:text;mso-width-percent:0;mso-height-percent:0;mso-width-relative:margin;mso-height-relative:margin;v-text-anchor:middle" o:gfxdata="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" filled="f" strokecolor="red" strokeweight="2.25pt">
                 <w10:wrap anchorx="margin"/>
@@ -8816,7 +9029,7 @@
               </wp:anchor>
             </w:drawing>
           </mc:Choice>
-          <mc:Fallback xmlns:w16cid="http://schemas.microsoft.com/office/word/2016/wordml/cid" xmlns:am3d="http://schemas.microsoft.com/office/drawing/2017/model3d" xmlns:aink="http://schemas.microsoft.com/office/drawing/2016/ink" xmlns:cx8="http://schemas.microsoft.com/office/drawing/2016/5/14/chartex" xmlns:cx7="http://schemas.microsoft.com/office/drawing/2016/5/13/chartex" xmlns:cx6="http://schemas.microsoft.com/office/drawing/2016/5/12/chartex" xmlns:cx5="http://schemas.microsoft.com/office/drawing/2016/5/11/chartex" xmlns:cx4="http://schemas.microsoft.com/office/drawing/2016/5/10/chartex" xmlns:cx3="http://schemas.microsoft.com/office/drawing/2016/5/9/chartex" xmlns:cx2="http://schemas.microsoft.com/office/drawing/2015/10/21/chartex">
+          <mc:Fallback xmlns="">
             <w:pict>
               <v:rect w14:anchorId="5CEF3376" id="Rectangle 116" o:spid="_x0000_s1026" style="position:absolute;margin-left:0;margin-top:26.35pt;width:186pt;height:26.25pt;z-index:251745280;visibility:visible;mso-wrap-style:square;mso-width-percent:0;mso-height-percent:0;mso-wrap-distance-left:9pt;mso-wrap-distance-top:0;mso-wrap-distance-right:9pt;mso-wrap-distance-bottom:0;mso-position-horizontal:left;mso-position-horizontal-relative:margin;mso-position-vertical:absolute;mso-position-vertical-relative:text;mso-width-percent:0;mso-height-percent:0;mso-width-relative:margin;mso-height-relative:margin;v-text-anchor:middle" o:gfxdata="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" filled="f" strokecolor="red" strokeweight="2.25pt">
                 <w10:wrap anchorx="margin"/>
@@ -8847,7 +9060,7 @@
                     </pic:cNvPicPr>
                   </pic:nvPicPr>
                   <pic:blipFill>
-                    <a:blip r:embed="rId72">
+                    <a:blip r:embed="rId75">
                       <a:extLst>
                         <a:ext uri="{28A0092B-C50C-407E-A947-70E740481C1C}">
                           <a14:useLocalDpi xmlns:a14="http://schemas.microsoft.com/office/drawing/2010/main" val="0"/>
@@ -9203,7 +9416,7 @@
                     <pic:cNvPicPr/>
                   </pic:nvPicPr>
                   <pic:blipFill>
-                    <a:blip r:embed="rId73"/>
+                    <a:blip r:embed="rId76"/>
                     <a:stretch>
                       <a:fillRect/>
                     </a:stretch>
@@ -9238,7 +9451,23 @@
         </w:numPr>
       </w:pPr>
       <w:r>
-        <w:t xml:space="preserve">Open ports used during your pen test.  Provide a listing of the open ports/services you actually used.  You are not required to report ports you did not use.  Do not forget the command used to execute the scan. </w:t>
+        <w:t xml:space="preserve">From the </w:t>
+      </w:r>
+      <w:proofErr w:type="spellStart"/>
+      <w:r>
+        <w:t>nmap</w:t>
+      </w:r>
+      <w:proofErr w:type="spellEnd"/>
+      <w:r>
+        <w:t xml:space="preserve"> scan, we learned that port 22 – SSH was open.  We learned biff’s password as discussed in the password section below and used that to SSH onto the target </w:t>
+      </w:r>
+      <w:proofErr w:type="spellStart"/>
+      <w:r>
+        <w:t>macine</w:t>
+      </w:r>
+      <w:proofErr w:type="spellEnd"/>
+      <w:r>
+        <w:t>.</w:t>
       </w:r>
     </w:p>
     <w:p>
@@ -9250,7 +9479,237 @@
         </w:numPr>
       </w:pPr>
       <w:r>
-        <w:t>If you used an exploit against a computer, list the vulnerabilities you used and what tool you used to find the vulnerabilities.</w:t>
+        <w:rPr>
+          <w:noProof/>
+        </w:rPr>
+        <mc:AlternateContent>
+          <mc:Choice Requires="wps">
+            <w:drawing>
+              <wp:anchor distT="0" distB="0" distL="114300" distR="114300" simplePos="0" relativeHeight="251751424" behindDoc="0" locked="0" layoutInCell="1" allowOverlap="1" wp14:anchorId="76D17A52" wp14:editId="5D4E903A">
+                <wp:simplePos x="0" y="0"/>
+                <wp:positionH relativeFrom="margin">
+                  <wp:align>center</wp:align>
+                </wp:positionH>
+                <wp:positionV relativeFrom="paragraph">
+                  <wp:posOffset>408305</wp:posOffset>
+                </wp:positionV>
+                <wp:extent cx="1619250" cy="266700"/>
+                <wp:effectExtent l="19050" t="19050" r="19050" b="19050"/>
+                <wp:wrapNone/>
+                <wp:docPr id="124" name="Rectangle 124"/>
+                <wp:cNvGraphicFramePr/>
+                <a:graphic xmlns:a="http://schemas.openxmlformats.org/drawingml/2006/main">
+                  <a:graphicData uri="http://schemas.microsoft.com/office/word/2010/wordprocessingShape">
+                    <wps:wsp>
+                      <wps:cNvSpPr/>
+                      <wps:spPr>
+                        <a:xfrm>
+                          <a:off x="0" y="0"/>
+                          <a:ext cx="1619250" cy="266700"/>
+                        </a:xfrm>
+                        <a:prstGeom prst="rect">
+                          <a:avLst/>
+                        </a:prstGeom>
+                        <a:noFill/>
+                        <a:ln w="28575">
+                          <a:solidFill>
+                            <a:srgbClr val="FF0000"/>
+                          </a:solidFill>
+                        </a:ln>
+                      </wps:spPr>
+                      <wps:style>
+                        <a:lnRef idx="2">
+                          <a:schemeClr val="accent1">
+                            <a:shade val="50000"/>
+                          </a:schemeClr>
+                        </a:lnRef>
+                        <a:fillRef idx="1">
+                          <a:schemeClr val="accent1"/>
+                        </a:fillRef>
+                        <a:effectRef idx="0">
+                          <a:schemeClr val="accent1"/>
+                        </a:effectRef>
+                        <a:fontRef idx="minor">
+                          <a:schemeClr val="lt1"/>
+                        </a:fontRef>
+                      </wps:style>
+                      <wps:bodyPr rot="0" spcFirstLastPara="0" vertOverflow="overflow" horzOverflow="overflow" vert="horz" wrap="square" lIns="91440" tIns="45720" rIns="91440" bIns="45720" numCol="1" spcCol="0" rtlCol="0" fromWordArt="0" anchor="ctr" anchorCtr="0" forceAA="0" compatLnSpc="1">
+                        <a:prstTxWarp prst="textNoShape">
+                          <a:avLst/>
+                        </a:prstTxWarp>
+                        <a:noAutofit/>
+                      </wps:bodyPr>
+                    </wps:wsp>
+                  </a:graphicData>
+                </a:graphic>
+                <wp14:sizeRelH relativeFrom="margin">
+                  <wp14:pctWidth>0</wp14:pctWidth>
+                </wp14:sizeRelH>
+                <wp14:sizeRelV relativeFrom="margin">
+                  <wp14:pctHeight>0</wp14:pctHeight>
+                </wp14:sizeRelV>
+              </wp:anchor>
+            </w:drawing>
+          </mc:Choice>
+          <mc:Fallback>
+            <w:pict>
+              <v:rect w14:anchorId="3272B1FA" id="Rectangle 124" o:spid="_x0000_s1026" style="position:absolute;margin-left:0;margin-top:32.15pt;width:127.5pt;height:21pt;z-index:251751424;visibility:visible;mso-wrap-style:square;mso-width-percent:0;mso-height-percent:0;mso-wrap-distance-left:9pt;mso-wrap-distance-top:0;mso-wrap-distance-right:9pt;mso-wrap-distance-bottom:0;mso-position-horizontal:center;mso-position-horizontal-relative:margin;mso-position-vertical:absolute;mso-position-vertical-relative:text;mso-width-percent:0;mso-height-percent:0;mso-width-relative:margin;mso-height-relative:margin;v-text-anchor:middle" o:gfxdata="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" filled="f" strokecolor="red" strokeweight="2.25pt">
+                <w10:wrap anchorx="margin"/>
+              </v:rect>
+            </w:pict>
+          </mc:Fallback>
+        </mc:AlternateContent>
+      </w:r>
+      <w:r>
+        <w:t xml:space="preserve">We searched the local exploit database for the </w:t>
+      </w:r>
+      <w:proofErr w:type="spellStart"/>
+      <w:r>
+        <w:t>vmsplice</w:t>
+      </w:r>
+      <w:proofErr w:type="spellEnd"/>
+      <w:r>
+        <w:t xml:space="preserve"> exploit, shown below, and started an apache webserver on my local machine, also shown highlighted in red.</w:t>
+      </w:r>
+    </w:p>
+    <w:p>
+      <w:pPr>
+        <w:jc w:val="center"/>
+      </w:pPr>
+      <w:r>
+        <w:rPr>
+          <w:noProof/>
+        </w:rPr>
+        <mc:AlternateContent>
+          <mc:Choice Requires="wps">
+            <w:drawing>
+              <wp:anchor distT="0" distB="0" distL="114300" distR="114300" simplePos="0" relativeHeight="251753472" behindDoc="0" locked="0" layoutInCell="1" allowOverlap="1" wp14:anchorId="128D9AC2" wp14:editId="5D76B4A7">
+                <wp:simplePos x="0" y="0"/>
+                <wp:positionH relativeFrom="margin">
+                  <wp:posOffset>2162175</wp:posOffset>
+                </wp:positionH>
+                <wp:positionV relativeFrom="paragraph">
+                  <wp:posOffset>530860</wp:posOffset>
+                </wp:positionV>
+                <wp:extent cx="1809750" cy="266700"/>
+                <wp:effectExtent l="19050" t="19050" r="19050" b="19050"/>
+                <wp:wrapNone/>
+                <wp:docPr id="125" name="Rectangle 125"/>
+                <wp:cNvGraphicFramePr/>
+                <a:graphic xmlns:a="http://schemas.openxmlformats.org/drawingml/2006/main">
+                  <a:graphicData uri="http://schemas.microsoft.com/office/word/2010/wordprocessingShape">
+                    <wps:wsp>
+                      <wps:cNvSpPr/>
+                      <wps:spPr>
+                        <a:xfrm>
+                          <a:off x="0" y="0"/>
+                          <a:ext cx="1809750" cy="266700"/>
+                        </a:xfrm>
+                        <a:prstGeom prst="rect">
+                          <a:avLst/>
+                        </a:prstGeom>
+                        <a:noFill/>
+                        <a:ln w="28575">
+                          <a:solidFill>
+                            <a:srgbClr val="FF0000"/>
+                          </a:solidFill>
+                        </a:ln>
+                      </wps:spPr>
+                      <wps:style>
+                        <a:lnRef idx="2">
+                          <a:schemeClr val="accent1">
+                            <a:shade val="50000"/>
+                          </a:schemeClr>
+                        </a:lnRef>
+                        <a:fillRef idx="1">
+                          <a:schemeClr val="accent1"/>
+                        </a:fillRef>
+                        <a:effectRef idx="0">
+                          <a:schemeClr val="accent1"/>
+                        </a:effectRef>
+                        <a:fontRef idx="minor">
+                          <a:schemeClr val="lt1"/>
+                        </a:fontRef>
+                      </wps:style>
+                      <wps:bodyPr rot="0" spcFirstLastPara="0" vertOverflow="overflow" horzOverflow="overflow" vert="horz" wrap="square" lIns="91440" tIns="45720" rIns="91440" bIns="45720" numCol="1" spcCol="0" rtlCol="0" fromWordArt="0" anchor="ctr" anchorCtr="0" forceAA="0" compatLnSpc="1">
+                        <a:prstTxWarp prst="textNoShape">
+                          <a:avLst/>
+                        </a:prstTxWarp>
+                        <a:noAutofit/>
+                      </wps:bodyPr>
+                    </wps:wsp>
+                  </a:graphicData>
+                </a:graphic>
+                <wp14:sizeRelH relativeFrom="margin">
+                  <wp14:pctWidth>0</wp14:pctWidth>
+                </wp14:sizeRelH>
+                <wp14:sizeRelV relativeFrom="margin">
+                  <wp14:pctHeight>0</wp14:pctHeight>
+                </wp14:sizeRelV>
+              </wp:anchor>
+            </w:drawing>
+          </mc:Choice>
+          <mc:Fallback>
+            <w:pict>
+              <v:rect w14:anchorId="75C6EA23" id="Rectangle 125" o:spid="_x0000_s1026" style="position:absolute;margin-left:170.25pt;margin-top:41.8pt;width:142.5pt;height:21pt;z-index:251753472;visibility:visible;mso-wrap-style:square;mso-width-percent:0;mso-height-percent:0;mso-wrap-distance-left:9pt;mso-wrap-distance-top:0;mso-wrap-distance-right:9pt;mso-wrap-distance-bottom:0;mso-position-horizontal:absolute;mso-position-horizontal-relative:margin;mso-position-vertical:absolute;mso-position-vertical-relative:text;mso-width-percent:0;mso-height-percent:0;mso-width-relative:margin;mso-height-relative:margin;v-text-anchor:middle" o:gfxdata="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" filled="f" strokecolor="red" strokeweight="2.25pt">
+                <w10:wrap anchorx="margin"/>
+              </v:rect>
+            </w:pict>
+          </mc:Fallback>
+        </mc:AlternateContent>
+      </w:r>
+      <w:r>
+        <w:rPr>
+          <w:noProof/>
+        </w:rPr>
+        <w:drawing>
+          <wp:inline distT="0" distB="0" distL="0" distR="0">
+            <wp:extent cx="5943600" cy="733425"/>
+            <wp:effectExtent l="0" t="0" r="0" b="9525"/>
+            <wp:docPr id="123" name="Picture 123"/>
+            <wp:cNvGraphicFramePr>
+              <a:graphicFrameLocks xmlns:a="http://schemas.openxmlformats.org/drawingml/2006/main" noChangeAspect="1"/>
+            </wp:cNvGraphicFramePr>
+            <a:graphic xmlns:a="http://schemas.openxmlformats.org/drawingml/2006/main">
+              <a:graphicData uri="http://schemas.openxmlformats.org/drawingml/2006/picture">
+                <pic:pic xmlns:pic="http://schemas.openxmlformats.org/drawingml/2006/picture">
+                  <pic:nvPicPr>
+                    <pic:cNvPr id="0" name="Picture 10"/>
+                    <pic:cNvPicPr>
+                      <a:picLocks noChangeAspect="1" noChangeArrowheads="1"/>
+                    </pic:cNvPicPr>
+                  </pic:nvPicPr>
+                  <pic:blipFill>
+                    <a:blip r:embed="rId77">
+                      <a:extLst>
+                        <a:ext uri="{28A0092B-C50C-407E-A947-70E740481C1C}">
+                          <a14:useLocalDpi xmlns:a14="http://schemas.microsoft.com/office/drawing/2010/main" val="0"/>
+                        </a:ext>
+                      </a:extLst>
+                    </a:blip>
+                    <a:srcRect/>
+                    <a:stretch>
+                      <a:fillRect/>
+                    </a:stretch>
+                  </pic:blipFill>
+                  <pic:spPr bwMode="auto">
+                    <a:xfrm>
+                      <a:off x="0" y="0"/>
+                      <a:ext cx="5943600" cy="733425"/>
+                    </a:xfrm>
+                    <a:prstGeom prst="rect">
+                      <a:avLst/>
+                    </a:prstGeom>
+                    <a:noFill/>
+                    <a:ln>
+                      <a:noFill/>
+                    </a:ln>
+                  </pic:spPr>
+                </pic:pic>
+              </a:graphicData>
+            </a:graphic>
+          </wp:inline>
+        </w:drawing>
       </w:r>
     </w:p>
     <w:p>
@@ -9258,15 +9717,598 @@
         <w:pStyle w:val="ListParagraph"/>
         <w:numPr>
           <w:ilvl w:val="0"/>
-          <w:numId w:val="1"/>
+          <w:numId w:val="28"/>
         </w:numPr>
       </w:pPr>
       <w:r>
-        <w:t xml:space="preserve">What tool(s) or commands did you use to exploit the system? </w:t>
-      </w:r>
-    </w:p>
-    <w:p>
-      <w:r>
+        <w:t>We copied the 5093.c file into the /var/www/html/local directory using the command “cp exploits/</w:t>
+      </w:r>
+      <w:proofErr w:type="spellStart"/>
+      <w:r>
+        <w:t>linux</w:t>
+      </w:r>
+      <w:proofErr w:type="spellEnd"/>
+      <w:r>
+        <w:t>/local/5093.c /var/www/html/local/5093.c”</w:t>
+      </w:r>
+    </w:p>
+    <w:p>
+      <w:pPr>
+        <w:pStyle w:val="ListParagraph"/>
+        <w:numPr>
+          <w:ilvl w:val="0"/>
+          <w:numId w:val="28"/>
+        </w:numPr>
+      </w:pPr>
+      <w:r>
+        <w:rPr>
+          <w:noProof/>
+        </w:rPr>
+        <mc:AlternateContent>
+          <mc:Choice Requires="wps">
+            <w:drawing>
+              <wp:anchor distT="0" distB="0" distL="114300" distR="114300" simplePos="0" relativeHeight="251755520" behindDoc="0" locked="0" layoutInCell="1" allowOverlap="1" wp14:anchorId="04031FD0" wp14:editId="06E82D5B">
+                <wp:simplePos x="0" y="0"/>
+                <wp:positionH relativeFrom="margin">
+                  <wp:posOffset>1695450</wp:posOffset>
+                </wp:positionH>
+                <wp:positionV relativeFrom="paragraph">
+                  <wp:posOffset>459739</wp:posOffset>
+                </wp:positionV>
+                <wp:extent cx="2762250" cy="219075"/>
+                <wp:effectExtent l="19050" t="19050" r="19050" b="28575"/>
+                <wp:wrapNone/>
+                <wp:docPr id="127" name="Rectangle 127"/>
+                <wp:cNvGraphicFramePr/>
+                <a:graphic xmlns:a="http://schemas.openxmlformats.org/drawingml/2006/main">
+                  <a:graphicData uri="http://schemas.microsoft.com/office/word/2010/wordprocessingShape">
+                    <wps:wsp>
+                      <wps:cNvSpPr/>
+                      <wps:spPr>
+                        <a:xfrm>
+                          <a:off x="0" y="0"/>
+                          <a:ext cx="2762250" cy="219075"/>
+                        </a:xfrm>
+                        <a:prstGeom prst="rect">
+                          <a:avLst/>
+                        </a:prstGeom>
+                        <a:noFill/>
+                        <a:ln w="28575">
+                          <a:solidFill>
+                            <a:srgbClr val="FF0000"/>
+                          </a:solidFill>
+                        </a:ln>
+                      </wps:spPr>
+                      <wps:style>
+                        <a:lnRef idx="2">
+                          <a:schemeClr val="accent1">
+                            <a:shade val="50000"/>
+                          </a:schemeClr>
+                        </a:lnRef>
+                        <a:fillRef idx="1">
+                          <a:schemeClr val="accent1"/>
+                        </a:fillRef>
+                        <a:effectRef idx="0">
+                          <a:schemeClr val="accent1"/>
+                        </a:effectRef>
+                        <a:fontRef idx="minor">
+                          <a:schemeClr val="lt1"/>
+                        </a:fontRef>
+                      </wps:style>
+                      <wps:bodyPr rot="0" spcFirstLastPara="0" vertOverflow="overflow" horzOverflow="overflow" vert="horz" wrap="square" lIns="91440" tIns="45720" rIns="91440" bIns="45720" numCol="1" spcCol="0" rtlCol="0" fromWordArt="0" anchor="ctr" anchorCtr="0" forceAA="0" compatLnSpc="1">
+                        <a:prstTxWarp prst="textNoShape">
+                          <a:avLst/>
+                        </a:prstTxWarp>
+                        <a:noAutofit/>
+                      </wps:bodyPr>
+                    </wps:wsp>
+                  </a:graphicData>
+                </a:graphic>
+                <wp14:sizeRelH relativeFrom="margin">
+                  <wp14:pctWidth>0</wp14:pctWidth>
+                </wp14:sizeRelH>
+                <wp14:sizeRelV relativeFrom="margin">
+                  <wp14:pctHeight>0</wp14:pctHeight>
+                </wp14:sizeRelV>
+              </wp:anchor>
+            </w:drawing>
+          </mc:Choice>
+          <mc:Fallback>
+            <w:pict>
+              <v:rect w14:anchorId="1F4ED01E" id="Rectangle 127" o:spid="_x0000_s1026" style="position:absolute;margin-left:133.5pt;margin-top:36.2pt;width:217.5pt;height:17.25pt;z-index:251755520;visibility:visible;mso-wrap-style:square;mso-width-percent:0;mso-height-percent:0;mso-wrap-distance-left:9pt;mso-wrap-distance-top:0;mso-wrap-distance-right:9pt;mso-wrap-distance-bottom:0;mso-position-horizontal:absolute;mso-position-horizontal-relative:margin;mso-position-vertical:absolute;mso-position-vertical-relative:text;mso-width-percent:0;mso-height-percent:0;mso-width-relative:margin;mso-height-relative:margin;v-text-anchor:middle" o:gfxdata="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" filled="f" strokecolor="red" strokeweight="2.25pt">
+                <w10:wrap anchorx="margin"/>
+              </v:rect>
+            </w:pict>
+          </mc:Fallback>
+        </mc:AlternateContent>
+      </w:r>
+      <w:r>
+        <w:t>From the target machine, we copied the 5093.c exploit into the local /</w:t>
+      </w:r>
+      <w:proofErr w:type="spellStart"/>
+      <w:r>
+        <w:t>tmp</w:t>
+      </w:r>
+      <w:proofErr w:type="spellEnd"/>
+      <w:r>
+        <w:t xml:space="preserve"> directory, shown below:</w:t>
+      </w:r>
+    </w:p>
+    <w:p>
+      <w:pPr>
+        <w:jc w:val="center"/>
+      </w:pPr>
+      <w:r>
+        <w:rPr>
+          <w:noProof/>
+        </w:rPr>
+        <mc:AlternateContent>
+          <mc:Choice Requires="wps">
+            <w:drawing>
+              <wp:anchor distT="0" distB="0" distL="114300" distR="114300" simplePos="0" relativeHeight="251757568" behindDoc="0" locked="0" layoutInCell="1" allowOverlap="1" wp14:anchorId="0567FE9C" wp14:editId="019F677D">
+                <wp:simplePos x="0" y="0"/>
+                <wp:positionH relativeFrom="margin">
+                  <wp:posOffset>1762125</wp:posOffset>
+                </wp:positionH>
+                <wp:positionV relativeFrom="paragraph">
+                  <wp:posOffset>1191895</wp:posOffset>
+                </wp:positionV>
+                <wp:extent cx="2228850" cy="209550"/>
+                <wp:effectExtent l="19050" t="19050" r="19050" b="19050"/>
+                <wp:wrapNone/>
+                <wp:docPr id="128" name="Rectangle 128"/>
+                <wp:cNvGraphicFramePr/>
+                <a:graphic xmlns:a="http://schemas.openxmlformats.org/drawingml/2006/main">
+                  <a:graphicData uri="http://schemas.microsoft.com/office/word/2010/wordprocessingShape">
+                    <wps:wsp>
+                      <wps:cNvSpPr/>
+                      <wps:spPr>
+                        <a:xfrm>
+                          <a:off x="0" y="0"/>
+                          <a:ext cx="2228850" cy="209550"/>
+                        </a:xfrm>
+                        <a:prstGeom prst="rect">
+                          <a:avLst/>
+                        </a:prstGeom>
+                        <a:noFill/>
+                        <a:ln w="28575">
+                          <a:solidFill>
+                            <a:srgbClr val="FF0000"/>
+                          </a:solidFill>
+                        </a:ln>
+                      </wps:spPr>
+                      <wps:style>
+                        <a:lnRef idx="2">
+                          <a:schemeClr val="accent1">
+                            <a:shade val="50000"/>
+                          </a:schemeClr>
+                        </a:lnRef>
+                        <a:fillRef idx="1">
+                          <a:schemeClr val="accent1"/>
+                        </a:fillRef>
+                        <a:effectRef idx="0">
+                          <a:schemeClr val="accent1"/>
+                        </a:effectRef>
+                        <a:fontRef idx="minor">
+                          <a:schemeClr val="lt1"/>
+                        </a:fontRef>
+                      </wps:style>
+                      <wps:bodyPr rot="0" spcFirstLastPara="0" vertOverflow="overflow" horzOverflow="overflow" vert="horz" wrap="square" lIns="91440" tIns="45720" rIns="91440" bIns="45720" numCol="1" spcCol="0" rtlCol="0" fromWordArt="0" anchor="ctr" anchorCtr="0" forceAA="0" compatLnSpc="1">
+                        <a:prstTxWarp prst="textNoShape">
+                          <a:avLst/>
+                        </a:prstTxWarp>
+                        <a:noAutofit/>
+                      </wps:bodyPr>
+                    </wps:wsp>
+                  </a:graphicData>
+                </a:graphic>
+                <wp14:sizeRelH relativeFrom="margin">
+                  <wp14:pctWidth>0</wp14:pctWidth>
+                </wp14:sizeRelH>
+                <wp14:sizeRelV relativeFrom="margin">
+                  <wp14:pctHeight>0</wp14:pctHeight>
+                </wp14:sizeRelV>
+              </wp:anchor>
+            </w:drawing>
+          </mc:Choice>
+          <mc:Fallback>
+            <w:pict>
+              <v:rect w14:anchorId="4DEBB66E" id="Rectangle 128" o:spid="_x0000_s1026" style="position:absolute;margin-left:138.75pt;margin-top:93.85pt;width:175.5pt;height:16.5pt;z-index:251757568;visibility:visible;mso-wrap-style:square;mso-width-percent:0;mso-height-percent:0;mso-wrap-distance-left:9pt;mso-wrap-distance-top:0;mso-wrap-distance-right:9pt;mso-wrap-distance-bottom:0;mso-position-horizontal:absolute;mso-position-horizontal-relative:margin;mso-position-vertical:absolute;mso-position-vertical-relative:text;mso-width-percent:0;mso-height-percent:0;mso-width-relative:margin;mso-height-relative:margin;v-text-anchor:middle" o:gfxdata="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" filled="f" strokecolor="red" strokeweight="2.25pt">
+                <w10:wrap anchorx="margin"/>
+              </v:rect>
+            </w:pict>
+          </mc:Fallback>
+        </mc:AlternateContent>
+      </w:r>
+      <w:r>
+        <w:rPr>
+          <w:noProof/>
+        </w:rPr>
+        <w:drawing>
+          <wp:inline distT="0" distB="0" distL="0" distR="0">
+            <wp:extent cx="5457825" cy="1409938"/>
+            <wp:effectExtent l="0" t="0" r="0" b="0"/>
+            <wp:docPr id="126" name="Picture 126"/>
+            <wp:cNvGraphicFramePr>
+              <a:graphicFrameLocks xmlns:a="http://schemas.openxmlformats.org/drawingml/2006/main" noChangeAspect="1"/>
+            </wp:cNvGraphicFramePr>
+            <a:graphic xmlns:a="http://schemas.openxmlformats.org/drawingml/2006/main">
+              <a:graphicData uri="http://schemas.openxmlformats.org/drawingml/2006/picture">
+                <pic:pic xmlns:pic="http://schemas.openxmlformats.org/drawingml/2006/picture">
+                  <pic:nvPicPr>
+                    <pic:cNvPr id="0" name="Picture 12"/>
+                    <pic:cNvPicPr>
+                      <a:picLocks noChangeAspect="1" noChangeArrowheads="1"/>
+                    </pic:cNvPicPr>
+                  </pic:nvPicPr>
+                  <pic:blipFill>
+                    <a:blip r:embed="rId78">
+                      <a:extLst>
+                        <a:ext uri="{28A0092B-C50C-407E-A947-70E740481C1C}">
+                          <a14:useLocalDpi xmlns:a14="http://schemas.microsoft.com/office/drawing/2010/main" val="0"/>
+                        </a:ext>
+                      </a:extLst>
+                    </a:blip>
+                    <a:srcRect/>
+                    <a:stretch>
+                      <a:fillRect/>
+                    </a:stretch>
+                  </pic:blipFill>
+                  <pic:spPr bwMode="auto">
+                    <a:xfrm>
+                      <a:off x="0" y="0"/>
+                      <a:ext cx="5497362" cy="1420152"/>
+                    </a:xfrm>
+                    <a:prstGeom prst="rect">
+                      <a:avLst/>
+                    </a:prstGeom>
+                    <a:noFill/>
+                    <a:ln>
+                      <a:noFill/>
+                    </a:ln>
+                  </pic:spPr>
+                </pic:pic>
+              </a:graphicData>
+            </a:graphic>
+          </wp:inline>
+        </w:drawing>
+      </w:r>
+    </w:p>
+    <w:p>
+      <w:pPr>
+        <w:pStyle w:val="ListParagraph"/>
+        <w:numPr>
+          <w:ilvl w:val="0"/>
+          <w:numId w:val="29"/>
+        </w:numPr>
+      </w:pPr>
+      <w:r>
+        <w:rPr>
+          <w:noProof/>
+        </w:rPr>
+        <mc:AlternateContent>
+          <mc:Choice Requires="wps">
+            <w:drawing>
+              <wp:anchor distT="0" distB="0" distL="114300" distR="114300" simplePos="0" relativeHeight="251759616" behindDoc="0" locked="0" layoutInCell="1" allowOverlap="1" wp14:anchorId="49F56689" wp14:editId="666B6E1C">
+                <wp:simplePos x="0" y="0"/>
+                <wp:positionH relativeFrom="margin">
+                  <wp:posOffset>1838325</wp:posOffset>
+                </wp:positionH>
+                <wp:positionV relativeFrom="paragraph">
+                  <wp:posOffset>457835</wp:posOffset>
+                </wp:positionV>
+                <wp:extent cx="1504950" cy="190500"/>
+                <wp:effectExtent l="19050" t="19050" r="19050" b="19050"/>
+                <wp:wrapNone/>
+                <wp:docPr id="130" name="Rectangle 130"/>
+                <wp:cNvGraphicFramePr/>
+                <a:graphic xmlns:a="http://schemas.openxmlformats.org/drawingml/2006/main">
+                  <a:graphicData uri="http://schemas.microsoft.com/office/word/2010/wordprocessingShape">
+                    <wps:wsp>
+                      <wps:cNvSpPr/>
+                      <wps:spPr>
+                        <a:xfrm>
+                          <a:off x="0" y="0"/>
+                          <a:ext cx="1504950" cy="190500"/>
+                        </a:xfrm>
+                        <a:prstGeom prst="rect">
+                          <a:avLst/>
+                        </a:prstGeom>
+                        <a:noFill/>
+                        <a:ln w="28575">
+                          <a:solidFill>
+                            <a:srgbClr val="FF0000"/>
+                          </a:solidFill>
+                        </a:ln>
+                      </wps:spPr>
+                      <wps:style>
+                        <a:lnRef idx="2">
+                          <a:schemeClr val="accent1">
+                            <a:shade val="50000"/>
+                          </a:schemeClr>
+                        </a:lnRef>
+                        <a:fillRef idx="1">
+                          <a:schemeClr val="accent1"/>
+                        </a:fillRef>
+                        <a:effectRef idx="0">
+                          <a:schemeClr val="accent1"/>
+                        </a:effectRef>
+                        <a:fontRef idx="minor">
+                          <a:schemeClr val="lt1"/>
+                        </a:fontRef>
+                      </wps:style>
+                      <wps:bodyPr rot="0" spcFirstLastPara="0" vertOverflow="overflow" horzOverflow="overflow" vert="horz" wrap="square" lIns="91440" tIns="45720" rIns="91440" bIns="45720" numCol="1" spcCol="0" rtlCol="0" fromWordArt="0" anchor="ctr" anchorCtr="0" forceAA="0" compatLnSpc="1">
+                        <a:prstTxWarp prst="textNoShape">
+                          <a:avLst/>
+                        </a:prstTxWarp>
+                        <a:noAutofit/>
+                      </wps:bodyPr>
+                    </wps:wsp>
+                  </a:graphicData>
+                </a:graphic>
+                <wp14:sizeRelH relativeFrom="margin">
+                  <wp14:pctWidth>0</wp14:pctWidth>
+                </wp14:sizeRelH>
+                <wp14:sizeRelV relativeFrom="margin">
+                  <wp14:pctHeight>0</wp14:pctHeight>
+                </wp14:sizeRelV>
+              </wp:anchor>
+            </w:drawing>
+          </mc:Choice>
+          <mc:Fallback>
+            <w:pict>
+              <v:rect w14:anchorId="35C56172" id="Rectangle 130" o:spid="_x0000_s1026" style="position:absolute;margin-left:144.75pt;margin-top:36.05pt;width:118.5pt;height:15pt;z-index:251759616;visibility:visible;mso-wrap-style:square;mso-width-percent:0;mso-height-percent:0;mso-wrap-distance-left:9pt;mso-wrap-distance-top:0;mso-wrap-distance-right:9pt;mso-wrap-distance-bottom:0;mso-position-horizontal:absolute;mso-position-horizontal-relative:margin;mso-position-vertical:absolute;mso-position-vertical-relative:text;mso-width-percent:0;mso-height-percent:0;mso-width-relative:margin;mso-height-relative:margin;v-text-anchor:middle" o:gfxdata="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" filled="f" strokecolor="red" strokeweight="2.25pt">
+                <w10:wrap anchorx="margin"/>
+              </v:rect>
+            </w:pict>
+          </mc:Fallback>
+        </mc:AlternateContent>
+      </w:r>
+      <w:r>
+        <w:t xml:space="preserve">We built the 5093.c exploit into a binary “exploit” using </w:t>
+      </w:r>
+      <w:proofErr w:type="spellStart"/>
+      <w:r>
+        <w:t>gcc</w:t>
+      </w:r>
+      <w:proofErr w:type="spellEnd"/>
+      <w:r>
+        <w:t xml:space="preserve">.  We executed the exploit using </w:t>
+      </w:r>
+      <w:proofErr w:type="gramStart"/>
+      <w:r>
+        <w:t>“./</w:t>
+      </w:r>
+      <w:proofErr w:type="gramEnd"/>
+      <w:r>
+        <w:t>exploit”, escalating the connection from biff to root:</w:t>
+      </w:r>
+    </w:p>
+    <w:p>
+      <w:pPr>
+        <w:jc w:val="center"/>
+      </w:pPr>
+      <w:r>
+        <w:rPr>
+          <w:noProof/>
+        </w:rPr>
+        <mc:AlternateContent>
+          <mc:Choice Requires="wps">
+            <w:drawing>
+              <wp:anchor distT="0" distB="0" distL="114300" distR="114300" simplePos="0" relativeHeight="251763712" behindDoc="0" locked="0" layoutInCell="1" allowOverlap="1" wp14:anchorId="6743AF3A" wp14:editId="2AA62D92">
+                <wp:simplePos x="0" y="0"/>
+                <wp:positionH relativeFrom="margin">
+                  <wp:posOffset>428625</wp:posOffset>
+                </wp:positionH>
+                <wp:positionV relativeFrom="paragraph">
+                  <wp:posOffset>485776</wp:posOffset>
+                </wp:positionV>
+                <wp:extent cx="2390775" cy="762000"/>
+                <wp:effectExtent l="19050" t="19050" r="28575" b="19050"/>
+                <wp:wrapNone/>
+                <wp:docPr id="132" name="Rectangle 132"/>
+                <wp:cNvGraphicFramePr/>
+                <a:graphic xmlns:a="http://schemas.openxmlformats.org/drawingml/2006/main">
+                  <a:graphicData uri="http://schemas.microsoft.com/office/word/2010/wordprocessingShape">
+                    <wps:wsp>
+                      <wps:cNvSpPr/>
+                      <wps:spPr>
+                        <a:xfrm>
+                          <a:off x="0" y="0"/>
+                          <a:ext cx="2390775" cy="762000"/>
+                        </a:xfrm>
+                        <a:prstGeom prst="rect">
+                          <a:avLst/>
+                        </a:prstGeom>
+                        <a:noFill/>
+                        <a:ln w="28575">
+                          <a:solidFill>
+                            <a:srgbClr val="FF0000"/>
+                          </a:solidFill>
+                        </a:ln>
+                      </wps:spPr>
+                      <wps:style>
+                        <a:lnRef idx="2">
+                          <a:schemeClr val="accent1">
+                            <a:shade val="50000"/>
+                          </a:schemeClr>
+                        </a:lnRef>
+                        <a:fillRef idx="1">
+                          <a:schemeClr val="accent1"/>
+                        </a:fillRef>
+                        <a:effectRef idx="0">
+                          <a:schemeClr val="accent1"/>
+                        </a:effectRef>
+                        <a:fontRef idx="minor">
+                          <a:schemeClr val="lt1"/>
+                        </a:fontRef>
+                      </wps:style>
+                      <wps:bodyPr rot="0" spcFirstLastPara="0" vertOverflow="overflow" horzOverflow="overflow" vert="horz" wrap="square" lIns="91440" tIns="45720" rIns="91440" bIns="45720" numCol="1" spcCol="0" rtlCol="0" fromWordArt="0" anchor="ctr" anchorCtr="0" forceAA="0" compatLnSpc="1">
+                        <a:prstTxWarp prst="textNoShape">
+                          <a:avLst/>
+                        </a:prstTxWarp>
+                        <a:noAutofit/>
+                      </wps:bodyPr>
+                    </wps:wsp>
+                  </a:graphicData>
+                </a:graphic>
+                <wp14:sizeRelH relativeFrom="margin">
+                  <wp14:pctWidth>0</wp14:pctWidth>
+                </wp14:sizeRelH>
+                <wp14:sizeRelV relativeFrom="margin">
+                  <wp14:pctHeight>0</wp14:pctHeight>
+                </wp14:sizeRelV>
+              </wp:anchor>
+            </w:drawing>
+          </mc:Choice>
+          <mc:Fallback>
+            <w:pict>
+              <v:rect w14:anchorId="13A408B0" id="Rectangle 132" o:spid="_x0000_s1026" style="position:absolute;margin-left:33.75pt;margin-top:38.25pt;width:188.25pt;height:60pt;z-index:251763712;visibility:visible;mso-wrap-style:square;mso-width-percent:0;mso-height-percent:0;mso-wrap-distance-left:9pt;mso-wrap-distance-top:0;mso-wrap-distance-right:9pt;mso-wrap-distance-bottom:0;mso-position-horizontal:absolute;mso-position-horizontal-relative:margin;mso-position-vertical:absolute;mso-position-vertical-relative:text;mso-width-percent:0;mso-height-percent:0;mso-width-relative:margin;mso-height-relative:margin;v-text-anchor:middle" o:gfxdata="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" filled="f" strokecolor="red" strokeweight="2.25pt">
+                <w10:wrap anchorx="margin"/>
+              </v:rect>
+            </w:pict>
+          </mc:Fallback>
+        </mc:AlternateContent>
+      </w:r>
+      <w:r>
+        <w:rPr>
+          <w:noProof/>
+        </w:rPr>
+        <mc:AlternateContent>
+          <mc:Choice Requires="wps">
+            <w:drawing>
+              <wp:anchor distT="0" distB="0" distL="114300" distR="114300" simplePos="0" relativeHeight="251761664" behindDoc="0" locked="0" layoutInCell="1" allowOverlap="1" wp14:anchorId="47C1A194" wp14:editId="6A607A56">
+                <wp:simplePos x="0" y="0"/>
+                <wp:positionH relativeFrom="margin">
+                  <wp:posOffset>1933575</wp:posOffset>
+                </wp:positionH>
+                <wp:positionV relativeFrom="paragraph">
+                  <wp:posOffset>238125</wp:posOffset>
+                </wp:positionV>
+                <wp:extent cx="695325" cy="180975"/>
+                <wp:effectExtent l="19050" t="19050" r="28575" b="28575"/>
+                <wp:wrapNone/>
+                <wp:docPr id="131" name="Rectangle 131"/>
+                <wp:cNvGraphicFramePr/>
+                <a:graphic xmlns:a="http://schemas.openxmlformats.org/drawingml/2006/main">
+                  <a:graphicData uri="http://schemas.microsoft.com/office/word/2010/wordprocessingShape">
+                    <wps:wsp>
+                      <wps:cNvSpPr/>
+                      <wps:spPr>
+                        <a:xfrm>
+                          <a:off x="0" y="0"/>
+                          <a:ext cx="695325" cy="180975"/>
+                        </a:xfrm>
+                        <a:prstGeom prst="rect">
+                          <a:avLst/>
+                        </a:prstGeom>
+                        <a:noFill/>
+                        <a:ln w="28575">
+                          <a:solidFill>
+                            <a:srgbClr val="FF0000"/>
+                          </a:solidFill>
+                        </a:ln>
+                      </wps:spPr>
+                      <wps:style>
+                        <a:lnRef idx="2">
+                          <a:schemeClr val="accent1">
+                            <a:shade val="50000"/>
+                          </a:schemeClr>
+                        </a:lnRef>
+                        <a:fillRef idx="1">
+                          <a:schemeClr val="accent1"/>
+                        </a:fillRef>
+                        <a:effectRef idx="0">
+                          <a:schemeClr val="accent1"/>
+                        </a:effectRef>
+                        <a:fontRef idx="minor">
+                          <a:schemeClr val="lt1"/>
+                        </a:fontRef>
+                      </wps:style>
+                      <wps:bodyPr rot="0" spcFirstLastPara="0" vertOverflow="overflow" horzOverflow="overflow" vert="horz" wrap="square" lIns="91440" tIns="45720" rIns="91440" bIns="45720" numCol="1" spcCol="0" rtlCol="0" fromWordArt="0" anchor="ctr" anchorCtr="0" forceAA="0" compatLnSpc="1">
+                        <a:prstTxWarp prst="textNoShape">
+                          <a:avLst/>
+                        </a:prstTxWarp>
+                        <a:noAutofit/>
+                      </wps:bodyPr>
+                    </wps:wsp>
+                  </a:graphicData>
+                </a:graphic>
+                <wp14:sizeRelH relativeFrom="margin">
+                  <wp14:pctWidth>0</wp14:pctWidth>
+                </wp14:sizeRelH>
+                <wp14:sizeRelV relativeFrom="margin">
+                  <wp14:pctHeight>0</wp14:pctHeight>
+                </wp14:sizeRelV>
+              </wp:anchor>
+            </w:drawing>
+          </mc:Choice>
+          <mc:Fallback>
+            <w:pict>
+              <v:rect w14:anchorId="4FE8852F" id="Rectangle 131" o:spid="_x0000_s1026" style="position:absolute;margin-left:152.25pt;margin-top:18.75pt;width:54.75pt;height:14.25pt;z-index:251761664;visibility:visible;mso-wrap-style:square;mso-width-percent:0;mso-height-percent:0;mso-wrap-distance-left:9pt;mso-wrap-distance-top:0;mso-wrap-distance-right:9pt;mso-wrap-distance-bottom:0;mso-position-horizontal:absolute;mso-position-horizontal-relative:margin;mso-position-vertical:absolute;mso-position-vertical-relative:text;mso-width-percent:0;mso-height-percent:0;mso-width-relative:margin;mso-height-relative:margin;v-text-anchor:middle" o:gfxdata="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" filled="f" strokecolor="red" strokeweight="2.25pt">
+                <w10:wrap anchorx="margin"/>
+              </v:rect>
+            </w:pict>
+          </mc:Fallback>
+        </mc:AlternateContent>
+      </w:r>
+      <w:r>
+        <w:rPr>
+          <w:noProof/>
+        </w:rPr>
+        <w:drawing>
+          <wp:inline distT="0" distB="0" distL="0" distR="0">
+            <wp:extent cx="5048250" cy="1276085"/>
+            <wp:effectExtent l="0" t="0" r="0" b="635"/>
+            <wp:docPr id="129" name="Picture 129"/>
+            <wp:cNvGraphicFramePr>
+              <a:graphicFrameLocks xmlns:a="http://schemas.openxmlformats.org/drawingml/2006/main" noChangeAspect="1"/>
+            </wp:cNvGraphicFramePr>
+            <a:graphic xmlns:a="http://schemas.openxmlformats.org/drawingml/2006/main">
+              <a:graphicData uri="http://schemas.openxmlformats.org/drawingml/2006/picture">
+                <pic:pic xmlns:pic="http://schemas.openxmlformats.org/drawingml/2006/picture">
+                  <pic:nvPicPr>
+                    <pic:cNvPr id="0" name="Picture 14"/>
+                    <pic:cNvPicPr>
+                      <a:picLocks noChangeAspect="1" noChangeArrowheads="1"/>
+                    </pic:cNvPicPr>
+                  </pic:nvPicPr>
+                  <pic:blipFill>
+                    <a:blip r:embed="rId79">
+                      <a:extLst>
+                        <a:ext uri="{28A0092B-C50C-407E-A947-70E740481C1C}">
+                          <a14:useLocalDpi xmlns:a14="http://schemas.microsoft.com/office/drawing/2010/main" val="0"/>
+                        </a:ext>
+                      </a:extLst>
+                    </a:blip>
+                    <a:srcRect/>
+                    <a:stretch>
+                      <a:fillRect/>
+                    </a:stretch>
+                  </pic:blipFill>
+                  <pic:spPr bwMode="auto">
+                    <a:xfrm>
+                      <a:off x="0" y="0"/>
+                      <a:ext cx="5060082" cy="1279076"/>
+                    </a:xfrm>
+                    <a:prstGeom prst="rect">
+                      <a:avLst/>
+                    </a:prstGeom>
+                    <a:noFill/>
+                    <a:ln>
+                      <a:noFill/>
+                    </a:ln>
+                  </pic:spPr>
+                </pic:pic>
+              </a:graphicData>
+            </a:graphic>
+          </wp:inline>
+        </w:drawing>
+      </w:r>
+    </w:p>
+    <w:p>
+      <w:r>
+        <w:lastRenderedPageBreak/>
         <w:t>How did you learn usernames?</w:t>
       </w:r>
     </w:p>
@@ -9279,7 +10321,174 @@
         </w:numPr>
       </w:pPr>
       <w:r>
-        <w:t>Started with biff</w:t>
+        <w:t>Once we gained root access, as displayed above, we executed “cat /</w:t>
+      </w:r>
+      <w:proofErr w:type="spellStart"/>
+      <w:r>
+        <w:t>etc</w:t>
+      </w:r>
+      <w:proofErr w:type="spellEnd"/>
+      <w:r>
+        <w:t>/passwd” and “cat /</w:t>
+      </w:r>
+      <w:proofErr w:type="spellStart"/>
+      <w:r>
+        <w:t>etc</w:t>
+      </w:r>
+      <w:proofErr w:type="spellEnd"/>
+      <w:r>
+        <w:t>/shadow”.  These output files showed all of the users on the device:</w:t>
+      </w:r>
+      <w:r>
+        <w:rPr>
+          <w:noProof/>
+        </w:rPr>
+        <w:t xml:space="preserve"> </w:t>
+      </w:r>
+    </w:p>
+    <w:p>
+      <w:pPr>
+        <w:jc w:val="center"/>
+      </w:pPr>
+      <w:r>
+        <w:rPr>
+          <w:noProof/>
+        </w:rPr>
+        <mc:AlternateContent>
+          <mc:Choice Requires="wps">
+            <w:drawing>
+              <wp:anchor distT="0" distB="0" distL="114300" distR="114300" simplePos="0" relativeHeight="251765760" behindDoc="0" locked="0" layoutInCell="1" allowOverlap="1" wp14:anchorId="3DB8FFF9" wp14:editId="7D40C281">
+                <wp:simplePos x="0" y="0"/>
+                <wp:positionH relativeFrom="margin">
+                  <wp:posOffset>657225</wp:posOffset>
+                </wp:positionH>
+                <wp:positionV relativeFrom="paragraph">
+                  <wp:posOffset>723265</wp:posOffset>
+                </wp:positionV>
+                <wp:extent cx="3057525" cy="200025"/>
+                <wp:effectExtent l="19050" t="19050" r="28575" b="28575"/>
+                <wp:wrapNone/>
+                <wp:docPr id="134" name="Rectangle 134"/>
+                <wp:cNvGraphicFramePr/>
+                <a:graphic xmlns:a="http://schemas.openxmlformats.org/drawingml/2006/main">
+                  <a:graphicData uri="http://schemas.microsoft.com/office/word/2010/wordprocessingShape">
+                    <wps:wsp>
+                      <wps:cNvSpPr/>
+                      <wps:spPr>
+                        <a:xfrm>
+                          <a:off x="0" y="0"/>
+                          <a:ext cx="3057525" cy="200025"/>
+                        </a:xfrm>
+                        <a:prstGeom prst="rect">
+                          <a:avLst/>
+                        </a:prstGeom>
+                        <a:noFill/>
+                        <a:ln w="28575">
+                          <a:solidFill>
+                            <a:srgbClr val="FF0000"/>
+                          </a:solidFill>
+                        </a:ln>
+                      </wps:spPr>
+                      <wps:style>
+                        <a:lnRef idx="2">
+                          <a:schemeClr val="accent1">
+                            <a:shade val="50000"/>
+                          </a:schemeClr>
+                        </a:lnRef>
+                        <a:fillRef idx="1">
+                          <a:schemeClr val="accent1"/>
+                        </a:fillRef>
+                        <a:effectRef idx="0">
+                          <a:schemeClr val="accent1"/>
+                        </a:effectRef>
+                        <a:fontRef idx="minor">
+                          <a:schemeClr val="lt1"/>
+                        </a:fontRef>
+                      </wps:style>
+                      <wps:bodyPr rot="0" spcFirstLastPara="0" vertOverflow="overflow" horzOverflow="overflow" vert="horz" wrap="square" lIns="91440" tIns="45720" rIns="91440" bIns="45720" numCol="1" spcCol="0" rtlCol="0" fromWordArt="0" anchor="ctr" anchorCtr="0" forceAA="0" compatLnSpc="1">
+                        <a:prstTxWarp prst="textNoShape">
+                          <a:avLst/>
+                        </a:prstTxWarp>
+                        <a:noAutofit/>
+                      </wps:bodyPr>
+                    </wps:wsp>
+                  </a:graphicData>
+                </a:graphic>
+                <wp14:sizeRelH relativeFrom="margin">
+                  <wp14:pctWidth>0</wp14:pctWidth>
+                </wp14:sizeRelH>
+                <wp14:sizeRelV relativeFrom="margin">
+                  <wp14:pctHeight>0</wp14:pctHeight>
+                </wp14:sizeRelV>
+              </wp:anchor>
+            </w:drawing>
+          </mc:Choice>
+          <mc:Fallback>
+            <w:pict>
+              <v:rect w14:anchorId="42466F97" id="Rectangle 134" o:spid="_x0000_s1026" style="position:absolute;margin-left:51.75pt;margin-top:56.95pt;width:240.75pt;height:15.75pt;z-index:251765760;visibility:visible;mso-wrap-style:square;mso-width-percent:0;mso-height-percent:0;mso-wrap-distance-left:9pt;mso-wrap-distance-top:0;mso-wrap-distance-right:9pt;mso-wrap-distance-bottom:0;mso-position-horizontal:absolute;mso-position-horizontal-relative:margin;mso-position-vertical:absolute;mso-position-vertical-relative:text;mso-width-percent:0;mso-height-percent:0;mso-width-relative:margin;mso-height-relative:margin;v-text-anchor:middle" o:gfxdata="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" filled="f" strokecolor="red" strokeweight="2.25pt">
+                <w10:wrap anchorx="margin"/>
+              </v:rect>
+            </w:pict>
+          </mc:Fallback>
+        </mc:AlternateContent>
+      </w:r>
+      <w:r>
+        <w:rPr>
+          <w:noProof/>
+        </w:rPr>
+        <w:drawing>
+          <wp:inline distT="0" distB="0" distL="0" distR="0">
+            <wp:extent cx="4429125" cy="1228725"/>
+            <wp:effectExtent l="0" t="0" r="9525" b="9525"/>
+            <wp:docPr id="133" name="Picture 133"/>
+            <wp:cNvGraphicFramePr>
+              <a:graphicFrameLocks xmlns:a="http://schemas.openxmlformats.org/drawingml/2006/main" noChangeAspect="1"/>
+            </wp:cNvGraphicFramePr>
+            <a:graphic xmlns:a="http://schemas.openxmlformats.org/drawingml/2006/main">
+              <a:graphicData uri="http://schemas.openxmlformats.org/drawingml/2006/picture">
+                <pic:pic xmlns:pic="http://schemas.openxmlformats.org/drawingml/2006/picture">
+                  <pic:nvPicPr>
+                    <pic:cNvPr id="0" name="Picture 16"/>
+                    <pic:cNvPicPr>
+                      <a:picLocks noChangeAspect="1" noChangeArrowheads="1"/>
+                    </pic:cNvPicPr>
+                  </pic:nvPicPr>
+                  <pic:blipFill>
+                    <a:blip r:embed="rId80">
+                      <a:extLst>
+                        <a:ext uri="{28A0092B-C50C-407E-A947-70E740481C1C}">
+                          <a14:useLocalDpi xmlns:a14="http://schemas.microsoft.com/office/drawing/2010/main" val="0"/>
+                        </a:ext>
+                      </a:extLst>
+                    </a:blip>
+                    <a:srcRect/>
+                    <a:stretch>
+                      <a:fillRect/>
+                    </a:stretch>
+                  </pic:blipFill>
+                  <pic:spPr bwMode="auto">
+                    <a:xfrm>
+                      <a:off x="0" y="0"/>
+                      <a:ext cx="4429125" cy="1228725"/>
+                    </a:xfrm>
+                    <a:prstGeom prst="rect">
+                      <a:avLst/>
+                    </a:prstGeom>
+                    <a:noFill/>
+                    <a:ln>
+                      <a:noFill/>
+                    </a:ln>
+                  </pic:spPr>
+                </pic:pic>
+              </a:graphicData>
+            </a:graphic>
+          </wp:inline>
+        </w:drawing>
+      </w:r>
+    </w:p>
+    <w:p>
+      <w:r>
+        <w:t>How did you learn passwords?</w:t>
       </w:r>
     </w:p>
     <w:p>
@@ -9291,38 +10500,1479 @@
         </w:numPr>
       </w:pPr>
       <w:r>
-        <w:t xml:space="preserve">Used </w:t>
+        <w:t>We used “</w:t>
       </w:r>
       <w:proofErr w:type="spellStart"/>
       <w:r>
-        <w:t>vmsplice</w:t>
+        <w:t>steghide</w:t>
       </w:r>
       <w:proofErr w:type="spellEnd"/>
       <w:r>
-        <w:t xml:space="preserve"> exploit (explanation needed) </w:t>
-      </w:r>
-      <w:r>
+        <w:t xml:space="preserve"> info </w:t>
+      </w:r>
+      <w:proofErr w:type="gramStart"/>
+      <w:r>
+        <w:t>FILENAME”  to</w:t>
+      </w:r>
+      <w:proofErr w:type="gramEnd"/>
+      <w:r>
+        <w:t xml:space="preserve"> check each image downloaded from main.m4i.local for embedded information</w:t>
+      </w:r>
+      <w:r>
+        <w:t xml:space="preserve"> because Flag5 said a failed login was hidden.</w:t>
+      </w:r>
+    </w:p>
+    <w:p>
+      <w:pPr>
+        <w:pStyle w:val="ListParagraph"/>
+        <w:numPr>
+          <w:ilvl w:val="1"/>
+          <w:numId w:val="26"/>
+        </w:numPr>
+      </w:pPr>
+      <w:r>
+        <w:t xml:space="preserve">The password used was “37568727”, the first four digits of the </w:t>
+      </w:r>
+      <w:proofErr w:type="spellStart"/>
+      <w:r>
+        <w:t>lat</w:t>
+      </w:r>
+      <w:proofErr w:type="spellEnd"/>
+      <w:r>
+        <w:t>/long of mullins-covert.jpg</w:t>
+      </w:r>
+      <w:r>
+        <w:t>, based on the contents of flag6.  The coordinates are</w:t>
+      </w:r>
+      <w:r>
+        <w:t xml:space="preserve"> shown below:</w:t>
+      </w:r>
+    </w:p>
+    <w:p>
+      <w:pPr>
+        <w:jc w:val="center"/>
+      </w:pPr>
+      <w:r>
+        <w:rPr>
+          <w:noProof/>
+        </w:rPr>
+        <mc:AlternateContent>
+          <mc:Choice Requires="wps">
+            <w:drawing>
+              <wp:anchor distT="0" distB="0" distL="114300" distR="114300" simplePos="0" relativeHeight="251767808" behindDoc="0" locked="0" layoutInCell="1" allowOverlap="1" wp14:anchorId="1335E30F" wp14:editId="15547372">
+                <wp:simplePos x="0" y="0"/>
+                <wp:positionH relativeFrom="margin">
+                  <wp:posOffset>2247901</wp:posOffset>
+                </wp:positionH>
+                <wp:positionV relativeFrom="paragraph">
+                  <wp:posOffset>353695</wp:posOffset>
+                </wp:positionV>
+                <wp:extent cx="1638300" cy="333375"/>
+                <wp:effectExtent l="19050" t="19050" r="19050" b="28575"/>
+                <wp:wrapNone/>
+                <wp:docPr id="139" name="Rectangle 139"/>
+                <wp:cNvGraphicFramePr/>
+                <a:graphic xmlns:a="http://schemas.openxmlformats.org/drawingml/2006/main">
+                  <a:graphicData uri="http://schemas.microsoft.com/office/word/2010/wordprocessingShape">
+                    <wps:wsp>
+                      <wps:cNvSpPr/>
+                      <wps:spPr>
+                        <a:xfrm>
+                          <a:off x="0" y="0"/>
+                          <a:ext cx="1638300" cy="333375"/>
+                        </a:xfrm>
+                        <a:prstGeom prst="rect">
+                          <a:avLst/>
+                        </a:prstGeom>
+                        <a:noFill/>
+                        <a:ln w="28575">
+                          <a:solidFill>
+                            <a:srgbClr val="FF0000"/>
+                          </a:solidFill>
+                        </a:ln>
+                      </wps:spPr>
+                      <wps:style>
+                        <a:lnRef idx="2">
+                          <a:schemeClr val="accent1">
+                            <a:shade val="50000"/>
+                          </a:schemeClr>
+                        </a:lnRef>
+                        <a:fillRef idx="1">
+                          <a:schemeClr val="accent1"/>
+                        </a:fillRef>
+                        <a:effectRef idx="0">
+                          <a:schemeClr val="accent1"/>
+                        </a:effectRef>
+                        <a:fontRef idx="minor">
+                          <a:schemeClr val="lt1"/>
+                        </a:fontRef>
+                      </wps:style>
+                      <wps:bodyPr rot="0" spcFirstLastPara="0" vertOverflow="overflow" horzOverflow="overflow" vert="horz" wrap="square" lIns="91440" tIns="45720" rIns="91440" bIns="45720" numCol="1" spcCol="0" rtlCol="0" fromWordArt="0" anchor="ctr" anchorCtr="0" forceAA="0" compatLnSpc="1">
+                        <a:prstTxWarp prst="textNoShape">
+                          <a:avLst/>
+                        </a:prstTxWarp>
+                        <a:noAutofit/>
+                      </wps:bodyPr>
+                    </wps:wsp>
+                  </a:graphicData>
+                </a:graphic>
+                <wp14:sizeRelH relativeFrom="margin">
+                  <wp14:pctWidth>0</wp14:pctWidth>
+                </wp14:sizeRelH>
+                <wp14:sizeRelV relativeFrom="margin">
+                  <wp14:pctHeight>0</wp14:pctHeight>
+                </wp14:sizeRelV>
+              </wp:anchor>
+            </w:drawing>
+          </mc:Choice>
+          <mc:Fallback>
+            <w:pict>
+              <v:rect w14:anchorId="245939E9" id="Rectangle 139" o:spid="_x0000_s1026" style="position:absolute;margin-left:177pt;margin-top:27.85pt;width:129pt;height:26.25pt;z-index:251767808;visibility:visible;mso-wrap-style:square;mso-width-percent:0;mso-height-percent:0;mso-wrap-distance-left:9pt;mso-wrap-distance-top:0;mso-wrap-distance-right:9pt;mso-wrap-distance-bottom:0;mso-position-horizontal:absolute;mso-position-horizontal-relative:margin;mso-position-vertical:absolute;mso-position-vertical-relative:text;mso-width-percent:0;mso-height-percent:0;mso-width-relative:margin;mso-height-relative:margin;v-text-anchor:middle" o:gfxdata="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" filled="f" strokecolor="red" strokeweight="2.25pt">
+                <w10:wrap anchorx="margin"/>
+              </v:rect>
+            </w:pict>
+          </mc:Fallback>
+        </mc:AlternateContent>
+      </w:r>
+      <w:r>
+        <w:rPr>
+          <w:noProof/>
+        </w:rPr>
+        <w:drawing>
+          <wp:inline distT="0" distB="0" distL="0" distR="0">
+            <wp:extent cx="4838700" cy="1152525"/>
+            <wp:effectExtent l="0" t="0" r="0" b="9525"/>
+            <wp:docPr id="138" name="Picture 138"/>
+            <wp:cNvGraphicFramePr>
+              <a:graphicFrameLocks xmlns:a="http://schemas.openxmlformats.org/drawingml/2006/main" noChangeAspect="1"/>
+            </wp:cNvGraphicFramePr>
+            <a:graphic xmlns:a="http://schemas.openxmlformats.org/drawingml/2006/main">
+              <a:graphicData uri="http://schemas.openxmlformats.org/drawingml/2006/picture">
+                <pic:pic xmlns:pic="http://schemas.openxmlformats.org/drawingml/2006/picture">
+                  <pic:nvPicPr>
+                    <pic:cNvPr id="0" name="Picture 24"/>
+                    <pic:cNvPicPr>
+                      <a:picLocks noChangeAspect="1" noChangeArrowheads="1"/>
+                    </pic:cNvPicPr>
+                  </pic:nvPicPr>
+                  <pic:blipFill>
+                    <a:blip r:embed="rId81">
+                      <a:extLst>
+                        <a:ext uri="{28A0092B-C50C-407E-A947-70E740481C1C}">
+                          <a14:useLocalDpi xmlns:a14="http://schemas.microsoft.com/office/drawing/2010/main" val="0"/>
+                        </a:ext>
+                      </a:extLst>
+                    </a:blip>
+                    <a:srcRect/>
+                    <a:stretch>
+                      <a:fillRect/>
+                    </a:stretch>
+                  </pic:blipFill>
+                  <pic:spPr bwMode="auto">
+                    <a:xfrm>
+                      <a:off x="0" y="0"/>
+                      <a:ext cx="4838700" cy="1152525"/>
+                    </a:xfrm>
+                    <a:prstGeom prst="rect">
+                      <a:avLst/>
+                    </a:prstGeom>
+                    <a:noFill/>
+                    <a:ln>
+                      <a:noFill/>
+                    </a:ln>
+                  </pic:spPr>
+                </pic:pic>
+              </a:graphicData>
+            </a:graphic>
+          </wp:inline>
+        </w:drawing>
+      </w:r>
+    </w:p>
+    <w:p>
+      <w:pPr>
+        <w:pStyle w:val="ListParagraph"/>
+        <w:numPr>
+          <w:ilvl w:val="1"/>
+          <w:numId w:val="26"/>
+        </w:numPr>
+      </w:pPr>
+      <w:r>
+        <w:t>Biff-fail.jpg was embedded in DeLorean.jpg, shown below:</w:t>
+      </w:r>
+      <w:r>
+        <w:rPr>
+          <w:noProof/>
+        </w:rPr>
+        <w:t xml:space="preserve"> </w:t>
+      </w:r>
+    </w:p>
+    <w:p>
+      <w:r>
+        <w:rPr>
+          <w:noProof/>
+        </w:rPr>
+        <mc:AlternateContent>
+          <mc:Choice Requires="wps">
+            <w:drawing>
+              <wp:anchor distT="0" distB="0" distL="114300" distR="114300" simplePos="0" relativeHeight="251773952" behindDoc="0" locked="0" layoutInCell="1" allowOverlap="1" wp14:anchorId="77CFD812" wp14:editId="7BA11F93">
+                <wp:simplePos x="0" y="0"/>
+                <wp:positionH relativeFrom="margin">
+                  <wp:posOffset>-38100</wp:posOffset>
+                </wp:positionH>
+                <wp:positionV relativeFrom="paragraph">
+                  <wp:posOffset>1505585</wp:posOffset>
+                </wp:positionV>
+                <wp:extent cx="2562225" cy="171450"/>
+                <wp:effectExtent l="19050" t="19050" r="28575" b="19050"/>
+                <wp:wrapNone/>
+                <wp:docPr id="142" name="Rectangle 142"/>
+                <wp:cNvGraphicFramePr/>
+                <a:graphic xmlns:a="http://schemas.openxmlformats.org/drawingml/2006/main">
+                  <a:graphicData uri="http://schemas.microsoft.com/office/word/2010/wordprocessingShape">
+                    <wps:wsp>
+                      <wps:cNvSpPr/>
+                      <wps:spPr>
+                        <a:xfrm>
+                          <a:off x="0" y="0"/>
+                          <a:ext cx="2562225" cy="171450"/>
+                        </a:xfrm>
+                        <a:prstGeom prst="rect">
+                          <a:avLst/>
+                        </a:prstGeom>
+                        <a:noFill/>
+                        <a:ln w="28575">
+                          <a:solidFill>
+                            <a:srgbClr val="FF0000"/>
+                          </a:solidFill>
+                        </a:ln>
+                      </wps:spPr>
+                      <wps:style>
+                        <a:lnRef idx="2">
+                          <a:schemeClr val="accent1">
+                            <a:shade val="50000"/>
+                          </a:schemeClr>
+                        </a:lnRef>
+                        <a:fillRef idx="1">
+                          <a:schemeClr val="accent1"/>
+                        </a:fillRef>
+                        <a:effectRef idx="0">
+                          <a:schemeClr val="accent1"/>
+                        </a:effectRef>
+                        <a:fontRef idx="minor">
+                          <a:schemeClr val="lt1"/>
+                        </a:fontRef>
+                      </wps:style>
+                      <wps:bodyPr rot="0" spcFirstLastPara="0" vertOverflow="overflow" horzOverflow="overflow" vert="horz" wrap="square" lIns="91440" tIns="45720" rIns="91440" bIns="45720" numCol="1" spcCol="0" rtlCol="0" fromWordArt="0" anchor="ctr" anchorCtr="0" forceAA="0" compatLnSpc="1">
+                        <a:prstTxWarp prst="textNoShape">
+                          <a:avLst/>
+                        </a:prstTxWarp>
+                        <a:noAutofit/>
+                      </wps:bodyPr>
+                    </wps:wsp>
+                  </a:graphicData>
+                </a:graphic>
+                <wp14:sizeRelH relativeFrom="margin">
+                  <wp14:pctWidth>0</wp14:pctWidth>
+                </wp14:sizeRelH>
+                <wp14:sizeRelV relativeFrom="margin">
+                  <wp14:pctHeight>0</wp14:pctHeight>
+                </wp14:sizeRelV>
+              </wp:anchor>
+            </w:drawing>
+          </mc:Choice>
+          <mc:Fallback>
+            <w:pict>
+              <v:rect w14:anchorId="7A8FB746" id="Rectangle 142" o:spid="_x0000_s1026" style="position:absolute;margin-left:-3pt;margin-top:118.55pt;width:201.75pt;height:13.5pt;z-index:251773952;visibility:visible;mso-wrap-style:square;mso-width-percent:0;mso-height-percent:0;mso-wrap-distance-left:9pt;mso-wrap-distance-top:0;mso-wrap-distance-right:9pt;mso-wrap-distance-bottom:0;mso-position-horizontal:absolute;mso-position-horizontal-relative:margin;mso-position-vertical:absolute;mso-position-vertical-relative:text;mso-width-percent:0;mso-height-percent:0;mso-width-relative:margin;mso-height-relative:margin;v-text-anchor:middle" o:gfxdata="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" filled="f" strokecolor="red" strokeweight="2.25pt">
+                <w10:wrap anchorx="margin"/>
+              </v:rect>
+            </w:pict>
+          </mc:Fallback>
+        </mc:AlternateContent>
+      </w:r>
+      <w:r>
+        <w:rPr>
+          <w:noProof/>
+        </w:rPr>
+        <mc:AlternateContent>
+          <mc:Choice Requires="wps">
+            <w:drawing>
+              <wp:anchor distT="0" distB="0" distL="114300" distR="114300" simplePos="0" relativeHeight="251771904" behindDoc="0" locked="0" layoutInCell="1" allowOverlap="1" wp14:anchorId="131A39B8" wp14:editId="7024F626">
+                <wp:simplePos x="0" y="0"/>
+                <wp:positionH relativeFrom="margin">
+                  <wp:posOffset>66674</wp:posOffset>
+                </wp:positionH>
+                <wp:positionV relativeFrom="paragraph">
+                  <wp:posOffset>753109</wp:posOffset>
+                </wp:positionV>
+                <wp:extent cx="1971675" cy="161925"/>
+                <wp:effectExtent l="19050" t="19050" r="28575" b="28575"/>
+                <wp:wrapNone/>
+                <wp:docPr id="141" name="Rectangle 141"/>
+                <wp:cNvGraphicFramePr/>
+                <a:graphic xmlns:a="http://schemas.openxmlformats.org/drawingml/2006/main">
+                  <a:graphicData uri="http://schemas.microsoft.com/office/word/2010/wordprocessingShape">
+                    <wps:wsp>
+                      <wps:cNvSpPr/>
+                      <wps:spPr>
+                        <a:xfrm>
+                          <a:off x="0" y="0"/>
+                          <a:ext cx="1971675" cy="161925"/>
+                        </a:xfrm>
+                        <a:prstGeom prst="rect">
+                          <a:avLst/>
+                        </a:prstGeom>
+                        <a:noFill/>
+                        <a:ln w="28575">
+                          <a:solidFill>
+                            <a:srgbClr val="FF0000"/>
+                          </a:solidFill>
+                        </a:ln>
+                      </wps:spPr>
+                      <wps:style>
+                        <a:lnRef idx="2">
+                          <a:schemeClr val="accent1">
+                            <a:shade val="50000"/>
+                          </a:schemeClr>
+                        </a:lnRef>
+                        <a:fillRef idx="1">
+                          <a:schemeClr val="accent1"/>
+                        </a:fillRef>
+                        <a:effectRef idx="0">
+                          <a:schemeClr val="accent1"/>
+                        </a:effectRef>
+                        <a:fontRef idx="minor">
+                          <a:schemeClr val="lt1"/>
+                        </a:fontRef>
+                      </wps:style>
+                      <wps:bodyPr rot="0" spcFirstLastPara="0" vertOverflow="overflow" horzOverflow="overflow" vert="horz" wrap="square" lIns="91440" tIns="45720" rIns="91440" bIns="45720" numCol="1" spcCol="0" rtlCol="0" fromWordArt="0" anchor="ctr" anchorCtr="0" forceAA="0" compatLnSpc="1">
+                        <a:prstTxWarp prst="textNoShape">
+                          <a:avLst/>
+                        </a:prstTxWarp>
+                        <a:noAutofit/>
+                      </wps:bodyPr>
+                    </wps:wsp>
+                  </a:graphicData>
+                </a:graphic>
+                <wp14:sizeRelH relativeFrom="margin">
+                  <wp14:pctWidth>0</wp14:pctWidth>
+                </wp14:sizeRelH>
+                <wp14:sizeRelV relativeFrom="margin">
+                  <wp14:pctHeight>0</wp14:pctHeight>
+                </wp14:sizeRelV>
+              </wp:anchor>
+            </w:drawing>
+          </mc:Choice>
+          <mc:Fallback>
+            <w:pict>
+              <v:rect w14:anchorId="050FC6F0" id="Rectangle 141" o:spid="_x0000_s1026" style="position:absolute;margin-left:5.25pt;margin-top:59.3pt;width:155.25pt;height:12.75pt;z-index:251771904;visibility:visible;mso-wrap-style:square;mso-width-percent:0;mso-height-percent:0;mso-wrap-distance-left:9pt;mso-wrap-distance-top:0;mso-wrap-distance-right:9pt;mso-wrap-distance-bottom:0;mso-position-horizontal:absolute;mso-position-horizontal-relative:margin;mso-position-vertical:absolute;mso-position-vertical-relative:text;mso-width-percent:0;mso-height-percent:0;mso-width-relative:margin;mso-height-relative:margin;v-text-anchor:middle" o:gfxdata="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" filled="f" strokecolor="red" strokeweight="2.25pt">
+                <w10:wrap anchorx="margin"/>
+              </v:rect>
+            </w:pict>
+          </mc:Fallback>
+        </mc:AlternateContent>
+      </w:r>
+      <w:r>
+        <w:rPr>
+          <w:noProof/>
+        </w:rPr>
+        <mc:AlternateContent>
+          <mc:Choice Requires="wps">
+            <w:drawing>
+              <wp:anchor distT="0" distB="0" distL="114300" distR="114300" simplePos="0" relativeHeight="251769856" behindDoc="0" locked="0" layoutInCell="1" allowOverlap="1" wp14:anchorId="34EA6929" wp14:editId="1FD12B74">
+                <wp:simplePos x="0" y="0"/>
+                <wp:positionH relativeFrom="margin">
+                  <wp:posOffset>3286125</wp:posOffset>
+                </wp:positionH>
+                <wp:positionV relativeFrom="paragraph">
+                  <wp:posOffset>19685</wp:posOffset>
+                </wp:positionV>
+                <wp:extent cx="1905000" cy="152400"/>
+                <wp:effectExtent l="19050" t="19050" r="19050" b="19050"/>
+                <wp:wrapNone/>
+                <wp:docPr id="140" name="Rectangle 140"/>
+                <wp:cNvGraphicFramePr/>
+                <a:graphic xmlns:a="http://schemas.openxmlformats.org/drawingml/2006/main">
+                  <a:graphicData uri="http://schemas.microsoft.com/office/word/2010/wordprocessingShape">
+                    <wps:wsp>
+                      <wps:cNvSpPr/>
+                      <wps:spPr>
+                        <a:xfrm>
+                          <a:off x="0" y="0"/>
+                          <a:ext cx="1905000" cy="152400"/>
+                        </a:xfrm>
+                        <a:prstGeom prst="rect">
+                          <a:avLst/>
+                        </a:prstGeom>
+                        <a:noFill/>
+                        <a:ln w="28575">
+                          <a:solidFill>
+                            <a:srgbClr val="FF0000"/>
+                          </a:solidFill>
+                        </a:ln>
+                      </wps:spPr>
+                      <wps:style>
+                        <a:lnRef idx="2">
+                          <a:schemeClr val="accent1">
+                            <a:shade val="50000"/>
+                          </a:schemeClr>
+                        </a:lnRef>
+                        <a:fillRef idx="1">
+                          <a:schemeClr val="accent1"/>
+                        </a:fillRef>
+                        <a:effectRef idx="0">
+                          <a:schemeClr val="accent1"/>
+                        </a:effectRef>
+                        <a:fontRef idx="minor">
+                          <a:schemeClr val="lt1"/>
+                        </a:fontRef>
+                      </wps:style>
+                      <wps:bodyPr rot="0" spcFirstLastPara="0" vertOverflow="overflow" horzOverflow="overflow" vert="horz" wrap="square" lIns="91440" tIns="45720" rIns="91440" bIns="45720" numCol="1" spcCol="0" rtlCol="0" fromWordArt="0" anchor="ctr" anchorCtr="0" forceAA="0" compatLnSpc="1">
+                        <a:prstTxWarp prst="textNoShape">
+                          <a:avLst/>
+                        </a:prstTxWarp>
+                        <a:noAutofit/>
+                      </wps:bodyPr>
+                    </wps:wsp>
+                  </a:graphicData>
+                </a:graphic>
+                <wp14:sizeRelH relativeFrom="margin">
+                  <wp14:pctWidth>0</wp14:pctWidth>
+                </wp14:sizeRelH>
+                <wp14:sizeRelV relativeFrom="margin">
+                  <wp14:pctHeight>0</wp14:pctHeight>
+                </wp14:sizeRelV>
+              </wp:anchor>
+            </w:drawing>
+          </mc:Choice>
+          <mc:Fallback>
+            <w:pict>
+              <v:rect w14:anchorId="703A6A65" id="Rectangle 140" o:spid="_x0000_s1026" style="position:absolute;margin-left:258.75pt;margin-top:1.55pt;width:150pt;height:12pt;z-index:251769856;visibility:visible;mso-wrap-style:square;mso-width-percent:0;mso-height-percent:0;mso-wrap-distance-left:9pt;mso-wrap-distance-top:0;mso-wrap-distance-right:9pt;mso-wrap-distance-bottom:0;mso-position-horizontal:absolute;mso-position-horizontal-relative:margin;mso-position-vertical:absolute;mso-position-vertical-relative:text;mso-width-percent:0;mso-height-percent:0;mso-width-relative:margin;mso-height-relative:margin;v-text-anchor:middle" o:gfxdata="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" filled="f" strokecolor="red" strokeweight="2.25pt">
+                <w10:wrap anchorx="margin"/>
+              </v:rect>
+            </w:pict>
+          </mc:Fallback>
+        </mc:AlternateContent>
+      </w:r>
+      <w:r>
+        <w:rPr>
+          <w:noProof/>
+        </w:rPr>
+        <w:drawing>
+          <wp:inline distT="0" distB="0" distL="0" distR="0">
+            <wp:extent cx="5943600" cy="2641600"/>
+            <wp:effectExtent l="0" t="0" r="0" b="6350"/>
+            <wp:docPr id="135" name="Picture 135"/>
+            <wp:cNvGraphicFramePr>
+              <a:graphicFrameLocks xmlns:a="http://schemas.openxmlformats.org/drawingml/2006/main" noChangeAspect="1"/>
+            </wp:cNvGraphicFramePr>
+            <a:graphic xmlns:a="http://schemas.openxmlformats.org/drawingml/2006/main">
+              <a:graphicData uri="http://schemas.openxmlformats.org/drawingml/2006/picture">
+                <pic:pic xmlns:pic="http://schemas.openxmlformats.org/drawingml/2006/picture">
+                  <pic:nvPicPr>
+                    <pic:cNvPr id="0" name="Picture 18"/>
+                    <pic:cNvPicPr>
+                      <a:picLocks noChangeAspect="1" noChangeArrowheads="1"/>
+                    </pic:cNvPicPr>
+                  </pic:nvPicPr>
+                  <pic:blipFill>
+                    <a:blip r:embed="rId82">
+                      <a:extLst>
+                        <a:ext uri="{28A0092B-C50C-407E-A947-70E740481C1C}">
+                          <a14:useLocalDpi xmlns:a14="http://schemas.microsoft.com/office/drawing/2010/main" val="0"/>
+                        </a:ext>
+                      </a:extLst>
+                    </a:blip>
+                    <a:srcRect/>
+                    <a:stretch>
+                      <a:fillRect/>
+                    </a:stretch>
+                  </pic:blipFill>
+                  <pic:spPr bwMode="auto">
+                    <a:xfrm>
+                      <a:off x="0" y="0"/>
+                      <a:ext cx="5943600" cy="2641600"/>
+                    </a:xfrm>
+                    <a:prstGeom prst="rect">
+                      <a:avLst/>
+                    </a:prstGeom>
+                    <a:noFill/>
+                    <a:ln>
+                      <a:noFill/>
+                    </a:ln>
+                  </pic:spPr>
+                </pic:pic>
+              </a:graphicData>
+            </a:graphic>
+          </wp:inline>
+        </w:drawing>
+      </w:r>
+    </w:p>
+    <w:p>
+      <w:pPr>
+        <w:pStyle w:val="ListParagraph"/>
+        <w:numPr>
+          <w:ilvl w:val="1"/>
+          <w:numId w:val="26"/>
+        </w:numPr>
+      </w:pPr>
+      <w:r>
+        <w:t>Biff-fail.jpg:</w:t>
+      </w:r>
+    </w:p>
+    <w:p>
+      <w:pPr>
+        <w:jc w:val="center"/>
+      </w:pPr>
+      <w:r>
+        <w:rPr>
+          <w:noProof/>
+        </w:rPr>
+        <w:lastRenderedPageBreak/>
+        <w:drawing>
+          <wp:inline distT="0" distB="0" distL="0" distR="0">
+            <wp:extent cx="4505325" cy="2038350"/>
+            <wp:effectExtent l="0" t="0" r="9525" b="0"/>
+            <wp:docPr id="143" name="Picture 143"/>
+            <wp:cNvGraphicFramePr>
+              <a:graphicFrameLocks xmlns:a="http://schemas.openxmlformats.org/drawingml/2006/main" noChangeAspect="1"/>
+            </wp:cNvGraphicFramePr>
+            <a:graphic xmlns:a="http://schemas.openxmlformats.org/drawingml/2006/main">
+              <a:graphicData uri="http://schemas.openxmlformats.org/drawingml/2006/picture">
+                <pic:pic xmlns:pic="http://schemas.openxmlformats.org/drawingml/2006/picture">
+                  <pic:nvPicPr>
+                    <pic:cNvPr id="0" name="Picture 26"/>
+                    <pic:cNvPicPr>
+                      <a:picLocks noChangeAspect="1" noChangeArrowheads="1"/>
+                    </pic:cNvPicPr>
+                  </pic:nvPicPr>
+                  <pic:blipFill>
+                    <a:blip r:embed="rId83">
+                      <a:extLst>
+                        <a:ext uri="{28A0092B-C50C-407E-A947-70E740481C1C}">
+                          <a14:useLocalDpi xmlns:a14="http://schemas.microsoft.com/office/drawing/2010/main" val="0"/>
+                        </a:ext>
+                      </a:extLst>
+                    </a:blip>
+                    <a:srcRect/>
+                    <a:stretch>
+                      <a:fillRect/>
+                    </a:stretch>
+                  </pic:blipFill>
+                  <pic:spPr bwMode="auto">
+                    <a:xfrm>
+                      <a:off x="0" y="0"/>
+                      <a:ext cx="4505325" cy="2038350"/>
+                    </a:xfrm>
+                    <a:prstGeom prst="rect">
+                      <a:avLst/>
+                    </a:prstGeom>
+                    <a:noFill/>
+                    <a:ln>
+                      <a:noFill/>
+                    </a:ln>
+                  </pic:spPr>
+                </pic:pic>
+              </a:graphicData>
+            </a:graphic>
+          </wp:inline>
+        </w:drawing>
+      </w:r>
+    </w:p>
+    <w:p>
+      <w:pPr>
+        <w:pStyle w:val="ListParagraph"/>
+        <w:numPr>
+          <w:ilvl w:val="0"/>
+          <w:numId w:val="26"/>
+        </w:numPr>
+      </w:pPr>
+      <w:r>
+        <w:t xml:space="preserve">Based on flag5 and Biff-fail.jpg, we used crunch to generate a </w:t>
+      </w:r>
+      <w:proofErr w:type="gramStart"/>
+      <w:r>
+        <w:t>7 character</w:t>
+      </w:r>
+      <w:proofErr w:type="gramEnd"/>
+      <w:r>
+        <w:t xml:space="preserve"> password consisting of z, x, and c:</w:t>
+      </w:r>
+      <w:r>
+        <w:rPr>
+          <w:noProof/>
+        </w:rPr>
+        <w:t xml:space="preserve"> </w:t>
+      </w:r>
+    </w:p>
+    <w:p>
+      <w:pPr>
+        <w:jc w:val="center"/>
+      </w:pPr>
+      <w:r>
+        <w:rPr>
+          <w:noProof/>
+        </w:rPr>
+        <mc:AlternateContent>
+          <mc:Choice Requires="wps">
+            <w:drawing>
+              <wp:anchor distT="0" distB="0" distL="114300" distR="114300" simplePos="0" relativeHeight="251776000" behindDoc="0" locked="0" layoutInCell="1" allowOverlap="1" wp14:anchorId="7FBB4B69" wp14:editId="4F48EFBB">
+                <wp:simplePos x="0" y="0"/>
+                <wp:positionH relativeFrom="margin">
+                  <wp:posOffset>1238250</wp:posOffset>
+                </wp:positionH>
+                <wp:positionV relativeFrom="paragraph">
+                  <wp:posOffset>26670</wp:posOffset>
+                </wp:positionV>
+                <wp:extent cx="2924175" cy="171450"/>
+                <wp:effectExtent l="19050" t="19050" r="28575" b="19050"/>
+                <wp:wrapNone/>
+                <wp:docPr id="145" name="Rectangle 145"/>
+                <wp:cNvGraphicFramePr/>
+                <a:graphic xmlns:a="http://schemas.openxmlformats.org/drawingml/2006/main">
+                  <a:graphicData uri="http://schemas.microsoft.com/office/word/2010/wordprocessingShape">
+                    <wps:wsp>
+                      <wps:cNvSpPr/>
+                      <wps:spPr>
+                        <a:xfrm>
+                          <a:off x="0" y="0"/>
+                          <a:ext cx="2924175" cy="171450"/>
+                        </a:xfrm>
+                        <a:prstGeom prst="rect">
+                          <a:avLst/>
+                        </a:prstGeom>
+                        <a:noFill/>
+                        <a:ln w="28575">
+                          <a:solidFill>
+                            <a:srgbClr val="FF0000"/>
+                          </a:solidFill>
+                        </a:ln>
+                      </wps:spPr>
+                      <wps:style>
+                        <a:lnRef idx="2">
+                          <a:schemeClr val="accent1">
+                            <a:shade val="50000"/>
+                          </a:schemeClr>
+                        </a:lnRef>
+                        <a:fillRef idx="1">
+                          <a:schemeClr val="accent1"/>
+                        </a:fillRef>
+                        <a:effectRef idx="0">
+                          <a:schemeClr val="accent1"/>
+                        </a:effectRef>
+                        <a:fontRef idx="minor">
+                          <a:schemeClr val="lt1"/>
+                        </a:fontRef>
+                      </wps:style>
+                      <wps:bodyPr rot="0" spcFirstLastPara="0" vertOverflow="overflow" horzOverflow="overflow" vert="horz" wrap="square" lIns="91440" tIns="45720" rIns="91440" bIns="45720" numCol="1" spcCol="0" rtlCol="0" fromWordArt="0" anchor="ctr" anchorCtr="0" forceAA="0" compatLnSpc="1">
+                        <a:prstTxWarp prst="textNoShape">
+                          <a:avLst/>
+                        </a:prstTxWarp>
+                        <a:noAutofit/>
+                      </wps:bodyPr>
+                    </wps:wsp>
+                  </a:graphicData>
+                </a:graphic>
+                <wp14:sizeRelH relativeFrom="margin">
+                  <wp14:pctWidth>0</wp14:pctWidth>
+                </wp14:sizeRelH>
+                <wp14:sizeRelV relativeFrom="margin">
+                  <wp14:pctHeight>0</wp14:pctHeight>
+                </wp14:sizeRelV>
+              </wp:anchor>
+            </w:drawing>
+          </mc:Choice>
+          <mc:Fallback>
+            <w:pict>
+              <v:rect w14:anchorId="266C670E" id="Rectangle 145" o:spid="_x0000_s1026" style="position:absolute;margin-left:97.5pt;margin-top:2.1pt;width:230.25pt;height:13.5pt;z-index:251776000;visibility:visible;mso-wrap-style:square;mso-width-percent:0;mso-height-percent:0;mso-wrap-distance-left:9pt;mso-wrap-distance-top:0;mso-wrap-distance-right:9pt;mso-wrap-distance-bottom:0;mso-position-horizontal:absolute;mso-position-horizontal-relative:margin;mso-position-vertical:absolute;mso-position-vertical-relative:text;mso-width-percent:0;mso-height-percent:0;mso-width-relative:margin;mso-height-relative:margin;v-text-anchor:middle" o:gfxdata="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" filled="f" strokecolor="red" strokeweight="2.25pt">
+                <w10:wrap anchorx="margin"/>
+              </v:rect>
+            </w:pict>
+          </mc:Fallback>
+        </mc:AlternateContent>
+      </w:r>
+      <w:r>
+        <w:rPr>
+          <w:noProof/>
+        </w:rPr>
+        <w:drawing>
+          <wp:inline distT="0" distB="0" distL="0" distR="0">
+            <wp:extent cx="5181600" cy="1666875"/>
+            <wp:effectExtent l="0" t="0" r="0" b="9525"/>
+            <wp:docPr id="144" name="Picture 144"/>
+            <wp:cNvGraphicFramePr>
+              <a:graphicFrameLocks xmlns:a="http://schemas.openxmlformats.org/drawingml/2006/main" noChangeAspect="1"/>
+            </wp:cNvGraphicFramePr>
+            <a:graphic xmlns:a="http://schemas.openxmlformats.org/drawingml/2006/main">
+              <a:graphicData uri="http://schemas.openxmlformats.org/drawingml/2006/picture">
+                <pic:pic xmlns:pic="http://schemas.openxmlformats.org/drawingml/2006/picture">
+                  <pic:nvPicPr>
+                    <pic:cNvPr id="0" name="Picture 28"/>
+                    <pic:cNvPicPr>
+                      <a:picLocks noChangeAspect="1" noChangeArrowheads="1"/>
+                    </pic:cNvPicPr>
+                  </pic:nvPicPr>
+                  <pic:blipFill>
+                    <a:blip r:embed="rId84">
+                      <a:extLst>
+                        <a:ext uri="{28A0092B-C50C-407E-A947-70E740481C1C}">
+                          <a14:useLocalDpi xmlns:a14="http://schemas.microsoft.com/office/drawing/2010/main" val="0"/>
+                        </a:ext>
+                      </a:extLst>
+                    </a:blip>
+                    <a:srcRect/>
+                    <a:stretch>
+                      <a:fillRect/>
+                    </a:stretch>
+                  </pic:blipFill>
+                  <pic:spPr bwMode="auto">
+                    <a:xfrm>
+                      <a:off x="0" y="0"/>
+                      <a:ext cx="5181600" cy="1666875"/>
+                    </a:xfrm>
+                    <a:prstGeom prst="rect">
+                      <a:avLst/>
+                    </a:prstGeom>
+                    <a:noFill/>
+                    <a:ln>
+                      <a:noFill/>
+                    </a:ln>
+                  </pic:spPr>
+                </pic:pic>
+              </a:graphicData>
+            </a:graphic>
+          </wp:inline>
+        </w:drawing>
+      </w:r>
+    </w:p>
+    <w:p>
+      <w:pPr>
+        <w:pStyle w:val="ListParagraph"/>
+        <w:numPr>
+          <w:ilvl w:val="0"/>
+          <w:numId w:val="26"/>
+        </w:numPr>
+      </w:pPr>
+      <w:r>
+        <w:t xml:space="preserve">We then ran a brute force SSH login in Armitage using </w:t>
+      </w:r>
+      <w:r>
+        <w:rPr>
+          <w:b/>
+        </w:rPr>
+        <w:t>auxiliary</w:t>
+      </w:r>
+      <w:r>
+        <w:rPr>
+          <w:b/>
+        </w:rPr>
         <w:sym w:font="Wingdings" w:char="F0E0"/>
       </w:r>
       <w:r>
-        <w:t xml:space="preserve"> also how we got hashes</w:t>
-      </w:r>
-      <w:r>
-        <w:t>/flags</w:t>
-      </w:r>
-    </w:p>
-    <w:p>
-      <w:r>
-        <w:t>How did you learn passwords?</w:t>
-      </w:r>
-    </w:p>
-    <w:p>
-      <w:r>
+        <w:rPr>
+          <w:b/>
+        </w:rPr>
+        <w:t>scanner</w:t>
+      </w:r>
+      <w:r>
+        <w:rPr>
+          <w:b/>
+        </w:rPr>
+        <w:sym w:font="Wingdings" w:char="F0E0"/>
+      </w:r>
+      <w:proofErr w:type="spellStart"/>
+      <w:r>
+        <w:rPr>
+          <w:b/>
+        </w:rPr>
+        <w:t>sshlogin</w:t>
+      </w:r>
+      <w:proofErr w:type="spellEnd"/>
+      <w:r>
+        <w:t>, using the below settings: producing the correct credential of “</w:t>
+      </w:r>
+      <w:proofErr w:type="spellStart"/>
+      <w:r>
+        <w:t>zxcczxc</w:t>
+      </w:r>
+      <w:proofErr w:type="spellEnd"/>
+      <w:r>
+        <w:t>”</w:t>
+      </w:r>
+    </w:p>
+    <w:p>
+      <w:pPr>
+        <w:jc w:val="center"/>
+      </w:pPr>
+      <w:r>
+        <w:rPr>
+          <w:noProof/>
+        </w:rPr>
+        <w:drawing>
+          <wp:inline distT="0" distB="0" distL="0" distR="0" wp14:anchorId="4B29BA69" wp14:editId="255EC268">
+            <wp:extent cx="3990784" cy="2819400"/>
+            <wp:effectExtent l="0" t="0" r="0" b="0"/>
+            <wp:docPr id="148" name="Picture 148"/>
+            <wp:cNvGraphicFramePr>
+              <a:graphicFrameLocks xmlns:a="http://schemas.openxmlformats.org/drawingml/2006/main" noChangeAspect="1"/>
+            </wp:cNvGraphicFramePr>
+            <a:graphic xmlns:a="http://schemas.openxmlformats.org/drawingml/2006/main">
+              <a:graphicData uri="http://schemas.openxmlformats.org/drawingml/2006/picture">
+                <pic:pic xmlns:pic="http://schemas.openxmlformats.org/drawingml/2006/picture">
+                  <pic:nvPicPr>
+                    <pic:cNvPr id="1" name=""/>
+                    <pic:cNvPicPr/>
+                  </pic:nvPicPr>
+                  <pic:blipFill>
+                    <a:blip r:embed="rId85"/>
+                    <a:stretch>
+                      <a:fillRect/>
+                    </a:stretch>
+                  </pic:blipFill>
+                  <pic:spPr>
+                    <a:xfrm>
+                      <a:off x="0" y="0"/>
+                      <a:ext cx="3993310" cy="2821185"/>
+                    </a:xfrm>
+                    <a:prstGeom prst="rect">
+                      <a:avLst/>
+                    </a:prstGeom>
+                  </pic:spPr>
+                </pic:pic>
+              </a:graphicData>
+            </a:graphic>
+          </wp:inline>
+        </w:drawing>
+      </w:r>
+    </w:p>
+    <w:p>
+      <w:r>
+        <w:rPr>
+          <w:noProof/>
+        </w:rPr>
+        <mc:AlternateContent>
+          <mc:Choice Requires="wps">
+            <w:drawing>
+              <wp:anchor distT="0" distB="0" distL="114300" distR="114300" simplePos="0" relativeHeight="251778048" behindDoc="0" locked="0" layoutInCell="1" allowOverlap="1" wp14:anchorId="54E2D39A" wp14:editId="1CDCAEDD">
+                <wp:simplePos x="0" y="0"/>
+                <wp:positionH relativeFrom="margin">
+                  <wp:align>left</wp:align>
+                </wp:positionH>
+                <wp:positionV relativeFrom="paragraph">
+                  <wp:posOffset>73025</wp:posOffset>
+                </wp:positionV>
+                <wp:extent cx="2400300" cy="152400"/>
+                <wp:effectExtent l="19050" t="19050" r="19050" b="19050"/>
+                <wp:wrapNone/>
+                <wp:docPr id="147" name="Rectangle 147"/>
+                <wp:cNvGraphicFramePr/>
+                <a:graphic xmlns:a="http://schemas.openxmlformats.org/drawingml/2006/main">
+                  <a:graphicData uri="http://schemas.microsoft.com/office/word/2010/wordprocessingShape">
+                    <wps:wsp>
+                      <wps:cNvSpPr/>
+                      <wps:spPr>
+                        <a:xfrm>
+                          <a:off x="0" y="0"/>
+                          <a:ext cx="2400300" cy="152400"/>
+                        </a:xfrm>
+                        <a:prstGeom prst="rect">
+                          <a:avLst/>
+                        </a:prstGeom>
+                        <a:noFill/>
+                        <a:ln w="28575">
+                          <a:solidFill>
+                            <a:srgbClr val="FF0000"/>
+                          </a:solidFill>
+                        </a:ln>
+                      </wps:spPr>
+                      <wps:style>
+                        <a:lnRef idx="2">
+                          <a:schemeClr val="accent1">
+                            <a:shade val="50000"/>
+                          </a:schemeClr>
+                        </a:lnRef>
+                        <a:fillRef idx="1">
+                          <a:schemeClr val="accent1"/>
+                        </a:fillRef>
+                        <a:effectRef idx="0">
+                          <a:schemeClr val="accent1"/>
+                        </a:effectRef>
+                        <a:fontRef idx="minor">
+                          <a:schemeClr val="lt1"/>
+                        </a:fontRef>
+                      </wps:style>
+                      <wps:bodyPr rot="0" spcFirstLastPara="0" vertOverflow="overflow" horzOverflow="overflow" vert="horz" wrap="square" lIns="91440" tIns="45720" rIns="91440" bIns="45720" numCol="1" spcCol="0" rtlCol="0" fromWordArt="0" anchor="ctr" anchorCtr="0" forceAA="0" compatLnSpc="1">
+                        <a:prstTxWarp prst="textNoShape">
+                          <a:avLst/>
+                        </a:prstTxWarp>
+                        <a:noAutofit/>
+                      </wps:bodyPr>
+                    </wps:wsp>
+                  </a:graphicData>
+                </a:graphic>
+                <wp14:sizeRelH relativeFrom="margin">
+                  <wp14:pctWidth>0</wp14:pctWidth>
+                </wp14:sizeRelH>
+                <wp14:sizeRelV relativeFrom="margin">
+                  <wp14:pctHeight>0</wp14:pctHeight>
+                </wp14:sizeRelV>
+              </wp:anchor>
+            </w:drawing>
+          </mc:Choice>
+          <mc:Fallback>
+            <w:pict>
+              <v:rect w14:anchorId="4E24EDDE" id="Rectangle 147" o:spid="_x0000_s1026" style="position:absolute;margin-left:0;margin-top:5.75pt;width:189pt;height:12pt;z-index:251778048;visibility:visible;mso-wrap-style:square;mso-width-percent:0;mso-height-percent:0;mso-wrap-distance-left:9pt;mso-wrap-distance-top:0;mso-wrap-distance-right:9pt;mso-wrap-distance-bottom:0;mso-position-horizontal:left;mso-position-horizontal-relative:margin;mso-position-vertical:absolute;mso-position-vertical-relative:text;mso-width-percent:0;mso-height-percent:0;mso-width-relative:margin;mso-height-relative:margin;v-text-anchor:middle" o:gfxdata="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" filled="f" strokecolor="red" strokeweight="2.25pt">
+                <w10:wrap anchorx="margin"/>
+              </v:rect>
+            </w:pict>
+          </mc:Fallback>
+        </mc:AlternateContent>
+      </w:r>
+      <w:r>
+        <w:rPr>
+          <w:noProof/>
+        </w:rPr>
+        <w:drawing>
+          <wp:inline distT="0" distB="0" distL="0" distR="0">
+            <wp:extent cx="5943600" cy="349885"/>
+            <wp:effectExtent l="0" t="0" r="0" b="0"/>
+            <wp:docPr id="146" name="Picture 146"/>
+            <wp:cNvGraphicFramePr>
+              <a:graphicFrameLocks xmlns:a="http://schemas.openxmlformats.org/drawingml/2006/main" noChangeAspect="1"/>
+            </wp:cNvGraphicFramePr>
+            <a:graphic xmlns:a="http://schemas.openxmlformats.org/drawingml/2006/main">
+              <a:graphicData uri="http://schemas.openxmlformats.org/drawingml/2006/picture">
+                <pic:pic xmlns:pic="http://schemas.openxmlformats.org/drawingml/2006/picture">
+                  <pic:nvPicPr>
+                    <pic:cNvPr id="0" name="Picture 30"/>
+                    <pic:cNvPicPr>
+                      <a:picLocks noChangeAspect="1" noChangeArrowheads="1"/>
+                    </pic:cNvPicPr>
+                  </pic:nvPicPr>
+                  <pic:blipFill>
+                    <a:blip r:embed="rId86">
+                      <a:extLst>
+                        <a:ext uri="{28A0092B-C50C-407E-A947-70E740481C1C}">
+                          <a14:useLocalDpi xmlns:a14="http://schemas.microsoft.com/office/drawing/2010/main" val="0"/>
+                        </a:ext>
+                      </a:extLst>
+                    </a:blip>
+                    <a:srcRect/>
+                    <a:stretch>
+                      <a:fillRect/>
+                    </a:stretch>
+                  </pic:blipFill>
+                  <pic:spPr bwMode="auto">
+                    <a:xfrm>
+                      <a:off x="0" y="0"/>
+                      <a:ext cx="5943600" cy="349885"/>
+                    </a:xfrm>
+                    <a:prstGeom prst="rect">
+                      <a:avLst/>
+                    </a:prstGeom>
+                    <a:noFill/>
+                    <a:ln>
+                      <a:noFill/>
+                    </a:ln>
+                  </pic:spPr>
+                </pic:pic>
+              </a:graphicData>
+            </a:graphic>
+          </wp:inline>
+        </w:drawing>
+      </w:r>
+    </w:p>
+    <w:p>
+      <w:r>
+        <w:lastRenderedPageBreak/>
         <w:t>How did you find and download flags?</w:t>
       </w:r>
     </w:p>
     <w:p>
-      <w:r>
+      <w:pPr>
+        <w:pStyle w:val="ListParagraph"/>
+        <w:numPr>
+          <w:ilvl w:val="0"/>
+          <w:numId w:val="26"/>
+        </w:numPr>
+      </w:pPr>
+      <w:r>
+        <w:t xml:space="preserve">From the terminal with root access, we executed the command </w:t>
+      </w:r>
+      <w:proofErr w:type="gramStart"/>
+      <w:r>
+        <w:rPr>
+          <w:b/>
+        </w:rPr>
+        <w:t>find .</w:t>
+      </w:r>
+      <w:proofErr w:type="gramEnd"/>
+      <w:r>
+        <w:rPr>
+          <w:b/>
+        </w:rPr>
+        <w:t xml:space="preserve"> -name “flag*”</w:t>
+      </w:r>
+      <w:r>
+        <w:t>, from the root directory which gave the following locations:</w:t>
+      </w:r>
+      <w:r>
+        <w:rPr>
+          <w:noProof/>
+        </w:rPr>
+        <w:t xml:space="preserve"> </w:t>
+      </w:r>
+    </w:p>
+    <w:p>
+      <w:pPr>
+        <w:jc w:val="center"/>
+      </w:pPr>
+      <w:r>
+        <w:rPr>
+          <w:noProof/>
+        </w:rPr>
+        <mc:AlternateContent>
+          <mc:Choice Requires="wps">
+            <w:drawing>
+              <wp:anchor distT="0" distB="0" distL="114300" distR="114300" simplePos="0" relativeHeight="251780096" behindDoc="0" locked="0" layoutInCell="1" allowOverlap="1" wp14:anchorId="44468FCD" wp14:editId="62077E91">
+                <wp:simplePos x="0" y="0"/>
+                <wp:positionH relativeFrom="margin">
+                  <wp:align>left</wp:align>
+                </wp:positionH>
+                <wp:positionV relativeFrom="paragraph">
+                  <wp:posOffset>1256665</wp:posOffset>
+                </wp:positionV>
+                <wp:extent cx="2400300" cy="342900"/>
+                <wp:effectExtent l="19050" t="19050" r="19050" b="19050"/>
+                <wp:wrapNone/>
+                <wp:docPr id="150" name="Rectangle 150"/>
+                <wp:cNvGraphicFramePr/>
+                <a:graphic xmlns:a="http://schemas.openxmlformats.org/drawingml/2006/main">
+                  <a:graphicData uri="http://schemas.microsoft.com/office/word/2010/wordprocessingShape">
+                    <wps:wsp>
+                      <wps:cNvSpPr/>
+                      <wps:spPr>
+                        <a:xfrm>
+                          <a:off x="0" y="0"/>
+                          <a:ext cx="2400300" cy="342900"/>
+                        </a:xfrm>
+                        <a:prstGeom prst="rect">
+                          <a:avLst/>
+                        </a:prstGeom>
+                        <a:noFill/>
+                        <a:ln w="28575">
+                          <a:solidFill>
+                            <a:srgbClr val="FF0000"/>
+                          </a:solidFill>
+                        </a:ln>
+                      </wps:spPr>
+                      <wps:style>
+                        <a:lnRef idx="2">
+                          <a:schemeClr val="accent1">
+                            <a:shade val="50000"/>
+                          </a:schemeClr>
+                        </a:lnRef>
+                        <a:fillRef idx="1">
+                          <a:schemeClr val="accent1"/>
+                        </a:fillRef>
+                        <a:effectRef idx="0">
+                          <a:schemeClr val="accent1"/>
+                        </a:effectRef>
+                        <a:fontRef idx="minor">
+                          <a:schemeClr val="lt1"/>
+                        </a:fontRef>
+                      </wps:style>
+                      <wps:bodyPr rot="0" spcFirstLastPara="0" vertOverflow="overflow" horzOverflow="overflow" vert="horz" wrap="square" lIns="91440" tIns="45720" rIns="91440" bIns="45720" numCol="1" spcCol="0" rtlCol="0" fromWordArt="0" anchor="ctr" anchorCtr="0" forceAA="0" compatLnSpc="1">
+                        <a:prstTxWarp prst="textNoShape">
+                          <a:avLst/>
+                        </a:prstTxWarp>
+                        <a:noAutofit/>
+                      </wps:bodyPr>
+                    </wps:wsp>
+                  </a:graphicData>
+                </a:graphic>
+                <wp14:sizeRelH relativeFrom="margin">
+                  <wp14:pctWidth>0</wp14:pctWidth>
+                </wp14:sizeRelH>
+                <wp14:sizeRelV relativeFrom="margin">
+                  <wp14:pctHeight>0</wp14:pctHeight>
+                </wp14:sizeRelV>
+              </wp:anchor>
+            </w:drawing>
+          </mc:Choice>
+          <mc:Fallback>
+            <w:pict>
+              <v:rect w14:anchorId="39219730" id="Rectangle 150" o:spid="_x0000_s1026" style="position:absolute;margin-left:0;margin-top:98.95pt;width:189pt;height:27pt;z-index:251780096;visibility:visible;mso-wrap-style:square;mso-width-percent:0;mso-height-percent:0;mso-wrap-distance-left:9pt;mso-wrap-distance-top:0;mso-wrap-distance-right:9pt;mso-wrap-distance-bottom:0;mso-position-horizontal:left;mso-position-horizontal-relative:margin;mso-position-vertical:absolute;mso-position-vertical-relative:text;mso-width-percent:0;mso-height-percent:0;mso-width-relative:margin;mso-height-relative:margin;v-text-anchor:middle" o:gfxdata="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" filled="f" strokecolor="red" strokeweight="2.25pt">
+                <w10:wrap anchorx="margin"/>
+              </v:rect>
+            </w:pict>
+          </mc:Fallback>
+        </mc:AlternateContent>
+      </w:r>
+      <w:r>
+        <w:rPr>
+          <w:noProof/>
+        </w:rPr>
+        <w:drawing>
+          <wp:inline distT="0" distB="0" distL="0" distR="0">
+            <wp:extent cx="5943600" cy="2088515"/>
+            <wp:effectExtent l="0" t="0" r="0" b="6985"/>
+            <wp:docPr id="149" name="Picture 149"/>
+            <wp:cNvGraphicFramePr>
+              <a:graphicFrameLocks xmlns:a="http://schemas.openxmlformats.org/drawingml/2006/main" noChangeAspect="1"/>
+            </wp:cNvGraphicFramePr>
+            <a:graphic xmlns:a="http://schemas.openxmlformats.org/drawingml/2006/main">
+              <a:graphicData uri="http://schemas.openxmlformats.org/drawingml/2006/picture">
+                <pic:pic xmlns:pic="http://schemas.openxmlformats.org/drawingml/2006/picture">
+                  <pic:nvPicPr>
+                    <pic:cNvPr id="0" name="Picture 32"/>
+                    <pic:cNvPicPr>
+                      <a:picLocks noChangeAspect="1" noChangeArrowheads="1"/>
+                    </pic:cNvPicPr>
+                  </pic:nvPicPr>
+                  <pic:blipFill>
+                    <a:blip r:embed="rId87">
+                      <a:extLst>
+                        <a:ext uri="{28A0092B-C50C-407E-A947-70E740481C1C}">
+                          <a14:useLocalDpi xmlns:a14="http://schemas.microsoft.com/office/drawing/2010/main" val="0"/>
+                        </a:ext>
+                      </a:extLst>
+                    </a:blip>
+                    <a:srcRect/>
+                    <a:stretch>
+                      <a:fillRect/>
+                    </a:stretch>
+                  </pic:blipFill>
+                  <pic:spPr bwMode="auto">
+                    <a:xfrm>
+                      <a:off x="0" y="0"/>
+                      <a:ext cx="5943600" cy="2088515"/>
+                    </a:xfrm>
+                    <a:prstGeom prst="rect">
+                      <a:avLst/>
+                    </a:prstGeom>
+                    <a:noFill/>
+                    <a:ln>
+                      <a:noFill/>
+                    </a:ln>
+                  </pic:spPr>
+                </pic:pic>
+              </a:graphicData>
+            </a:graphic>
+          </wp:inline>
+        </w:drawing>
+      </w:r>
+    </w:p>
+    <w:p>
+      <w:pPr>
+        <w:pStyle w:val="ListParagraph"/>
+        <w:numPr>
+          <w:ilvl w:val="0"/>
+          <w:numId w:val="26"/>
+        </w:numPr>
+      </w:pPr>
+      <w:r>
+        <w:t xml:space="preserve">We viewed both files using vi in the terminal:  </w:t>
+      </w:r>
+    </w:p>
+    <w:p>
+      <w:pPr>
+        <w:pStyle w:val="ListParagraph"/>
+        <w:numPr>
+          <w:ilvl w:val="1"/>
+          <w:numId w:val="26"/>
+        </w:numPr>
+      </w:pPr>
+      <w:r>
+        <w:t>Flag7 command:</w:t>
+      </w:r>
+    </w:p>
+    <w:p>
+      <w:pPr>
+        <w:jc w:val="center"/>
+      </w:pPr>
+      <w:r>
+        <w:rPr>
+          <w:noProof/>
+        </w:rPr>
+        <w:drawing>
+          <wp:inline distT="0" distB="0" distL="0" distR="0">
+            <wp:extent cx="4095750" cy="581025"/>
+            <wp:effectExtent l="0" t="0" r="0" b="9525"/>
+            <wp:docPr id="151" name="Picture 151"/>
+            <wp:cNvGraphicFramePr>
+              <a:graphicFrameLocks xmlns:a="http://schemas.openxmlformats.org/drawingml/2006/main" noChangeAspect="1"/>
+            </wp:cNvGraphicFramePr>
+            <a:graphic xmlns:a="http://schemas.openxmlformats.org/drawingml/2006/main">
+              <a:graphicData uri="http://schemas.openxmlformats.org/drawingml/2006/picture">
+                <pic:pic xmlns:pic="http://schemas.openxmlformats.org/drawingml/2006/picture">
+                  <pic:nvPicPr>
+                    <pic:cNvPr id="0" name="Picture 34"/>
+                    <pic:cNvPicPr>
+                      <a:picLocks noChangeAspect="1" noChangeArrowheads="1"/>
+                    </pic:cNvPicPr>
+                  </pic:nvPicPr>
+                  <pic:blipFill>
+                    <a:blip r:embed="rId88">
+                      <a:extLst>
+                        <a:ext uri="{28A0092B-C50C-407E-A947-70E740481C1C}">
+                          <a14:useLocalDpi xmlns:a14="http://schemas.microsoft.com/office/drawing/2010/main" val="0"/>
+                        </a:ext>
+                      </a:extLst>
+                    </a:blip>
+                    <a:srcRect/>
+                    <a:stretch>
+                      <a:fillRect/>
+                    </a:stretch>
+                  </pic:blipFill>
+                  <pic:spPr bwMode="auto">
+                    <a:xfrm>
+                      <a:off x="0" y="0"/>
+                      <a:ext cx="4095750" cy="581025"/>
+                    </a:xfrm>
+                    <a:prstGeom prst="rect">
+                      <a:avLst/>
+                    </a:prstGeom>
+                    <a:noFill/>
+                    <a:ln>
+                      <a:noFill/>
+                    </a:ln>
+                  </pic:spPr>
+                </pic:pic>
+              </a:graphicData>
+            </a:graphic>
+          </wp:inline>
+        </w:drawing>
+      </w:r>
+    </w:p>
+    <w:p>
+      <w:pPr>
+        <w:pStyle w:val="ListParagraph"/>
+        <w:numPr>
+          <w:ilvl w:val="1"/>
+          <w:numId w:val="26"/>
+        </w:numPr>
+      </w:pPr>
+      <w:r>
+        <w:t>Flag7 contents:</w:t>
+      </w:r>
+    </w:p>
+    <w:p>
+      <w:pPr>
+        <w:jc w:val="center"/>
+      </w:pPr>
+      <w:r>
+        <w:rPr>
+          <w:noProof/>
+        </w:rPr>
+        <w:drawing>
+          <wp:inline distT="0" distB="0" distL="0" distR="0">
+            <wp:extent cx="5629275" cy="695325"/>
+            <wp:effectExtent l="0" t="0" r="9525" b="9525"/>
+            <wp:docPr id="136" name="Picture 136"/>
+            <wp:cNvGraphicFramePr>
+              <a:graphicFrameLocks xmlns:a="http://schemas.openxmlformats.org/drawingml/2006/main" noChangeAspect="1"/>
+            </wp:cNvGraphicFramePr>
+            <a:graphic xmlns:a="http://schemas.openxmlformats.org/drawingml/2006/main">
+              <a:graphicData uri="http://schemas.openxmlformats.org/drawingml/2006/picture">
+                <pic:pic xmlns:pic="http://schemas.openxmlformats.org/drawingml/2006/picture">
+                  <pic:nvPicPr>
+                    <pic:cNvPr id="0" name="Picture 20"/>
+                    <pic:cNvPicPr>
+                      <a:picLocks noChangeAspect="1" noChangeArrowheads="1"/>
+                    </pic:cNvPicPr>
+                  </pic:nvPicPr>
+                  <pic:blipFill>
+                    <a:blip r:embed="rId89">
+                      <a:extLst>
+                        <a:ext uri="{28A0092B-C50C-407E-A947-70E740481C1C}">
+                          <a14:useLocalDpi xmlns:a14="http://schemas.microsoft.com/office/drawing/2010/main" val="0"/>
+                        </a:ext>
+                      </a:extLst>
+                    </a:blip>
+                    <a:srcRect/>
+                    <a:stretch>
+                      <a:fillRect/>
+                    </a:stretch>
+                  </pic:blipFill>
+                  <pic:spPr bwMode="auto">
+                    <a:xfrm>
+                      <a:off x="0" y="0"/>
+                      <a:ext cx="5629275" cy="695325"/>
+                    </a:xfrm>
+                    <a:prstGeom prst="rect">
+                      <a:avLst/>
+                    </a:prstGeom>
+                    <a:noFill/>
+                    <a:ln>
+                      <a:noFill/>
+                    </a:ln>
+                  </pic:spPr>
+                </pic:pic>
+              </a:graphicData>
+            </a:graphic>
+          </wp:inline>
+        </w:drawing>
+      </w:r>
+    </w:p>
+    <w:p>
+      <w:pPr>
+        <w:pStyle w:val="ListParagraph"/>
+        <w:numPr>
+          <w:ilvl w:val="1"/>
+          <w:numId w:val="26"/>
+        </w:numPr>
+        <w:rPr>
+          <w:b/>
+        </w:rPr>
+      </w:pPr>
+      <w:r>
+        <w:t>Flag8 command:</w:t>
+      </w:r>
+    </w:p>
+    <w:p>
+      <w:pPr>
+        <w:jc w:val="center"/>
+        <w:rPr>
+          <w:b/>
+        </w:rPr>
+      </w:pPr>
+      <w:r>
+        <w:rPr>
+          <w:noProof/>
+        </w:rPr>
+        <w:drawing>
+          <wp:inline distT="0" distB="0" distL="0" distR="0">
+            <wp:extent cx="3800475" cy="409575"/>
+            <wp:effectExtent l="0" t="0" r="9525" b="9525"/>
+            <wp:docPr id="152" name="Picture 152"/>
+            <wp:cNvGraphicFramePr>
+              <a:graphicFrameLocks xmlns:a="http://schemas.openxmlformats.org/drawingml/2006/main" noChangeAspect="1"/>
+            </wp:cNvGraphicFramePr>
+            <a:graphic xmlns:a="http://schemas.openxmlformats.org/drawingml/2006/main">
+              <a:graphicData uri="http://schemas.openxmlformats.org/drawingml/2006/picture">
+                <pic:pic xmlns:pic="http://schemas.openxmlformats.org/drawingml/2006/picture">
+                  <pic:nvPicPr>
+                    <pic:cNvPr id="0" name="Picture 36"/>
+                    <pic:cNvPicPr>
+                      <a:picLocks noChangeAspect="1" noChangeArrowheads="1"/>
+                    </pic:cNvPicPr>
+                  </pic:nvPicPr>
+                  <pic:blipFill>
+                    <a:blip r:embed="rId90">
+                      <a:extLst>
+                        <a:ext uri="{28A0092B-C50C-407E-A947-70E740481C1C}">
+                          <a14:useLocalDpi xmlns:a14="http://schemas.microsoft.com/office/drawing/2010/main" val="0"/>
+                        </a:ext>
+                      </a:extLst>
+                    </a:blip>
+                    <a:srcRect/>
+                    <a:stretch>
+                      <a:fillRect/>
+                    </a:stretch>
+                  </pic:blipFill>
+                  <pic:spPr bwMode="auto">
+                    <a:xfrm>
+                      <a:off x="0" y="0"/>
+                      <a:ext cx="3800475" cy="409575"/>
+                    </a:xfrm>
+                    <a:prstGeom prst="rect">
+                      <a:avLst/>
+                    </a:prstGeom>
+                    <a:noFill/>
+                    <a:ln>
+                      <a:noFill/>
+                    </a:ln>
+                  </pic:spPr>
+                </pic:pic>
+              </a:graphicData>
+            </a:graphic>
+          </wp:inline>
+        </w:drawing>
+      </w:r>
+    </w:p>
+    <w:p>
+      <w:pPr>
+        <w:pStyle w:val="ListParagraph"/>
+        <w:numPr>
+          <w:ilvl w:val="1"/>
+          <w:numId w:val="26"/>
+        </w:numPr>
+        <w:rPr>
+          <w:b/>
+        </w:rPr>
+      </w:pPr>
+      <w:r>
+        <w:t>Flag8 contents:</w:t>
+      </w:r>
+      <w:bookmarkStart w:id="0" w:name="_GoBack"/>
+      <w:bookmarkEnd w:id="0"/>
+    </w:p>
+    <w:p>
+      <w:pPr>
+        <w:jc w:val="center"/>
+      </w:pPr>
+      <w:r>
+        <w:rPr>
+          <w:noProof/>
+        </w:rPr>
+        <w:drawing>
+          <wp:inline distT="0" distB="0" distL="0" distR="0">
+            <wp:extent cx="5943600" cy="1123315"/>
+            <wp:effectExtent l="0" t="0" r="0" b="635"/>
+            <wp:docPr id="137" name="Picture 137"/>
+            <wp:cNvGraphicFramePr>
+              <a:graphicFrameLocks xmlns:a="http://schemas.openxmlformats.org/drawingml/2006/main" noChangeAspect="1"/>
+            </wp:cNvGraphicFramePr>
+            <a:graphic xmlns:a="http://schemas.openxmlformats.org/drawingml/2006/main">
+              <a:graphicData uri="http://schemas.openxmlformats.org/drawingml/2006/picture">
+                <pic:pic xmlns:pic="http://schemas.openxmlformats.org/drawingml/2006/picture">
+                  <pic:nvPicPr>
+                    <pic:cNvPr id="0" name="Picture 22"/>
+                    <pic:cNvPicPr>
+                      <a:picLocks noChangeAspect="1" noChangeArrowheads="1"/>
+                    </pic:cNvPicPr>
+                  </pic:nvPicPr>
+                  <pic:blipFill>
+                    <a:blip r:embed="rId91">
+                      <a:extLst>
+                        <a:ext uri="{28A0092B-C50C-407E-A947-70E740481C1C}">
+                          <a14:useLocalDpi xmlns:a14="http://schemas.microsoft.com/office/drawing/2010/main" val="0"/>
+                        </a:ext>
+                      </a:extLst>
+                    </a:blip>
+                    <a:srcRect/>
+                    <a:stretch>
+                      <a:fillRect/>
+                    </a:stretch>
+                  </pic:blipFill>
+                  <pic:spPr bwMode="auto">
+                    <a:xfrm>
+                      <a:off x="0" y="0"/>
+                      <a:ext cx="5943600" cy="1123315"/>
+                    </a:xfrm>
+                    <a:prstGeom prst="rect">
+                      <a:avLst/>
+                    </a:prstGeom>
+                    <a:noFill/>
+                    <a:ln>
+                      <a:noFill/>
+                    </a:ln>
+                  </pic:spPr>
+                </pic:pic>
+              </a:graphicData>
+            </a:graphic>
+          </wp:inline>
+        </w:drawing>
+      </w:r>
+    </w:p>
+    <w:p>
+      <w:r>
+        <w:br w:type="page"/>
+      </w:r>
+    </w:p>
+    <w:p>
+      <w:r>
+        <w:lastRenderedPageBreak/>
         <w:t xml:space="preserve">How did you find and download any other files you may have harvested from the target?  </w:t>
       </w:r>
     </w:p>
@@ -9667,7 +12317,7 @@
                     <pic:cNvPicPr/>
                   </pic:nvPicPr>
                   <pic:blipFill>
-                    <a:blip r:embed="rId73"/>
+                    <a:blip r:embed="rId76"/>
                     <a:stretch>
                       <a:fillRect/>
                     </a:stretch>
@@ -9767,7 +12417,7 @@
                     <pic:cNvPicPr/>
                   </pic:nvPicPr>
                   <pic:blipFill>
-                    <a:blip r:embed="rId74"/>
+                    <a:blip r:embed="rId92"/>
                     <a:stretch>
                       <a:fillRect/>
                     </a:stretch>
@@ -9824,7 +12474,7 @@
                     <pic:cNvPicPr/>
                   </pic:nvPicPr>
                   <pic:blipFill>
-                    <a:blip r:embed="rId75"/>
+                    <a:blip r:embed="rId93"/>
                     <a:stretch>
                       <a:fillRect/>
                     </a:stretch>
@@ -9889,7 +12539,7 @@
                     <pic:cNvPicPr/>
                   </pic:nvPicPr>
                   <pic:blipFill>
-                    <a:blip r:embed="rId76"/>
+                    <a:blip r:embed="rId94"/>
                     <a:stretch>
                       <a:fillRect/>
                     </a:stretch>
@@ -10002,7 +12652,7 @@
               </wp:anchor>
             </w:drawing>
           </mc:Choice>
-          <mc:Fallback xmlns:w16cid="http://schemas.microsoft.com/office/word/2016/wordml/cid" xmlns:am3d="http://schemas.microsoft.com/office/drawing/2017/model3d" xmlns:aink="http://schemas.microsoft.com/office/drawing/2016/ink" xmlns:cx8="http://schemas.microsoft.com/office/drawing/2016/5/14/chartex" xmlns:cx7="http://schemas.microsoft.com/office/drawing/2016/5/13/chartex" xmlns:cx6="http://schemas.microsoft.com/office/drawing/2016/5/12/chartex" xmlns:cx5="http://schemas.microsoft.com/office/drawing/2016/5/11/chartex" xmlns:cx4="http://schemas.microsoft.com/office/drawing/2016/5/10/chartex" xmlns:cx3="http://schemas.microsoft.com/office/drawing/2016/5/9/chartex" xmlns:cx2="http://schemas.microsoft.com/office/drawing/2015/10/21/chartex">
+          <mc:Fallback xmlns="">
             <w:pict>
               <v:rect w14:anchorId="4034970E" id="Rectangle 61" o:spid="_x0000_s1026" style="position:absolute;margin-left:225pt;margin-top:6.1pt;width:247.5pt;height:12.75pt;z-index:251704320;visibility:visible;mso-wrap-style:square;mso-width-percent:0;mso-height-percent:0;mso-wrap-distance-left:9pt;mso-wrap-distance-top:0;mso-wrap-distance-right:9pt;mso-wrap-distance-bottom:0;mso-position-horizontal:absolute;mso-position-horizontal-relative:margin;mso-position-vertical:absolute;mso-position-vertical-relative:text;mso-width-percent:0;mso-height-percent:0;mso-width-relative:margin;mso-height-relative:margin;v-text-anchor:middle" o:gfxdata="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" filled="f" strokecolor="red" strokeweight="2.25pt">
                 <w10:wrap anchorx="margin"/>
@@ -10031,7 +12681,7 @@
                     <pic:cNvPicPr/>
                   </pic:nvPicPr>
                   <pic:blipFill>
-                    <a:blip r:embed="rId74"/>
+                    <a:blip r:embed="rId92"/>
                     <a:stretch>
                       <a:fillRect/>
                     </a:stretch>
@@ -10076,7 +12726,7 @@
                     <pic:cNvPicPr/>
                   </pic:nvPicPr>
                   <pic:blipFill>
-                    <a:blip r:embed="rId77"/>
+                    <a:blip r:embed="rId95"/>
                     <a:stretch>
                       <a:fillRect/>
                     </a:stretch>
@@ -10122,24 +12772,230 @@
       </w:r>
       <w:proofErr w:type="spellEnd"/>
       <w:r>
-        <w:t>/</w:t>
+        <w:t>/passwd” to view the shadow and password files for use in John.</w:t>
+      </w:r>
+    </w:p>
+    <w:p>
+      <w:pPr>
+        <w:pStyle w:val="ListParagraph"/>
+        <w:numPr>
+          <w:ilvl w:val="0"/>
+          <w:numId w:val="17"/>
+        </w:numPr>
+      </w:pPr>
+      <w:r>
+        <w:t>We learned switch’s password by checking the .</w:t>
       </w:r>
       <w:proofErr w:type="spellStart"/>
       <w:r>
-        <w:t>passwd</w:t>
+        <w:t>bash_history</w:t>
       </w:r>
       <w:proofErr w:type="spellEnd"/>
       <w:r>
-        <w:t>” to view the shadow and password files for use in John.</w:t>
-      </w:r>
-    </w:p>
-    <w:p>
-      <w:pPr>
-        <w:ind w:left="360"/>
-      </w:pPr>
-    </w:p>
-    <w:p>
-      <w:r>
+        <w:t xml:space="preserve"> file in switch’s directory:</w:t>
+      </w:r>
+    </w:p>
+    <w:p>
+      <w:pPr>
+        <w:jc w:val="center"/>
+      </w:pPr>
+      <w:r>
+        <w:rPr>
+          <w:noProof/>
+        </w:rPr>
+        <w:drawing>
+          <wp:inline distT="0" distB="0" distL="0" distR="0">
+            <wp:extent cx="4143375" cy="447675"/>
+            <wp:effectExtent l="0" t="0" r="9525" b="9525"/>
+            <wp:docPr id="120" name="Picture 120"/>
+            <wp:cNvGraphicFramePr>
+              <a:graphicFrameLocks xmlns:a="http://schemas.openxmlformats.org/drawingml/2006/main" noChangeAspect="1"/>
+            </wp:cNvGraphicFramePr>
+            <a:graphic xmlns:a="http://schemas.openxmlformats.org/drawingml/2006/main">
+              <a:graphicData uri="http://schemas.openxmlformats.org/drawingml/2006/picture">
+                <pic:pic xmlns:pic="http://schemas.openxmlformats.org/drawingml/2006/picture">
+                  <pic:nvPicPr>
+                    <pic:cNvPr id="0" name="Picture 6"/>
+                    <pic:cNvPicPr>
+                      <a:picLocks noChangeAspect="1" noChangeArrowheads="1"/>
+                    </pic:cNvPicPr>
+                  </pic:nvPicPr>
+                  <pic:blipFill>
+                    <a:blip r:embed="rId96">
+                      <a:extLst>
+                        <a:ext uri="{28A0092B-C50C-407E-A947-70E740481C1C}">
+                          <a14:useLocalDpi xmlns:a14="http://schemas.microsoft.com/office/drawing/2010/main" val="0"/>
+                        </a:ext>
+                      </a:extLst>
+                    </a:blip>
+                    <a:srcRect/>
+                    <a:stretch>
+                      <a:fillRect/>
+                    </a:stretch>
+                  </pic:blipFill>
+                  <pic:spPr bwMode="auto">
+                    <a:xfrm>
+                      <a:off x="0" y="0"/>
+                      <a:ext cx="4143375" cy="447675"/>
+                    </a:xfrm>
+                    <a:prstGeom prst="rect">
+                      <a:avLst/>
+                    </a:prstGeom>
+                    <a:noFill/>
+                    <a:ln>
+                      <a:noFill/>
+                    </a:ln>
+                  </pic:spPr>
+                </pic:pic>
+              </a:graphicData>
+            </a:graphic>
+          </wp:inline>
+        </w:drawing>
+      </w:r>
+    </w:p>
+    <w:p>
+      <w:pPr>
+        <w:jc w:val="center"/>
+      </w:pPr>
+      <w:r>
+        <w:rPr>
+          <w:noProof/>
+        </w:rPr>
+        <mc:AlternateContent>
+          <mc:Choice Requires="wps">
+            <w:drawing>
+              <wp:anchor distT="0" distB="0" distL="114300" distR="114300" simplePos="0" relativeHeight="251749376" behindDoc="0" locked="0" layoutInCell="1" allowOverlap="1" wp14:anchorId="26D0956A" wp14:editId="2B00C4B2">
+                <wp:simplePos x="0" y="0"/>
+                <wp:positionH relativeFrom="margin">
+                  <wp:posOffset>1647825</wp:posOffset>
+                </wp:positionH>
+                <wp:positionV relativeFrom="paragraph">
+                  <wp:posOffset>1674495</wp:posOffset>
+                </wp:positionV>
+                <wp:extent cx="2295525" cy="152400"/>
+                <wp:effectExtent l="19050" t="19050" r="28575" b="19050"/>
+                <wp:wrapNone/>
+                <wp:docPr id="122" name="Rectangle 122"/>
+                <wp:cNvGraphicFramePr/>
+                <a:graphic xmlns:a="http://schemas.openxmlformats.org/drawingml/2006/main">
+                  <a:graphicData uri="http://schemas.microsoft.com/office/word/2010/wordprocessingShape">
+                    <wps:wsp>
+                      <wps:cNvSpPr/>
+                      <wps:spPr>
+                        <a:xfrm>
+                          <a:off x="0" y="0"/>
+                          <a:ext cx="2295525" cy="152400"/>
+                        </a:xfrm>
+                        <a:prstGeom prst="rect">
+                          <a:avLst/>
+                        </a:prstGeom>
+                        <a:noFill/>
+                        <a:ln w="28575">
+                          <a:solidFill>
+                            <a:srgbClr val="FF0000"/>
+                          </a:solidFill>
+                        </a:ln>
+                      </wps:spPr>
+                      <wps:style>
+                        <a:lnRef idx="2">
+                          <a:schemeClr val="accent1">
+                            <a:shade val="50000"/>
+                          </a:schemeClr>
+                        </a:lnRef>
+                        <a:fillRef idx="1">
+                          <a:schemeClr val="accent1"/>
+                        </a:fillRef>
+                        <a:effectRef idx="0">
+                          <a:schemeClr val="accent1"/>
+                        </a:effectRef>
+                        <a:fontRef idx="minor">
+                          <a:schemeClr val="lt1"/>
+                        </a:fontRef>
+                      </wps:style>
+                      <wps:bodyPr rot="0" spcFirstLastPara="0" vertOverflow="overflow" horzOverflow="overflow" vert="horz" wrap="square" lIns="91440" tIns="45720" rIns="91440" bIns="45720" numCol="1" spcCol="0" rtlCol="0" fromWordArt="0" anchor="ctr" anchorCtr="0" forceAA="0" compatLnSpc="1">
+                        <a:prstTxWarp prst="textNoShape">
+                          <a:avLst/>
+                        </a:prstTxWarp>
+                        <a:noAutofit/>
+                      </wps:bodyPr>
+                    </wps:wsp>
+                  </a:graphicData>
+                </a:graphic>
+                <wp14:sizeRelH relativeFrom="margin">
+                  <wp14:pctWidth>0</wp14:pctWidth>
+                </wp14:sizeRelH>
+                <wp14:sizeRelV relativeFrom="margin">
+                  <wp14:pctHeight>0</wp14:pctHeight>
+                </wp14:sizeRelV>
+              </wp:anchor>
+            </w:drawing>
+          </mc:Choice>
+          <mc:Fallback>
+            <w:pict>
+              <v:rect w14:anchorId="1FE98C91" id="Rectangle 122" o:spid="_x0000_s1026" style="position:absolute;margin-left:129.75pt;margin-top:131.85pt;width:180.75pt;height:12pt;z-index:251749376;visibility:visible;mso-wrap-style:square;mso-width-percent:0;mso-height-percent:0;mso-wrap-distance-left:9pt;mso-wrap-distance-top:0;mso-wrap-distance-right:9pt;mso-wrap-distance-bottom:0;mso-position-horizontal:absolute;mso-position-horizontal-relative:margin;mso-position-vertical:absolute;mso-position-vertical-relative:text;mso-width-percent:0;mso-height-percent:0;mso-width-relative:margin;mso-height-relative:margin;v-text-anchor:middle" o:gfxdata="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" filled="f" strokecolor="red" strokeweight="2.25pt">
+                <w10:wrap anchorx="margin"/>
+              </v:rect>
+            </w:pict>
+          </mc:Fallback>
+        </mc:AlternateContent>
+      </w:r>
+      <w:r>
+        <w:rPr>
+          <w:noProof/>
+        </w:rPr>
+        <w:drawing>
+          <wp:inline distT="0" distB="0" distL="0" distR="0">
+            <wp:extent cx="2628900" cy="3423303"/>
+            <wp:effectExtent l="0" t="0" r="0" b="5715"/>
+            <wp:docPr id="121" name="Picture 121"/>
+            <wp:cNvGraphicFramePr>
+              <a:graphicFrameLocks xmlns:a="http://schemas.openxmlformats.org/drawingml/2006/main" noChangeAspect="1"/>
+            </wp:cNvGraphicFramePr>
+            <a:graphic xmlns:a="http://schemas.openxmlformats.org/drawingml/2006/main">
+              <a:graphicData uri="http://schemas.openxmlformats.org/drawingml/2006/picture">
+                <pic:pic xmlns:pic="http://schemas.openxmlformats.org/drawingml/2006/picture">
+                  <pic:nvPicPr>
+                    <pic:cNvPr id="0" name="Picture 8"/>
+                    <pic:cNvPicPr>
+                      <a:picLocks noChangeAspect="1" noChangeArrowheads="1"/>
+                    </pic:cNvPicPr>
+                  </pic:nvPicPr>
+                  <pic:blipFill>
+                    <a:blip r:embed="rId97">
+                      <a:extLst>
+                        <a:ext uri="{28A0092B-C50C-407E-A947-70E740481C1C}">
+                          <a14:useLocalDpi xmlns:a14="http://schemas.microsoft.com/office/drawing/2010/main" val="0"/>
+                        </a:ext>
+                      </a:extLst>
+                    </a:blip>
+                    <a:srcRect/>
+                    <a:stretch>
+                      <a:fillRect/>
+                    </a:stretch>
+                  </pic:blipFill>
+                  <pic:spPr bwMode="auto">
+                    <a:xfrm>
+                      <a:off x="0" y="0"/>
+                      <a:ext cx="2647636" cy="3447700"/>
+                    </a:xfrm>
+                    <a:prstGeom prst="rect">
+                      <a:avLst/>
+                    </a:prstGeom>
+                    <a:noFill/>
+                    <a:ln>
+                      <a:noFill/>
+                    </a:ln>
+                  </pic:spPr>
+                </pic:pic>
+              </a:graphicData>
+            </a:graphic>
+          </wp:inline>
+        </w:drawing>
+      </w:r>
+    </w:p>
+    <w:p>
+      <w:r>
+        <w:lastRenderedPageBreak/>
         <w:t>How did you find and download flags?</w:t>
       </w:r>
     </w:p>
@@ -10288,14 +13144,12 @@
             <w:pPr>
               <w:jc w:val="center"/>
             </w:pPr>
-            <w:bookmarkStart w:id="0" w:name="OLE_LINK1"/>
-            <w:bookmarkStart w:id="1" w:name="OLE_LINK2"/>
-            <w:bookmarkStart w:id="2" w:name="OLE_LINK3"/>
-            <w:bookmarkStart w:id="3" w:name="_GoBack"/>
+            <w:bookmarkStart w:id="1" w:name="OLE_LINK1"/>
+            <w:bookmarkStart w:id="2" w:name="OLE_LINK2"/>
+            <w:bookmarkStart w:id="3" w:name="OLE_LINK3"/>
             <w:r>
               <w:t>Z1ON0101-matrix~dragon7</w:t>
             </w:r>
-            <w:bookmarkEnd w:id="0"/>
             <w:bookmarkEnd w:id="1"/>
             <w:bookmarkEnd w:id="2"/>
             <w:bookmarkEnd w:id="3"/>
@@ -12455,7 +15309,15 @@
           <w:u w:val="single"/>
         </w:rPr>
         <w:lastRenderedPageBreak/>
-        <w:t>Supplemental Questions:</w:t>
+        <w:t xml:space="preserve">Appendix A:  </w:t>
+      </w:r>
+      <w:r>
+        <w:rPr>
+          <w:b/>
+          <w:sz w:val="28"/>
+          <w:u w:val="single"/>
+        </w:rPr>
+        <w:t>Supplemental Questions</w:t>
       </w:r>
     </w:p>
     <w:p>
@@ -12502,10 +15364,47 @@
           <w:u w:val="single"/>
         </w:rPr>
         <w:lastRenderedPageBreak/>
-        <w:t>Source Code:</w:t>
-      </w:r>
-    </w:p>
-    <w:p>
+        <w:t xml:space="preserve">Appendix B:  </w:t>
+      </w:r>
+      <w:r>
+        <w:rPr>
+          <w:b/>
+          <w:sz w:val="28"/>
+          <w:u w:val="single"/>
+        </w:rPr>
+        <w:t>Source Code</w:t>
+      </w:r>
+    </w:p>
+    <w:bookmarkStart w:id="4" w:name="_MON_1612249183"/>
+    <w:bookmarkEnd w:id="4"/>
+    <w:p>
+      <w:r>
+        <w:object w:dxaOrig="9360" w:dyaOrig="1771">
+          <v:shapetype id="_x0000_t75" coordsize="21600,21600" o:spt="75" o:preferrelative="t" path="m@4@5l@4@11@9@11@9@5xe" filled="f" stroked="f">
+            <v:stroke joinstyle="miter"/>
+            <v:formulas>
+              <v:f eqn="if lineDrawn pixelLineWidth 0"/>
+              <v:f eqn="sum @0 1 0"/>
+              <v:f eqn="sum 0 0 @1"/>
+              <v:f eqn="prod @2 1 2"/>
+              <v:f eqn="prod @3 21600 pixelWidth"/>
+              <v:f eqn="prod @3 21600 pixelHeight"/>
+              <v:f eqn="sum @0 0 1"/>
+              <v:f eqn="prod @6 1 2"/>
+              <v:f eqn="prod @7 21600 pixelWidth"/>
+              <v:f eqn="sum @8 21600 0"/>
+              <v:f eqn="prod @7 21600 pixelHeight"/>
+              <v:f eqn="sum @10 21600 0"/>
+            </v:formulas>
+            <v:path o:extrusionok="f" gradientshapeok="t" o:connecttype="rect"/>
+            <o:lock v:ext="edit" aspectratio="t"/>
+          </v:shapetype>
+          <v:shape id="_x0000_i1029" type="#_x0000_t75" style="width:468pt;height:88.5pt" o:ole="">
+            <v:imagedata r:id="rId98" o:title=""/>
+          </v:shape>
+          <o:OLEObject Type="Embed" ProgID="Word.OpenDocumentText.12" ShapeID="_x0000_i1029" DrawAspect="Content" ObjectID="_1612251321" r:id="rId99"/>
+        </w:object>
+      </w:r>
       <w:r>
         <w:br w:type="page"/>
       </w:r>
@@ -12612,7 +15511,7 @@
 </file>
 
 <file path=word/numbering.xml><?xml version="1.0" encoding="utf-8"?>
-<w:numbering xmlns:wpc="http://schemas.microsoft.com/office/word/2010/wordprocessingCanvas" xmlns:cx="http://schemas.microsoft.com/office/drawing/2014/chartex" xmlns:cx1="http://schemas.microsoft.com/office/drawing/2015/9/8/chartex" xmlns:mc="http://schemas.openxmlformats.org/markup-compatibility/2006" xmlns:o="urn:schemas-microsoft-com:office:office" xmlns:r="http://schemas.openxmlformats.org/officeDocument/2006/relationships" xmlns:m="http://schemas.openxmlformats.org/officeDocument/2006/math" xmlns:v="urn:schemas-microsoft-com:vml" xmlns:wp14="http://schemas.microsoft.com/office/word/2010/wordprocessingDrawing" xmlns:wp="http://schemas.openxmlformats.org/drawingml/2006/wordprocessingDrawing" xmlns:w10="urn:schemas-microsoft-com:office:word" xmlns:w="http://schemas.openxmlformats.org/wordprocessingml/2006/main" xmlns:w14="http://schemas.microsoft.com/office/word/2010/wordml" xmlns:w15="http://schemas.microsoft.com/office/word/2012/wordml" xmlns:w16se="http://schemas.microsoft.com/office/word/2015/wordml/symex" xmlns:wpg="http://schemas.microsoft.com/office/word/2010/wordprocessingGroup" xmlns:wpi="http://schemas.microsoft.com/office/word/2010/wordprocessingInk" xmlns:wne="http://schemas.microsoft.com/office/word/2006/wordml" xmlns:wps="http://schemas.microsoft.com/office/word/2010/wordprocessingShape" mc:Ignorable="w14 w15 w16se wp14">
+<w:numbering xmlns:wpc="http://schemas.microsoft.com/office/word/2010/wordprocessingCanvas" xmlns:cx="http://schemas.microsoft.com/office/drawing/2014/chartex" xmlns:cx1="http://schemas.microsoft.com/office/drawing/2015/9/8/chartex" xmlns:cx2="http://schemas.microsoft.com/office/drawing/2015/10/21/chartex" xmlns:cx3="http://schemas.microsoft.com/office/drawing/2016/5/9/chartex" xmlns:cx4="http://schemas.microsoft.com/office/drawing/2016/5/10/chartex" xmlns:cx5="http://schemas.microsoft.com/office/drawing/2016/5/11/chartex" xmlns:cx6="http://schemas.microsoft.com/office/drawing/2016/5/12/chartex" xmlns:cx7="http://schemas.microsoft.com/office/drawing/2016/5/13/chartex" xmlns:cx8="http://schemas.microsoft.com/office/drawing/2016/5/14/chartex" xmlns:mc="http://schemas.openxmlformats.org/markup-compatibility/2006" xmlns:aink="http://schemas.microsoft.com/office/drawing/2016/ink" xmlns:am3d="http://schemas.microsoft.com/office/drawing/2017/model3d" xmlns:o="urn:schemas-microsoft-com:office:office" xmlns:r="http://schemas.openxmlformats.org/officeDocument/2006/relationships" xmlns:m="http://schemas.openxmlformats.org/officeDocument/2006/math" xmlns:v="urn:schemas-microsoft-com:vml" xmlns:wp14="http://schemas.microsoft.com/office/word/2010/wordprocessingDrawing" xmlns:wp="http://schemas.openxmlformats.org/drawingml/2006/wordprocessingDrawing" xmlns:w10="urn:schemas-microsoft-com:office:word" xmlns:w="http://schemas.openxmlformats.org/wordprocessingml/2006/main" xmlns:w14="http://schemas.microsoft.com/office/word/2010/wordml" xmlns:w15="http://schemas.microsoft.com/office/word/2012/wordml" xmlns:w16cid="http://schemas.microsoft.com/office/word/2016/wordml/cid" xmlns:w16se="http://schemas.microsoft.com/office/word/2015/wordml/symex" xmlns:wpg="http://schemas.microsoft.com/office/word/2010/wordprocessingGroup" xmlns:wpi="http://schemas.microsoft.com/office/word/2010/wordprocessingInk" xmlns:wne="http://schemas.microsoft.com/office/word/2006/wordml" xmlns:wps="http://schemas.microsoft.com/office/word/2010/wordprocessingShape" mc:Ignorable="w14 w15 w16se w16cid wp14">
   <w:abstractNum w:abstractNumId="0" w15:restartNumberingAfterBreak="0">
     <w:nsid w:val="02162EF3"/>
     <w:multiLevelType w:val="hybridMultilevel"/>
@@ -12840,6 +15739,119 @@
     </w:lvl>
   </w:abstractNum>
   <w:abstractNum w:abstractNumId="2" w15:restartNumberingAfterBreak="0">
+    <w:nsid w:val="04573C13"/>
+    <w:multiLevelType w:val="hybridMultilevel"/>
+    <w:tmpl w:val="EE6AECF2"/>
+    <w:lvl w:ilvl="0" w:tplc="04090003">
+      <w:start w:val="1"/>
+      <w:numFmt w:val="bullet"/>
+      <w:lvlText w:val="o"/>
+      <w:lvlJc w:val="left"/>
+      <w:pPr>
+        <w:ind w:left="1080" w:hanging="360"/>
+      </w:pPr>
+      <w:rPr>
+        <w:rFonts w:ascii="Courier New" w:hAnsi="Courier New" w:cs="Courier New" w:hint="default"/>
+      </w:rPr>
+    </w:lvl>
+    <w:lvl w:ilvl="1" w:tplc="04090003" w:tentative="1">
+      <w:start w:val="1"/>
+      <w:numFmt w:val="bullet"/>
+      <w:lvlText w:val="o"/>
+      <w:lvlJc w:val="left"/>
+      <w:pPr>
+        <w:ind w:left="1800" w:hanging="360"/>
+      </w:pPr>
+      <w:rPr>
+        <w:rFonts w:ascii="Courier New" w:hAnsi="Courier New" w:cs="Courier New" w:hint="default"/>
+      </w:rPr>
+    </w:lvl>
+    <w:lvl w:ilvl="2" w:tplc="04090005" w:tentative="1">
+      <w:start w:val="1"/>
+      <w:numFmt w:val="bullet"/>
+      <w:lvlText w:val=""/>
+      <w:lvlJc w:val="left"/>
+      <w:pPr>
+        <w:ind w:left="2520" w:hanging="360"/>
+      </w:pPr>
+      <w:rPr>
+        <w:rFonts w:ascii="Wingdings" w:hAnsi="Wingdings" w:hint="default"/>
+      </w:rPr>
+    </w:lvl>
+    <w:lvl w:ilvl="3" w:tplc="04090001" w:tentative="1">
+      <w:start w:val="1"/>
+      <w:numFmt w:val="bullet"/>
+      <w:lvlText w:val=""/>
+      <w:lvlJc w:val="left"/>
+      <w:pPr>
+        <w:ind w:left="3240" w:hanging="360"/>
+      </w:pPr>
+      <w:rPr>
+        <w:rFonts w:ascii="Symbol" w:hAnsi="Symbol" w:hint="default"/>
+      </w:rPr>
+    </w:lvl>
+    <w:lvl w:ilvl="4" w:tplc="04090003" w:tentative="1">
+      <w:start w:val="1"/>
+      <w:numFmt w:val="bullet"/>
+      <w:lvlText w:val="o"/>
+      <w:lvlJc w:val="left"/>
+      <w:pPr>
+        <w:ind w:left="3960" w:hanging="360"/>
+      </w:pPr>
+      <w:rPr>
+        <w:rFonts w:ascii="Courier New" w:hAnsi="Courier New" w:cs="Courier New" w:hint="default"/>
+      </w:rPr>
+    </w:lvl>
+    <w:lvl w:ilvl="5" w:tplc="04090005" w:tentative="1">
+      <w:start w:val="1"/>
+      <w:numFmt w:val="bullet"/>
+      <w:lvlText w:val=""/>
+      <w:lvlJc w:val="left"/>
+      <w:pPr>
+        <w:ind w:left="4680" w:hanging="360"/>
+      </w:pPr>
+      <w:rPr>
+        <w:rFonts w:ascii="Wingdings" w:hAnsi="Wingdings" w:hint="default"/>
+      </w:rPr>
+    </w:lvl>
+    <w:lvl w:ilvl="6" w:tplc="04090001" w:tentative="1">
+      <w:start w:val="1"/>
+      <w:numFmt w:val="bullet"/>
+      <w:lvlText w:val=""/>
+      <w:lvlJc w:val="left"/>
+      <w:pPr>
+        <w:ind w:left="5400" w:hanging="360"/>
+      </w:pPr>
+      <w:rPr>
+        <w:rFonts w:ascii="Symbol" w:hAnsi="Symbol" w:hint="default"/>
+      </w:rPr>
+    </w:lvl>
+    <w:lvl w:ilvl="7" w:tplc="04090003" w:tentative="1">
+      <w:start w:val="1"/>
+      <w:numFmt w:val="bullet"/>
+      <w:lvlText w:val="o"/>
+      <w:lvlJc w:val="left"/>
+      <w:pPr>
+        <w:ind w:left="6120" w:hanging="360"/>
+      </w:pPr>
+      <w:rPr>
+        <w:rFonts w:ascii="Courier New" w:hAnsi="Courier New" w:cs="Courier New" w:hint="default"/>
+      </w:rPr>
+    </w:lvl>
+    <w:lvl w:ilvl="8" w:tplc="04090005" w:tentative="1">
+      <w:start w:val="1"/>
+      <w:numFmt w:val="bullet"/>
+      <w:lvlText w:val=""/>
+      <w:lvlJc w:val="left"/>
+      <w:pPr>
+        <w:ind w:left="6840" w:hanging="360"/>
+      </w:pPr>
+      <w:rPr>
+        <w:rFonts w:ascii="Wingdings" w:hAnsi="Wingdings" w:hint="default"/>
+      </w:rPr>
+    </w:lvl>
+  </w:abstractNum>
+  <w:abstractNum w:abstractNumId="3" w15:restartNumberingAfterBreak="0">
     <w:nsid w:val="062B3D92"/>
     <w:multiLevelType w:val="hybridMultilevel"/>
     <w:tmpl w:val="E084BD6C"/>
@@ -12952,7 +15964,7 @@
       </w:rPr>
     </w:lvl>
   </w:abstractNum>
-  <w:abstractNum w:abstractNumId="3" w15:restartNumberingAfterBreak="0">
+  <w:abstractNum w:abstractNumId="4" w15:restartNumberingAfterBreak="0">
     <w:nsid w:val="10A9599A"/>
     <w:multiLevelType w:val="hybridMultilevel"/>
     <w:tmpl w:val="CFE0461E"/>
@@ -13065,7 +16077,7 @@
       </w:rPr>
     </w:lvl>
   </w:abstractNum>
-  <w:abstractNum w:abstractNumId="4" w15:restartNumberingAfterBreak="0">
+  <w:abstractNum w:abstractNumId="5" w15:restartNumberingAfterBreak="0">
     <w:nsid w:val="1639439F"/>
     <w:multiLevelType w:val="hybridMultilevel"/>
     <w:tmpl w:val="9D8221DA"/>
@@ -13178,7 +16190,7 @@
       </w:rPr>
     </w:lvl>
   </w:abstractNum>
-  <w:abstractNum w:abstractNumId="5" w15:restartNumberingAfterBreak="0">
+  <w:abstractNum w:abstractNumId="6" w15:restartNumberingAfterBreak="0">
     <w:nsid w:val="197720DE"/>
     <w:multiLevelType w:val="hybridMultilevel"/>
     <w:tmpl w:val="4816E388"/>
@@ -13291,7 +16303,7 @@
       </w:rPr>
     </w:lvl>
   </w:abstractNum>
-  <w:abstractNum w:abstractNumId="6" w15:restartNumberingAfterBreak="0">
+  <w:abstractNum w:abstractNumId="7" w15:restartNumberingAfterBreak="0">
     <w:nsid w:val="1B9901B4"/>
     <w:multiLevelType w:val="hybridMultilevel"/>
     <w:tmpl w:val="F0FE0272"/>
@@ -13404,7 +16416,7 @@
       </w:rPr>
     </w:lvl>
   </w:abstractNum>
-  <w:abstractNum w:abstractNumId="7" w15:restartNumberingAfterBreak="0">
+  <w:abstractNum w:abstractNumId="8" w15:restartNumberingAfterBreak="0">
     <w:nsid w:val="1D0279C3"/>
     <w:multiLevelType w:val="hybridMultilevel"/>
     <w:tmpl w:val="FBB289E6"/>
@@ -13517,7 +16529,7 @@
       </w:rPr>
     </w:lvl>
   </w:abstractNum>
-  <w:abstractNum w:abstractNumId="8" w15:restartNumberingAfterBreak="0">
+  <w:abstractNum w:abstractNumId="9" w15:restartNumberingAfterBreak="0">
     <w:nsid w:val="2671782A"/>
     <w:multiLevelType w:val="hybridMultilevel"/>
     <w:tmpl w:val="7438EAC4"/>
@@ -13630,7 +16642,7 @@
       </w:rPr>
     </w:lvl>
   </w:abstractNum>
-  <w:abstractNum w:abstractNumId="9" w15:restartNumberingAfterBreak="0">
+  <w:abstractNum w:abstractNumId="10" w15:restartNumberingAfterBreak="0">
     <w:nsid w:val="27DB28D9"/>
     <w:multiLevelType w:val="hybridMultilevel"/>
     <w:tmpl w:val="2BB2C8D6"/>
@@ -13743,7 +16755,7 @@
       </w:rPr>
     </w:lvl>
   </w:abstractNum>
-  <w:abstractNum w:abstractNumId="10" w15:restartNumberingAfterBreak="0">
+  <w:abstractNum w:abstractNumId="11" w15:restartNumberingAfterBreak="0">
     <w:nsid w:val="2CDA4FB1"/>
     <w:multiLevelType w:val="hybridMultilevel"/>
     <w:tmpl w:val="590A6A3C"/>
@@ -13856,7 +16868,7 @@
       </w:rPr>
     </w:lvl>
   </w:abstractNum>
-  <w:abstractNum w:abstractNumId="11" w15:restartNumberingAfterBreak="0">
+  <w:abstractNum w:abstractNumId="12" w15:restartNumberingAfterBreak="0">
     <w:nsid w:val="2CEB60B0"/>
     <w:multiLevelType w:val="hybridMultilevel"/>
     <w:tmpl w:val="08168B32"/>
@@ -13969,7 +16981,7 @@
       </w:rPr>
     </w:lvl>
   </w:abstractNum>
-  <w:abstractNum w:abstractNumId="12" w15:restartNumberingAfterBreak="0">
+  <w:abstractNum w:abstractNumId="13" w15:restartNumberingAfterBreak="0">
     <w:nsid w:val="34902A56"/>
     <w:multiLevelType w:val="hybridMultilevel"/>
     <w:tmpl w:val="2A381260"/>
@@ -14058,7 +17070,7 @@
       </w:pPr>
     </w:lvl>
   </w:abstractNum>
-  <w:abstractNum w:abstractNumId="13" w15:restartNumberingAfterBreak="0">
+  <w:abstractNum w:abstractNumId="14" w15:restartNumberingAfterBreak="0">
     <w:nsid w:val="369238BD"/>
     <w:multiLevelType w:val="hybridMultilevel"/>
     <w:tmpl w:val="DE8E89FA"/>
@@ -14171,7 +17183,7 @@
       </w:rPr>
     </w:lvl>
   </w:abstractNum>
-  <w:abstractNum w:abstractNumId="14" w15:restartNumberingAfterBreak="0">
+  <w:abstractNum w:abstractNumId="15" w15:restartNumberingAfterBreak="0">
     <w:nsid w:val="382659F7"/>
     <w:multiLevelType w:val="hybridMultilevel"/>
     <w:tmpl w:val="550AEE66"/>
@@ -14284,7 +17296,7 @@
       </w:rPr>
     </w:lvl>
   </w:abstractNum>
-  <w:abstractNum w:abstractNumId="15" w15:restartNumberingAfterBreak="0">
+  <w:abstractNum w:abstractNumId="16" w15:restartNumberingAfterBreak="0">
     <w:nsid w:val="49C55BB1"/>
     <w:multiLevelType w:val="hybridMultilevel"/>
     <w:tmpl w:val="5156EB00"/>
@@ -14397,7 +17409,7 @@
       </w:rPr>
     </w:lvl>
   </w:abstractNum>
-  <w:abstractNum w:abstractNumId="16" w15:restartNumberingAfterBreak="0">
+  <w:abstractNum w:abstractNumId="17" w15:restartNumberingAfterBreak="0">
     <w:nsid w:val="4B7D4D0B"/>
     <w:multiLevelType w:val="hybridMultilevel"/>
     <w:tmpl w:val="D77C5496"/>
@@ -14510,7 +17522,120 @@
       </w:rPr>
     </w:lvl>
   </w:abstractNum>
-  <w:abstractNum w:abstractNumId="17" w15:restartNumberingAfterBreak="0">
+  <w:abstractNum w:abstractNumId="18" w15:restartNumberingAfterBreak="0">
+    <w:nsid w:val="4EBF30C6"/>
+    <w:multiLevelType w:val="hybridMultilevel"/>
+    <w:tmpl w:val="AE0695FA"/>
+    <w:lvl w:ilvl="0" w:tplc="04090001">
+      <w:start w:val="1"/>
+      <w:numFmt w:val="bullet"/>
+      <w:lvlText w:val=""/>
+      <w:lvlJc w:val="left"/>
+      <w:pPr>
+        <w:ind w:left="720" w:hanging="360"/>
+      </w:pPr>
+      <w:rPr>
+        <w:rFonts w:ascii="Symbol" w:hAnsi="Symbol" w:hint="default"/>
+      </w:rPr>
+    </w:lvl>
+    <w:lvl w:ilvl="1" w:tplc="04090003" w:tentative="1">
+      <w:start w:val="1"/>
+      <w:numFmt w:val="bullet"/>
+      <w:lvlText w:val="o"/>
+      <w:lvlJc w:val="left"/>
+      <w:pPr>
+        <w:ind w:left="1440" w:hanging="360"/>
+      </w:pPr>
+      <w:rPr>
+        <w:rFonts w:ascii="Courier New" w:hAnsi="Courier New" w:cs="Courier New" w:hint="default"/>
+      </w:rPr>
+    </w:lvl>
+    <w:lvl w:ilvl="2" w:tplc="04090005" w:tentative="1">
+      <w:start w:val="1"/>
+      <w:numFmt w:val="bullet"/>
+      <w:lvlText w:val=""/>
+      <w:lvlJc w:val="left"/>
+      <w:pPr>
+        <w:ind w:left="2160" w:hanging="360"/>
+      </w:pPr>
+      <w:rPr>
+        <w:rFonts w:ascii="Wingdings" w:hAnsi="Wingdings" w:hint="default"/>
+      </w:rPr>
+    </w:lvl>
+    <w:lvl w:ilvl="3" w:tplc="04090001" w:tentative="1">
+      <w:start w:val="1"/>
+      <w:numFmt w:val="bullet"/>
+      <w:lvlText w:val=""/>
+      <w:lvlJc w:val="left"/>
+      <w:pPr>
+        <w:ind w:left="2880" w:hanging="360"/>
+      </w:pPr>
+      <w:rPr>
+        <w:rFonts w:ascii="Symbol" w:hAnsi="Symbol" w:hint="default"/>
+      </w:rPr>
+    </w:lvl>
+    <w:lvl w:ilvl="4" w:tplc="04090003" w:tentative="1">
+      <w:start w:val="1"/>
+      <w:numFmt w:val="bullet"/>
+      <w:lvlText w:val="o"/>
+      <w:lvlJc w:val="left"/>
+      <w:pPr>
+        <w:ind w:left="3600" w:hanging="360"/>
+      </w:pPr>
+      <w:rPr>
+        <w:rFonts w:ascii="Courier New" w:hAnsi="Courier New" w:cs="Courier New" w:hint="default"/>
+      </w:rPr>
+    </w:lvl>
+    <w:lvl w:ilvl="5" w:tplc="04090005" w:tentative="1">
+      <w:start w:val="1"/>
+      <w:numFmt w:val="bullet"/>
+      <w:lvlText w:val=""/>
+      <w:lvlJc w:val="left"/>
+      <w:pPr>
+        <w:ind w:left="4320" w:hanging="360"/>
+      </w:pPr>
+      <w:rPr>
+        <w:rFonts w:ascii="Wingdings" w:hAnsi="Wingdings" w:hint="default"/>
+      </w:rPr>
+    </w:lvl>
+    <w:lvl w:ilvl="6" w:tplc="04090001" w:tentative="1">
+      <w:start w:val="1"/>
+      <w:numFmt w:val="bullet"/>
+      <w:lvlText w:val=""/>
+      <w:lvlJc w:val="left"/>
+      <w:pPr>
+        <w:ind w:left="5040" w:hanging="360"/>
+      </w:pPr>
+      <w:rPr>
+        <w:rFonts w:ascii="Symbol" w:hAnsi="Symbol" w:hint="default"/>
+      </w:rPr>
+    </w:lvl>
+    <w:lvl w:ilvl="7" w:tplc="04090003" w:tentative="1">
+      <w:start w:val="1"/>
+      <w:numFmt w:val="bullet"/>
+      <w:lvlText w:val="o"/>
+      <w:lvlJc w:val="left"/>
+      <w:pPr>
+        <w:ind w:left="5760" w:hanging="360"/>
+      </w:pPr>
+      <w:rPr>
+        <w:rFonts w:ascii="Courier New" w:hAnsi="Courier New" w:cs="Courier New" w:hint="default"/>
+      </w:rPr>
+    </w:lvl>
+    <w:lvl w:ilvl="8" w:tplc="04090005" w:tentative="1">
+      <w:start w:val="1"/>
+      <w:numFmt w:val="bullet"/>
+      <w:lvlText w:val=""/>
+      <w:lvlJc w:val="left"/>
+      <w:pPr>
+        <w:ind w:left="6480" w:hanging="360"/>
+      </w:pPr>
+      <w:rPr>
+        <w:rFonts w:ascii="Wingdings" w:hAnsi="Wingdings" w:hint="default"/>
+      </w:rPr>
+    </w:lvl>
+  </w:abstractNum>
+  <w:abstractNum w:abstractNumId="19" w15:restartNumberingAfterBreak="0">
     <w:nsid w:val="550974ED"/>
     <w:multiLevelType w:val="hybridMultilevel"/>
     <w:tmpl w:val="0808841E"/>
@@ -14623,10 +17748,10 @@
       </w:rPr>
     </w:lvl>
   </w:abstractNum>
-  <w:abstractNum w:abstractNumId="18" w15:restartNumberingAfterBreak="0">
+  <w:abstractNum w:abstractNumId="20" w15:restartNumberingAfterBreak="0">
     <w:nsid w:val="5C8519A9"/>
     <w:multiLevelType w:val="hybridMultilevel"/>
-    <w:tmpl w:val="1F0C69AA"/>
+    <w:tmpl w:val="403CD2F8"/>
     <w:lvl w:ilvl="0" w:tplc="04090001">
       <w:start w:val="1"/>
       <w:numFmt w:val="bullet"/>
@@ -14736,7 +17861,7 @@
       </w:rPr>
     </w:lvl>
   </w:abstractNum>
-  <w:abstractNum w:abstractNumId="19" w15:restartNumberingAfterBreak="0">
+  <w:abstractNum w:abstractNumId="21" w15:restartNumberingAfterBreak="0">
     <w:nsid w:val="5F45315D"/>
     <w:multiLevelType w:val="hybridMultilevel"/>
     <w:tmpl w:val="143EE71E"/>
@@ -14849,7 +17974,7 @@
       </w:rPr>
     </w:lvl>
   </w:abstractNum>
-  <w:abstractNum w:abstractNumId="20" w15:restartNumberingAfterBreak="0">
+  <w:abstractNum w:abstractNumId="22" w15:restartNumberingAfterBreak="0">
     <w:nsid w:val="6B252DCC"/>
     <w:multiLevelType w:val="hybridMultilevel"/>
     <w:tmpl w:val="42927078"/>
@@ -14962,7 +18087,7 @@
       </w:rPr>
     </w:lvl>
   </w:abstractNum>
-  <w:abstractNum w:abstractNumId="21" w15:restartNumberingAfterBreak="0">
+  <w:abstractNum w:abstractNumId="23" w15:restartNumberingAfterBreak="0">
     <w:nsid w:val="6C025593"/>
     <w:multiLevelType w:val="hybridMultilevel"/>
     <w:tmpl w:val="3D542ECC"/>
@@ -15075,7 +18200,7 @@
       </w:rPr>
     </w:lvl>
   </w:abstractNum>
-  <w:abstractNum w:abstractNumId="22" w15:restartNumberingAfterBreak="0">
+  <w:abstractNum w:abstractNumId="24" w15:restartNumberingAfterBreak="0">
     <w:nsid w:val="71034B5C"/>
     <w:multiLevelType w:val="hybridMultilevel"/>
     <w:tmpl w:val="5A76F530"/>
@@ -15188,10 +18313,10 @@
       </w:rPr>
     </w:lvl>
   </w:abstractNum>
-  <w:abstractNum w:abstractNumId="23" w15:restartNumberingAfterBreak="0">
+  <w:abstractNum w:abstractNumId="25" w15:restartNumberingAfterBreak="0">
     <w:nsid w:val="71425288"/>
     <w:multiLevelType w:val="hybridMultilevel"/>
-    <w:tmpl w:val="EAE879C6"/>
+    <w:tmpl w:val="04B6349C"/>
     <w:lvl w:ilvl="0" w:tplc="04090001">
       <w:start w:val="1"/>
       <w:numFmt w:val="bullet"/>
@@ -15204,7 +18329,7 @@
         <w:rFonts w:ascii="Symbol" w:hAnsi="Symbol" w:hint="default"/>
       </w:rPr>
     </w:lvl>
-    <w:lvl w:ilvl="1" w:tplc="04090003" w:tentative="1">
+    <w:lvl w:ilvl="1" w:tplc="04090003">
       <w:start w:val="1"/>
       <w:numFmt w:val="bullet"/>
       <w:lvlText w:val="o"/>
@@ -15301,7 +18426,7 @@
       </w:rPr>
     </w:lvl>
   </w:abstractNum>
-  <w:abstractNum w:abstractNumId="24" w15:restartNumberingAfterBreak="0">
+  <w:abstractNum w:abstractNumId="26" w15:restartNumberingAfterBreak="0">
     <w:nsid w:val="71690BB7"/>
     <w:multiLevelType w:val="hybridMultilevel"/>
     <w:tmpl w:val="5F00FC3E"/>
@@ -15414,7 +18539,7 @@
       </w:rPr>
     </w:lvl>
   </w:abstractNum>
-  <w:abstractNum w:abstractNumId="25" w15:restartNumberingAfterBreak="0">
+  <w:abstractNum w:abstractNumId="27" w15:restartNumberingAfterBreak="0">
     <w:nsid w:val="75E512D6"/>
     <w:multiLevelType w:val="hybridMultilevel"/>
     <w:tmpl w:val="B4D00CC4"/>
@@ -15527,89 +18652,211 @@
       </w:rPr>
     </w:lvl>
   </w:abstractNum>
+  <w:abstractNum w:abstractNumId="28" w15:restartNumberingAfterBreak="0">
+    <w:nsid w:val="7C2614DE"/>
+    <w:multiLevelType w:val="hybridMultilevel"/>
+    <w:tmpl w:val="9E6C2696"/>
+    <w:lvl w:ilvl="0" w:tplc="04090001">
+      <w:start w:val="1"/>
+      <w:numFmt w:val="bullet"/>
+      <w:lvlText w:val=""/>
+      <w:lvlJc w:val="left"/>
+      <w:pPr>
+        <w:ind w:left="720" w:hanging="360"/>
+      </w:pPr>
+      <w:rPr>
+        <w:rFonts w:ascii="Symbol" w:hAnsi="Symbol" w:hint="default"/>
+      </w:rPr>
+    </w:lvl>
+    <w:lvl w:ilvl="1" w:tplc="04090003" w:tentative="1">
+      <w:start w:val="1"/>
+      <w:numFmt w:val="bullet"/>
+      <w:lvlText w:val="o"/>
+      <w:lvlJc w:val="left"/>
+      <w:pPr>
+        <w:ind w:left="1440" w:hanging="360"/>
+      </w:pPr>
+      <w:rPr>
+        <w:rFonts w:ascii="Courier New" w:hAnsi="Courier New" w:cs="Courier New" w:hint="default"/>
+      </w:rPr>
+    </w:lvl>
+    <w:lvl w:ilvl="2" w:tplc="04090005" w:tentative="1">
+      <w:start w:val="1"/>
+      <w:numFmt w:val="bullet"/>
+      <w:lvlText w:val=""/>
+      <w:lvlJc w:val="left"/>
+      <w:pPr>
+        <w:ind w:left="2160" w:hanging="360"/>
+      </w:pPr>
+      <w:rPr>
+        <w:rFonts w:ascii="Wingdings" w:hAnsi="Wingdings" w:hint="default"/>
+      </w:rPr>
+    </w:lvl>
+    <w:lvl w:ilvl="3" w:tplc="04090001" w:tentative="1">
+      <w:start w:val="1"/>
+      <w:numFmt w:val="bullet"/>
+      <w:lvlText w:val=""/>
+      <w:lvlJc w:val="left"/>
+      <w:pPr>
+        <w:ind w:left="2880" w:hanging="360"/>
+      </w:pPr>
+      <w:rPr>
+        <w:rFonts w:ascii="Symbol" w:hAnsi="Symbol" w:hint="default"/>
+      </w:rPr>
+    </w:lvl>
+    <w:lvl w:ilvl="4" w:tplc="04090003" w:tentative="1">
+      <w:start w:val="1"/>
+      <w:numFmt w:val="bullet"/>
+      <w:lvlText w:val="o"/>
+      <w:lvlJc w:val="left"/>
+      <w:pPr>
+        <w:ind w:left="3600" w:hanging="360"/>
+      </w:pPr>
+      <w:rPr>
+        <w:rFonts w:ascii="Courier New" w:hAnsi="Courier New" w:cs="Courier New" w:hint="default"/>
+      </w:rPr>
+    </w:lvl>
+    <w:lvl w:ilvl="5" w:tplc="04090005" w:tentative="1">
+      <w:start w:val="1"/>
+      <w:numFmt w:val="bullet"/>
+      <w:lvlText w:val=""/>
+      <w:lvlJc w:val="left"/>
+      <w:pPr>
+        <w:ind w:left="4320" w:hanging="360"/>
+      </w:pPr>
+      <w:rPr>
+        <w:rFonts w:ascii="Wingdings" w:hAnsi="Wingdings" w:hint="default"/>
+      </w:rPr>
+    </w:lvl>
+    <w:lvl w:ilvl="6" w:tplc="04090001" w:tentative="1">
+      <w:start w:val="1"/>
+      <w:numFmt w:val="bullet"/>
+      <w:lvlText w:val=""/>
+      <w:lvlJc w:val="left"/>
+      <w:pPr>
+        <w:ind w:left="5040" w:hanging="360"/>
+      </w:pPr>
+      <w:rPr>
+        <w:rFonts w:ascii="Symbol" w:hAnsi="Symbol" w:hint="default"/>
+      </w:rPr>
+    </w:lvl>
+    <w:lvl w:ilvl="7" w:tplc="04090003" w:tentative="1">
+      <w:start w:val="1"/>
+      <w:numFmt w:val="bullet"/>
+      <w:lvlText w:val="o"/>
+      <w:lvlJc w:val="left"/>
+      <w:pPr>
+        <w:ind w:left="5760" w:hanging="360"/>
+      </w:pPr>
+      <w:rPr>
+        <w:rFonts w:ascii="Courier New" w:hAnsi="Courier New" w:cs="Courier New" w:hint="default"/>
+      </w:rPr>
+    </w:lvl>
+    <w:lvl w:ilvl="8" w:tplc="04090005" w:tentative="1">
+      <w:start w:val="1"/>
+      <w:numFmt w:val="bullet"/>
+      <w:lvlText w:val=""/>
+      <w:lvlJc w:val="left"/>
+      <w:pPr>
+        <w:ind w:left="6480" w:hanging="360"/>
+      </w:pPr>
+      <w:rPr>
+        <w:rFonts w:ascii="Wingdings" w:hAnsi="Wingdings" w:hint="default"/>
+      </w:rPr>
+    </w:lvl>
+  </w:abstractNum>
   <w:num w:numId="1">
-    <w:abstractNumId w:val="22"/>
+    <w:abstractNumId w:val="24"/>
   </w:num>
   <w:num w:numId="2">
-    <w:abstractNumId w:val="24"/>
+    <w:abstractNumId w:val="26"/>
   </w:num>
   <w:num w:numId="3">
-    <w:abstractNumId w:val="8"/>
+    <w:abstractNumId w:val="9"/>
   </w:num>
   <w:num w:numId="4">
-    <w:abstractNumId w:val="11"/>
+    <w:abstractNumId w:val="12"/>
   </w:num>
   <w:num w:numId="5">
-    <w:abstractNumId w:val="9"/>
+    <w:abstractNumId w:val="10"/>
   </w:num>
   <w:num w:numId="6">
-    <w:abstractNumId w:val="12"/>
+    <w:abstractNumId w:val="13"/>
   </w:num>
   <w:num w:numId="7">
-    <w:abstractNumId w:val="7"/>
+    <w:abstractNumId w:val="8"/>
   </w:num>
   <w:num w:numId="8">
     <w:abstractNumId w:val="1"/>
   </w:num>
   <w:num w:numId="9">
-    <w:abstractNumId w:val="13"/>
+    <w:abstractNumId w:val="14"/>
   </w:num>
   <w:num w:numId="10">
-    <w:abstractNumId w:val="2"/>
+    <w:abstractNumId w:val="3"/>
   </w:num>
   <w:num w:numId="11">
-    <w:abstractNumId w:val="20"/>
+    <w:abstractNumId w:val="22"/>
   </w:num>
   <w:num w:numId="12">
-    <w:abstractNumId w:val="21"/>
+    <w:abstractNumId w:val="23"/>
   </w:num>
   <w:num w:numId="13">
-    <w:abstractNumId w:val="25"/>
+    <w:abstractNumId w:val="27"/>
   </w:num>
   <w:num w:numId="14">
-    <w:abstractNumId w:val="16"/>
+    <w:abstractNumId w:val="17"/>
   </w:num>
   <w:num w:numId="15">
     <w:abstractNumId w:val="0"/>
   </w:num>
   <w:num w:numId="16">
+    <w:abstractNumId w:val="21"/>
+  </w:num>
+  <w:num w:numId="17">
+    <w:abstractNumId w:val="20"/>
+  </w:num>
+  <w:num w:numId="18">
+    <w:abstractNumId w:val="16"/>
+  </w:num>
+  <w:num w:numId="19">
+    <w:abstractNumId w:val="6"/>
+  </w:num>
+  <w:num w:numId="20">
+    <w:abstractNumId w:val="11"/>
+  </w:num>
+  <w:num w:numId="21">
+    <w:abstractNumId w:val="7"/>
+  </w:num>
+  <w:num w:numId="22">
+    <w:abstractNumId w:val="5"/>
+  </w:num>
+  <w:num w:numId="23">
+    <w:abstractNumId w:val="15"/>
+  </w:num>
+  <w:num w:numId="24">
     <w:abstractNumId w:val="19"/>
   </w:num>
-  <w:num w:numId="17">
+  <w:num w:numId="25">
+    <w:abstractNumId w:val="4"/>
+  </w:num>
+  <w:num w:numId="26">
+    <w:abstractNumId w:val="25"/>
+  </w:num>
+  <w:num w:numId="27">
+    <w:abstractNumId w:val="2"/>
+  </w:num>
+  <w:num w:numId="28">
     <w:abstractNumId w:val="18"/>
   </w:num>
-  <w:num w:numId="18">
-    <w:abstractNumId w:val="15"/>
-  </w:num>
-  <w:num w:numId="19">
-    <w:abstractNumId w:val="5"/>
-  </w:num>
-  <w:num w:numId="20">
-    <w:abstractNumId w:val="10"/>
-  </w:num>
-  <w:num w:numId="21">
-    <w:abstractNumId w:val="6"/>
-  </w:num>
-  <w:num w:numId="22">
-    <w:abstractNumId w:val="4"/>
-  </w:num>
-  <w:num w:numId="23">
-    <w:abstractNumId w:val="14"/>
-  </w:num>
-  <w:num w:numId="24">
-    <w:abstractNumId w:val="17"/>
-  </w:num>
-  <w:num w:numId="25">
-    <w:abstractNumId w:val="3"/>
-  </w:num>
-  <w:num w:numId="26">
-    <w:abstractNumId w:val="23"/>
+  <w:num w:numId="29">
+    <w:abstractNumId w:val="28"/>
   </w:num>
 </w:numbering>
 </file>
 
 <file path=word/styles.xml><?xml version="1.0" encoding="utf-8"?>
-<w:styles xmlns:mc="http://schemas.openxmlformats.org/markup-compatibility/2006" xmlns:r="http://schemas.openxmlformats.org/officeDocument/2006/relationships" xmlns:w="http://schemas.openxmlformats.org/wordprocessingml/2006/main" xmlns:w14="http://schemas.microsoft.com/office/word/2010/wordml" xmlns:w15="http://schemas.microsoft.com/office/word/2012/wordml" xmlns:w16se="http://schemas.microsoft.com/office/word/2015/wordml/symex" mc:Ignorable="w14 w15 w16se">
+<w:styles xmlns:mc="http://schemas.openxmlformats.org/markup-compatibility/2006" xmlns:r="http://schemas.openxmlformats.org/officeDocument/2006/relationships" xmlns:w="http://schemas.openxmlformats.org/wordprocessingml/2006/main" xmlns:w14="http://schemas.microsoft.com/office/word/2010/wordml" xmlns:w15="http://schemas.microsoft.com/office/word/2012/wordml" xmlns:w16cid="http://schemas.microsoft.com/office/word/2016/wordml/cid" xmlns:w16se="http://schemas.microsoft.com/office/word/2015/wordml/symex" mc:Ignorable="w14 w15 w16se w16cid">
   <w:docDefaults>
     <w:rPrDefault>
       <w:rPr>
@@ -15625,7 +18872,7 @@
       </w:pPr>
     </w:pPrDefault>
   </w:docDefaults>
-  <w:latentStyles w:defLockedState="0" w:defUIPriority="99" w:defSemiHidden="0" w:defUnhideWhenUsed="0" w:defQFormat="0" w:count="371">
+  <w:latentStyles w:defLockedState="0" w:defUIPriority="99" w:defSemiHidden="0" w:defUnhideWhenUsed="0" w:defQFormat="0" w:count="375">
     <w:lsdException w:name="Normal" w:uiPriority="0" w:qFormat="1"/>
     <w:lsdException w:name="heading 1" w:uiPriority="9" w:qFormat="1"/>
     <w:lsdException w:name="heading 2" w:semiHidden="1" w:uiPriority="9" w:unhideWhenUsed="1" w:qFormat="1"/>
@@ -15731,7 +18978,6 @@
     <w:lsdException w:name="HTML Sample" w:semiHidden="1" w:unhideWhenUsed="1"/>
     <w:lsdException w:name="HTML Typewriter" w:semiHidden="1" w:unhideWhenUsed="1"/>
     <w:lsdException w:name="HTML Variable" w:semiHidden="1" w:unhideWhenUsed="1"/>
-    <w:lsdException w:name="Normal Table" w:semiHidden="1" w:unhideWhenUsed="1"/>
     <w:lsdException w:name="annotation subject" w:semiHidden="1" w:unhideWhenUsed="1"/>
     <w:lsdException w:name="No List" w:semiHidden="1" w:unhideWhenUsed="1"/>
     <w:lsdException w:name="Outline List 1" w:semiHidden="1" w:unhideWhenUsed="1"/>
@@ -15775,10 +19021,8 @@
     <w:lsdException w:name="Table Elegant" w:semiHidden="1" w:unhideWhenUsed="1"/>
     <w:lsdException w:name="Table Professional" w:semiHidden="1" w:unhideWhenUsed="1"/>
     <w:lsdException w:name="Table Subtle 1" w:semiHidden="1" w:unhideWhenUsed="1"/>
-    <w:lsdException w:name="Table Subtle 2" w:semiHidden="1" w:unhideWhenUsed="1"/>
     <w:lsdException w:name="Table Web 1" w:semiHidden="1" w:unhideWhenUsed="1"/>
     <w:lsdException w:name="Table Web 2" w:semiHidden="1" w:unhideWhenUsed="1"/>
-    <w:lsdException w:name="Table Web 3" w:semiHidden="1" w:unhideWhenUsed="1"/>
     <w:lsdException w:name="Balloon Text" w:semiHidden="1" w:unhideWhenUsed="1"/>
     <w:lsdException w:name="Table Grid" w:uiPriority="39"/>
     <w:lsdException w:name="Table Theme" w:semiHidden="1" w:unhideWhenUsed="1"/>
@@ -15997,6 +19241,10 @@
     <w:lsdException w:name="List Table 5 Dark Accent 6" w:uiPriority="50"/>
     <w:lsdException w:name="List Table 6 Colorful Accent 6" w:uiPriority="51"/>
     <w:lsdException w:name="List Table 7 Colorful Accent 6" w:uiPriority="52"/>
+    <w:lsdException w:name="Mention" w:semiHidden="1" w:unhideWhenUsed="1"/>
+    <w:lsdException w:name="Smart Hyperlink" w:semiHidden="1" w:unhideWhenUsed="1"/>
+    <w:lsdException w:name="Hashtag" w:semiHidden="1" w:unhideWhenUsed="1"/>
+    <w:lsdException w:name="Unresolved Mention" w:semiHidden="1" w:unhideWhenUsed="1"/>
   </w:latentStyles>
   <w:style w:type="paragraph" w:default="1" w:styleId="Normal">
     <w:name w:val="Normal"/>
@@ -16339,7 +19587,7 @@
 </file>
 
 <file path=customXml/itemProps1.xml><?xml version="1.0" encoding="utf-8"?>
-<ds:datastoreItem xmlns:ds="http://schemas.openxmlformats.org/officeDocument/2006/customXml" ds:itemID="{161C9903-0B4D-4794-BE1B-481BD43465A2}">
+<ds:datastoreItem xmlns:ds="http://schemas.openxmlformats.org/officeDocument/2006/customXml" ds:itemID="{A37FDCC6-98A3-4BAD-B381-C264725D457E}">
   <ds:schemaRefs>
     <ds:schemaRef ds:uri="http://schemas.openxmlformats.org/officeDocument/2006/bibliography"/>
   </ds:schemaRefs>

</xml_diff>